<commit_message>
working on the research strategy
</commit_message>
<xml_diff>
--- a/d_research-strategy.docx
+++ b/d_research-strategy.docx
@@ -1310,7 +1310,7 @@
         <mc:AlternateContent>
           <mc:Choice Requires="wpg">
             <w:drawing>
-              <wp:anchor distT="0" distB="0" distL="114300" distR="114300" simplePos="0" relativeHeight="251658240" behindDoc="0" locked="0" layoutInCell="1" allowOverlap="1" wp14:anchorId="298DF4E2" wp14:editId="5E37707F">
+              <wp:anchor distT="0" distB="0" distL="114300" distR="114300" simplePos="0" relativeHeight="251657216" behindDoc="0" locked="0" layoutInCell="1" allowOverlap="1" wp14:anchorId="298DF4E2" wp14:editId="5815E9E2">
                 <wp:simplePos x="0" y="0"/>
                 <wp:positionH relativeFrom="column">
                   <wp:posOffset>2587625</wp:posOffset>
@@ -1553,7 +1553,7 @@
           </mc:Choice>
           <mc:Fallback>
             <w:pict>
-              <v:group w14:anchorId="298DF4E2" id="Group 2" o:spid="_x0000_s1026" style="position:absolute;margin-left:203.75pt;margin-top:.3pt;width:336.1pt;height:281.1pt;z-index:251658240;mso-height-relative:margin" coordsize="42684,35707" o:gfxdata="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">
+              <v:group w14:anchorId="298DF4E2" id="Group 2" o:spid="_x0000_s1026" style="position:absolute;margin-left:203.75pt;margin-top:.3pt;width:336.1pt;height:281.1pt;z-index:251657216;mso-height-relative:margin" coordsize="42684,35707" o:gfxdata="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">
                 <v:shapetype id="_x0000_t75" coordsize="21600,21600" o:spt="75" o:preferrelative="t" path="m@4@5l@4@11@9@11@9@5xe" filled="f" stroked="f">
                   <v:stroke joinstyle="miter"/>
                   <v:formulas>
@@ -1807,7 +1807,7 @@
         <w:fldChar w:fldCharType="begin" w:fldLock="1"/>
       </w:r>
       <w:r>
-        <w:instrText>ADDIN CSL_CITATION {"citationItems":[{"id":"ITEM-1","itemData":{"DOI":"10.1016/S0378-4371(02)00831-2","ISSN":"03784371","abstract":"We present a new method to describe time series with a highly complex time evolution. The time series is projected onto a two-dimensional phase-space plot which is quantified in terms of a multipole expansion where every data point is assigned a unit mass. The multipoles provide an efficient characterization of the original time series. © 2002 Elsevier Science B.V. All rights reserved.","author":[{"dropping-particle":"","family":"Lewkowicz","given":"M.","non-dropping-particle":"","parse-names":false,"suffix":""},{"dropping-particle":"","family":"Levitan","given":"J.","non-dropping-particle":"","parse-names":false,"suffix":""},{"dropping-particle":"","family":"Puzanov","given":"N.","non-dropping-particle":"","parse-names":false,"suffix":""},{"dropping-particle":"","family":"Shnerb","given":"N.","non-dropping-particle":"","parse-names":false,"suffix":""},{"dropping-particle":"","family":"Saermark","given":"K.","non-dropping-particle":"","parse-names":false,"suffix":""}],"container-title":"Physica A: Statistical Mechanics and its Applications","id":"ITEM-1","issue":"1-2","issued":{"date-parts":[["2002"]]},"page":"260-274","title":"Description of complex time series by multipoles","type":"article-journal","volume":"311"},"uris":["http://www.mendeley.com/documents/?uuid=eeae1580-709b-4c3b-8ae1-3eb285ad1262"]},{"id":"ITEM-2","itemData":{"DOI":"10.1088/0967-3334/26/5/002","ISBN":"0020-7713","ISSN":"09673334","PMID":"9226893","abstract":"Proliferative enteritis is an enteric disease that affects a variety of animals. The causative agent in swine has been determined to be an obligate intracellular bacterium, Lawsonia intracellularis, related to the sulfate-reducing bacterium Desulfovibrio desulfuricans. The intracellular agents found in the lesions of different animal species are antigenically similar. In addition, strains from the pig, ferret, and hamster have been shown to be genetically similar. In this study we performed a partial 16S ribosomal DNA sequence analysis on the intracellular agent of proliferative enteritis from a hamster, a deer, and an ostrich and compared these sequences to that of the porcine L. intracellularis isolate. Results of this study indicate that the intracellular agents from these species with proliferative enteritis have high sequence similarity, indicating that they are all in the genus Lawsonia and that they may also be the same species, L. intracellularis.","author":[{"dropping-particle":"","family":"Olesen","given":"R. M.","non-dropping-particle":"","parse-names":false,"suffix":""},{"dropping-particle":"","family":"Bloch Thomsen","given":"P. E.","non-dropping-particle":"","parse-names":false,"suffix":""},{"dropping-particle":"","family":"Saermark","given":"K.","non-dropping-particle":"","parse-names":false,"suffix":""},{"dropping-particle":"","family":"Glikson","given":"M.","non-dropping-particle":"","parse-names":false,"suffix":""},{"dropping-particle":"","family":"Feldman","given":"S.","non-dropping-particle":"","parse-names":false,"suffix":""},{"dropping-particle":"","family":"Lewkowicz","given":"M.","non-dropping-particle":"","parse-names":false,"suffix":""},{"dropping-particle":"","family":"Levitan","given":"J.","non-dropping-particle":"","parse-names":false,"suffix":""}],"container-title":"Physiological Measurement","id":"ITEM-2","issue":"5","issued":{"date-parts":[["2005","10","1"]]},"page":"591-598","title":"Statistical analysis of the DIAMOND MI study by the multipole method","type":"article-journal","volume":"26"},"uris":["http://www.mendeley.com/documents/?uuid=8d290a0a-0a11-47ed-baf5-44960f9201ca"]}],"mendeley":{"formattedCitation":"&lt;sup&gt;33,34&lt;/sup&gt;","plainTextFormattedCitation":"33,34"},"properties":{"noteIndex":0},"schema":"https://github.com/citation-style-language/schema/raw/master/csl-citation.json"}</w:instrText>
+        <w:instrText>ADDIN CSL_CITATION {"citationItems":[{"id":"ITEM-1","itemData":{"DOI":"10.1016/S0378-4371(02)00831-2","ISSN":"03784371","abstract":"We present a new method to describe time series with a highly complex time evolution. The time series is projected onto a two-dimensional phase-space plot which is quantified in terms of a multipole expansion where every data point is assigned a unit mass. The multipoles provide an efficient characterization of the original time series. © 2002 Elsevier Science B.V. All rights reserved.","author":[{"dropping-particle":"","family":"Lewkowicz","given":"M.","non-dropping-particle":"","parse-names":false,"suffix":""},{"dropping-particle":"","family":"Levitan","given":"J.","non-dropping-particle":"","parse-names":false,"suffix":""},{"dropping-particle":"","family":"Puzanov","given":"N.","non-dropping-particle":"","parse-names":false,"suffix":""},{"dropping-particle":"","family":"Shnerb","given":"N.","non-dropping-particle":"","parse-names":false,"suffix":""},{"dropping-particle":"","family":"Saermark","given":"K.","non-dropping-particle":"","parse-names":false,"suffix":""}],"container-title":"Physica A: Statistical Mechanics and its Applications","id":"ITEM-1","issue":"1-2","issued":{"date-parts":[["2002"]]},"page":"260-274","title":"Description of complex time series by multipoles","type":"article-journal","volume":"311"},"uris":["http://www.mendeley.com/documents/?uuid=eeae1580-709b-4c3b-8ae1-3eb285ad1262"]},{"id":"ITEM-2","itemData":{"DOI":"10.1088/0967-3334/26/5/002","ISBN":"0020-7713","ISSN":"09673334","PMID":"9226893","abstract":"Proliferative enteritis is an enteric disease that affects a variety of animals. The causative agent in swine has been determined to be an obligate intracellular bacterium, Lawsonia intracellularis, related to the sulfate-reducing bacterium Desulfovibrio desulfuricans. The intracellular agents found in the lesions of different animal species are antigenically similar. In addition, strains from the pig, ferret, and hamster have been shown to be genetically similar. In this study we performed a partial 16S ribosomal DNA sequence analysis on the intracellular agent of proliferative enteritis from a hamster, a deer, and an ostrich and compared these sequences to that of the porcine L. intracellularis isolate. Results of this study indicate that the intracellular agents from these species with proliferative enteritis have high sequence similarity, indicating that they are all in the genus Lawsonia and that they may also be the same species, L. intracellularis.","author":[{"dropping-particle":"","family":"Olesen","given":"R. M.","non-dropping-particle":"","parse-names":false,"suffix":""},{"dropping-particle":"","family":"Bloch Thomsen","given":"P. E.","non-dropping-particle":"","parse-names":false,"suffix":""},{"dropping-particle":"","family":"Saermark","given":"K.","non-dropping-particle":"","parse-names":false,"suffix":""},{"dropping-particle":"","family":"Glikson","given":"M.","non-dropping-particle":"","parse-names":false,"suffix":""},{"dropping-particle":"","family":"Feldman","given":"S.","non-dropping-particle":"","parse-names":false,"suffix":""},{"dropping-particle":"","family":"Lewkowicz","given":"M.","non-dropping-particle":"","parse-names":false,"suffix":""},{"dropping-particle":"","family":"Levitan","given":"J.","non-dropping-particle":"","parse-names":false,"suffix":""}],"container-title":"Physiological Measurement","id":"ITEM-2","issue":"5","issued":{"date-parts":[["2005","10","1"]]},"page":"591-598","title":"Statistical analysis of the DIAMOND MI study by the multipole method","type":"article-journal","volume":"26"},"uris":["http://www.mendeley.com/documents/?uuid=8d290a0a-0a11-47ed-baf5-44960f9201ca"]}],"mendeley":{"formattedCitation":"&lt;sup&gt;33,34&lt;/sup&gt;","plainTextFormattedCitation":"33,34","previouslyFormattedCitation":"&lt;sup&gt;33,34&lt;/sup&gt;"},"properties":{"noteIndex":0},"schema":"https://github.com/citation-style-language/schema/raw/master/csl-citation.json"}</w:instrText>
       </w:r>
       <w:r>
         <w:fldChar w:fldCharType="separate"/>
@@ -1832,7 +1832,7 @@
         <w:fldChar w:fldCharType="begin" w:fldLock="1"/>
       </w:r>
       <w:r>
-        <w:instrText>ADDIN CSL_CITATION {"citationItems":[{"id":"ITEM-1","itemData":{"DOI":"10.1088/0967-3334/26/5/002","ISBN":"0020-7713","ISSN":"09673334","PMID":"9226893","abstract":"Proliferative enteritis is an enteric disease that affects a variety of animals. The causative agent in swine has been determined to be an obligate intracellular bacterium, Lawsonia intracellularis, related to the sulfate-reducing bacterium Desulfovibrio desulfuricans. The intracellular agents found in the lesions of different animal species are antigenically similar. In addition, strains from the pig, ferret, and hamster have been shown to be genetically similar. In this study we performed a partial 16S ribosomal DNA sequence analysis on the intracellular agent of proliferative enteritis from a hamster, a deer, and an ostrich and compared these sequences to that of the porcine L. intracellularis isolate. Results of this study indicate that the intracellular agents from these species with proliferative enteritis have high sequence similarity, indicating that they are all in the genus Lawsonia and that they may also be the same species, L. intracellularis.","author":[{"dropping-particle":"","family":"Olesen","given":"R. M.","non-dropping-particle":"","parse-names":false,"suffix":""},{"dropping-particle":"","family":"Bloch Thomsen","given":"P. E.","non-dropping-particle":"","parse-names":false,"suffix":""},{"dropping-particle":"","family":"Saermark","given":"K.","non-dropping-particle":"","parse-names":false,"suffix":""},{"dropping-particle":"","family":"Glikson","given":"M.","non-dropping-particle":"","parse-names":false,"suffix":""},{"dropping-particle":"","family":"Feldman","given":"S.","non-dropping-particle":"","parse-names":false,"suffix":""},{"dropping-particle":"","family":"Lewkowicz","given":"M.","non-dropping-particle":"","parse-names":false,"suffix":""},{"dropping-particle":"","family":"Levitan","given":"J.","non-dropping-particle":"","parse-names":false,"suffix":""}],"container-title":"Physiological Measurement","id":"ITEM-1","issue":"5","issued":{"date-parts":[["2005","10","1"]]},"page":"591-598","title":"Statistical analysis of the DIAMOND MI study by the multipole method","type":"article-journal","volume":"26"},"uris":["http://www.mendeley.com/documents/?uuid=8d290a0a-0a11-47ed-baf5-44960f9201ca"]},{"id":"ITEM-2","itemData":{"DOI":"10.1111/anec.12297","ISSN":"1082720X","abstract":"AIMS:The density HRV parameter Dyx is a new heart rate variability (HRV) measure based on multipole analysis of the Poincaré plot obtained from RR interval time series, deriving information from both the time and frequency domain. Preliminary results have suggested that the parameter may provide new predictive information on mortality in survivors of acute myocardial infarction (MI). This study compares the prognostic significance of Dyx to that of traditional linear and nonlinear measures of HRV.\\n\\nMETHODS AND RESULTS:In the Nordic ICD pilot study, patients with an acute MI were screened with 2D echocardiography and 24-hour Holter recordings. The study was designed to assess the power of several HRV measures to predict mortality. Dyx was tested in a subset of 206 consecutive Danish patients with analysable Holter recordings. After a median follow-up of 8.5 years 70 patients had died. Of all traditional and multipole HRV parameters, reduced Dyx was the most powerful predictor of all-cause mortality (HR 2.4; CI 1.5 to 3.8; P &lt; 0.001). After adjustment for known risk markers, such as age, diabetes, ejection fraction, previous MI and hypertension, Dyx remained an independent predictor of mortality (P = 0.02). Reduced Dyx also predicted cardiovascular death (P &lt; 0.01) and sudden cardiovascular death (P = 0.05). In Kaplan-Meier analysis, Dyx significantly predicted mortality in patients both with and without impaired left ventricular systolic function (P &lt; 0.0001).\\n\\nCONCLUSION:The new nonlinear HRV measure Dyx is a promising independent predictor of mortality in a long-term follow-up study of patients surviving a MI, irrespectively of left ventricular systolic function.","author":[{"dropping-particle":"","family":"Jørgensen","given":"Rikke Mørch","non-dropping-particle":"","parse-names":false,"suffix":""},{"dropping-particle":"","family":"Abildstrøm","given":"Steen Z","non-dropping-particle":"","parse-names":false,"suffix":""},{"dropping-particle":"","family":"Levitan","given":"Jacob","non-dropping-particle":"","parse-names":false,"suffix":""},{"dropping-particle":"","family":"Kobo","given":"Roi","non-dropping-particle":"","parse-names":false,"suffix":""},{"dropping-particle":"","family":"Puzanov","given":"Natalia","non-dropping-particle":"","parse-names":false,"suffix":""},{"dropping-particle":"","family":"Lewkowicz","given":"Meir","non-dropping-particle":"","parse-names":false,"suffix":""},{"dropping-particle":"","family":"Huikuri","given":"Heikki","non-dropping-particle":"","parse-names":false,"suffix":""},{"dropping-particle":"","family":"Peltola","given":"Mirja","non-dropping-particle":"","parse-names":false,"suffix":""},{"dropping-particle":"","family":"Haarbo","given":"Jens","non-dropping-particle":"","parse-names":false,"suffix":""},{"dropping-particle":"","family":"Thomsen","given":"Poul Erik Bloch","non-dropping-particle":"","parse-names":false,"suffix":""},{"dropping-particle":"","family":"Group","given":"Nordic I C D pilot study","non-dropping-particle":"","parse-names":false,"suffix":""}],"container-title":"Annals of noninvasive electrocardiology : the official journal of the International Society for Holter and Noninvasive Electrocardiology, Inc","id":"ITEM-2","issue":"1","issued":{"date-parts":[["2016"]]},"page":"60-68","title":"Heart Rate Variability Density Analysis (Dyx) and Prediction of Long-Term Mortality after Acute Myocardial Infarction.","type":"article-journal","volume":"21"},"uris":["http://www.mendeley.com/documents/?uuid=4f5bcf8d-711e-49a3-9ee3-f914ec7e1961"]}],"mendeley":{"formattedCitation":"&lt;sup&gt;34,36&lt;/sup&gt;","plainTextFormattedCitation":"34,36","previouslyFormattedCitation":"&lt;sup&gt;35,36&lt;/sup&gt;"},"properties":{"noteIndex":0},"schema":"https://github.com/citation-style-language/schema/raw/master/csl-citation.json"}</w:instrText>
+        <w:instrText>ADDIN CSL_CITATION {"citationItems":[{"id":"ITEM-1","itemData":{"DOI":"10.1088/0967-3334/26/5/002","ISBN":"0020-7713","ISSN":"09673334","PMID":"9226893","abstract":"Proliferative enteritis is an enteric disease that affects a variety of animals. The causative agent in swine has been determined to be an obligate intracellular bacterium, Lawsonia intracellularis, related to the sulfate-reducing bacterium Desulfovibrio desulfuricans. The intracellular agents found in the lesions of different animal species are antigenically similar. In addition, strains from the pig, ferret, and hamster have been shown to be genetically similar. In this study we performed a partial 16S ribosomal DNA sequence analysis on the intracellular agent of proliferative enteritis from a hamster, a deer, and an ostrich and compared these sequences to that of the porcine L. intracellularis isolate. Results of this study indicate that the intracellular agents from these species with proliferative enteritis have high sequence similarity, indicating that they are all in the genus Lawsonia and that they may also be the same species, L. intracellularis.","author":[{"dropping-particle":"","family":"Olesen","given":"R. M.","non-dropping-particle":"","parse-names":false,"suffix":""},{"dropping-particle":"","family":"Bloch Thomsen","given":"P. E.","non-dropping-particle":"","parse-names":false,"suffix":""},{"dropping-particle":"","family":"Saermark","given":"K.","non-dropping-particle":"","parse-names":false,"suffix":""},{"dropping-particle":"","family":"Glikson","given":"M.","non-dropping-particle":"","parse-names":false,"suffix":""},{"dropping-particle":"","family":"Feldman","given":"S.","non-dropping-particle":"","parse-names":false,"suffix":""},{"dropping-particle":"","family":"Lewkowicz","given":"M.","non-dropping-particle":"","parse-names":false,"suffix":""},{"dropping-particle":"","family":"Levitan","given":"J.","non-dropping-particle":"","parse-names":false,"suffix":""}],"container-title":"Physiological Measurement","id":"ITEM-1","issue":"5","issued":{"date-parts":[["2005","10","1"]]},"page":"591-598","title":"Statistical analysis of the DIAMOND MI study by the multipole method","type":"article-journal","volume":"26"},"uris":["http://www.mendeley.com/documents/?uuid=8d290a0a-0a11-47ed-baf5-44960f9201ca"]},{"id":"ITEM-2","itemData":{"DOI":"10.1111/anec.12297","ISSN":"1082720X","abstract":"AIMS:The density HRV parameter Dyx is a new heart rate variability (HRV) measure based on multipole analysis of the Poincaré plot obtained from RR interval time series, deriving information from both the time and frequency domain. Preliminary results have suggested that the parameter may provide new predictive information on mortality in survivors of acute myocardial infarction (MI). This study compares the prognostic significance of Dyx to that of traditional linear and nonlinear measures of HRV.\\n\\nMETHODS AND RESULTS:In the Nordic ICD pilot study, patients with an acute MI were screened with 2D echocardiography and 24-hour Holter recordings. The study was designed to assess the power of several HRV measures to predict mortality. Dyx was tested in a subset of 206 consecutive Danish patients with analysable Holter recordings. After a median follow-up of 8.5 years 70 patients had died. Of all traditional and multipole HRV parameters, reduced Dyx was the most powerful predictor of all-cause mortality (HR 2.4; CI 1.5 to 3.8; P &lt; 0.001). After adjustment for known risk markers, such as age, diabetes, ejection fraction, previous MI and hypertension, Dyx remained an independent predictor of mortality (P = 0.02). Reduced Dyx also predicted cardiovascular death (P &lt; 0.01) and sudden cardiovascular death (P = 0.05). In Kaplan-Meier analysis, Dyx significantly predicted mortality in patients both with and without impaired left ventricular systolic function (P &lt; 0.0001).\\n\\nCONCLUSION:The new nonlinear HRV measure Dyx is a promising independent predictor of mortality in a long-term follow-up study of patients surviving a MI, irrespectively of left ventricular systolic function.","author":[{"dropping-particle":"","family":"Jørgensen","given":"Rikke Mørch","non-dropping-particle":"","parse-names":false,"suffix":""},{"dropping-particle":"","family":"Abildstrøm","given":"Steen Z","non-dropping-particle":"","parse-names":false,"suffix":""},{"dropping-particle":"","family":"Levitan","given":"Jacob","non-dropping-particle":"","parse-names":false,"suffix":""},{"dropping-particle":"","family":"Kobo","given":"Roi","non-dropping-particle":"","parse-names":false,"suffix":""},{"dropping-particle":"","family":"Puzanov","given":"Natalia","non-dropping-particle":"","parse-names":false,"suffix":""},{"dropping-particle":"","family":"Lewkowicz","given":"Meir","non-dropping-particle":"","parse-names":false,"suffix":""},{"dropping-particle":"","family":"Huikuri","given":"Heikki","non-dropping-particle":"","parse-names":false,"suffix":""},{"dropping-particle":"","family":"Peltola","given":"Mirja","non-dropping-particle":"","parse-names":false,"suffix":""},{"dropping-particle":"","family":"Haarbo","given":"Jens","non-dropping-particle":"","parse-names":false,"suffix":""},{"dropping-particle":"","family":"Thomsen","given":"Poul Erik Bloch","non-dropping-particle":"","parse-names":false,"suffix":""},{"dropping-particle":"","family":"Group","given":"Nordic I C D pilot study","non-dropping-particle":"","parse-names":false,"suffix":""}],"container-title":"Annals of noninvasive electrocardiology : the official journal of the International Society for Holter and Noninvasive Electrocardiology, Inc","id":"ITEM-2","issue":"1","issued":{"date-parts":[["2016"]]},"page":"60-68","title":"Heart Rate Variability Density Analysis (Dyx) and Prediction of Long-Term Mortality after Acute Myocardial Infarction.","type":"article-journal","volume":"21"},"uris":["http://www.mendeley.com/documents/?uuid=4f5bcf8d-711e-49a3-9ee3-f914ec7e1961"]}],"mendeley":{"formattedCitation":"&lt;sup&gt;34,35&lt;/sup&gt;","plainTextFormattedCitation":"34,35","previouslyFormattedCitation":"&lt;sup&gt;34,35&lt;/sup&gt;"},"properties":{"noteIndex":0},"schema":"https://github.com/citation-style-language/schema/raw/master/csl-citation.json"}</w:instrText>
       </w:r>
       <w:r>
         <w:fldChar w:fldCharType="separate"/>
@@ -1842,7 +1842,7 @@
           <w:noProof/>
           <w:vertAlign w:val="superscript"/>
         </w:rPr>
-        <w:t>34,36</w:t>
+        <w:t>34,35</w:t>
       </w:r>
       <w:r>
         <w:fldChar w:fldCharType="end"/>
@@ -1854,7 +1854,7 @@
         <w:fldChar w:fldCharType="begin" w:fldLock="1"/>
       </w:r>
       <w:r>
-        <w:instrText>ADDIN CSL_CITATION {"citationItems":[{"id":"ITEM-1","itemData":{"DOI":"10.1016/j.amjcard.2015.02.054","ISSN":"18791913","PMID":"25872904","abstract":"Heart rate variability (HRV) has been shown to be attenuated in patients with coronary artery disease (CAD) and may, therefore, be possibly used for the early detection of myocardial ischemia. We aimed to evaluate the diagnostic yield of a novel short-term HRV algorithm for the detection of myocardial ischemia in subjects without known CAD. We prospectively enrolled 450 subjects without known CAD who were referred to tertiary medical centers for exercise stress testing (EST) with single-photon emission computed tomography myocardial perfusion imaging (MPI). All subjects underwent 1-hour Holter testing with subsequent HRV analysis before EST with MPI. The diagnostic yield of HRV analysis was compared with EST, using MPI as the gold standard for the noninvasive detection of myocardial ischemia. All subjects had intermediate pretest probability for CAD. Mean age was 62 years, 38% were women, 51% had hypertension, and 25% diabetes mellitus. HRV analysis showed superior sensitivity (77%) compared with standard EST (27%). After multivariate adjustment, HRV was independently associated with an 8.4-fold (p &lt;0.001) increased likelihood for the detection of myocardial ischemia by MPI, whereas EST did not show a statistically significant association with a positive MPI (odds ratio 2.1; p = 0.12). Of subjects who were referred for subsequent coronary angiography, the respective sensitivities of HRV and EST for the detection of significant CAD were 73% versus 26%. Our data suggest that HRV can be used as an important noninvasive technique for the detection of myocardial ischemia in subjects without known CAD, providing superior sensitivity to conventional EST in this population.","author":[{"dropping-particle":"","family":"Goldkorn","given":"Ronen","non-dropping-particle":"","parse-names":false,"suffix":""},{"dropping-particle":"","family":"Naimushin","given":"Alexey","non-dropping-particle":"","parse-names":false,"suffix":""},{"dropping-particle":"","family":"Shlomo","given":"Nir","non-dropping-particle":"","parse-names":false,"suffix":""},{"dropping-particle":"","family":"Dan","given":"Ariella","non-dropping-particle":"","parse-names":false,"suffix":""},{"dropping-particle":"","family":"Oieru","given":"Dan","non-dropping-particle":"","parse-names":false,"suffix":""},{"dropping-particle":"","family":"Moalem","given":"Israel","non-dropping-particle":"","parse-names":false,"suffix":""},{"dropping-particle":"","family":"Rozen","given":"Eli","non-dropping-particle":"","parse-names":false,"suffix":""},{"dropping-particle":"","family":"Gur","given":"Ilan","non-dropping-particle":"","parse-names":false,"suffix":""},{"dropping-particle":"","family":"Levitan","given":"Jacob","non-dropping-particle":"","parse-names":false,"suffix":""},{"dropping-particle":"","family":"Rosenmann","given":"David","non-dropping-particle":"","parse-names":false,"suffix":""},{"dropping-particle":"","family":"Mogilewsky","given":"Yakov","non-dropping-particle":"","parse-names":false,"suffix":""},{"dropping-particle":"","family":"Klempfner","given":"Robert","non-dropping-particle":"","parse-names":false,"suffix":""},{"dropping-particle":"","family":"Goldenberg","given":"Ilan","non-dropping-particle":"","parse-names":false,"suffix":""}],"container-title":"American Journal of Cardiology","id":"ITEM-1","issue":"11","issued":{"date-parts":[["2015"]]},"page":"1518-1522","title":"Comparison of the usefulness of heart rate variability versus exercise stress testing for the detection of myocardial ischemia in patients without known coronary artery disease","type":"article-journal","volume":"115"},"uris":["http://www.mendeley.com/documents/?uuid=b7f7cf94-e8eb-4716-aad5-1e8ffb1c631e"]},{"id":"ITEM-2","itemData":{"ISSN":"1565-1088","PMID":"25946767","abstract":"BACKGROUND: Heart rate variability (HRV) analysis has been shown to be a predictor of sudden cardiac death and all-cause mortality in patients with cardiac disease. OBJECTIVES: To examine whether newer HRV analysis algorithms, as used by the HeartTrends device, are superior to exercise stress testing (EST) for the detection of myocardial ischemia in patients without known coronary artery disease (CAD). METHODS: We present pilot data of the first 100 subjects enrolled in a clinical trial designed to evaluate the yield of short-term (1 hour) HRV testing for the detection of myocardial ischemia. The study population comprised subjects without known CAD referred to a tertiary medical center for EST with single-photon emission computed tomography (SPECT) myocardial perfusion imaging (MPI). All patients underwent a 1 hour electrocardiographic acquisition for HRV analysis with a HeartTrends device prior to ESTwith MPI. Sensitivity, specificity, and positive and negative predictive values (PPV and NPV, respectively) were calculated for EST and HRV analysis, using MPI as the gold standard for the non-invasive detection of myocardial ischemia. RESULTS: In this cohort 15% had a pathologic MPI result. HRV analysis showed superior sensitivity (85%), PPV (50%) and NPV (97%) as compared to standard EST (53%, 42%, 90%, respectively), while the specificity of the two tests was similar (86% and 85%, respectively). The close agreement between HRV and MPI was even more pronounced among patients &gt; 65 years of age. CONCLUSIONS: Our pilot data suggest that the diagnostic yield of the novel HeartTrends HRV algorithm is superior to conventional EST for the non-invasive detection of myocardial ischemia.","author":[{"dropping-particle":"","family":"Oieru","given":"Dan","non-dropping-particle":"","parse-names":false,"suffix":""},{"dropping-particle":"","family":"Moalem","given":"Israel","non-dropping-particle":"","parse-names":false,"suffix":""},{"dropping-particle":"","family":"Rozen","given":"Eli","non-dropping-particle":"","parse-names":false,"suffix":""},{"dropping-particle":"","family":"Naimushin","given":"Alexey","non-dropping-particle":"","parse-names":false,"suffix":""},{"dropping-particle":"","family":"Klempfner","given":"Robert","non-dropping-particle":"","parse-names":false,"suffix":""},{"dropping-particle":"","family":"Goldenberg","given":"Ilan","non-dropping-particle":"","parse-names":false,"suffix":""},{"dropping-particle":"","family":"Goldkorn","given":"Ronen","non-dropping-particle":"","parse-names":false,"suffix":""}],"container-title":"The Israel Medical Association journal : IMAJ","id":"ITEM-2","issue":"3","issued":{"date-parts":[["2015"]]},"page":"161-5","title":"A novel heart rate variability algorithm for the detection of myocardial ischemia: pilot data from a prospective clinical trial.","type":"article-journal","volume":"17"},"uris":["http://www.mendeley.com/documents/?uuid=43353b45-85c3-40ad-8998-78e840b80053"]}],"mendeley":{"formattedCitation":"&lt;sup&gt;37,38&lt;/sup&gt;","plainTextFormattedCitation":"37,38","previouslyFormattedCitation":"&lt;sup&gt;37,38&lt;/sup&gt;"},"properties":{"noteIndex":0},"schema":"https://github.com/citation-style-language/schema/raw/master/csl-citation.json"}</w:instrText>
+        <w:instrText>ADDIN CSL_CITATION {"citationItems":[{"id":"ITEM-1","itemData":{"DOI":"10.1016/j.amjcard.2015.02.054","ISSN":"18791913","PMID":"25872904","abstract":"Heart rate variability (HRV) has been shown to be attenuated in patients with coronary artery disease (CAD) and may, therefore, be possibly used for the early detection of myocardial ischemia. We aimed to evaluate the diagnostic yield of a novel short-term HRV algorithm for the detection of myocardial ischemia in subjects without known CAD. We prospectively enrolled 450 subjects without known CAD who were referred to tertiary medical centers for exercise stress testing (EST) with single-photon emission computed tomography myocardial perfusion imaging (MPI). All subjects underwent 1-hour Holter testing with subsequent HRV analysis before EST with MPI. The diagnostic yield of HRV analysis was compared with EST, using MPI as the gold standard for the noninvasive detection of myocardial ischemia. All subjects had intermediate pretest probability for CAD. Mean age was 62 years, 38% were women, 51% had hypertension, and 25% diabetes mellitus. HRV analysis showed superior sensitivity (77%) compared with standard EST (27%). After multivariate adjustment, HRV was independently associated with an 8.4-fold (p &lt;0.001) increased likelihood for the detection of myocardial ischemia by MPI, whereas EST did not show a statistically significant association with a positive MPI (odds ratio 2.1; p = 0.12). Of subjects who were referred for subsequent coronary angiography, the respective sensitivities of HRV and EST for the detection of significant CAD were 73% versus 26%. Our data suggest that HRV can be used as an important noninvasive technique for the detection of myocardial ischemia in subjects without known CAD, providing superior sensitivity to conventional EST in this population.","author":[{"dropping-particle":"","family":"Goldkorn","given":"Ronen","non-dropping-particle":"","parse-names":false,"suffix":""},{"dropping-particle":"","family":"Naimushin","given":"Alexey","non-dropping-particle":"","parse-names":false,"suffix":""},{"dropping-particle":"","family":"Shlomo","given":"Nir","non-dropping-particle":"","parse-names":false,"suffix":""},{"dropping-particle":"","family":"Dan","given":"Ariella","non-dropping-particle":"","parse-names":false,"suffix":""},{"dropping-particle":"","family":"Oieru","given":"Dan","non-dropping-particle":"","parse-names":false,"suffix":""},{"dropping-particle":"","family":"Moalem","given":"Israel","non-dropping-particle":"","parse-names":false,"suffix":""},{"dropping-particle":"","family":"Rozen","given":"Eli","non-dropping-particle":"","parse-names":false,"suffix":""},{"dropping-particle":"","family":"Gur","given":"Ilan","non-dropping-particle":"","parse-names":false,"suffix":""},{"dropping-particle":"","family":"Levitan","given":"Jacob","non-dropping-particle":"","parse-names":false,"suffix":""},{"dropping-particle":"","family":"Rosenmann","given":"David","non-dropping-particle":"","parse-names":false,"suffix":""},{"dropping-particle":"","family":"Mogilewsky","given":"Yakov","non-dropping-particle":"","parse-names":false,"suffix":""},{"dropping-particle":"","family":"Klempfner","given":"Robert","non-dropping-particle":"","parse-names":false,"suffix":""},{"dropping-particle":"","family":"Goldenberg","given":"Ilan","non-dropping-particle":"","parse-names":false,"suffix":""}],"container-title":"American Journal of Cardiology","id":"ITEM-1","issue":"11","issued":{"date-parts":[["2015"]]},"page":"1518-1522","title":"Comparison of the usefulness of heart rate variability versus exercise stress testing for the detection of myocardial ischemia in patients without known coronary artery disease","type":"article-journal","volume":"115"},"uris":["http://www.mendeley.com/documents/?uuid=b7f7cf94-e8eb-4716-aad5-1e8ffb1c631e"]},{"id":"ITEM-2","itemData":{"ISSN":"1565-1088","PMID":"25946767","abstract":"BACKGROUND: Heart rate variability (HRV) analysis has been shown to be a predictor of sudden cardiac death and all-cause mortality in patients with cardiac disease. OBJECTIVES: To examine whether newer HRV analysis algorithms, as used by the HeartTrends device, are superior to exercise stress testing (EST) for the detection of myocardial ischemia in patients without known coronary artery disease (CAD). METHODS: We present pilot data of the first 100 subjects enrolled in a clinical trial designed to evaluate the yield of short-term (1 hour) HRV testing for the detection of myocardial ischemia. The study population comprised subjects without known CAD referred to a tertiary medical center for EST with single-photon emission computed tomography (SPECT) myocardial perfusion imaging (MPI). All patients underwent a 1 hour electrocardiographic acquisition for HRV analysis with a HeartTrends device prior to ESTwith MPI. Sensitivity, specificity, and positive and negative predictive values (PPV and NPV, respectively) were calculated for EST and HRV analysis, using MPI as the gold standard for the non-invasive detection of myocardial ischemia. RESULTS: In this cohort 15% had a pathologic MPI result. HRV analysis showed superior sensitivity (85%), PPV (50%) and NPV (97%) as compared to standard EST (53%, 42%, 90%, respectively), while the specificity of the two tests was similar (86% and 85%, respectively). The close agreement between HRV and MPI was even more pronounced among patients &gt; 65 years of age. CONCLUSIONS: Our pilot data suggest that the diagnostic yield of the novel HeartTrends HRV algorithm is superior to conventional EST for the non-invasive detection of myocardial ischemia.","author":[{"dropping-particle":"","family":"Oieru","given":"Dan","non-dropping-particle":"","parse-names":false,"suffix":""},{"dropping-particle":"","family":"Moalem","given":"Israel","non-dropping-particle":"","parse-names":false,"suffix":""},{"dropping-particle":"","family":"Rozen","given":"Eli","non-dropping-particle":"","parse-names":false,"suffix":""},{"dropping-particle":"","family":"Naimushin","given":"Alexey","non-dropping-particle":"","parse-names":false,"suffix":""},{"dropping-particle":"","family":"Klempfner","given":"Robert","non-dropping-particle":"","parse-names":false,"suffix":""},{"dropping-particle":"","family":"Goldenberg","given":"Ilan","non-dropping-particle":"","parse-names":false,"suffix":""},{"dropping-particle":"","family":"Goldkorn","given":"Ronen","non-dropping-particle":"","parse-names":false,"suffix":""}],"container-title":"The Israel Medical Association journal : IMAJ","id":"ITEM-2","issue":"3","issued":{"date-parts":[["2015"]]},"page":"161-5","title":"A novel heart rate variability algorithm for the detection of myocardial ischemia: pilot data from a prospective clinical trial.","type":"article-journal","volume":"17"},"uris":["http://www.mendeley.com/documents/?uuid=43353b45-85c3-40ad-8998-78e840b80053"]}],"mendeley":{"formattedCitation":"&lt;sup&gt;36,37&lt;/sup&gt;","plainTextFormattedCitation":"36,37","previouslyFormattedCitation":"&lt;sup&gt;36,37&lt;/sup&gt;"},"properties":{"noteIndex":0},"schema":"https://github.com/citation-style-language/schema/raw/master/csl-citation.json"}</w:instrText>
       </w:r>
       <w:r>
         <w:fldChar w:fldCharType="separate"/>
@@ -1864,7 +1864,7 @@
           <w:noProof/>
           <w:vertAlign w:val="superscript"/>
         </w:rPr>
-        <w:t>37,38</w:t>
+        <w:t>36,37</w:t>
       </w:r>
       <w:r>
         <w:fldChar w:fldCharType="end"/>
@@ -1943,7 +1943,7 @@
         <w:rPr>
           <w:color w:val="000000" w:themeColor="text1"/>
         </w:rPr>
-        <w:instrText>ADDIN CSL_CITATION {"citationItems":[{"id":"ITEM-1","itemData":{"DOI":"10.1161/circ.138.suppl_1.15216","abstract":"Introduction: About one-half of sudden cardiac deaths occur in those without known CAD suggesting the need for better risk-stratification tests. Autonomic dysfunction, measured by low heart rate variability (HRV), can occur with myocardial ischemia. Testing for low HRV may help to identify high-risk, asymptomatic individuals. The association of low HRV with ischemia may also be greatest during the morning hours, when cardiac events (MI, sudden death) are most likely to be triggered. Hypothesis: In a cohort of veteran males with no known CAD, subclinical myocardial ischemia is associated with autonomic dysfunction as measured by low HRV; this association is greatest during morning hours. Methods: We evaluated 24-hour ambulatory ECGs in middle-aged twins without known CAD from the Vietnam Era Twin Registry, and calculated frequency domain and non-linear (Dyx) HRV metrics. All subjects underwent [13N]-ammonia positron emission tomography with adenosine stress, with ischemia defined as greater than 5% perfusion deficit. Mixed models were used to compare HRV between ischemic and non-ischemic subjects in 1-hour intervals, and morning hours were 6 AM until 10 AM. Results: Data on 276 twin subjects were analyzed; the mean age (SD) was 53 (3) and 55 (20%) had ischemia. HRV was significantly different between ischemic and non-ischemic twins during morning hours (figure 1), with the largest magnitude difference occurring with Dyx at 7 AM. Each SD decrease in Dyx associated with an OR for ischemia of 4.8 (95% CI, 1.5 — 15.8). Dyx in morning hours remained significant in a subgroup of pairs discordant for ischemia and after risk factor adjustment. Significant differences by ischemia status were noted for low-frequency and very-low-frequency HRV. Conclusions: Lower HRV is strongly associated with subclinical myocardial ischemia primarily during morning hours. More research regarding this circadian autonomic vulnerability and its clinical implications are warranted.","author":[{"dropping-particle":"","family":"Shah","given":"Anish","non-dropping-particle":"","parse-names":false,"suffix":""},{"dropping-particle":"","family":"Lampert","given":"Rachel","non-dropping-particle":"","parse-names":false,"suffix":""},{"dropping-particle":"","family":"Goldberg","given":"Jack","non-dropping-particle":"","parse-names":false,"suffix":""},{"dropping-particle":"","family":"Bremner","given":"J Douglas","non-dropping-particle":"","parse-names":false,"suffix":""},{"dropping-particle":"","family":"Vaccarino","given":"Viola","non-dropping-particle":"","parse-names":false,"suffix":""},{"dropping-particle":"","family":"Shah","given":"Amit","non-dropping-particle":"","parse-names":false,"suffix":""}],"container-title":"Circulation","id":"ITEM-1","issue":"Suppl\\_1","issued":{"date-parts":[["2018","11","6"]]},"note":"doi: 10.1161/circ.138.suppl_1.15216","page":"A15216-A15216","publisher":"American Heart Association","title":"Abstract 15216: Circadian Autonomic Inflexibility: A Marker of Ischemic Heart Disease","type":"paper-conference","volume":"138"},"uris":["http://www.mendeley.com/documents/?uuid=133759b7-ec23-4126-bea7-3d0448ff23f4"]}],"mendeley":{"formattedCitation":"&lt;sup&gt;45&lt;/sup&gt;","plainTextFormattedCitation":"45","previouslyFormattedCitation":"&lt;sup&gt;45&lt;/sup&gt;"},"properties":{"noteIndex":0},"schema":"https://github.com/citation-style-language/schema/raw/master/csl-citation.json"}</w:instrText>
+        <w:instrText>ADDIN CSL_CITATION {"citationItems":[{"id":"ITEM-1","itemData":{"DOI":"10.1161/circ.138.suppl_1.15216","abstract":"Introduction: About one-half of sudden cardiac deaths occur in those without known CAD suggesting the need for better risk-stratification tests. Autonomic dysfunction, measured by low heart rate variability (HRV), can occur with myocardial ischemia. Testing for low HRV may help to identify high-risk, asymptomatic individuals. The association of low HRV with ischemia may also be greatest during the morning hours, when cardiac events (MI, sudden death) are most likely to be triggered. Hypothesis: In a cohort of veteran males with no known CAD, subclinical myocardial ischemia is associated with autonomic dysfunction as measured by low HRV; this association is greatest during morning hours. Methods: We evaluated 24-hour ambulatory ECGs in middle-aged twins without known CAD from the Vietnam Era Twin Registry, and calculated frequency domain and non-linear (Dyx) HRV metrics. All subjects underwent [13N]-ammonia positron emission tomography with adenosine stress, with ischemia defined as greater than 5% perfusion deficit. Mixed models were used to compare HRV between ischemic and non-ischemic subjects in 1-hour intervals, and morning hours were 6 AM until 10 AM. Results: Data on 276 twin subjects were analyzed; the mean age (SD) was 53 (3) and 55 (20%) had ischemia. HRV was significantly different between ischemic and non-ischemic twins during morning hours (figure 1), with the largest magnitude difference occurring with Dyx at 7 AM. Each SD decrease in Dyx associated with an OR for ischemia of 4.8 (95% CI, 1.5 — 15.8). Dyx in morning hours remained significant in a subgroup of pairs discordant for ischemia and after risk factor adjustment. Significant differences by ischemia status were noted for low-frequency and very-low-frequency HRV. Conclusions: Lower HRV is strongly associated with subclinical myocardial ischemia primarily during morning hours. More research regarding this circadian autonomic vulnerability and its clinical implications are warranted.","author":[{"dropping-particle":"","family":"Shah","given":"Anish","non-dropping-particle":"","parse-names":false,"suffix":""},{"dropping-particle":"","family":"Lampert","given":"Rachel","non-dropping-particle":"","parse-names":false,"suffix":""},{"dropping-particle":"","family":"Goldberg","given":"Jack","non-dropping-particle":"","parse-names":false,"suffix":""},{"dropping-particle":"","family":"Bremner","given":"J Douglas","non-dropping-particle":"","parse-names":false,"suffix":""},{"dropping-particle":"","family":"Vaccarino","given":"Viola","non-dropping-particle":"","parse-names":false,"suffix":""},{"dropping-particle":"","family":"Shah","given":"Amit","non-dropping-particle":"","parse-names":false,"suffix":""}],"container-title":"Circulation","id":"ITEM-1","issue":"Suppl\\_1","issued":{"date-parts":[["2018","11","6"]]},"note":"doi: 10.1161/circ.138.suppl_1.15216","page":"A15216-A15216","publisher":"American Heart Association","title":"Abstract 15216: Circadian Autonomic Inflexibility: A Marker of Ischemic Heart Disease","type":"paper-conference","volume":"138"},"uris":["http://www.mendeley.com/documents/?uuid=133759b7-ec23-4126-bea7-3d0448ff23f4"]}],"mendeley":{"formattedCitation":"&lt;sup&gt;38&lt;/sup&gt;","plainTextFormattedCitation":"38","previouslyFormattedCitation":"&lt;sup&gt;38&lt;/sup&gt;"},"properties":{"noteIndex":0},"schema":"https://github.com/citation-style-language/schema/raw/master/csl-citation.json"}</w:instrText>
       </w:r>
       <w:r>
         <w:rPr>
@@ -1957,7 +1957,7 @@
           <w:color w:val="000000" w:themeColor="text1"/>
           <w:vertAlign w:val="superscript"/>
         </w:rPr>
-        <w:t>45</w:t>
+        <w:t>38</w:t>
       </w:r>
       <w:r>
         <w:rPr>
@@ -2009,7 +2009,7 @@
         <mc:AlternateContent>
           <mc:Choice Requires="wpg">
             <w:drawing>
-              <wp:inline distT="0" distB="0" distL="0" distR="0" wp14:anchorId="273547AE" wp14:editId="37B6B510">
+              <wp:inline distT="0" distB="0" distL="0" distR="0" wp14:anchorId="273547AE" wp14:editId="5BBA7032">
                 <wp:extent cx="5946775" cy="1247775"/>
                 <wp:effectExtent l="0" t="0" r="0" b="9525"/>
                 <wp:docPr id="5" name="Group 5"/>
@@ -2153,7 +2153,7 @@
           </mc:Choice>
           <mc:Fallback>
             <w:pict>
-              <v:group w14:anchorId="273547AE" id="Group 5" o:spid="_x0000_s1029" style="width:468.25pt;height:98.25pt;mso-position-horizontal-relative:char;mso-position-vertical-relative:line" coordorigin="795" coordsize="59474,12484" o:gfxdata="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">
+              <v:group w14:anchorId="273547AE" id="Group 5" o:spid="_x0000_s1029" style="width:468.25pt;height:98.25pt;mso-position-horizontal-relative:char;mso-position-vertical-relative:line" coordorigin="795" coordsize="59474,12484" o:gfxdata="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">
                 <v:shape id="Text Box 2" o:spid="_x0000_s1030" type="#_x0000_t202" style="position:absolute;left:795;top:8109;width:59474;height:4375;visibility:visible;mso-wrap-style:square;v-text-anchor:top" o:gfxdata="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" filled="f" stroked="f">
                   <v:textbox>
                     <w:txbxContent>
@@ -2230,320 +2230,985 @@
         <w:widowControl w:val="0"/>
         <w:spacing w:after="80"/>
       </w:pPr>
+      <w:r>
+        <w:t>The Vaccarino lab has pursued the influence of a</w:t>
+      </w:r>
+      <w:r>
+        <w:t>utonomic nervous system (ANS) dysfunction</w:t>
+      </w:r>
+      <w:r>
+        <w:t xml:space="preserve"> on these pathways as ANS dysfunction</w:t>
+      </w:r>
+      <w:r>
+        <w:t xml:space="preserve"> </w:t>
+      </w:r>
+      <w:r>
+        <w:t>occurs in both depression and CAD.</w:t>
+      </w:r>
+      <w:r>
+        <w:fldChar w:fldCharType="begin" w:fldLock="1"/>
+      </w:r>
+      <w:r>
+        <w:instrText>ADDIN CSL_CITATION {"citationItems":[{"id":"ITEM-1","itemData":{"DOI":"10.1038/nrcardio.2016.181","ISBN":"9780123739476","ISSN":"17595010","PMID":"20425245","abstract":"Depression often coexists with coronary heart disease and increases the risk of poor cardiac prognosis. The physiopathology of depression resembles that of chronic, severe stress. Because little research has evaluated the impact of depression treatment on cardiac events, there is no currently recommended depression-specific treatment to reduce cardiac risk. © 2007 Copyright © 2007 Elsevier Inc. All rights reserved.","author":[{"dropping-particle":"","family":"Carney","given":"Robert M.","non-dropping-particle":"","parse-names":false,"suffix":""},{"dropping-particle":"","family":"Freedland","given":"Kenneth E.","non-dropping-particle":"","parse-names":false,"suffix":""}],"container-title":"Nature Reviews Cardiology","id":"ITEM-1","issue":"3","issued":{"date-parts":[["2017","3","17"]]},"page":"145-155","title":"Depression and coronary heart disease","type":"article","volume":"14"},"uris":["http://www.mendeley.com/documents/?uuid=88cf80d2-ea65-4118-a6ce-41f627c6502b"]},{"id":"ITEM-2","itemData":{"DOI":"10.1016/S0165-0327(00)00338-4","ISBN":"0165-0327","ISSN":"01650327","PMID":"11163422","abstract":"In the present paper we present the outlines of a model that integrates autonomic, attentional, and affective systems into a functional and structural network that may help to guide us in our understanding of emotion regulation and dysregulation. We will emphasize the relationship between attentional regulation and affective processes and propose a group of underlying physiological systems that serve to integrate these functions in the service of self-regulation and adaptability of the organism. We will attempt to place this network in the context of dynamical systems models which involve feedback and feedforward circuits with special attention to negative feedback mechanisms, inhibitory processes, and their role in response selection. From a systems perspective, inhibitory processes can be viewed as negative feedback circuits that allow for the interruption of ongoing behavior and the re-deployment of resources to other tasks. When these negative feedback mechanisms are compromised, positive feedback loops may develop as a result (of dis-inhibition). From this perspective, the relative sympathetic activation seen in anxiety disorders may represent dis-inhibition due to faulty inhibitory mechanisms. © 2000 Elsevier Science B.V.","author":[{"dropping-particle":"","family":"Thayer","given":"Julian F.","non-dropping-particle":"","parse-names":false,"suffix":""},{"dropping-particle":"","family":"Lane","given":"Richard D.","non-dropping-particle":"","parse-names":false,"suffix":""}],"container-title":"Journal of Affective Disorders","id":"ITEM-2","issue":"3","issued":{"date-parts":[["2000"]]},"page":"201-216","title":"A model of neurovisceral integration in emotion regulation and dysregulation","type":"article-journal","volume":"61"},"uris":["http://www.mendeley.com/documents/?uuid=4b40ea97-a256-40a0-a1ad-ff5b9d6977bc"]},{"id":"ITEM-3","itemData":{"DOI":"10.1111/psyp.12319","ISSN":"14698986","abstract":"The neurovisceral integration hypothesis suggests in part that cerebral control of autonomic function conveys comparable control of executive function and, hence, correlation among vagally determined high frequency heart rate variability (HF-HRV), executive function, and regional cerebral blood flow (CBF). In 440 middle-aged men and women, resting HF-HRV was related to regional CBF derived from a resting arterial spin-labeled MRI scan and to seven neuropsychological tests of executive function. Despite some intercorrelations, regression modeling failed to support integrated central control of HF-HRV and executive function. Integration between autonomic and cognitive control appears more circumscribed than the general integration suggested by the neurovisceral integration hypothesis.","author":[{"dropping-particle":"","family":"Richard Jennings","given":"J.","non-dropping-particle":"","parse-names":false,"suffix":""},{"dropping-particle":"","family":"Allen","given":"Ben","non-dropping-particle":"","parse-names":false,"suffix":""},{"dropping-particle":"","family":"Gianaros","given":"Peter J","non-dropping-particle":"","parse-names":false,"suffix":""},{"dropping-particle":"","family":"Thayer","given":"Julian F","non-dropping-particle":"","parse-names":false,"suffix":""},{"dropping-particle":"","family":"Manuck","given":"Stephen B","non-dropping-particle":"","parse-names":false,"suffix":""}],"container-title":"Psychophysiology","id":"ITEM-3","issue":"2","issued":{"date-parts":[["2015"]]},"page":"214-224","title":"Focusing neurovisceral integration: Cognition, heart rate variability, and cerebral blood flow","type":"article-journal","volume":"52"},"uris":["http://www.mendeley.com/documents/?uuid=8f648ab2-ee70-48c8-b24e-f0b423e8bb6f"]},{"id":"ITEM-4","itemData":{"ISSN":"0195-668X","PMID":"8681998","abstract":"The intrinsic cardiac nervous system has been classically considered to contain only parasympathetic efferent postganglionic neurones which receive inputs from medullary parasympathetic efferent preganglionic neurones. In such a view, intrinsic cardiac ganglia act as simple relay stations of parasympathetic efferent neuronal input to the heart, the major autonomic control of the heart purported to reside solely in the brainstem and spinal cord. Data collected over the past two decades indicate that processing occurs within the mammalian intrinsic cardiac nervous system which involves afferent neurones, local circuit neurones (interconnecting neurones) as well as both sympathetic and parasympathetic efferent postganglionic neurones. As such, intrinsic cardiac ganglionic interactions represent the organ component of the hierarchy of intrathoracic nested feedback control loops which provide rapid and appropriate reflex coordination of efferent autonomic neuronal outflow to the heart. In such a concept, the intrinsic cardiac nervous system acts as a distributive processor, integrating parasympathetic and sympathetic efferent centrifugal information to the heart in addition to centripetal information arising from cardiac sensory neurites. A number of neurochemicals have been shown to influence the interneuronal interactions which occur within the intrathoracic cardiac nervous system. For instance, pharmacological interventions that modify b-adrenergic or angiotensin II receptors affect cardiomyocyte function not only directly, but indirectly by influencing the capacity of intrathoracic neurones to regulate cardiomyocytes. Thus, current pharmacological management of heart disease may influence cardiomyocyte function directly as well as indirectly secondary to modifying the cardiac nervous system. This review presents a brief summary of developing concepts about the role of the cardiac nervous system in regulating the normal heart. In addition, it provides some tentative ideas concerning the importance of this nervous system in cardiac disease states with a view to stimulating further interest in neural control of the heart so that appropriate neurocardiological strategies can be devised for the management of heart disease.","author":[{"dropping-particle":"","family":"Armour","given":"J Andrew","non-dropping-particle":"","parse-names":false,"suffix":""}],"container-title":"European heart journal","id":"ITEM-4","issue":"12","issued":{"date-parts":[["1999","12"]]},"page":"1751-2","title":"Myocardial ischaemia and the cardiac nervous system.","type":"article-journal","volume":"16"},"uris":["http://www.mendeley.com/documents/?uuid=78a5c08d-4413-4a17-bdd2-71274e1650f6"]}],"mendeley":{"formattedCitation":"&lt;sup&gt;10,23,39,40&lt;/sup&gt;","plainTextFormattedCitation":"10,23,39,40","previouslyFormattedCitation":"&lt;sup&gt;10,23,39,40&lt;/sup&gt;"},"properties":{"noteIndex":0},"schema":"https://github.com/citation-style-language/schema/raw/master/csl-citation.json"}</w:instrText>
+      </w:r>
+      <w:r>
+        <w:fldChar w:fldCharType="separate"/>
+      </w:r>
+      <w:r>
+        <w:rPr>
+          <w:noProof/>
+          <w:vertAlign w:val="superscript"/>
+        </w:rPr>
+        <w:t>10,23,39,40</w:t>
+      </w:r>
+      <w:r>
+        <w:fldChar w:fldCharType="end"/>
+      </w:r>
+      <w:r>
+        <w:t xml:space="preserve"> </w:t>
+      </w:r>
+      <w:r>
+        <w:t>U</w:t>
+      </w:r>
+      <w:r>
+        <w:t>nderstand</w:t>
+      </w:r>
+      <w:r>
+        <w:t>ing</w:t>
+      </w:r>
+      <w:r>
+        <w:t xml:space="preserve"> </w:t>
+      </w:r>
+      <w:r>
+        <w:t>the mediating role of</w:t>
+      </w:r>
+      <w:r>
+        <w:t xml:space="preserve"> ANS </w:t>
+      </w:r>
+      <w:r>
+        <w:t>dysfunction on the relationship between depression and</w:t>
+      </w:r>
+      <w:r>
+        <w:t xml:space="preserve"> CAD</w:t>
+      </w:r>
+      <w:r>
+        <w:t xml:space="preserve"> could eventually lead to potential future therapies that help reduce the </w:t>
+      </w:r>
+      <w:r>
+        <w:t xml:space="preserve">risk for </w:t>
+      </w:r>
+      <w:r>
+        <w:t xml:space="preserve">cardiovascular </w:t>
+      </w:r>
+      <w:r>
+        <w:t>mortality</w:t>
+      </w:r>
+      <w:r>
+        <w:t xml:space="preserve"> in individuals with depression</w:t>
+      </w:r>
+      <w:r>
+        <w:t>.</w:t>
+      </w:r>
+      <w:r>
+        <w:rPr>
+          <w:sz w:val="8"/>
+          <w:szCs w:val="8"/>
+        </w:rPr>
+        <w:t xml:space="preserve"> </w:t>
+      </w:r>
+      <w:r>
+        <w:t>ANS dysfunction occurs at multiple levels, from central neurological processes to peripheral cardiovascular reflexes, such as the vagal withdrawal in depression and increased sympathetic tone in hypertension. Heart rate variability (HRV) is an accepted measure of the integration of these multiple levels of autonomic outflow to the heart.</w:t>
+      </w:r>
+      <w:r>
+        <w:fldChar w:fldCharType="begin" w:fldLock="1"/>
+      </w:r>
+      <w:r>
+        <w:instrText>ADDIN CSL_CITATION {"citationItems":[{"id":"ITEM-1","itemData":{"DOI":"10.1161/01.CIR.93.5.1043","ISBN":"0195-668X","ISSN":"0195-668X","PMID":"8737210","abstract":"The last two decades have witnessed the recognition of a significant relationship between the autonomic nervous system and cardiovascular mortality, including sudden cardiac death[1–4]. Experimental evidence for an associ- ation between a propensity for lethal arrhythmias and signs of either increased sympathetic or reduced vagal activity has encouraged the development of quantitative markers of autonomic activity. Heart rate variability (HRV) represents one of the most promising such markers. The apparently easy derivation of this measure has popularized its use. As many commercial devices now provide automated measurement of HRV, the cardiologist has been pro- vided with a seemingly simple tool for both research and clinical studies[5]. However, the significance and meaning of the many different measures of HRV are more complex than generally appreciated and there is a potential for incorrect conclusions and for excessive or unfounded extrapolations. Recognition of these problems led the European Society of Cardiology and the North American Society","author":[{"dropping-particle":"","family":"Task Force of the ESC and NAS","given":"","non-dropping-particle":"","parse-names":false,"suffix":""}],"container-title":"European Heart Journal","id":"ITEM-1","issue":"5","issued":{"date-parts":[["1996"]]},"page":"354-381","title":"Heart Rate Variability","type":"article-journal","volume":"17"},"uris":["http://www.mendeley.com/documents/?uuid=84f7c6d2-f171-463b-b4b3-7f20d6009f25"]},{"id":"ITEM-2","itemData":{"DOI":"10.1152/physiologyonline.1990.5.1.32","ISBN":"1548-9213","ISSN":"1548-9213","abstract":"JP Saul ABSTRACT What is most intriguing about heart rate (HR) variability is that there is so much of it. HR is constantly responding both rapidly and slowly to various physiological perturbations. We now understand that the frequency and amplitude of these HR fluctuations are indicative of the autonomic control systems underlying the response. Copyright © 1990 by International Union of Physiological Sciences","author":[{"dropping-particle":"","family":"Saul","given":"JP","non-dropping-particle":"","parse-names":false,"suffix":""}],"container-title":"Physiology","id":"ITEM-2","issue":"1","issued":{"date-parts":[["1990"]]},"page":"32-37","title":"Beat-To-Beat Variations of Heart Rate Reflect Modulation of Cardiac Autonomic Outflow","type":"article-journal","volume":"5"},"uris":["http://www.mendeley.com/documents/?uuid=af3d0299-78fe-425d-83b0-240110b56cac"]}],"mendeley":{"formattedCitation":"&lt;sup&gt;30,31&lt;/sup&gt;","plainTextFormattedCitation":"30,31","previouslyFormattedCitation":"&lt;sup&gt;30,31&lt;/sup&gt;"},"properties":{"noteIndex":0},"schema":"https://github.com/citation-style-language/schema/raw/master/csl-citation.json"}</w:instrText>
+      </w:r>
+      <w:r>
+        <w:fldChar w:fldCharType="separate"/>
+      </w:r>
+      <w:r>
+        <w:rPr>
+          <w:noProof/>
+          <w:vertAlign w:val="superscript"/>
+        </w:rPr>
+        <w:t>30,31</w:t>
+      </w:r>
+      <w:r>
+        <w:fldChar w:fldCharType="end"/>
+      </w:r>
+      <w:r>
+        <w:t xml:space="preserve"> Low HRV, a reflection of ANS dysfunction, is measured non-invasively through electrocardiogram (ECG) and is independently </w:t>
+      </w:r>
+      <w:r>
+        <w:t>associated with depressive symptoms,</w:t>
+      </w:r>
+      <w:r>
+        <w:fldChar w:fldCharType="begin" w:fldLock="1"/>
+      </w:r>
+      <w:r>
+        <w:instrText>ADDIN CSL_CITATION {"citationItems":[{"id":"ITEM-1","itemData":{"DOI":"10.3949/ccjm.76.s2.03","ISBN":"3143627344","ISSN":"08911150","PMID":"19376975","abstract":"Depression is common in patients with coronary heart disease (CHD) and is a risk factor for cardiac morbidity and mortality in these patients. Depression is associated with autonomic nervous system dysfunction, which may at least partially explain this increased risk. Low heart rate variability (HRV), which reflects excessive sympathetic and/or inadequate parasympathetic modulation of heart rate, is a strong predictor of mortality in patients with CHD. Most studies-both in patients with stable CHD and in patients with a recent acute coronary event-have found HRV to be lower in depressed patients than in their nondepressed counterparts. This manuscript provides an overview of this literature and concludes that HRV may account for a substantial part of the risk associated with depression in CHD.","author":[{"dropping-particle":"","family":"Carney","given":"Robert M.","non-dropping-particle":"","parse-names":false,"suffix":""},{"dropping-particle":"","family":"Freedland","given":"Kenneth E.","non-dropping-particle":"","parse-names":false,"suffix":""}],"container-title":"Cleveland Clinic Journal of Medicine","id":"ITEM-1","issue":"SUPPL.2","issued":{"date-parts":[["2009"]]},"title":"Depression and heart rate variability in patients with coronary heart disease","type":"article-journal","volume":"76"},"uris":["http://www.mendeley.com/documents/?uuid=fba43147-4c4f-4d08-a30a-b0262929c484"]}],"mendeley":{"formattedCitation":"&lt;sup&gt;41&lt;/sup&gt;","plainTextFormattedCitation":"41","previouslyFormattedCitation":"&lt;sup&gt;41&lt;/sup&gt;"},"properties":{"noteIndex":0},"schema":"https://github.com/citation-style-language/schema/raw/master/csl-citation.json"}</w:instrText>
+      </w:r>
+      <w:r>
+        <w:fldChar w:fldCharType="separate"/>
+      </w:r>
+      <w:r>
+        <w:rPr>
+          <w:noProof/>
+          <w:vertAlign w:val="superscript"/>
+        </w:rPr>
+        <w:t>41</w:t>
+      </w:r>
+      <w:r>
+        <w:fldChar w:fldCharType="end"/>
+      </w:r>
+      <w:r>
+        <w:t xml:space="preserve"> cardiovascular mortality,</w:t>
+      </w:r>
+      <w:r>
+        <w:fldChar w:fldCharType="begin" w:fldLock="1"/>
+      </w:r>
+      <w:r>
+        <w:instrText>ADDIN CSL_CITATION {"citationItems":[{"id":"ITEM-1","itemData":{"DOI":"10.1097/01.psy.0000249733.33811.00","ISBN":"0033-3174","ISSN":"00333174","PMID":"17167127","abstract":"OBJECTIVE Depression is a risk factor for mortality after acute myocardial infarction (AMI), possibly as a result of altered autonomic nervous system (ANS) modulation of heart rate (HR) and rhythm. The purposes of this study were to determine: a) whether depressed patients are more likely to have an abnormal HR response (i.e., abnormal turbulence) to premature ventricular contractions (VPCs), and b) whether abnormal HR turbulence accounts for the effect of depression on increased mortality after AMI. METHODS Ambulatory electrocardiographic data were obtained from 666 (316 depressed, 350 nondepressed) patients with a recent AMI; 498 had VPCs with measurable HR turbulence. Of these, 260 had normal, 152 had equivocal, and 86 had abnormal HR turbulence. Patients were followed for up to 30 (median = 24) months. RESULTS Depressed patients were more likely to have abnormal HR turbulence (risk factor adjusted odds ratio = 1.8; 95% confidence interval [CI] = 1.0-3.0; p = .03) and have worse survival (odds ratio = 2.4; 95% CI = 1.2-4.6; p = .02) than nondepressed patients. When HR turbulence was added to the model, the adjusted hazard ratio for depression decreased to 1.9 (95% CI = 0.9-3.8; p = .08), and to 1.6 (95% CI = 0.8-3.4; p = .18) when a measure of HR variability (LnVLF) was added. The hazard was found to differ over time with depression posing little risk for mortality in year 1 but greater risk in years 2 and 3 of the follow up. CONCLUSION ANS dysregulation may partially mediate the increased risk for mortality in depressed patients with frequent VPCs after an AMI.","author":[{"dropping-particle":"","family":"Carney","given":"Robert M.","non-dropping-particle":"","parse-names":false,"suffix":""},{"dropping-particle":"","family":"Howells","given":"William B.","non-dropping-particle":"","parse-names":false,"suffix":""},{"dropping-particle":"","family":"Blumenthal","given":"James A.","non-dropping-particle":"","parse-names":false,"suffix":""},{"dropping-particle":"","family":"Freedland","given":"Kenneth E.","non-dropping-particle":"","parse-names":false,"suffix":""},{"dropping-particle":"","family":"Stein","given":"Phyllis K.","non-dropping-particle":"","parse-names":false,"suffix":""},{"dropping-particle":"","family":"Berkman","given":"Lisa F.","non-dropping-particle":"","parse-names":false,"suffix":""},{"dropping-particle":"","family":"Watkins","given":"Lana L.","non-dropping-particle":"","parse-names":false,"suffix":""},{"dropping-particle":"","family":"Czajkowski","given":"Susan M.","non-dropping-particle":"","parse-names":false,"suffix":""},{"dropping-particle":"","family":"Steinmeyer","given":"Brian","non-dropping-particle":"","parse-names":false,"suffix":""},{"dropping-particle":"","family":"Hayano","given":"Junichiro","non-dropping-particle":"","parse-names":false,"suffix":""},{"dropping-particle":"","family":"Domitrovich","given":"Peter P.","non-dropping-particle":"","parse-names":false,"suffix":""},{"dropping-particle":"","family":"Burg","given":"Matthew M.","non-dropping-particle":"","parse-names":false,"suffix":""},{"dropping-particle":"","family":"Jaffe","given":"Allan S.","non-dropping-particle":"","parse-names":false,"suffix":""}],"container-title":"Psychosomatic Medicine","id":"ITEM-1","issue":"1","issued":{"date-parts":[["2007"]]},"page":"4-9","title":"Heart rate turbulence, depression, and survival after acute myocardial infarction","type":"article-journal","volume":"69"},"uris":["http://www.mendeley.com/documents/?uuid=93753746-50be-41fd-be29-1544dba6a66d"]}],"mendeley":{"formattedCitation":"&lt;sup&gt;42&lt;/sup&gt;","plainTextFormattedCitation":"42","previouslyFormattedCitation":"&lt;sup&gt;42&lt;/sup&gt;"},"properties":{"noteIndex":0},"schema":"https://github.com/citation-style-language/schema/raw/master/csl-citation.json"}</w:instrText>
+      </w:r>
+      <w:r>
+        <w:fldChar w:fldCharType="separate"/>
+      </w:r>
+      <w:r>
+        <w:rPr>
+          <w:noProof/>
+          <w:vertAlign w:val="superscript"/>
+        </w:rPr>
+        <w:t>42</w:t>
+      </w:r>
+      <w:r>
+        <w:fldChar w:fldCharType="end"/>
+      </w:r>
+      <w:r>
+        <w:t xml:space="preserve"> and obstructive CAD.</w:t>
+      </w:r>
+      <w:r>
+        <w:fldChar w:fldCharType="begin" w:fldLock="1"/>
+      </w:r>
+      <w:r>
+        <w:instrText>ADDIN CSL_CITATION {"citationItems":[{"id":"ITEM-1","itemData":{"DOI":"10.1136/heartjnl-2011-300033","ISSN":"13556037","abstract":"OBJECTIVE: Obstructive coronary artery disease (CAD) is evident in only half of patients referred for diagnostic angiography. Five-minute heart rate variability (HRV) is a non-invasive marker for autonomic control of the vasculature, which this study hypothesised could risk-stratify cardiac patients and reduce unnecessary angiograms.\\n\\nDESIGN: A prospective observational study (the Alternative Risk Markers in Coronary Artery Disease (ARM-CAD) study).\\n\\nSETTING: Three cardiac centres in Melbourne, Australia.\\n\\nPATIENTS: 470 consecutive patients undergoing elective angiography (with predominantly normal cardiac rhythm), regardless of co-morbidity.\\n\\nMAIN OUTCOME MEASURES: The presence of obstructive CAD (≥50% stenosis) on angiography.\\n\\nRESULTS: Patients with obstructive CAD had significantly reduced HRV, particularly in the low frequency (LF) range (median 180 vs 267 ms(2) without CAD; p&lt;0.001). There was a linear trend with the severity of CAD; median LF power (IQR) in patients with normal coronaries was 275 (612), with minor coronary irregularities 255 (400), single-vessel CAD 212 (396) and more severe disease 170 (327) ms(2); p value for trend 0.003. There was a similar reduction in LF power regardless of the anatomical location of coronary stenoses. Comparing patients with LF less than 250 and 250 ms(2) or greater, the adjusted OR for obstructive CAD using multivariate regression was 2.42, 95% CI 1.33 to 4.38 (p=0.004). No interactions were noted in subgroup analysis and HRV added to risk prediction irrespective of the baseline Framingham risk (p&lt;0.0001).\\n\\nCONCLUSION: Low HRV is strongly predictive of angiographic coronary disease regardless of other co-morbidities and is clinically useful as a risk predictor in patients with sinus rhythm.\\n\\nCLINICAL TRIAL REGISTRATION INFORMATION: http://clinicaltrials.gov/ct2/show/NCT00403351 www.armcad.com.","author":[{"dropping-particle":"","family":"Kotecha","given":"Dipak","non-dropping-particle":"","parse-names":false,"suffix":""},{"dropping-particle":"","family":"New","given":"G","non-dropping-particle":"","parse-names":false,"suffix":""},{"dropping-particle":"","family":"Flather","given":"M D","non-dropping-particle":"","parse-names":false,"suffix":""},{"dropping-particle":"","family":"Eccleston","given":"D","non-dropping-particle":"","parse-names":false,"suffix":""},{"dropping-particle":"","family":"Pepper","given":"J","non-dropping-particle":"","parse-names":false,"suffix":""},{"dropping-particle":"","family":"Krum","given":"H","non-dropping-particle":"","parse-names":false,"suffix":""}],"container-title":"Heart","id":"ITEM-1","issue":"5","issued":{"date-parts":[["2012"]]},"page":"395-401","title":"Five-minute heart rate variability can predict obstructive angiographic coronary disease","type":"article-journal","volume":"98"},"uris":["http://www.mendeley.com/documents/?uuid=3a51f41f-999f-49da-8d88-5aeee5a88265"]}],"mendeley":{"formattedCitation":"&lt;sup&gt;43&lt;/sup&gt;","plainTextFormattedCitation":"43","previouslyFormattedCitation":"&lt;sup&gt;43&lt;/sup&gt;"},"properties":{"noteIndex":0},"schema":"https://github.com/citation-style-language/schema/raw/master/csl-citation.json"}</w:instrText>
+      </w:r>
+      <w:r>
+        <w:fldChar w:fldCharType="separate"/>
+      </w:r>
+      <w:r>
+        <w:rPr>
+          <w:noProof/>
+          <w:vertAlign w:val="superscript"/>
+        </w:rPr>
+        <w:t>43</w:t>
+      </w:r>
+      <w:r>
+        <w:fldChar w:fldCharType="end"/>
+      </w:r>
+      <w:r>
+        <w:t xml:space="preserve"> </w:t>
+      </w:r>
+      <w:r>
+        <w:t xml:space="preserve"> W</w:t>
+      </w:r>
+      <w:r>
+        <w:t xml:space="preserve">e </w:t>
+      </w:r>
+      <w:r>
+        <w:t xml:space="preserve">propose to test a novel HRV measure to quantify ANS dysfunction. This novel measure, </w:t>
+      </w:r>
+      <w:r>
+        <w:rPr>
+          <w:i/>
+          <w:iCs/>
+        </w:rPr>
+        <w:t>Dyx</w:t>
+      </w:r>
+      <w:r>
+        <w:t>, derived from time series analysis,</w:t>
+      </w:r>
+      <w:r>
+        <w:fldChar w:fldCharType="begin" w:fldLock="1"/>
+      </w:r>
+      <w:r>
+        <w:instrText>ADDIN CSL_CITATION {"citationItems":[{"id":"ITEM-1","itemData":{"DOI":"10.1016/S0378-4371(02)00831-2","ISSN":"03784371","abstract":"We present a new method to describe time series with a highly complex time evolution. The time series is projected onto a two-dimensional phase-space plot which is quantified in terms of a multipole expansion where every data point is assigned a unit mass. The multipoles provide an efficient characterization of the original time series. © 2002 Elsevier Science B.V. All rights reserved.","author":[{"dropping-particle":"","family":"Lewkowicz","given":"M.","non-dropping-particle":"","parse-names":false,"suffix":""},{"dropping-particle":"","family":"Levitan","given":"J.","non-dropping-particle":"","parse-names":false,"suffix":""},{"dropping-particle":"","family":"Puzanov","given":"N.","non-dropping-particle":"","parse-names":false,"suffix":""},{"dropping-particle":"","family":"Shnerb","given":"N.","non-dropping-particle":"","parse-names":false,"suffix":""},{"dropping-particle":"","family":"Saermark","given":"K.","non-dropping-particle":"","parse-names":false,"suffix":""}],"container-title":"Physica A: Statistical Mechanics and its Applications","id":"ITEM-1","issue":"1-2","issued":{"date-parts":[["2002"]]},"page":"260-274","title":"Description of complex time series by multipoles","type":"article-journal","volume":"311"},"uris":["http://www.mendeley.com/documents/?uuid=eeae1580-709b-4c3b-8ae1-3eb285ad1262"]}],"mendeley":{"formattedCitation":"&lt;sup&gt;33&lt;/sup&gt;","plainTextFormattedCitation":"33","previouslyFormattedCitation":"&lt;sup&gt;33&lt;/sup&gt;"},"properties":{"noteIndex":0},"schema":"https://github.com/citation-style-language/schema/raw/master/csl-citation.json"}</w:instrText>
+      </w:r>
+      <w:r>
+        <w:fldChar w:fldCharType="separate"/>
+      </w:r>
+      <w:r>
+        <w:rPr>
+          <w:noProof/>
+          <w:vertAlign w:val="superscript"/>
+        </w:rPr>
+        <w:t>33</w:t>
+      </w:r>
+      <w:r>
+        <w:fldChar w:fldCharType="end"/>
+      </w:r>
+      <w:r>
+        <w:t xml:space="preserve"> was found to be a more sensitive predictor of ventricular dysrhythmia and was associated with increased cardiovascular mortality.</w:t>
+      </w:r>
+      <w:r>
+        <w:fldChar w:fldCharType="begin" w:fldLock="1"/>
+      </w:r>
+      <w:r>
+        <w:instrText>ADDIN CSL_CITATION {"citationItems":[{"id":"ITEM-1","itemData":{"DOI":"10.1088/0967-3334/26/5/002","ISBN":"0020-7713","ISSN":"09673334","PMID":"9226893","abstract":"Proliferative enteritis is an enteric disease that affects a variety of animals. The causative agent in swine has been determined to be an obligate intracellular bacterium, Lawsonia intracellularis, related to the sulfate-reducing bacterium Desulfovibrio desulfuricans. The intracellular agents found in the lesions of different animal species are antigenically similar. In addition, strains from the pig, ferret, and hamster have been shown to be genetically similar. In this study we performed a partial 16S ribosomal DNA sequence analysis on the intracellular agent of proliferative enteritis from a hamster, a deer, and an ostrich and compared these sequences to that of the porcine L. intracellularis isolate. Results of this study indicate that the intracellular agents from these species with proliferative enteritis have high sequence similarity, indicating that they are all in the genus Lawsonia and that they may also be the same species, L. intracellularis.","author":[{"dropping-particle":"","family":"Olesen","given":"R. M.","non-dropping-particle":"","parse-names":false,"suffix":""},{"dropping-particle":"","family":"Bloch Thomsen","given":"P. E.","non-dropping-particle":"","parse-names":false,"suffix":""},{"dropping-particle":"","family":"Saermark","given":"K.","non-dropping-particle":"","parse-names":false,"suffix":""},{"dropping-particle":"","family":"Glikson","given":"M.","non-dropping-particle":"","parse-names":false,"suffix":""},{"dropping-particle":"","family":"Feldman","given":"S.","non-dropping-particle":"","parse-names":false,"suffix":""},{"dropping-particle":"","family":"Lewkowicz","given":"M.","non-dropping-particle":"","parse-names":false,"suffix":""},{"dropping-particle":"","family":"Levitan","given":"J.","non-dropping-particle":"","parse-names":false,"suffix":""}],"container-title":"Physiological Measurement","id":"ITEM-1","issue":"5","issued":{"date-parts":[["2005","10","1"]]},"page":"591-598","title":"Statistical analysis of the DIAMOND MI study by the multipole method","type":"article-journal","volume":"26"},"uris":["http://www.mendeley.com/documents/?uuid=8d290a0a-0a11-47ed-baf5-44960f9201ca"]},{"id":"ITEM-2","itemData":{"DOI":"10.1111/anec.12297","ISSN":"1082720X","abstract":"AIMS:The density HRV parameter Dyx is a new heart rate variability (HRV) measure based on multipole analysis of the Poincaré plot obtained from RR interval time series, deriving information from both the time and frequency domain. Preliminary results have suggested that the parameter may provide new predictive information on mortality in survivors of acute myocardial infarction (MI). This study compares the prognostic significance of Dyx to that of traditional linear and nonlinear measures of HRV.\\n\\nMETHODS AND RESULTS:In the Nordic ICD pilot study, patients with an acute MI were screened with 2D echocardiography and 24-hour Holter recordings. The study was designed to assess the power of several HRV measures to predict mortality. Dyx was tested in a subset of 206 consecutive Danish patients with analysable Holter recordings. After a median follow-up of 8.5 years 70 patients had died. Of all traditional and multipole HRV parameters, reduced Dyx was the most powerful predictor of all-cause mortality (HR 2.4; CI 1.5 to 3.8; P &lt; 0.001). After adjustment for known risk markers, such as age, diabetes, ejection fraction, previous MI and hypertension, Dyx remained an independent predictor of mortality (P = 0.02). Reduced Dyx also predicted cardiovascular death (P &lt; 0.01) and sudden cardiovascular death (P = 0.05). In Kaplan-Meier analysis, Dyx significantly predicted mortality in patients both with and without impaired left ventricular systolic function (P &lt; 0.0001).\\n\\nCONCLUSION:The new nonlinear HRV measure Dyx is a promising independent predictor of mortality in a long-term follow-up study of patients surviving a MI, irrespectively of left ventricular systolic function.","author":[{"dropping-particle":"","family":"Jørgensen","given":"Rikke Mørch","non-dropping-particle":"","parse-names":false,"suffix":""},{"dropping-particle":"","family":"Abildstrøm","given":"Steen Z","non-dropping-particle":"","parse-names":false,"suffix":""},{"dropping-particle":"","family":"Levitan","given":"Jacob","non-dropping-particle":"","parse-names":false,"suffix":""},{"dropping-particle":"","family":"Kobo","given":"Roi","non-dropping-particle":"","parse-names":false,"suffix":""},{"dropping-particle":"","family":"Puzanov","given":"Natalia","non-dropping-particle":"","parse-names":false,"suffix":""},{"dropping-particle":"","family":"Lewkowicz","given":"Meir","non-dropping-particle":"","parse-names":false,"suffix":""},{"dropping-particle":"","family":"Huikuri","given":"Heikki","non-dropping-particle":"","parse-names":false,"suffix":""},{"dropping-particle":"","family":"Peltola","given":"Mirja","non-dropping-particle":"","parse-names":false,"suffix":""},{"dropping-particle":"","family":"Haarbo","given":"Jens","non-dropping-particle":"","parse-names":false,"suffix":""},{"dropping-particle":"","family":"Thomsen","given":"Poul Erik Bloch","non-dropping-particle":"","parse-names":false,"suffix":""},{"dropping-particle":"","family":"Group","given":"Nordic I C D pilot study","non-dropping-particle":"","parse-names":false,"suffix":""}],"container-title":"Annals of noninvasive electrocardiology : the official journal of the International Society for Holter and Noninvasive Electrocardiology, Inc","id":"ITEM-2","issue":"1","issued":{"date-parts":[["2016"]]},"page":"60-68","title":"Heart Rate Variability Density Analysis (Dyx) and Prediction of Long-Term Mortality after Acute Myocardial Infarction.","type":"article-journal","volume":"21"},"uris":["http://www.mendeley.com/documents/?uuid=4f5bcf8d-711e-49a3-9ee3-f914ec7e1961"]}],"mendeley":{"formattedCitation":"&lt;sup&gt;34,35&lt;/sup&gt;","plainTextFormattedCitation":"34,35","previouslyFormattedCitation":"&lt;sup&gt;34,35&lt;/sup&gt;"},"properties":{"noteIndex":0},"schema":"https://github.com/citation-style-language/schema/raw/master/csl-citation.json"}</w:instrText>
+      </w:r>
+      <w:r>
+        <w:fldChar w:fldCharType="separate"/>
+      </w:r>
+      <w:r>
+        <w:rPr>
+          <w:noProof/>
+          <w:vertAlign w:val="superscript"/>
+        </w:rPr>
+        <w:t>34,35</w:t>
+      </w:r>
+      <w:r>
+        <w:fldChar w:fldCharType="end"/>
+      </w:r>
+      <w:r>
+        <w:t xml:space="preserve"> In our prior work, compared to traditional HRV, we found that </w:t>
+      </w:r>
+      <w:r>
+        <w:t xml:space="preserve">1) low </w:t>
+      </w:r>
+      <w:r>
+        <w:rPr>
+          <w:i/>
+          <w:iCs/>
+        </w:rPr>
+        <w:t xml:space="preserve">Dyx </w:t>
+      </w:r>
+      <w:r>
+        <w:t>in the early morning predicted abnormal coronary flow reserve,</w:t>
+      </w:r>
+      <w:r>
+        <w:fldChar w:fldCharType="begin" w:fldLock="1"/>
+      </w:r>
+      <w:r>
+        <w:instrText>ADDIN CSL_CITATION {"citationItems":[{"id":"ITEM-1","itemData":{"DOI":"10.1161/circ.138.suppl_1.15216","abstract":"Introduction: About one-half of sudden cardiac deaths occur in those without known CAD suggesting the need for better risk-stratification tests. Autonomic dysfunction, measured by low heart rate variability (HRV), can occur with myocardial ischemia. Testing for low HRV may help to identify high-risk, asymptomatic individuals. The association of low HRV with ischemia may also be greatest during the morning hours, when cardiac events (MI, sudden death) are most likely to be triggered. Hypothesis: In a cohort of veteran males with no known CAD, subclinical myocardial ischemia is associated with autonomic dysfunction as measured by low HRV; this association is greatest during morning hours. Methods: We evaluated 24-hour ambulatory ECGs in middle-aged twins without known CAD from the Vietnam Era Twin Registry, and calculated frequency domain and non-linear (Dyx) HRV metrics. All subjects underwent [13N]-ammonia positron emission tomography with adenosine stress, with ischemia defined as greater than 5% perfusion deficit. Mixed models were used to compare HRV between ischemic and non-ischemic subjects in 1-hour intervals, and morning hours were 6 AM until 10 AM. Results: Data on 276 twin subjects were analyzed; the mean age (SD) was 53 (3) and 55 (20%) had ischemia. HRV was significantly different between ischemic and non-ischemic twins during morning hours (figure 1), with the largest magnitude difference occurring with Dyx at 7 AM. Each SD decrease in Dyx associated with an OR for ischemia of 4.8 (95% CI, 1.5 — 15.8). Dyx in morning hours remained significant in a subgroup of pairs discordant for ischemia and after risk factor adjustment. Significant differences by ischemia status were noted for low-frequency and very-low-frequency HRV. Conclusions: Lower HRV is strongly associated with subclinical myocardial ischemia primarily during morning hours. More research regarding this circadian autonomic vulnerability and its clinical implications are warranted.","author":[{"dropping-particle":"","family":"Shah","given":"Anish","non-dropping-particle":"","parse-names":false,"suffix":""},{"dropping-particle":"","family":"Lampert","given":"Rachel","non-dropping-particle":"","parse-names":false,"suffix":""},{"dropping-particle":"","family":"Goldberg","given":"Jack","non-dropping-particle":"","parse-names":false,"suffix":""},{"dropping-particle":"","family":"Bremner","given":"J Douglas","non-dropping-particle":"","parse-names":false,"suffix":""},{"dropping-particle":"","family":"Vaccarino","given":"Viola","non-dropping-particle":"","parse-names":false,"suffix":""},{"dropping-particle":"","family":"Shah","given":"Amit","non-dropping-particle":"","parse-names":false,"suffix":""}],"container-title":"Circulation","id":"ITEM-1","issue":"Suppl_1","issued":{"date-parts":[["2018","11","6"]]},"note":"doi: 10.1161/circ.138.suppl_1.15216","page":"A15216-A15216","publisher":"American Heart Association","publisher-place":"Chicago, IL","title":"Abstract 15216: Circadian Autonomic Inflexibility: A Marker of Ischemic Heart Disease","type":"article-journal","volume":"138"},"uris":["http://www.mendeley.com/documents/?uuid=904baa23-820a-4d7b-b815-ba39fbafa5c6"]}],"mendeley":{"formattedCitation":"&lt;sup&gt;44&lt;/sup&gt;","plainTextFormattedCitation":"44","previouslyFormattedCitation":"&lt;sup&gt;44&lt;/sup&gt;"},"properties":{"noteIndex":0},"schema":"https://github.com/citation-style-language/schema/raw/master/csl-citation.json"}</w:instrText>
+      </w:r>
+      <w:r>
+        <w:fldChar w:fldCharType="separate"/>
+      </w:r>
+      <w:r>
+        <w:rPr>
+          <w:noProof/>
+          <w:vertAlign w:val="superscript"/>
+        </w:rPr>
+        <w:t>44</w:t>
+      </w:r>
+      <w:r>
+        <w:fldChar w:fldCharType="end"/>
+      </w:r>
+      <w:r>
+        <w:t xml:space="preserve"> and 2) in preliminary analyses low </w:t>
+      </w:r>
+      <w:r>
+        <w:rPr>
+          <w:i/>
+          <w:iCs/>
+        </w:rPr>
+        <w:t>Dyx</w:t>
+      </w:r>
+      <w:r>
+        <w:t xml:space="preserve"> strongly associated with depressive symptom burden.</w:t>
+      </w:r>
+      <w:r>
+        <w:t xml:space="preserve"> </w:t>
+      </w:r>
+      <w:r>
+        <w:t xml:space="preserve">This makes </w:t>
+      </w:r>
+      <w:r>
+        <w:rPr>
+          <w:i/>
+          <w:iCs/>
+        </w:rPr>
+        <w:t>Dyx</w:t>
+      </w:r>
+      <w:r>
+        <w:t xml:space="preserve"> a strong candidate for assessing ANS dysfunction in our pro</w:t>
+      </w:r>
+      <w:r>
+        <w:t>posal.</w:t>
+      </w:r>
+    </w:p>
+    <w:p>
+      <w:pPr>
+        <w:widowControl w:val="0"/>
+        <w:spacing w:after="80"/>
+      </w:pPr>
+    </w:p>
+    <w:p>
+      <w:pPr>
+        <w:pStyle w:val="Heading2"/>
+      </w:pPr>
+      <w:r>
+        <w:t>INNOVATION</w:t>
+      </w:r>
+    </w:p>
+    <w:p>
+      <w:pPr>
+        <w:rPr>
+          <w:color w:val="000000" w:themeColor="text1"/>
+        </w:rPr>
+      </w:pPr>
+    </w:p>
+    <w:p>
+      <w:pPr>
+        <w:rPr>
+          <w:color w:val="000000" w:themeColor="text1"/>
+        </w:rPr>
+      </w:pPr>
+      <w:r>
+        <w:rPr>
+          <w:color w:val="000000" w:themeColor="text1"/>
+        </w:rPr>
+        <w:t>Innovation is central to this proposal, which seeks to validate a new, low-cost ECG-based measure (</w:t>
+      </w:r>
+      <w:r>
+        <w:rPr>
+          <w:i/>
+          <w:color w:val="000000" w:themeColor="text1"/>
+        </w:rPr>
+        <w:t>Dyx</w:t>
+      </w:r>
+      <w:r>
+        <w:rPr>
+          <w:color w:val="000000" w:themeColor="text1"/>
+        </w:rPr>
+        <w:t xml:space="preserve">) as </w:t>
+      </w:r>
+      <w:r>
+        <w:rPr>
+          <w:color w:val="000000" w:themeColor="text1"/>
+        </w:rPr>
+        <w:t xml:space="preserve">a tool to measure disturbances of the neurocardiac axis that has additional relevance to depression and </w:t>
+      </w:r>
+      <w:r>
+        <w:rPr>
+          <w:color w:val="000000" w:themeColor="text1"/>
+        </w:rPr>
+        <w:lastRenderedPageBreak/>
+        <w:t xml:space="preserve">ischemic heart disease. </w:t>
+      </w:r>
+      <w:r>
+        <w:rPr>
+          <w:color w:val="000000" w:themeColor="text1"/>
+        </w:rPr>
+        <w:t xml:space="preserve">This is a paradigm shift towards metrics that have a focus on the brain-heart connection, as opposed to focused tests on anatomy or self-reported symptoms. This new way of seeing </w:t>
+      </w:r>
+      <w:r>
+        <w:rPr>
+          <w:color w:val="000000" w:themeColor="text1"/>
+        </w:rPr>
+        <w:t>depression and CAD</w:t>
+      </w:r>
+      <w:r>
+        <w:rPr>
+          <w:color w:val="000000" w:themeColor="text1"/>
+        </w:rPr>
+        <w:t xml:space="preserve"> as connected to the neurocardiac axis may lead to clinical practice changes in disease </w:t>
+      </w:r>
+      <w:r>
+        <w:rPr>
+          <w:noProof/>
+          <w:color w:val="000000" w:themeColor="text1"/>
+        </w:rPr>
+        <mc:AlternateContent>
+          <mc:Choice Requires="wpg">
+            <w:drawing>
+              <wp:anchor distT="0" distB="0" distL="114300" distR="114300" simplePos="0" relativeHeight="251661312" behindDoc="0" locked="0" layoutInCell="1" allowOverlap="1" wp14:anchorId="2E43C1BE" wp14:editId="0C2A7E87">
+                <wp:simplePos x="0" y="0"/>
+                <wp:positionH relativeFrom="margin">
+                  <wp:posOffset>-81280</wp:posOffset>
+                </wp:positionH>
+                <wp:positionV relativeFrom="paragraph">
+                  <wp:posOffset>584200</wp:posOffset>
+                </wp:positionV>
+                <wp:extent cx="2690495" cy="1811020"/>
+                <wp:effectExtent l="0" t="0" r="0" b="0"/>
+                <wp:wrapTight wrapText="bothSides">
+                  <wp:wrapPolygon edited="0">
+                    <wp:start x="306" y="0"/>
+                    <wp:lineTo x="306" y="21358"/>
+                    <wp:lineTo x="21105" y="21358"/>
+                    <wp:lineTo x="21105" y="0"/>
+                    <wp:lineTo x="306" y="0"/>
+                  </wp:wrapPolygon>
+                </wp:wrapTight>
+                <wp:docPr id="9" name="Group 9"/>
+                <wp:cNvGraphicFramePr/>
+                <a:graphic xmlns:a="http://schemas.openxmlformats.org/drawingml/2006/main">
+                  <a:graphicData uri="http://schemas.microsoft.com/office/word/2010/wordprocessingGroup">
+                    <wpg:wgp>
+                      <wpg:cNvGrpSpPr/>
+                      <wpg:grpSpPr>
+                        <a:xfrm>
+                          <a:off x="0" y="0"/>
+                          <a:ext cx="2690495" cy="1811020"/>
+                          <a:chOff x="-112222" y="0"/>
+                          <a:chExt cx="3535157" cy="2389572"/>
+                        </a:xfrm>
+                      </wpg:grpSpPr>
+                      <wps:wsp>
+                        <wps:cNvPr id="7" name="Text Box 2"/>
+                        <wps:cNvSpPr txBox="1">
+                          <a:spLocks noChangeArrowheads="1"/>
+                        </wps:cNvSpPr>
+                        <wps:spPr bwMode="auto">
+                          <a:xfrm>
+                            <a:off x="-112222" y="1423574"/>
+                            <a:ext cx="3535157" cy="965998"/>
+                          </a:xfrm>
+                          <a:prstGeom prst="rect">
+                            <a:avLst/>
+                          </a:prstGeom>
+                          <a:noFill/>
+                          <a:ln>
+                            <a:noFill/>
+                          </a:ln>
+                        </wps:spPr>
+                        <wps:style>
+                          <a:lnRef idx="0">
+                            <a:scrgbClr r="0" g="0" b="0"/>
+                          </a:lnRef>
+                          <a:fillRef idx="0">
+                            <a:scrgbClr r="0" g="0" b="0"/>
+                          </a:fillRef>
+                          <a:effectRef idx="0">
+                            <a:scrgbClr r="0" g="0" b="0"/>
+                          </a:effectRef>
+                          <a:fontRef idx="minor">
+                            <a:schemeClr val="dk1"/>
+                          </a:fontRef>
+                        </wps:style>
+                        <wps:txbx>
+                          <w:txbxContent>
+                            <w:p>
+                              <w:pPr>
+                                <w:rPr>
+                                  <w:sz w:val="16"/>
+                                  <w:szCs w:val="16"/>
+                                </w:rPr>
+                              </w:pPr>
+                              <w:r>
+                                <w:rPr>
+                                  <w:sz w:val="16"/>
+                                  <w:szCs w:val="16"/>
+                                </w:rPr>
+                                <w:t xml:space="preserve">Figure 2. The </w:t>
+                              </w:r>
+                              <w:proofErr w:type="spellStart"/>
+                              <w:r>
+                                <w:rPr>
+                                  <w:sz w:val="16"/>
+                                  <w:szCs w:val="16"/>
+                                </w:rPr>
+                                <w:t>VivaLNK</w:t>
+                              </w:r>
+                              <w:proofErr w:type="spellEnd"/>
+                              <w:r>
+                                <w:rPr>
+                                  <w:sz w:val="16"/>
+                                  <w:szCs w:val="16"/>
+                                </w:rPr>
+                                <w:t xml:space="preserve"> ECG patch is a small, wireless device, roughly 2” by 0.5” that will be placed in the mid-axillary line at the level of the heart. It has been approved for use for heart rate monitoring and recording of raw ECG signal.</w:t>
+                              </w:r>
+                            </w:p>
+                          </w:txbxContent>
+                        </wps:txbx>
+                        <wps:bodyPr rot="0" vert="horz" wrap="square" lIns="91440" tIns="45720" rIns="91440" bIns="45720" anchor="t" anchorCtr="0">
+                          <a:noAutofit/>
+                        </wps:bodyPr>
+                      </wps:wsp>
+                      <pic:pic xmlns:pic="http://schemas.openxmlformats.org/drawingml/2006/picture">
+                        <pic:nvPicPr>
+                          <pic:cNvPr id="6" name="Picture 6"/>
+                          <pic:cNvPicPr>
+                            <a:picLocks noChangeAspect="1"/>
+                          </pic:cNvPicPr>
+                        </pic:nvPicPr>
+                        <pic:blipFill>
+                          <a:blip r:embed="rId10">
+                            <a:extLst>
+                              <a:ext uri="{28A0092B-C50C-407E-A947-70E740481C1C}">
+                                <a14:useLocalDpi xmlns:a14="http://schemas.microsoft.com/office/drawing/2010/main" val="0"/>
+                              </a:ext>
+                            </a:extLst>
+                          </a:blip>
+                          <a:srcRect/>
+                          <a:stretch>
+                            <a:fillRect/>
+                          </a:stretch>
+                        </pic:blipFill>
+                        <pic:spPr bwMode="auto">
+                          <a:xfrm>
+                            <a:off x="0" y="0"/>
+                            <a:ext cx="3321685" cy="1412239"/>
+                          </a:xfrm>
+                          <a:prstGeom prst="rect">
+                            <a:avLst/>
+                          </a:prstGeom>
+                          <a:noFill/>
+                          <a:ln>
+                            <a:noFill/>
+                          </a:ln>
+                        </pic:spPr>
+                      </pic:pic>
+                    </wpg:wgp>
+                  </a:graphicData>
+                </a:graphic>
+                <wp14:sizeRelH relativeFrom="margin">
+                  <wp14:pctWidth>0</wp14:pctWidth>
+                </wp14:sizeRelH>
+                <wp14:sizeRelV relativeFrom="margin">
+                  <wp14:pctHeight>0</wp14:pctHeight>
+                </wp14:sizeRelV>
+              </wp:anchor>
+            </w:drawing>
+          </mc:Choice>
+          <mc:Fallback>
+            <w:pict>
+              <v:group w14:anchorId="2E43C1BE" id="Group 9" o:spid="_x0000_s1032" style="position:absolute;margin-left:-6.4pt;margin-top:46pt;width:211.85pt;height:142.6pt;z-index:251661312;mso-position-horizontal-relative:margin;mso-position-vertical-relative:text;mso-width-relative:margin;mso-height-relative:margin" coordorigin="-1122" coordsize="35351,23895" o:gfxdata="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">
+                <v:shape id="Text Box 2" o:spid="_x0000_s1033" type="#_x0000_t202" style="position:absolute;left:-1122;top:14235;width:35351;height:9660;visibility:visible;mso-wrap-style:square;v-text-anchor:top" o:gfxdata="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" filled="f" stroked="f">
+                  <v:textbox>
+                    <w:txbxContent>
+                      <w:p>
+                        <w:pPr>
+                          <w:rPr>
+                            <w:sz w:val="16"/>
+                            <w:szCs w:val="16"/>
+                          </w:rPr>
+                        </w:pPr>
+                        <w:r>
+                          <w:rPr>
+                            <w:sz w:val="16"/>
+                            <w:szCs w:val="16"/>
+                          </w:rPr>
+                          <w:t xml:space="preserve">Figure 2. The </w:t>
+                        </w:r>
+                        <w:proofErr w:type="spellStart"/>
+                        <w:r>
+                          <w:rPr>
+                            <w:sz w:val="16"/>
+                            <w:szCs w:val="16"/>
+                          </w:rPr>
+                          <w:t>VivaLNK</w:t>
+                        </w:r>
+                        <w:proofErr w:type="spellEnd"/>
+                        <w:r>
+                          <w:rPr>
+                            <w:sz w:val="16"/>
+                            <w:szCs w:val="16"/>
+                          </w:rPr>
+                          <w:t xml:space="preserve"> ECG patch is a small, wireless device, roughly 2” by 0.5” that will be placed in the mid-axillary line at the level of the heart. It has been approved for use for heart rate monitoring and recording of raw ECG signal.</w:t>
+                        </w:r>
+                      </w:p>
+                    </w:txbxContent>
+                  </v:textbox>
+                </v:shape>
+                <v:shape id="Picture 6" o:spid="_x0000_s1034" type="#_x0000_t75" style="position:absolute;width:33216;height:14122;visibility:visible;mso-wrap-style:square" o:gfxdata="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">
+                  <v:imagedata r:id="rId11" o:title=""/>
+                </v:shape>
+                <w10:wrap type="tight" anchorx="margin"/>
+              </v:group>
+            </w:pict>
+          </mc:Fallback>
+        </mc:AlternateContent>
+      </w:r>
+      <w:r>
+        <w:rPr>
+          <w:color w:val="000000" w:themeColor="text1"/>
+        </w:rPr>
+        <w:t>management as well. For example, it may promote stress management</w:t>
+      </w:r>
+      <w:r>
+        <w:rPr>
+          <w:color w:val="000000" w:themeColor="text1"/>
+        </w:rPr>
+        <w:t xml:space="preserve">, </w:t>
+      </w:r>
+      <w:r>
+        <w:rPr>
+          <w:color w:val="000000" w:themeColor="text1"/>
+        </w:rPr>
+        <w:t>exercise therapy</w:t>
+      </w:r>
+      <w:r>
+        <w:rPr>
+          <w:color w:val="000000" w:themeColor="text1"/>
+        </w:rPr>
+        <w:t>, and biofeedback in the management of these conditions.</w:t>
+      </w:r>
+      <w:r>
+        <w:rPr>
+          <w:color w:val="000000" w:themeColor="text1"/>
+        </w:rPr>
+        <w:fldChar w:fldCharType="begin" w:fldLock="1"/>
+      </w:r>
+      <w:r>
+        <w:rPr>
+          <w:color w:val="000000" w:themeColor="text1"/>
+        </w:rPr>
+        <w:instrText>ADDIN CSL_CITATION {"citationItems":[{"id":"ITEM-1","itemData":{"ISBN":"0303-7339","ISSN":"0303-7339","PMID":"27075221","abstract":"BACKGROUND Heartrate variability biofeedback (HRVB) is a non-invasive treatment in which patients are assumed to self-regulate a physiological dysregulated vagal nerve. Although the therapeutic approach of HRVB is promising in various stress-related disorders, it has only been offered on a regular basis in a few mental health treatment settings. AIM To analyse the efficacy of HRV biofeedback as an additional psychophysiological treatment for depression and PTSD. METHOD Systematic review with search terms HRV, biofeedback, PTSD, depression, panic disorder and anxiety disorder. RESULTS Our search of the literature yielded 789 studies. After critical appraisal using the GRADE method, we selected 6 randomised controlled trials (RCTs) and 4 relevant studies. The RCTs with control groups 'treatment as usual' and muscle relaxation training revealed significant clinical efficacy and better results than codntrol conditions after 4 to 8 weeks training. CONCLUSION Although this systematic review shows the popularity of HRV in literature, it does not indicate that HRVB really has been reviewed systematically. Significant outcomes of this limited number of randomised studies indicate there may be a clinical improvement when HRVB training is integrated into treatment of PTSD and depression, particularly when this integration procedure is combined with psychotherapy. More research needs to be done with larger groups and further efforts are needed to integrate HRVB into treatment of stress-related disorders in psychiatry. Future research also needs to focus on the psychophysiological mechanisms involved.","author":[{"dropping-particle":"","family":"Blase","given":"K L","non-dropping-particle":"","parse-names":false,"suffix":""},{"dropping-particle":"","family":"Dijke","given":"A","non-dropping-particle":"van","parse-names":false,"suffix":""},{"dropping-particle":"","family":"Cluitmans","given":"P J M","non-dropping-particle":"","parse-names":false,"suffix":""},{"dropping-particle":"","family":"Vermetten","given":"E","non-dropping-particle":"","parse-names":false,"suffix":""}],"container-title":"The American Journal of Psychiatriy","id":"ITEM-1","issue":"4","issued":{"date-parts":[["2010"]]},"page":"292-300","title":"Efficacy of HRV-biofeedback as additional treatment of depression and PTSD.","type":"article-journal","volume":"58"},"uris":["http://www.mendeley.com/documents/?uuid=727443db-b52f-4729-91b1-583a067b20c2"]}],"mendeley":{"formattedCitation":"&lt;sup&gt;45&lt;/sup&gt;","plainTextFormattedCitation":"45","previouslyFormattedCitation":"&lt;sup&gt;45&lt;/sup&gt;"},"properties":{"noteIndex":0},"schema":"https://github.com/citation-style-language/schema/raw/master/csl-citation.json"}</w:instrText>
+      </w:r>
+      <w:r>
+        <w:rPr>
+          <w:color w:val="000000" w:themeColor="text1"/>
+        </w:rPr>
+        <w:fldChar w:fldCharType="separate"/>
+      </w:r>
+      <w:r>
+        <w:rPr>
+          <w:noProof/>
+          <w:color w:val="000000" w:themeColor="text1"/>
+          <w:vertAlign w:val="superscript"/>
+        </w:rPr>
+        <w:t>45</w:t>
+      </w:r>
+      <w:r>
+        <w:rPr>
+          <w:color w:val="000000" w:themeColor="text1"/>
+        </w:rPr>
+        <w:fldChar w:fldCharType="end"/>
+      </w:r>
+      <w:r>
+        <w:rPr>
+          <w:color w:val="000000" w:themeColor="text1"/>
+        </w:rPr>
+        <w:t xml:space="preserve"> </w:t>
+      </w:r>
+      <w:r>
+        <w:rPr>
+          <w:i/>
+          <w:color w:val="000000" w:themeColor="text1"/>
+        </w:rPr>
+        <w:t>Dyx</w:t>
+      </w:r>
+      <w:r>
+        <w:rPr>
+          <w:color w:val="000000" w:themeColor="text1"/>
+        </w:rPr>
+        <w:t xml:space="preserve"> is relatively new and unexplored compared to other HRV indices. For the first time, we are taking into close consideration the time of day when measuring HRV</w:t>
+      </w:r>
+      <w:r>
+        <w:rPr>
+          <w:color w:val="000000" w:themeColor="text1"/>
+        </w:rPr>
+        <w:t>.</w:t>
+      </w:r>
+      <w:r>
+        <w:rPr>
+          <w:color w:val="000000" w:themeColor="text1"/>
+        </w:rPr>
+        <w:fldChar w:fldCharType="begin" w:fldLock="1"/>
+      </w:r>
+      <w:r>
+        <w:rPr>
+          <w:color w:val="000000" w:themeColor="text1"/>
+        </w:rPr>
+        <w:instrText>ADDIN CSL_CITATION {"citationItems":[{"id":"ITEM-1","itemData":{"DOI":"10.1016/S0002-8703(02)94797-6","ISSN":"00028703","abstract":"Background: We reviewed recent progress in the study of the chronobiological aspects of the cardiovascular system. Methods: Medline was used as the main search tool, and the full texts of selected papers were obtained. Results: More than 300 references were found, and 52 of them, representing the major findings in this field, were included in the reference list. Results of these studies confirm that most cardiovascular physiological parameters (such as heart rate, blood pressure, electrocardiogram indices) and pathophysiological events (myocardial ischemia/infarction, sudden cardiac death) show circadian rhythms. Results also suggest that consideration of these rhythms is important for the diagnosis and treatment of cardiovascular disorders and that restoration of normal circadian rhythms may be associated with clinical improvement. Conclusion: The study of circadian rhythms in the cardiovascular system is emerging as an important area of investigation because of its potential implications for patient management.","author":[{"dropping-particle":"","family":"Guo","given":"Yi Fang","non-dropping-particle":"","parse-names":false,"suffix":""},{"dropping-particle":"","family":"Stein","given":"Phyllis K.","non-dropping-particle":"","parse-names":false,"suffix":""}],"container-title":"American Heart Journal","id":"ITEM-1","issue":"5","issued":{"date-parts":[["2003"]]},"page":"779-786","title":"Circadian rhythm in the cardiovascular system: Chronocardiology","type":"article-journal","volume":"145"},"uris":["http://www.mendeley.com/documents/?uuid=4a9868f5-6aef-425e-b826-a9c1db3c9545"]},{"id":"ITEM-2","itemData":{"DOI":"10.1016/j.smrv.2011.04.003","ISBN":"1532-2955 (Electronic)\\r1087-0792 (Linking)","ISSN":"10870792","PMID":"21641838","abstract":"The functional organization of the cardiovascular system shows clear circadian rhythmicity. These and other circadian rhythms at all levels of organization are orchestrated by a central biological clock, the suprachiasmatic nuclei of the hypothalamus. Preservation of the normal circadian time structure from the level of the cardiomyocyte to the organ system appears to be essential for cardiovascular health and cardiovascular disease prevention. Myocardial ischemia, acute myocardial infarct, and sudden cardiac death are much greater in incidence than expected in the morning. Moreover, supraventricular and ventricular cardiac arrhythmias of various types show specific day-night patterns, with atrial arrhythmias - premature beats, tachycardias, atrial fibrillation, and flutter - generally being of higher frequency during the day than night - and ventricular fibrillation and ventricular premature beats more common, respectively, in the morning and during the daytime activity than sleep span. Furthermore, different circadian patterns of blood pressure are found in arterial hypertension, in relation to different cardiovascular morbidity and mortality risk. Such temporal patterns result from circadian periodicity in pathophysiological mechanisms that give rise to predictable-in-time differences in susceptibility-resistance to cyclic environmental stressors that trigger these clinical events. Circadian rhythms also may affect the pharmacokinetics and pharmacodynamics of cardiovascular and other medications. Knowledge of 24-h patterns in the risk of cardiac arrhythmias and cardiovascular disease morbidity and mortality plus circadian rhythm-dependencies of underlying pathophysiologic mechanisms suggests the requirement for preventive and therapeutic interventions is not the same throughout the day and night, and should be tailored accordingly to improve outcomes. © 2011 Elsevier Ltd.","author":[{"dropping-particle":"","family":"Portaluppi","given":"Francesco","non-dropping-particle":"","parse-names":false,"suffix":""},{"dropping-particle":"","family":"Tiseo","given":"Ruana","non-dropping-particle":"","parse-names":false,"suffix":""},{"dropping-particle":"","family":"Smolensky","given":"Michael H","non-dropping-particle":"","parse-names":false,"suffix":""},{"dropping-particle":"","family":"Hermida","given":"Ramón C","non-dropping-particle":"","parse-names":false,"suffix":""},{"dropping-particle":"","family":"Ayala","given":"Diana E","non-dropping-particle":"","parse-names":false,"suffix":""},{"dropping-particle":"","family":"Fabbian","given":"Fabio","non-dropping-particle":"","parse-names":false,"suffix":""}],"container-title":"Sleep Medicine Reviews","id":"ITEM-2","issue":"2","issued":{"date-parts":[["2012"]]},"page":"151-166","title":"Circadian rhythms and cardiovascular health","type":"article","volume":"16"},"uris":["http://www.mendeley.com/documents/?uuid=f8d551bd-9f2b-4988-8208-04b40652ba50"]},{"id":"ITEM-3","itemData":{"DOI":"10.1109/IEMBS.2011.6090153","ISBN":"978-1-4577-1589-1","ISSN":"1557170X","PMID":"22254401","abstract":"The frequency of adverse cardiovascular events is greater in the morning compared to its 24-hour average. A circadian variation in the regulation of the cardiovascular system could contribute to this increased cardiovascular risk in the morning. Indeed, circadian rhythms have been shown for a wide array of physiological processes. Using an ultradian sleep-wake cycle (USW) procedure, we sought to determine how heart rate (HR) and heart rate variability (HRV) correlate with the well-characterized circadian rhythms of cortisol and melatonin secretion. Specific HRV components, namely the low frequency (LF) power, high frequency (HF) power, and the LF:HF ratio can be used as markers of the autonomic modulation of the heart. Cross-correlation between HRV parameters and hormonal rhythms demonstrated that mean RR interval is significantly phase-advanced relative to salivary cortisol and urinary 6-sulfatoxy-melatonin (UaMt6s). Parasympathetic modulation of the heart (HF power) was phase-advanced relative to cortisol, but was in-phase with UaMt6s levels. Maximal correlation of the sympathovagal balance (the LF:HF ratio) had no significant lag compared to cortisol secretion and UaMt6s excretion. The protective effect of the parasympathetic nervous system at night, combined with the putative risk associated with the sympathetic nervous system peaking in the morning, could be associated with the increased cardiovascular risk observed in the morning hours.","author":[{"dropping-particle":"","family":"Boudreau","given":"Philippe","non-dropping-particle":"","parse-names":false,"suffix":""},{"dropping-particle":"","family":"Dumont","given":"Guy","non-dropping-particle":"","parse-names":false,"suffix":""},{"dropping-particle":"","family":"Kin","given":"N. M. K Ng Ying","non-dropping-particle":"","parse-names":false,"suffix":""},{"dropping-particle":"","family":"Walker","given":"Claire-Dominique Dominique","non-dropping-particle":"","parse-names":false,"suffix":""},{"dropping-particle":"","family":"Boivin","given":"Diane B.","non-dropping-particle":"","parse-names":false,"suffix":""}],"container-title":"2011 Annual International Conference of the IEEE Engineering in Medicine and Biology Society","id":"ITEM-3","issued":{"date-parts":[["2011","8"]]},"page":"681-682","publisher":"IEEE","title":"Correlation of heart rate variability and circadian markers in humans","type":"paper-conference"},"uris":["http://www.mendeley.com/documents/?uuid=7be5f4d9-eb2b-4424-ba77-12959f2728cd"]}],"mendeley":{"formattedCitation":"&lt;sup&gt;46–48&lt;/sup&gt;","plainTextFormattedCitation":"46–48","previouslyFormattedCitation":"&lt;sup&gt;46–48&lt;/sup&gt;"},"properties":{"noteIndex":0},"schema":"https://github.com/citation-style-language/schema/raw/master/csl-citation.json"}</w:instrText>
+      </w:r>
+      <w:r>
+        <w:rPr>
+          <w:color w:val="000000" w:themeColor="text1"/>
+        </w:rPr>
+        <w:fldChar w:fldCharType="separate"/>
+      </w:r>
+      <w:r>
+        <w:rPr>
+          <w:noProof/>
+          <w:color w:val="000000" w:themeColor="text1"/>
+          <w:vertAlign w:val="superscript"/>
+        </w:rPr>
+        <w:t>46–48</w:t>
+      </w:r>
+      <w:r>
+        <w:rPr>
+          <w:color w:val="000000" w:themeColor="text1"/>
+        </w:rPr>
+        <w:fldChar w:fldCharType="end"/>
+      </w:r>
+      <w:r>
+        <w:rPr>
+          <w:color w:val="000000" w:themeColor="text1"/>
+        </w:rPr>
+        <w:t xml:space="preserve"> Most previous studies, on the other hand, do not evaluate this at all, or </w:t>
+      </w:r>
       <w:bookmarkStart w:id="0" w:name="_GoBack"/>
       <w:bookmarkEnd w:id="0"/>
       <w:r>
-        <w:t>The Vaccarino lab has pursued the influence of a</w:t>
-      </w:r>
-      <w:r>
-        <w:t>utonomic nervous system (ANS) dysfunction</w:t>
-      </w:r>
-      <w:r>
-        <w:t xml:space="preserve"> on these pathways as ANS dysfunction</w:t>
-      </w:r>
-      <w:r>
+        <w:rPr>
+          <w:color w:val="000000" w:themeColor="text1"/>
+        </w:rPr>
+        <w:t>average all of the HRV metrics over and entire 24 hour period.</w:t>
+      </w:r>
+      <w:r>
+        <w:rPr>
+          <w:color w:val="000000" w:themeColor="text1"/>
+        </w:rPr>
+        <w:fldChar w:fldCharType="begin" w:fldLock="1"/>
+      </w:r>
+      <w:r>
+        <w:rPr>
+          <w:color w:val="000000" w:themeColor="text1"/>
+        </w:rPr>
+        <w:instrText>ADDIN CSL_CITATION {"citationItems":[{"id":"ITEM-1","itemData":{"DOI":"10.1016/j.amjcard.2015.02.054","ISSN":"18791913","PMID":"25872904","abstract":"Heart rate variability (HRV) has been shown to be attenuated in patients with coronary artery disease (CAD) and may, therefore, be possibly used for the early detection of myocardial ischemia. We aimed to evaluate the diagnostic yield of a novel short-term HRV algorithm for the detection of myocardial ischemia in subjects without known CAD. We prospectively enrolled 450 subjects without known CAD who were referred to tertiary medical centers for exercise stress testing (EST) with single-photon emission computed tomography myocardial perfusion imaging (MPI). All subjects underwent 1-hour Holter testing with subsequent HRV analysis before EST with MPI. The diagnostic yield of HRV analysis was compared with EST, using MPI as the gold standard for the noninvasive detection of myocardial ischemia. All subjects had intermediate pretest probability for CAD. Mean age was 62 years, 38% were women, 51% had hypertension, and 25% diabetes mellitus. HRV analysis showed superior sensitivity (77%) compared with standard EST (27%). After multivariate adjustment, HRV was independently associated with an 8.4-fold (p &lt;0.001) increased likelihood for the detection of myocardial ischemia by MPI, whereas EST did not show a statistically significant association with a positive MPI (odds ratio 2.1; p = 0.12). Of subjects who were referred for subsequent coronary angiography, the respective sensitivities of HRV and EST for the detection of significant CAD were 73% versus 26%. Our data suggest that HRV can be used as an important noninvasive technique for the detection of myocardial ischemia in subjects without known CAD, providing superior sensitivity to conventional EST in this population.","author":[{"dropping-particle":"","family":"Goldkorn","given":"Ronen","non-dropping-particle":"","parse-names":false,"suffix":""},{"dropping-particle":"","family":"Naimushin","given":"Alexey","non-dropping-particle":"","parse-names":false,"suffix":""},{"dropping-particle":"","family":"Shlomo","given":"Nir","non-dropping-particle":"","parse-names":false,"suffix":""},{"dropping-particle":"","family":"Dan","given":"Ariella","non-dropping-particle":"","parse-names":false,"suffix":""},{"dropping-particle":"","family":"Oieru","given":"Dan","non-dropping-particle":"","parse-names":false,"suffix":""},{"dropping-particle":"","family":"Moalem","given":"Israel","non-dropping-particle":"","parse-names":false,"suffix":""},{"dropping-particle":"","family":"Rozen","given":"Eli","non-dropping-particle":"","parse-names":false,"suffix":""},{"dropping-particle":"","family":"Gur","given":"Ilan","non-dropping-particle":"","parse-names":false,"suffix":""},{"dropping-particle":"","family":"Levitan","given":"Jacob","non-dropping-particle":"","parse-names":false,"suffix":""},{"dropping-particle":"","family":"Rosenmann","given":"David","non-dropping-particle":"","parse-names":false,"suffix":""},{"dropping-particle":"","family":"Mogilewsky","given":"Yakov","non-dropping-particle":"","parse-names":false,"suffix":""},{"dropping-particle":"","family":"Klempfner","given":"Robert","non-dropping-particle":"","parse-names":false,"suffix":""},{"dropping-particle":"","family":"Goldenberg","given":"Ilan","non-dropping-particle":"","parse-names":false,"suffix":""}],"container-title":"American Journal of Cardiology","id":"ITEM-1","issue":"11","issued":{"date-parts":[["2015"]]},"page":"1518-1522","title":"Comparison of the usefulness of heart rate variability versus exercise stress testing for the detection of myocardial ischemia in patients without known coronary artery disease","type":"article-journal","volume":"115"},"uris":["http://www.mendeley.com/documents/?uuid=b7f7cf94-e8eb-4716-aad5-1e8ffb1c631e"]},{"id":"ITEM-2","itemData":{"ISSN":"1565-1088","PMID":"25946767","abstract":"BACKGROUND: Heart rate variability (HRV) analysis has been shown to be a predictor of sudden cardiac death and all-cause mortality in patients with cardiac disease. OBJECTIVES: To examine whether newer HRV analysis algorithms, as used by the HeartTrends device, are superior to exercise stress testing (EST) for the detection of myocardial ischemia in patients without known coronary artery disease (CAD). METHODS: We present pilot data of the first 100 subjects enrolled in a clinical trial designed to evaluate the yield of short-term (1 hour) HRV testing for the detection of myocardial ischemia. The study population comprised subjects without known CAD referred to a tertiary medical center for EST with single-photon emission computed tomography (SPECT) myocardial perfusion imaging (MPI). All patients underwent a 1 hour electrocardiographic acquisition for HRV analysis with a HeartTrends device prior to ESTwith MPI. Sensitivity, specificity, and positive and negative predictive values (PPV and NPV, respectively) were calculated for EST and HRV analysis, using MPI as the gold standard for the non-invasive detection of myocardial ischemia. RESULTS: In this cohort 15% had a pathologic MPI result. HRV analysis showed superior sensitivity (85%), PPV (50%) and NPV (97%) as compared to standard EST (53%, 42%, 90%, respectively), while the specificity of the two tests was similar (86% and 85%, respectively). The close agreement between HRV and MPI was even more pronounced among patients &gt; 65 years of age. CONCLUSIONS: Our pilot data suggest that the diagnostic yield of the novel HeartTrends HRV algorithm is superior to conventional EST for the non-invasive detection of myocardial ischemia.","author":[{"dropping-particle":"","family":"Oieru","given":"Dan","non-dropping-particle":"","parse-names":false,"suffix":""},{"dropping-particle":"","family":"Moalem","given":"Israel","non-dropping-particle":"","parse-names":false,"suffix":""},{"dropping-particle":"","family":"Rozen","given":"Eli","non-dropping-particle":"","parse-names":false,"suffix":""},{"dropping-particle":"","family":"Naimushin","given":"Alexey","non-dropping-particle":"","parse-names":false,"suffix":""},{"dropping-particle":"","family":"Klempfner","given":"Robert","non-dropping-particle":"","parse-names":false,"suffix":""},{"dropping-particle":"","family":"Goldenberg","given":"Ilan","non-dropping-particle":"","parse-names":false,"suffix":""},{"dropping-particle":"","family":"Goldkorn","given":"Ronen","non-dropping-particle":"","parse-names":false,"suffix":""}],"container-title":"The Israel Medical Association journal : IMAJ","id":"ITEM-2","issue":"3","issued":{"date-parts":[["2015"]]},"page":"161-5","title":"A novel heart rate variability algorithm for the detection of myocardial ischemia: pilot data from a prospective clinical trial.","type":"article-journal","volume":"17"},"uris":["http://www.mendeley.com/documents/?uuid=43353b45-85c3-40ad-8998-78e840b80053"]}],"mendeley":{"formattedCitation":"&lt;sup&gt;36,37&lt;/sup&gt;","plainTextFormattedCitation":"36,37","previouslyFormattedCitation":"&lt;sup&gt;36,37&lt;/sup&gt;"},"properties":{"noteIndex":0},"schema":"https://github.com/citation-style-language/schema/raw/master/csl-citation.json"}</w:instrText>
+      </w:r>
+      <w:r>
+        <w:rPr>
+          <w:color w:val="000000" w:themeColor="text1"/>
+        </w:rPr>
+        <w:fldChar w:fldCharType="separate"/>
+      </w:r>
+      <w:r>
+        <w:rPr>
+          <w:noProof/>
+          <w:color w:val="000000" w:themeColor="text1"/>
+          <w:vertAlign w:val="superscript"/>
+        </w:rPr>
+        <w:t>36,37</w:t>
+      </w:r>
+      <w:r>
+        <w:rPr>
+          <w:color w:val="000000" w:themeColor="text1"/>
+        </w:rPr>
+        <w:fldChar w:fldCharType="end"/>
+      </w:r>
+      <w:r>
+        <w:rPr>
+          <w:color w:val="000000" w:themeColor="text1"/>
+        </w:rPr>
         <w:t xml:space="preserve"> </w:t>
       </w:r>
       <w:r>
-        <w:t>occurs in both depression and CAD.</w:t>
-      </w:r>
-      <w:r>
+        <w:rPr>
+          <w:color w:val="000000" w:themeColor="text1"/>
+        </w:rPr>
+        <w:t xml:space="preserve">The technology utilized for this study is also cutting edge and more easily collected in clinical settings than previous methods. We will utilize the </w:t>
+      </w:r>
+      <w:proofErr w:type="spellStart"/>
+      <w:r>
+        <w:rPr>
+          <w:color w:val="000000" w:themeColor="text1"/>
+        </w:rPr>
+        <w:t>VivaLNK</w:t>
+      </w:r>
+      <w:proofErr w:type="spellEnd"/>
+      <w:r>
+        <w:rPr>
+          <w:color w:val="000000" w:themeColor="text1"/>
+        </w:rPr>
+        <w:t xml:space="preserve"> patch (</w:t>
+      </w:r>
+      <w:r>
+        <w:rPr>
+          <w:b/>
+          <w:color w:val="000000" w:themeColor="text1"/>
+        </w:rPr>
+        <w:t>Figure 2</w:t>
+      </w:r>
+      <w:r>
+        <w:rPr>
+          <w:color w:val="000000" w:themeColor="text1"/>
+        </w:rPr>
+        <w:t xml:space="preserve">), which has a much lower patient burden than traditional Holter monitoring (smaller than a credit card). Our study design also allows us to </w:t>
+      </w:r>
+      <w:r>
+        <w:rPr>
+          <w:color w:val="000000" w:themeColor="text1"/>
+        </w:rPr>
+        <w:t xml:space="preserve">achieve a </w:t>
+      </w:r>
+      <w:r>
+        <w:rPr>
+          <w:color w:val="000000" w:themeColor="text1"/>
+        </w:rPr>
+        <w:t xml:space="preserve"> breakthrough in the assessment of </w:t>
+      </w:r>
+      <w:r>
+        <w:rPr>
+          <w:i/>
+          <w:iCs/>
+          <w:color w:val="000000" w:themeColor="text1"/>
+        </w:rPr>
+        <w:t>Dyx</w:t>
+      </w:r>
+      <w:r>
+        <w:rPr>
+          <w:color w:val="000000" w:themeColor="text1"/>
+        </w:rPr>
+        <w:t>; as opposed to previous studies,</w:t>
+      </w:r>
+      <w:r>
+        <w:rPr>
+          <w:color w:val="000000" w:themeColor="text1"/>
+        </w:rPr>
         <w:fldChar w:fldCharType="begin" w:fldLock="1"/>
       </w:r>
       <w:r>
-        <w:instrText>ADDIN CSL_CITATION {"citationItems":[{"id":"ITEM-1","itemData":{"DOI":"10.1038/nrcardio.2016.181","ISBN":"9780123739476","ISSN":"17595010","PMID":"20425245","abstract":"Depression often coexists with coronary heart disease and increases the risk of poor cardiac prognosis. The physiopathology of depression resembles that of chronic, severe stress. Because little research has evaluated the impact of depression treatment on cardiac events, there is no currently recommended depression-specific treatment to reduce cardiac risk. © 2007 Copyright © 2007 Elsevier Inc. All rights reserved.","author":[{"dropping-particle":"","family":"Carney","given":"Robert M.","non-dropping-particle":"","parse-names":false,"suffix":""},{"dropping-particle":"","family":"Freedland","given":"Kenneth E.","non-dropping-particle":"","parse-names":false,"suffix":""}],"container-title":"Nature Reviews Cardiology","id":"ITEM-1","issue":"3","issued":{"date-parts":[["2017","3","17"]]},"page":"145-155","title":"Depression and coronary heart disease","type":"article","volume":"14"},"uris":["http://www.mendeley.com/documents/?uuid=88cf80d2-ea65-4118-a6ce-41f627c6502b"]},{"id":"ITEM-2","itemData":{"DOI":"10.1016/S0165-0327(00)00338-4","ISBN":"0165-0327","ISSN":"01650327","PMID":"11163422","abstract":"In the present paper we present the outlines of a model that integrates autonomic, attentional, and affective systems into a functional and structural network that may help to guide us in our understanding of emotion regulation and dysregulation. We will emphasize the relationship between attentional regulation and affective processes and propose a group of underlying physiological systems that serve to integrate these functions in the service of self-regulation and adaptability of the organism. We will attempt to place this network in the context of dynamical systems models which involve feedback and feedforward circuits with special attention to negative feedback mechanisms, inhibitory processes, and their role in response selection. From a systems perspective, inhibitory processes can be viewed as negative feedback circuits that allow for the interruption of ongoing behavior and the re-deployment of resources to other tasks. When these negative feedback mechanisms are compromised, positive feedback loops may develop as a result (of dis-inhibition). From this perspective, the relative sympathetic activation seen in anxiety disorders may represent dis-inhibition due to faulty inhibitory mechanisms. © 2000 Elsevier Science B.V.","author":[{"dropping-particle":"","family":"Thayer","given":"Julian F.","non-dropping-particle":"","parse-names":false,"suffix":""},{"dropping-particle":"","family":"Lane","given":"Richard D.","non-dropping-particle":"","parse-names":false,"suffix":""}],"container-title":"Journal of Affective Disorders","id":"ITEM-2","issue":"3","issued":{"date-parts":[["2000"]]},"page":"201-216","title":"A model of neurovisceral integration in emotion regulation and dysregulation","type":"article-journal","volume":"61"},"uris":["http://www.mendeley.com/documents/?uuid=4b40ea97-a256-40a0-a1ad-ff5b9d6977bc"]},{"id":"ITEM-3","itemData":{"DOI":"10.1111/psyp.12319","ISSN":"14698986","abstract":"The neurovisceral integration hypothesis suggests in part that cerebral control of autonomic function conveys comparable control of executive function and, hence, correlation among vagally determined high frequency heart rate variability (HF-HRV), executive function, and regional cerebral blood flow (CBF). In 440 middle-aged men and women, resting HF-HRV was related to regional CBF derived from a resting arterial spin-labeled MRI scan and to seven neuropsychological tests of executive function. Despite some intercorrelations, regression modeling failed to support integrated central control of HF-HRV and executive function. Integration between autonomic and cognitive control appears more circumscribed than the general integration suggested by the neurovisceral integration hypothesis.","author":[{"dropping-particle":"","family":"Richard Jennings","given":"J.","non-dropping-particle":"","parse-names":false,"suffix":""},{"dropping-particle":"","family":"Allen","given":"Ben","non-dropping-particle":"","parse-names":false,"suffix":""},{"dropping-particle":"","family":"Gianaros","given":"Peter J","non-dropping-particle":"","parse-names":false,"suffix":""},{"dropping-particle":"","family":"Thayer","given":"Julian F","non-dropping-particle":"","parse-names":false,"suffix":""},{"dropping-particle":"","family":"Manuck","given":"Stephen B","non-dropping-particle":"","parse-names":false,"suffix":""}],"container-title":"Psychophysiology","id":"ITEM-3","issue":"2","issued":{"date-parts":[["2015"]]},"page":"214-224","title":"Focusing neurovisceral integration: Cognition, heart rate variability, and cerebral blood flow","type":"article-journal","volume":"52"},"uris":["http://www.mendeley.com/documents/?uuid=8f648ab2-ee70-48c8-b24e-f0b423e8bb6f"]},{"id":"ITEM-4","itemData":{"ISSN":"0195-668X","PMID":"8681998","abstract":"The intrinsic cardiac nervous system has been classically considered to contain only parasympathetic efferent postganglionic neurones which receive inputs from medullary parasympathetic efferent preganglionic neurones. In such a view, intrinsic cardiac ganglia act as simple relay stations of parasympathetic efferent neuronal input to the heart, the major autonomic control of the heart purported to reside solely in the brainstem and spinal cord. Data collected over the past two decades indicate that processing occurs within the mammalian intrinsic cardiac nervous system which involves afferent neurones, local circuit neurones (interconnecting neurones) as well as both sympathetic and parasympathetic efferent postganglionic neurones. As such, intrinsic cardiac ganglionic interactions represent the organ component of the hierarchy of intrathoracic nested feedback control loops which provide rapid and appropriate reflex coordination of efferent autonomic neuronal outflow to the heart. In such a concept, the intrinsic cardiac nervous system acts as a distributive processor, integrating parasympathetic and sympathetic efferent centrifugal information to the heart in addition to centripetal information arising from cardiac sensory neurites. A number of neurochemicals have been shown to influence the interneuronal interactions which occur within the intrathoracic cardiac nervous system. For instance, pharmacological interventions that modify b-adrenergic or angiotensin II receptors affect cardiomyocyte function not only directly, but indirectly by influencing the capacity of intrathoracic neurones to regulate cardiomyocytes. Thus, current pharmacological management of heart disease may influence cardiomyocyte function directly as well as indirectly secondary to modifying the cardiac nervous system. This review presents a brief summary of developing concepts about the role of the cardiac nervous system in regulating the normal heart. In addition, it provides some tentative ideas concerning the importance of this nervous system in cardiac disease states with a view to stimulating further interest in neural control of the heart so that appropriate neurocardiological strategies can be devised for the management of heart disease.","author":[{"dropping-particle":"","family":"Armour","given":"J Andrew","non-dropping-particle":"","parse-names":false,"suffix":""}],"container-title":"European heart journal","id":"ITEM-4","issue":"12","issued":{"date-parts":[["1999","12"]]},"page":"1751-2","title":"Myocardial ischaemia and the cardiac nervous system.","type":"article-journal","volume":"16"},"uris":["http://www.mendeley.com/documents/?uuid=78a5c08d-4413-4a17-bdd2-71274e1650f6"]}],"mendeley":{"formattedCitation":"&lt;sup&gt;10,23,48,49&lt;/sup&gt;","plainTextFormattedCitation":"10,23,48,49","previouslyFormattedCitation":"&lt;sup&gt;10,23,48,49&lt;/sup&gt;"},"properties":{"noteIndex":0},"schema":"https://github.com/citation-style-language/schema/raw/master/csl-citation.json"}</w:instrText>
-      </w:r>
-      <w:r>
+        <w:rPr>
+          <w:color w:val="000000" w:themeColor="text1"/>
+        </w:rPr>
+        <w:instrText>ADDIN CSL_CITATION {"citationItems":[{"id":"ITEM-1","itemData":{"DOI":"10.1016/j.amjcard.2015.02.054","ISSN":"18791913","PMID":"25872904","abstract":"Heart rate variability (HRV) has been shown to be attenuated in patients with coronary artery disease (CAD) and may, therefore, be possibly used for the early detection of myocardial ischemia. We aimed to evaluate the diagnostic yield of a novel short-term HRV algorithm for the detection of myocardial ischemia in subjects without known CAD. We prospectively enrolled 450 subjects without known CAD who were referred to tertiary medical centers for exercise stress testing (EST) with single-photon emission computed tomography myocardial perfusion imaging (MPI). All subjects underwent 1-hour Holter testing with subsequent HRV analysis before EST with MPI. The diagnostic yield of HRV analysis was compared with EST, using MPI as the gold standard for the noninvasive detection of myocardial ischemia. All subjects had intermediate pretest probability for CAD. Mean age was 62 years, 38% were women, 51% had hypertension, and 25% diabetes mellitus. HRV analysis showed superior sensitivity (77%) compared with standard EST (27%). After multivariate adjustment, HRV was independently associated with an 8.4-fold (p &lt;0.001) increased likelihood for the detection of myocardial ischemia by MPI, whereas EST did not show a statistically significant association with a positive MPI (odds ratio 2.1; p = 0.12). Of subjects who were referred for subsequent coronary angiography, the respective sensitivities of HRV and EST for the detection of significant CAD were 73% versus 26%. Our data suggest that HRV can be used as an important noninvasive technique for the detection of myocardial ischemia in subjects without known CAD, providing superior sensitivity to conventional EST in this population.","author":[{"dropping-particle":"","family":"Goldkorn","given":"Ronen","non-dropping-particle":"","parse-names":false,"suffix":""},{"dropping-particle":"","family":"Naimushin","given":"Alexey","non-dropping-particle":"","parse-names":false,"suffix":""},{"dropping-particle":"","family":"Shlomo","given":"Nir","non-dropping-particle":"","parse-names":false,"suffix":""},{"dropping-particle":"","family":"Dan","given":"Ariella","non-dropping-particle":"","parse-names":false,"suffix":""},{"dropping-particle":"","family":"Oieru","given":"Dan","non-dropping-particle":"","parse-names":false,"suffix":""},{"dropping-particle":"","family":"Moalem","given":"Israel","non-dropping-particle":"","parse-names":false,"suffix":""},{"dropping-particle":"","family":"Rozen","given":"Eli","non-dropping-particle":"","parse-names":false,"suffix":""},{"dropping-particle":"","family":"Gur","given":"Ilan","non-dropping-particle":"","parse-names":false,"suffix":""},{"dropping-particle":"","family":"Levitan","given":"Jacob","non-dropping-particle":"","parse-names":false,"suffix":""},{"dropping-particle":"","family":"Rosenmann","given":"David","non-dropping-particle":"","parse-names":false,"suffix":""},{"dropping-particle":"","family":"Mogilewsky","given":"Yakov","non-dropping-particle":"","parse-names":false,"suffix":""},{"dropping-particle":"","family":"Klempfner","given":"Robert","non-dropping-particle":"","parse-names":false,"suffix":""},{"dropping-particle":"","family":"Goldenberg","given":"Ilan","non-dropping-particle":"","parse-names":false,"suffix":""}],"container-title":"American Journal of Cardiology","id":"ITEM-1","issue":"11","issued":{"date-parts":[["2015"]]},"page":"1518-1522","title":"Comparison of the usefulness of heart rate variability versus exercise stress testing for the detection of myocardial ischemia in patients without known coronary artery disease","type":"article-journal","volume":"115"},"uris":["http://www.mendeley.com/documents/?uuid=b7f7cf94-e8eb-4716-aad5-1e8ffb1c631e"]}],"mendeley":{"formattedCitation":"&lt;sup&gt;36&lt;/sup&gt;","plainTextFormattedCitation":"36"},"properties":{"noteIndex":0},"schema":"https://github.com/citation-style-language/schema/raw/master/csl-citation.json"}</w:instrText>
+      </w:r>
+      <w:r>
+        <w:rPr>
+          <w:color w:val="000000" w:themeColor="text1"/>
+        </w:rPr>
         <w:fldChar w:fldCharType="separate"/>
       </w:r>
       <w:r>
         <w:rPr>
           <w:noProof/>
+          <w:color w:val="000000" w:themeColor="text1"/>
           <w:vertAlign w:val="superscript"/>
         </w:rPr>
-        <w:t>10,23,48,49</w:t>
-      </w:r>
-      <w:r>
+        <w:t>36</w:t>
+      </w:r>
+      <w:r>
+        <w:rPr>
+          <w:color w:val="000000" w:themeColor="text1"/>
+        </w:rPr>
         <w:fldChar w:fldCharType="end"/>
       </w:r>
       <w:r>
-        <w:t xml:space="preserve"> </w:t>
-      </w:r>
-      <w:r>
-        <w:t>U</w:t>
-      </w:r>
-      <w:r>
-        <w:t>nderstand</w:t>
-      </w:r>
-      <w:r>
-        <w:t>ing</w:t>
-      </w:r>
-      <w:r>
-        <w:t xml:space="preserve"> </w:t>
-      </w:r>
-      <w:r>
-        <w:t>the mediating role of</w:t>
-      </w:r>
-      <w:r>
-        <w:t xml:space="preserve"> ANS </w:t>
-      </w:r>
-      <w:r>
-        <w:t>dysfunction on the relationship between depression and</w:t>
-      </w:r>
-      <w:r>
-        <w:t xml:space="preserve"> CAD</w:t>
-      </w:r>
-      <w:r>
-        <w:t xml:space="preserve"> could eventually lead to potential future therapies that help reduce the </w:t>
-      </w:r>
-      <w:r>
-        <w:t xml:space="preserve">risk for </w:t>
-      </w:r>
-      <w:r>
-        <w:t xml:space="preserve">cardiovascular </w:t>
-      </w:r>
-      <w:r>
-        <w:t>mortality</w:t>
-      </w:r>
-      <w:r>
-        <w:t xml:space="preserve"> in individuals with depression</w:t>
-      </w:r>
-      <w:r>
-        <w:t>.</w:t>
-      </w:r>
-      <w:r>
-        <w:rPr>
-          <w:sz w:val="8"/>
-          <w:szCs w:val="8"/>
-        </w:rPr>
-        <w:t xml:space="preserve"> </w:t>
-      </w:r>
-      <w:r>
-        <w:t>ANS dysfunction occurs at multiple levels, from central neurological processes to peripheral cardiovascular reflexes, such as the vagal withdrawal in depression and increased sympathetic tone in hypertension. Heart rate variability (HRV) is an accepted measure of the integration of these multiple levels of autonomic outflow to the heart.</w:t>
-      </w:r>
-      <w:r>
-        <w:fldChar w:fldCharType="begin" w:fldLock="1"/>
-      </w:r>
-      <w:r>
-        <w:instrText>ADDIN CSL_CITATION {"citationItems":[{"id":"ITEM-1","itemData":{"DOI":"10.1161/01.CIR.93.5.1043","ISBN":"0195-668X","ISSN":"0195-668X","PMID":"8737210","abstract":"The last two decades have witnessed the recognition of a significant relationship between the autonomic nervous system and cardiovascular mortality, including sudden cardiac death[1–4]. Experimental evidence for an associ- ation between a propensity for lethal arrhythmias and signs of either increased sympathetic or reduced vagal activity has encouraged the development of quantitative markers of autonomic activity. Heart rate variability (HRV) represents one of the most promising such markers. The apparently easy derivation of this measure has popularized its use. As many commercial devices now provide automated measurement of HRV, the cardiologist has been pro- vided with a seemingly simple tool for both research and clinical studies[5]. However, the significance and meaning of the many different measures of HRV are more complex than generally appreciated and there is a potential for incorrect conclusions and for excessive or unfounded extrapolations. Recognition of these problems led the European Society of Cardiology and the North American Society","author":[{"dropping-particle":"","family":"Task Force of the ESC and NAS","given":"","non-dropping-particle":"","parse-names":false,"suffix":""}],"container-title":"European Heart Journal","id":"ITEM-1","issue":"5","issued":{"date-parts":[["1996"]]},"page":"354-381","title":"Heart Rate Variability","type":"article-journal","volume":"17"},"uris":["http://www.mendeley.com/documents/?uuid=84f7c6d2-f171-463b-b4b3-7f20d6009f25"]},{"id":"ITEM-2","itemData":{"DOI":"10.1152/physiologyonline.1990.5.1.32","ISBN":"1548-9213","ISSN":"1548-9213","abstract":"JP Saul ABSTRACT What is most intriguing about heart rate (HR) variability is that there is so much of it. HR is constantly responding both rapidly and slowly to various physiological perturbations. We now understand that the frequency and amplitude of these HR fluctuations are indicative of the autonomic control systems underlying the response. Copyright © 1990 by International Union of Physiological Sciences","author":[{"dropping-particle":"","family":"Saul","given":"JP","non-dropping-particle":"","parse-names":false,"suffix":""}],"container-title":"Physiology","id":"ITEM-2","issue":"1","issued":{"date-parts":[["1990"]]},"page":"32-37","title":"Beat-To-Beat Variations of Heart Rate Reflect Modulation of Cardiac Autonomic Outflow","type":"article-journal","volume":"5"},"uris":["http://www.mendeley.com/documents/?uuid=af3d0299-78fe-425d-83b0-240110b56cac"]}],"mendeley":{"formattedCitation":"&lt;sup&gt;30,31&lt;/sup&gt;","plainTextFormattedCitation":"30,31","previouslyFormattedCitation":"&lt;sup&gt;30,31&lt;/sup&gt;"},"properties":{"noteIndex":0},"schema":"https://github.com/citation-style-language/schema/raw/master/csl-citation.json"}</w:instrText>
-      </w:r>
-      <w:r>
-        <w:fldChar w:fldCharType="separate"/>
-      </w:r>
-      <w:r>
-        <w:rPr>
-          <w:noProof/>
-          <w:vertAlign w:val="superscript"/>
-        </w:rPr>
-        <w:t>30,31</w:t>
-      </w:r>
-      <w:r>
-        <w:fldChar w:fldCharType="end"/>
-      </w:r>
-      <w:r>
-        <w:t xml:space="preserve"> Low HRV, a reflection of ANS dysfunction, is measured non-invasively through electrocardiogram (ECG) and is independently </w:t>
-      </w:r>
-      <w:r>
-        <w:t>associated with depressive symptoms,</w:t>
-      </w:r>
-      <w:r>
-        <w:fldChar w:fldCharType="begin" w:fldLock="1"/>
-      </w:r>
-      <w:r>
-        <w:instrText>ADDIN CSL_CITATION {"citationItems":[{"id":"ITEM-1","itemData":{"DOI":"10.3949/ccjm.76.s2.03","ISBN":"3143627344","ISSN":"08911150","PMID":"19376975","abstract":"Depression is common in patients with coronary heart disease (CHD) and is a risk factor for cardiac morbidity and mortality in these patients. Depression is associated with autonomic nervous system dysfunction, which may at least partially explain this increased risk. Low heart rate variability (HRV), which reflects excessive sympathetic and/or inadequate parasympathetic modulation of heart rate, is a strong predictor of mortality in patients with CHD. Most studies-both in patients with stable CHD and in patients with a recent acute coronary event-have found HRV to be lower in depressed patients than in their nondepressed counterparts. This manuscript provides an overview of this literature and concludes that HRV may account for a substantial part of the risk associated with depression in CHD.","author":[{"dropping-particle":"","family":"Carney","given":"Robert M.","non-dropping-particle":"","parse-names":false,"suffix":""},{"dropping-particle":"","family":"Freedland","given":"Kenneth E.","non-dropping-particle":"","parse-names":false,"suffix":""}],"container-title":"Cleveland Clinic Journal of Medicine","id":"ITEM-1","issue":"SUPPL.2","issued":{"date-parts":[["2009"]]},"title":"Depression and heart rate variability in patients with coronary heart disease","type":"article-journal","volume":"76"},"uris":["http://www.mendeley.com/documents/?uuid=fba43147-4c4f-4d08-a30a-b0262929c484"]}],"mendeley":{"formattedCitation":"&lt;sup&gt;50&lt;/sup&gt;","plainTextFormattedCitation":"50","previouslyFormattedCitation":"&lt;sup&gt;50&lt;/sup&gt;"},"properties":{"noteIndex":0},"schema":"https://github.com/citation-style-language/schema/raw/master/csl-citation.json"}</w:instrText>
-      </w:r>
-      <w:r>
-        <w:fldChar w:fldCharType="separate"/>
-      </w:r>
-      <w:r>
-        <w:rPr>
-          <w:noProof/>
-          <w:vertAlign w:val="superscript"/>
-        </w:rPr>
-        <w:t>50</w:t>
-      </w:r>
-      <w:r>
-        <w:fldChar w:fldCharType="end"/>
-      </w:r>
-      <w:r>
-        <w:t xml:space="preserve"> cardiovascular mortality,</w:t>
-      </w:r>
-      <w:r>
-        <w:fldChar w:fldCharType="begin" w:fldLock="1"/>
-      </w:r>
-      <w:r>
-        <w:instrText>ADDIN CSL_CITATION {"citationItems":[{"id":"ITEM-1","itemData":{"DOI":"10.1097/01.psy.0000249733.33811.00","ISBN":"0033-3174","ISSN":"00333174","PMID":"17167127","abstract":"OBJECTIVE Depression is a risk factor for mortality after acute myocardial infarction (AMI), possibly as a result of altered autonomic nervous system (ANS) modulation of heart rate (HR) and rhythm. The purposes of this study were to determine: a) whether depressed patients are more likely to have an abnormal HR response (i.e., abnormal turbulence) to premature ventricular contractions (VPCs), and b) whether abnormal HR turbulence accounts for the effect of depression on increased mortality after AMI. METHODS Ambulatory electrocardiographic data were obtained from 666 (316 depressed, 350 nondepressed) patients with a recent AMI; 498 had VPCs with measurable HR turbulence. Of these, 260 had normal, 152 had equivocal, and 86 had abnormal HR turbulence. Patients were followed for up to 30 (median = 24) months. RESULTS Depressed patients were more likely to have abnormal HR turbulence (risk factor adjusted odds ratio = 1.8; 95% confidence interval [CI] = 1.0-3.0; p = .03) and have worse survival (odds ratio = 2.4; 95% CI = 1.2-4.6; p = .02) than nondepressed patients. When HR turbulence was added to the model, the adjusted hazard ratio for depression decreased to 1.9 (95% CI = 0.9-3.8; p = .08), and to 1.6 (95% CI = 0.8-3.4; p = .18) when a measure of HR variability (LnVLF) was added. The hazard was found to differ over time with depression posing little risk for mortality in year 1 but greater risk in years 2 and 3 of the follow up. CONCLUSION ANS dysregulation may partially mediate the increased risk for mortality in depressed patients with frequent VPCs after an AMI.","author":[{"dropping-particle":"","family":"Carney","given":"Robert M.","non-dropping-particle":"","parse-names":false,"suffix":""},{"dropping-particle":"","family":"Howells","given":"William B.","non-dropping-particle":"","parse-names":false,"suffix":""},{"dropping-particle":"","family":"Blumenthal","given":"James A.","non-dropping-particle":"","parse-names":false,"suffix":""},{"dropping-particle":"","family":"Freedland","given":"Kenneth E.","non-dropping-particle":"","parse-names":false,"suffix":""},{"dropping-particle":"","family":"Stein","given":"Phyllis K.","non-dropping-particle":"","parse-names":false,"suffix":""},{"dropping-particle":"","family":"Berkman","given":"Lisa F.","non-dropping-particle":"","parse-names":false,"suffix":""},{"dropping-particle":"","family":"Watkins","given":"Lana L.","non-dropping-particle":"","parse-names":false,"suffix":""},{"dropping-particle":"","family":"Czajkowski","given":"Susan M.","non-dropping-particle":"","parse-names":false,"suffix":""},{"dropping-particle":"","family":"Steinmeyer","given":"Brian","non-dropping-particle":"","parse-names":false,"suffix":""},{"dropping-particle":"","family":"Hayano","given":"Junichiro","non-dropping-particle":"","parse-names":false,"suffix":""},{"dropping-particle":"","family":"Domitrovich","given":"Peter P.","non-dropping-particle":"","parse-names":false,"suffix":""},{"dropping-particle":"","family":"Burg","given":"Matthew M.","non-dropping-particle":"","parse-names":false,"suffix":""},{"dropping-particle":"","family":"Jaffe","given":"Allan S.","non-dropping-particle":"","parse-names":false,"suffix":""}],"container-title":"Psychosomatic Medicine","id":"ITEM-1","issue":"1","issued":{"date-parts":[["2007"]]},"page":"4-9","title":"Heart rate turbulence, depression, and survival after acute myocardial infarction","type":"article-journal","volume":"69"},"uris":["http://www.mendeley.com/documents/?uuid=93753746-50be-41fd-be29-1544dba6a66d"]}],"mendeley":{"formattedCitation":"&lt;sup&gt;51&lt;/sup&gt;","plainTextFormattedCitation":"51","previouslyFormattedCitation":"&lt;sup&gt;51&lt;/sup&gt;"},"properties":{"noteIndex":0},"schema":"https://github.com/citation-style-language/schema/raw/master/csl-citation.json"}</w:instrText>
-      </w:r>
-      <w:r>
-        <w:fldChar w:fldCharType="separate"/>
-      </w:r>
-      <w:r>
-        <w:rPr>
-          <w:noProof/>
-          <w:vertAlign w:val="superscript"/>
-        </w:rPr>
-        <w:t>51</w:t>
-      </w:r>
-      <w:r>
-        <w:fldChar w:fldCharType="end"/>
-      </w:r>
-      <w:r>
-        <w:t xml:space="preserve"> and obstructive CAD.</w:t>
-      </w:r>
-      <w:r>
-        <w:fldChar w:fldCharType="begin" w:fldLock="1"/>
-      </w:r>
-      <w:r>
-        <w:instrText>ADDIN CSL_CITATION {"citationItems":[{"id":"ITEM-1","itemData":{"DOI":"10.1136/heartjnl-2011-300033","ISSN":"13556037","abstract":"OBJECTIVE: Obstructive coronary artery disease (CAD) is evident in only half of patients referred for diagnostic angiography. Five-minute heart rate variability (HRV) is a non-invasive marker for autonomic control of the vasculature, which this study hypothesised could risk-stratify cardiac patients and reduce unnecessary angiograms.\\n\\nDESIGN: A prospective observational study (the Alternative Risk Markers in Coronary Artery Disease (ARM-CAD) study).\\n\\nSETTING: Three cardiac centres in Melbourne, Australia.\\n\\nPATIENTS: 470 consecutive patients undergoing elective angiography (with predominantly normal cardiac rhythm), regardless of co-morbidity.\\n\\nMAIN OUTCOME MEASURES: The presence of obstructive CAD (≥50% stenosis) on angiography.\\n\\nRESULTS: Patients with obstructive CAD had significantly reduced HRV, particularly in the low frequency (LF) range (median 180 vs 267 ms(2) without CAD; p&lt;0.001). There was a linear trend with the severity of CAD; median LF power (IQR) in patients with normal coronaries was 275 (612), with minor coronary irregularities 255 (400), single-vessel CAD 212 (396) and more severe disease 170 (327) ms(2); p value for trend 0.003. There was a similar reduction in LF power regardless of the anatomical location of coronary stenoses. Comparing patients with LF less than 250 and 250 ms(2) or greater, the adjusted OR for obstructive CAD using multivariate regression was 2.42, 95% CI 1.33 to 4.38 (p=0.004). No interactions were noted in subgroup analysis and HRV added to risk prediction irrespective of the baseline Framingham risk (p&lt;0.0001).\\n\\nCONCLUSION: Low HRV is strongly predictive of angiographic coronary disease regardless of other co-morbidities and is clinically useful as a risk predictor in patients with sinus rhythm.\\n\\nCLINICAL TRIAL REGISTRATION INFORMATION: http://clinicaltrials.gov/ct2/show/NCT00403351 www.armcad.com.","author":[{"dropping-particle":"","family":"Kotecha","given":"Dipak","non-dropping-particle":"","parse-names":false,"suffix":""},{"dropping-particle":"","family":"New","given":"G","non-dropping-particle":"","parse-names":false,"suffix":""},{"dropping-particle":"","family":"Flather","given":"M D","non-dropping-particle":"","parse-names":false,"suffix":""},{"dropping-particle":"","family":"Eccleston","given":"D","non-dropping-particle":"","parse-names":false,"suffix":""},{"dropping-particle":"","family":"Pepper","given":"J","non-dropping-particle":"","parse-names":false,"suffix":""},{"dropping-particle":"","family":"Krum","given":"H","non-dropping-particle":"","parse-names":false,"suffix":""}],"container-title":"Heart","id":"ITEM-1","issue":"5","issued":{"date-parts":[["2012"]]},"page":"395-401","title":"Five-minute heart rate variability can predict obstructive angiographic coronary disease","type":"article-journal","volume":"98"},"uris":["http://www.mendeley.com/documents/?uuid=3a51f41f-999f-49da-8d88-5aeee5a88265"]}],"mendeley":{"formattedCitation":"&lt;sup&gt;52&lt;/sup&gt;","plainTextFormattedCitation":"52","previouslyFormattedCitation":"&lt;sup&gt;52&lt;/sup&gt;"},"properties":{"noteIndex":0},"schema":"https://github.com/citation-style-language/schema/raw/master/csl-citation.json"}</w:instrText>
-      </w:r>
-      <w:r>
-        <w:fldChar w:fldCharType="separate"/>
-      </w:r>
-      <w:r>
-        <w:rPr>
-          <w:noProof/>
-          <w:vertAlign w:val="superscript"/>
-        </w:rPr>
-        <w:t>52</w:t>
-      </w:r>
-      <w:r>
-        <w:fldChar w:fldCharType="end"/>
-      </w:r>
-      <w:r>
-        <w:t xml:space="preserve"> </w:t>
-      </w:r>
-      <w:r>
-        <w:t xml:space="preserve"> W</w:t>
-      </w:r>
-      <w:r>
-        <w:t xml:space="preserve">e </w:t>
-      </w:r>
-      <w:r>
-        <w:t xml:space="preserve">propose to test a novel HRV measure to quantify ANS dysfunction. This novel measure, </w:t>
+        <w:rPr>
+          <w:color w:val="000000" w:themeColor="text1"/>
+        </w:rPr>
+        <w:t xml:space="preserve"> we can now evaluate its predictive potential </w:t>
+      </w:r>
+      <w:r>
+        <w:rPr>
+          <w:color w:val="000000" w:themeColor="text1"/>
+          <w:u w:val="single"/>
+        </w:rPr>
+        <w:t>with coronary angiography findings</w:t>
+      </w:r>
+      <w:r>
+        <w:rPr>
+          <w:color w:val="000000" w:themeColor="text1"/>
+        </w:rPr>
+        <w:t xml:space="preserve">. </w:t>
+      </w:r>
+      <w:r>
+        <w:rPr>
+          <w:color w:val="000000" w:themeColor="text1"/>
+        </w:rPr>
+        <w:t>Further</w:t>
+      </w:r>
+      <w:r>
+        <w:rPr>
+          <w:color w:val="000000" w:themeColor="text1"/>
+        </w:rPr>
+        <w:t xml:space="preserve"> studies </w:t>
+      </w:r>
+      <w:r>
+        <w:rPr>
+          <w:color w:val="000000" w:themeColor="text1"/>
+        </w:rPr>
+        <w:t>(</w:t>
+      </w:r>
+      <w:r>
+        <w:rPr>
+          <w:color w:val="000000" w:themeColor="text1"/>
+        </w:rPr>
+        <w:t xml:space="preserve">included </w:t>
+      </w:r>
+      <w:r>
+        <w:rPr>
+          <w:color w:val="000000" w:themeColor="text1"/>
+        </w:rPr>
+        <w:t xml:space="preserve">a future </w:t>
+      </w:r>
+      <w:r>
+        <w:rPr>
+          <w:color w:val="000000" w:themeColor="text1"/>
+        </w:rPr>
+        <w:t xml:space="preserve">K23) may also evaluate the relationship of </w:t>
       </w:r>
       <w:r>
         <w:rPr>
           <w:i/>
           <w:iCs/>
+          <w:color w:val="000000" w:themeColor="text1"/>
         </w:rPr>
         <w:t>Dyx</w:t>
       </w:r>
       <w:r>
-        <w:t>, derived from time series analysis,</w:t>
-      </w:r>
-      <w:r>
-        <w:fldChar w:fldCharType="begin" w:fldLock="1"/>
-      </w:r>
-      <w:r>
-        <w:instrText>ADDIN CSL_CITATION {"citationItems":[{"id":"ITEM-1","itemData":{"DOI":"10.1016/S0378-4371(02)00831-2","ISSN":"03784371","abstract":"We present a new method to describe time series with a highly complex time evolution. The time series is projected onto a two-dimensional phase-space plot which is quantified in terms of a multipole expansion where every data point is assigned a unit mass. The multipoles provide an efficient characterization of the original time series. © 2002 Elsevier Science B.V. All rights reserved.","author":[{"dropping-particle":"","family":"Lewkowicz","given":"M.","non-dropping-particle":"","parse-names":false,"suffix":""},{"dropping-particle":"","family":"Levitan","given":"J.","non-dropping-particle":"","parse-names":false,"suffix":""},{"dropping-particle":"","family":"Puzanov","given":"N.","non-dropping-particle":"","parse-names":false,"suffix":""},{"dropping-particle":"","family":"Shnerb","given":"N.","non-dropping-particle":"","parse-names":false,"suffix":""},{"dropping-particle":"","family":"Saermark","given":"K.","non-dropping-particle":"","parse-names":false,"suffix":""}],"container-title":"Physica A: Statistical Mechanics and its Applications","id":"ITEM-1","issue":"1-2","issued":{"date-parts":[["2002"]]},"page":"260-274","title":"Description of complex time series by multipoles","type":"article-journal","volume":"311"},"uris":["http://www.mendeley.com/documents/?uuid=eeae1580-709b-4c3b-8ae1-3eb285ad1262"]}],"mendeley":{"formattedCitation":"&lt;sup&gt;33&lt;/sup&gt;","plainTextFormattedCitation":"33","previouslyFormattedCitation":"&lt;sup&gt;34&lt;/sup&gt;"},"properties":{"noteIndex":0},"schema":"https://github.com/citation-style-language/schema/raw/master/csl-citation.json"}</w:instrText>
-      </w:r>
-      <w:r>
-        <w:fldChar w:fldCharType="separate"/>
-      </w:r>
-      <w:r>
-        <w:rPr>
-          <w:noProof/>
-          <w:vertAlign w:val="superscript"/>
-        </w:rPr>
-        <w:t>33</w:t>
-      </w:r>
-      <w:r>
-        <w:fldChar w:fldCharType="end"/>
-      </w:r>
-      <w:r>
-        <w:t xml:space="preserve"> was found to be a more sensitive predictor of ventricular dysrhythmia and was associated with increased cardiovascular mortality.</w:t>
-      </w:r>
-      <w:r>
-        <w:fldChar w:fldCharType="begin" w:fldLock="1"/>
-      </w:r>
-      <w:r>
-        <w:instrText>ADDIN CSL_CITATION {"citationItems":[{"id":"ITEM-1","itemData":{"DOI":"10.1088/0967-3334/26/5/002","ISBN":"0020-7713","ISSN":"09673334","PMID":"9226893","abstract":"Proliferative enteritis is an enteric disease that affects a variety of animals. The causative agent in swine has been determined to be an obligate intracellular bacterium, Lawsonia intracellularis, related to the sulfate-reducing bacterium Desulfovibrio desulfuricans. The intracellular agents found in the lesions of different animal species are antigenically similar. In addition, strains from the pig, ferret, and hamster have been shown to be genetically similar. In this study we performed a partial 16S ribosomal DNA sequence analysis on the intracellular agent of proliferative enteritis from a hamster, a deer, and an ostrich and compared these sequences to that of the porcine L. intracellularis isolate. Results of this study indicate that the intracellular agents from these species with proliferative enteritis have high sequence similarity, indicating that they are all in the genus Lawsonia and that they may also be the same species, L. intracellularis.","author":[{"dropping-particle":"","family":"Olesen","given":"R. M.","non-dropping-particle":"","parse-names":false,"suffix":""},{"dropping-particle":"","family":"Bloch Thomsen","given":"P. E.","non-dropping-particle":"","parse-names":false,"suffix":""},{"dropping-particle":"","family":"Saermark","given":"K.","non-dropping-particle":"","parse-names":false,"suffix":""},{"dropping-particle":"","family":"Glikson","given":"M.","non-dropping-particle":"","parse-names":false,"suffix":""},{"dropping-particle":"","family":"Feldman","given":"S.","non-dropping-particle":"","parse-names":false,"suffix":""},{"dropping-particle":"","family":"Lewkowicz","given":"M.","non-dropping-particle":"","parse-names":false,"suffix":""},{"dropping-particle":"","family":"Levitan","given":"J.","non-dropping-particle":"","parse-names":false,"suffix":""}],"container-title":"Physiological Measurement","id":"ITEM-1","issue":"5","issued":{"date-parts":[["2005","10","1"]]},"page":"591-598","title":"Statistical analysis of the DIAMOND MI study by the multipole method","type":"article-journal","volume":"26"},"uris":["http://www.mendeley.com/documents/?uuid=8d290a0a-0a11-47ed-baf5-44960f9201ca"]},{"id":"ITEM-2","itemData":{"DOI":"10.1111/anec.12297","ISSN":"1082720X","abstract":"AIMS:The density HRV parameter Dyx is a new heart rate variability (HRV) measure based on multipole analysis of the Poincaré plot obtained from RR interval time series, deriving information from both the time and frequency domain. Preliminary results have suggested that the parameter may provide new predictive information on mortality in survivors of acute myocardial infarction (MI). This study compares the prognostic significance of Dyx to that of traditional linear and nonlinear measures of HRV.\\n\\nMETHODS AND RESULTS:In the Nordic ICD pilot study, patients with an acute MI were screened with 2D echocardiography and 24-hour Holter recordings. The study was designed to assess the power of several HRV measures to predict mortality. Dyx was tested in a subset of 206 consecutive Danish patients with analysable Holter recordings. After a median follow-up of 8.5 years 70 patients had died. Of all traditional and multipole HRV parameters, reduced Dyx was the most powerful predictor of all-cause mortality (HR 2.4; CI 1.5 to 3.8; P &lt; 0.001). After adjustment for known risk markers, such as age, diabetes, ejection fraction, previous MI and hypertension, Dyx remained an independent predictor of mortality (P = 0.02). Reduced Dyx also predicted cardiovascular death (P &lt; 0.01) and sudden cardiovascular death (P = 0.05). In Kaplan-Meier analysis, Dyx significantly predicted mortality in patients both with and without impaired left ventricular systolic function (P &lt; 0.0001).\\n\\nCONCLUSION:The new nonlinear HRV measure Dyx is a promising independent predictor of mortality in a long-term follow-up study of patients surviving a MI, irrespectively of left ventricular systolic function.","author":[{"dropping-particle":"","family":"Jørgensen","given":"Rikke Mørch","non-dropping-particle":"","parse-names":false,"suffix":""},{"dropping-particle":"","family":"Abildstrøm","given":"Steen Z","non-dropping-particle":"","parse-names":false,"suffix":""},{"dropping-particle":"","family":"Levitan","given":"Jacob","non-dropping-particle":"","parse-names":false,"suffix":""},{"dropping-particle":"","family":"Kobo","given":"Roi","non-dropping-particle":"","parse-names":false,"suffix":""},{"dropping-particle":"","family":"Puzanov","given":"Natalia","non-dropping-particle":"","parse-names":false,"suffix":""},{"dropping-particle":"","family":"Lewkowicz","given":"Meir","non-dropping-particle":"","parse-names":false,"suffix":""},{"dropping-particle":"","family":"Huikuri","given":"Heikki","non-dropping-particle":"","parse-names":false,"suffix":""},{"dropping-particle":"","family":"Peltola","given":"Mirja","non-dropping-particle":"","parse-names":false,"suffix":""},{"dropping-particle":"","family":"Haarbo","given":"Jens","non-dropping-particle":"","parse-names":false,"suffix":""},{"dropping-particle":"","family":"Thomsen","given":"Poul Erik Bloch","non-dropping-particle":"","parse-names":false,"suffix":""},{"dropping-particle":"","family":"Group","given":"Nordic I C D pilot study","non-dropping-particle":"","parse-names":false,"suffix":""}],"container-title":"Annals of noninvasive electrocardiology : the official journal of the International Society for Holter and Noninvasive Electrocardiology, Inc","id":"ITEM-2","issue":"1","issued":{"date-parts":[["2016"]]},"page":"60-68","title":"Heart Rate Variability Density Analysis (Dyx) and Prediction of Long-Term Mortality after Acute Myocardial Infarction.","type":"article-journal","volume":"21"},"uris":["http://www.mendeley.com/documents/?uuid=4f5bcf8d-711e-49a3-9ee3-f914ec7e1961"]}],"mendeley":{"formattedCitation":"&lt;sup&gt;34,36&lt;/sup&gt;","plainTextFormattedCitation":"34,36","previouslyFormattedCitation":"&lt;sup&gt;35,36&lt;/sup&gt;"},"properties":{"noteIndex":0},"schema":"https://github.com/citation-style-language/schema/raw/master/csl-citation.json"}</w:instrText>
-      </w:r>
-      <w:r>
-        <w:fldChar w:fldCharType="separate"/>
-      </w:r>
-      <w:r>
-        <w:rPr>
-          <w:noProof/>
-          <w:vertAlign w:val="superscript"/>
-        </w:rPr>
-        <w:t>34,36</w:t>
-      </w:r>
-      <w:r>
-        <w:fldChar w:fldCharType="end"/>
-      </w:r>
-      <w:r>
-        <w:t xml:space="preserve"> In our prior work, compared to traditional HRV, we found that </w:t>
-      </w:r>
-      <w:r>
-        <w:t xml:space="preserve">1) low </w:t>
-      </w:r>
-      <w:r>
-        <w:rPr>
-          <w:i/>
+        <w:rPr>
+          <w:color w:val="000000" w:themeColor="text1"/>
+        </w:rPr>
+        <w:t xml:space="preserve"> with secondary clinical outcomes. Additional evaluation of </w:t>
+      </w:r>
+      <w:r>
+        <w:rPr>
+          <w:i/>
+          <w:color w:val="000000" w:themeColor="text1"/>
+        </w:rPr>
+        <w:t>Dyx</w:t>
+      </w:r>
+      <w:r>
+        <w:rPr>
+          <w:color w:val="000000" w:themeColor="text1"/>
+        </w:rPr>
+        <w:t xml:space="preserve"> with depression will be the first </w:t>
+      </w:r>
+      <w:r>
+        <w:rPr>
+          <w:color w:val="000000" w:themeColor="text1"/>
+        </w:rPr>
+        <w:t>study</w:t>
+      </w:r>
+      <w:r>
+        <w:rPr>
+          <w:color w:val="000000" w:themeColor="text1"/>
+        </w:rPr>
+        <w:t xml:space="preserve"> of their kind. It will lead to better a mechanistic understanding of the neurocardiac axis, and future work may help to </w:t>
+      </w:r>
+      <w:r>
+        <w:rPr>
+          <w:color w:val="000000" w:themeColor="text1"/>
+        </w:rPr>
+        <w:t>evaluate how interventions can target autonomic dysfunction</w:t>
+      </w:r>
+      <w:r>
+        <w:rPr>
+          <w:color w:val="000000" w:themeColor="text1"/>
+        </w:rPr>
+        <w:t xml:space="preserve">. Overall, our rigorous, holistic evaluation of </w:t>
+      </w:r>
+      <w:r>
+        <w:rPr>
           <w:iCs/>
-        </w:rPr>
-        <w:t xml:space="preserve">Dyx </w:t>
-      </w:r>
-      <w:r>
-        <w:t>in the early morning predicted abnormal coronary flow reserve,</w:t>
-      </w:r>
-      <w:r>
-        <w:fldChar w:fldCharType="begin" w:fldLock="1"/>
-      </w:r>
-      <w:r>
-        <w:instrText>ADDIN CSL_CITATION {"citationItems":[{"id":"ITEM-1","itemData":{"DOI":"10.1161/circ.138.suppl_1.15216","abstract":"Introduction: About one-half of sudden cardiac deaths occur in those without known CAD suggesting the need for better risk-stratification tests. Autonomic dysfunction, measured by low heart rate variability (HRV), can occur with myocardial ischemia. Testing for low HRV may help to identify high-risk, asymptomatic individuals. The association of low HRV with ischemia may also be greatest during the morning hours, when cardiac events (MI, sudden death) are most likely to be triggered. Hypothesis: In a cohort of veteran males with no known CAD, subclinical myocardial ischemia is associated with autonomic dysfunction as measured by low HRV; this association is greatest during morning hours. Methods: We evaluated 24-hour ambulatory ECGs in middle-aged twins without known CAD from the Vietnam Era Twin Registry, and calculated frequency domain and non-linear (Dyx) HRV metrics. All subjects underwent [13N]-ammonia positron emission tomography with adenosine stress, with ischemia defined as greater than 5% perfusion deficit. Mixed models were used to compare HRV between ischemic and non-ischemic subjects in 1-hour intervals, and morning hours were 6 AM until 10 AM. Results: Data on 276 twin subjects were analyzed; the mean age (SD) was 53 (3) and 55 (20%) had ischemia. HRV was significantly different between ischemic and non-ischemic twins during morning hours (figure 1), with the largest magnitude difference occurring with Dyx at 7 AM. Each SD decrease in Dyx associated with an OR for ischemia of 4.8 (95% CI, 1.5 — 15.8). Dyx in morning hours remained significant in a subgroup of pairs discordant for ischemia and after risk factor adjustment. Significant differences by ischemia status were noted for low-frequency and very-low-frequency HRV. Conclusions: Lower HRV is strongly associated with subclinical myocardial ischemia primarily during morning hours. More research regarding this circadian autonomic vulnerability and its clinical implications are warranted.","author":[{"dropping-particle":"","family":"Shah","given":"Anish","non-dropping-particle":"","parse-names":false,"suffix":""},{"dropping-particle":"","family":"Lampert","given":"Rachel","non-dropping-particle":"","parse-names":false,"suffix":""},{"dropping-particle":"","family":"Goldberg","given":"Jack","non-dropping-particle":"","parse-names":false,"suffix":""},{"dropping-particle":"","family":"Bremner","given":"J Douglas","non-dropping-particle":"","parse-names":false,"suffix":""},{"dropping-particle":"","family":"Vaccarino","given":"Viola","non-dropping-particle":"","parse-names":false,"suffix":""},{"dropping-particle":"","family":"Shah","given":"Amit","non-dropping-particle":"","parse-names":false,"suffix":""}],"container-title":"Circulation","id":"ITEM-1","issue":"Suppl_1","issued":{"date-parts":[["2018","11","6"]]},"note":"doi: 10.1161/circ.138.suppl_1.15216","page":"A15216-A15216","publisher":"American Heart Association","publisher-place":"Chicago, IL","title":"Abstract 15216: Circadian Autonomic Inflexibility: A Marker of Ischemic Heart Disease","type":"article-journal","volume":"138"},"uris":["http://www.mendeley.com/documents/?uuid=904baa23-820a-4d7b-b815-ba39fbafa5c6"]}],"mendeley":{"formattedCitation":"&lt;sup&gt;35&lt;/sup&gt;","plainTextFormattedCitation":"35","previouslyFormattedCitation":"&lt;sup&gt;33&lt;/sup&gt;"},"properties":{"noteIndex":0},"schema":"https://github.com/citation-style-language/schema/raw/master/csl-citation.json"}</w:instrText>
-      </w:r>
-      <w:r>
-        <w:fldChar w:fldCharType="separate"/>
-      </w:r>
-      <w:r>
-        <w:rPr>
-          <w:noProof/>
-          <w:vertAlign w:val="superscript"/>
-        </w:rPr>
-        <w:t>35</w:t>
-      </w:r>
-      <w:r>
-        <w:fldChar w:fldCharType="end"/>
-      </w:r>
-      <w:r>
-        <w:t xml:space="preserve"> and 2) in preliminary analyses low </w:t>
-      </w:r>
-      <w:r>
-        <w:rPr>
-          <w:i/>
-          <w:iCs/>
-        </w:rPr>
-        <w:t>Dyx</w:t>
-      </w:r>
-      <w:r>
-        <w:t xml:space="preserve"> strongly associated with depressive symptom burden.</w:t>
-      </w:r>
-      <w:r>
-        <w:t xml:space="preserve"> </w:t>
-      </w:r>
-      <w:r>
-        <w:t xml:space="preserve">This makes </w:t>
-      </w:r>
-      <w:r>
-        <w:rPr>
-          <w:i/>
-          <w:iCs/>
-        </w:rPr>
-        <w:t>Dyx</w:t>
-      </w:r>
-      <w:r>
-        <w:t xml:space="preserve"> a strong candidate for assessing ANS dysfunction in our pro</w:t>
-      </w:r>
-      <w:r>
-        <w:t>posal.</w:t>
-      </w:r>
-    </w:p>
-    <w:p>
-      <w:pPr>
-        <w:widowControl w:val="0"/>
-        <w:spacing w:after="80"/>
+          <w:color w:val="000000" w:themeColor="text1"/>
+        </w:rPr>
+        <w:t>HRV</w:t>
+      </w:r>
+      <w:r>
+        <w:rPr>
+          <w:color w:val="000000" w:themeColor="text1"/>
+        </w:rPr>
+        <w:t xml:space="preserve"> will help provide critical assessment of its value in</w:t>
+      </w:r>
+      <w:r>
+        <w:rPr>
+          <w:color w:val="000000" w:themeColor="text1"/>
+        </w:rPr>
+        <w:t xml:space="preserve"> measuring autonomic dysfunction in the evaluation of depression and CAD.</w:t>
+      </w:r>
+    </w:p>
+    <w:p>
+      <w:pPr>
+        <w:rPr>
+          <w:color w:val="000000" w:themeColor="text1"/>
+        </w:rPr>
       </w:pPr>
     </w:p>
     <w:p>
@@ -2551,285 +3216,121 @@
         <w:pStyle w:val="Heading2"/>
       </w:pPr>
       <w:r>
-        <w:t>INNOVATION</w:t>
-      </w:r>
-    </w:p>
-    <w:p>
-      <w:pPr>
-        <w:rPr>
-          <w:color w:val="000000" w:themeColor="text1"/>
-        </w:rPr>
-      </w:pPr>
-    </w:p>
-    <w:p>
-      <w:pPr>
-        <w:rPr>
-          <w:color w:val="000000" w:themeColor="text1"/>
-        </w:rPr>
-      </w:pPr>
-      <w:r>
-        <w:rPr>
-          <w:color w:val="000000" w:themeColor="text1"/>
-        </w:rPr>
-        <w:t>Innovation is central to this proposal, which seeks to validate a new, low-cost ECG-based measure (</w:t>
-      </w:r>
-      <w:r>
-        <w:rPr>
-          <w:i/>
-          <w:color w:val="000000" w:themeColor="text1"/>
-        </w:rPr>
-        <w:t>Dyx</w:t>
-      </w:r>
-      <w:r>
-        <w:rPr>
-          <w:color w:val="000000" w:themeColor="text1"/>
-        </w:rPr>
-        <w:t xml:space="preserve">) as an alternative diagnostic test for obstructive CAD. It may also provide a robust measure of autonomic regulation in </w:t>
-      </w:r>
-      <w:r>
-        <w:rPr>
-          <w:color w:val="000000" w:themeColor="text1"/>
-        </w:rPr>
-        <w:lastRenderedPageBreak/>
-        <w:t>disturbances of the neurocardiac axis that has additional relevance to psychiatric and neurologic diseases. This is a paradigm shift towards metrics that have a focus on the brain-heart connection, as opposed to focused tests on anatomy or self-reported symptoms. This new way of seeing IHD as connected to the neurocardiac axis may lead to clinical practice changes in disease management as well. For example, it may promote stress management and exercise therapy in management of IHD.</w:t>
-      </w:r>
-      <w:r>
-        <w:rPr>
-          <w:color w:val="000000" w:themeColor="text1"/>
-        </w:rPr>
-        <w:fldChar w:fldCharType="begin" w:fldLock="1"/>
-      </w:r>
-      <w:r>
-        <w:rPr>
-          <w:color w:val="000000" w:themeColor="text1"/>
-        </w:rPr>
-        <w:instrText>ADDIN CSL_CITATION {"citationItems":[{"id":"ITEM-1","itemData":{"DOI":"10.1161/circoutcomes.112.967406","ISSN":"1941-7713","abstract":"Background</w:instrText>
-      </w:r>
-      <w:r>
-        <w:rPr>
-          <w:rFonts w:ascii="Tahoma" w:hAnsi="Tahoma" w:cs="Tahoma"/>
-          <w:color w:val="000000" w:themeColor="text1"/>
-        </w:rPr>
-        <w:instrText>���</w:instrText>
-      </w:r>
-      <w:r>
-        <w:rPr>
-          <w:color w:val="000000" w:themeColor="text1"/>
-        </w:rPr>
-        <w:instrText xml:space="preserve"> Blacks have disproportionately high rates of cardiovascular disease. Psychosocial stress may contribute to this disparity. Previous trials on stress reduction with the Transcendental Meditation (TM) program have reported improvements in cardiovascular disease risk factors, surrogate end points, and mortality in blacks and other populations. Methods and Results</w:instrText>
-      </w:r>
-      <w:r>
-        <w:rPr>
-          <w:rFonts w:ascii="Tahoma" w:hAnsi="Tahoma" w:cs="Tahoma"/>
-          <w:color w:val="000000" w:themeColor="text1"/>
-        </w:rPr>
-        <w:instrText>���</w:instrText>
-      </w:r>
-      <w:r>
-        <w:rPr>
-          <w:color w:val="000000" w:themeColor="text1"/>
-        </w:rPr>
-        <w:instrText xml:space="preserve"> This was a randomized, controlled trial of 201 black men and women with coronary heart disease who were randomized to the TM program or health education. The primary end point was the composite of all-cause mortality, myocardial infarction, or stroke. Secondary end points included the composite of cardiovascular mortality, revascularizations, and cardiovascular hospitalizations; blood pressure; psychosocial stress factors; and lifestyle behaviors. During an average follow-up of 5.4 years, there was a 48% risk reduction in the primary end point in the TM group (hazard ratio, 0.52; 95% confidence interval, 0.29</w:instrText>
-      </w:r>
-      <w:r>
-        <w:rPr>
-          <w:rFonts w:ascii="Tahoma" w:hAnsi="Tahoma" w:cs="Tahoma"/>
-          <w:color w:val="000000" w:themeColor="text1"/>
-        </w:rPr>
-        <w:instrText>���</w:instrText>
-      </w:r>
-      <w:r>
-        <w:rPr>
-          <w:color w:val="000000" w:themeColor="text1"/>
-        </w:rPr>
-        <w:instrText>0.92; P =0.025). The TM group also showed a 24% risk reduction in the secondary end point (hazard ratio, 0.76; 95% confidence interval, 0.51</w:instrText>
-      </w:r>
-      <w:r>
-        <w:rPr>
-          <w:rFonts w:ascii="Tahoma" w:hAnsi="Tahoma" w:cs="Tahoma"/>
-          <w:color w:val="000000" w:themeColor="text1"/>
-        </w:rPr>
-        <w:instrText>���</w:instrText>
-      </w:r>
-      <w:r>
-        <w:rPr>
-          <w:color w:val="000000" w:themeColor="text1"/>
-        </w:rPr>
-        <w:instrText xml:space="preserve">0.1.13; P =0.17). There were reductions of 4.9 mmHg in systolic blood pressure (95% confidence interval </w:instrText>
-      </w:r>
-      <w:r>
-        <w:rPr>
-          <w:rFonts w:ascii="Tahoma" w:hAnsi="Tahoma" w:cs="Tahoma"/>
-          <w:color w:val="000000" w:themeColor="text1"/>
-        </w:rPr>
-        <w:instrText>���</w:instrText>
-      </w:r>
-      <w:r>
-        <w:rPr>
-          <w:color w:val="000000" w:themeColor="text1"/>
-        </w:rPr>
-        <w:instrText xml:space="preserve">8.3 to </w:instrText>
-      </w:r>
-      <w:r>
-        <w:rPr>
-          <w:rFonts w:ascii="Tahoma" w:hAnsi="Tahoma" w:cs="Tahoma"/>
-          <w:color w:val="000000" w:themeColor="text1"/>
-        </w:rPr>
-        <w:instrText>���</w:instrText>
-      </w:r>
-      <w:r>
-        <w:rPr>
-          <w:color w:val="000000" w:themeColor="text1"/>
-        </w:rPr>
-        <w:instrText>1.5 mmHg; P =0.01) and anger expression ( P &lt;0.05 for all scales). Adherence was associated with survival. Conclusions</w:instrText>
-      </w:r>
-      <w:r>
-        <w:rPr>
-          <w:rFonts w:ascii="Tahoma" w:hAnsi="Tahoma" w:cs="Tahoma"/>
-          <w:color w:val="000000" w:themeColor="text1"/>
-        </w:rPr>
-        <w:instrText>���</w:instrText>
-      </w:r>
-      <w:r>
-        <w:rPr>
-          <w:color w:val="000000" w:themeColor="text1"/>
-        </w:rPr>
-        <w:instrText xml:space="preserve"> A selected mind</w:instrText>
-      </w:r>
-      <w:r>
-        <w:rPr>
-          <w:rFonts w:ascii="Tahoma" w:hAnsi="Tahoma" w:cs="Tahoma"/>
-          <w:color w:val="000000" w:themeColor="text1"/>
-        </w:rPr>
-        <w:instrText>���</w:instrText>
-      </w:r>
-      <w:r>
-        <w:rPr>
-          <w:color w:val="000000" w:themeColor="text1"/>
-        </w:rPr>
-        <w:instrText>body intervention, the TM program, significantly reduced risk for mortality, myocardial infarction, and stroke in coronary heart disease patients. These changes were associated with lower blood pressure and psychosocial stress factors. Therefore, this practice may be clinically useful in the secondary prevention of cardiovascular disease. Clinical Trial Registration</w:instrText>
-      </w:r>
-      <w:r>
-        <w:rPr>
-          <w:rFonts w:ascii="Tahoma" w:hAnsi="Tahoma" w:cs="Tahoma"/>
-          <w:color w:val="000000" w:themeColor="text1"/>
-        </w:rPr>
-        <w:instrText>���</w:instrText>
-      </w:r>
-      <w:r>
-        <w:rPr>
-          <w:color w:val="000000" w:themeColor="text1"/>
-        </w:rPr>
-        <w:instrText xml:space="preserve"> URL: [www.clinicaltrials.gov][1] Unique identifier: [NCT01299935][2]. [1]: http://www.clinicaltrials.gov [2]: /lookup/external-ref?link_type=CLINTRIALGOV&amp;access_num=NCT01299935&amp;atom=%2Fcirccvoq%2F5%2F6%2F750.atom","author":[{"dropping-particle":"","family":"Schneider","given":"Robert H.","non-dropping-particle":"","parse-names":false,"suffix":""},{"dropping-particle":"V.","family":"Rainforth","given":"Maxwell","non-dropping-particle":"","parse-names":false,"suffix":""},{"dropping-particle":"","family":"Grim","given":"Clarence E.","non-dropping-particle":"","parse-names":false,"suffix":""},{"dropping-particle":"","family":"Kotchen","given":"Jane Morley","non-dropping-particle":"","parse-names":false,"suffix":""},{"dropping-particle":"","family":"Gaylord-King","given":"Carolyn","non-dropping-particle":"","parse-names":false,"suffix":""},{"dropping-particle":"","family":"Alexander","given":"Charles N.","non-dropping-particle":"","parse-names":false,"suffix":""},{"dropping-particle":"","family":"Kotchen","given":"Theodore","non-dropping-particle":"","parse-names":false,"suffix":""},{"dropping-particle":"","family":"Nidich","given":"Sanford I.","non-dropping-particle":"","parse-names":false,"suffix":""},{"dropping-particle":"","family":"Salerno","given":"John W.","non-dropping-particle":"","parse-names":false,"suffix":""}],"container-title":"Circulation: Cardiovascular Quality and Outcomes","id":"ITEM-1","issue":"6","issued":{"date-parts":[["2012","11"]]},"page":"750-758","publisher":"Lippincott Williams &amp; Wilkins Hagerstown, MD","title":"Stress Reduction in the Secondary Prevention of Cardiovascular Disease","type":"article-journal","volume":"5"},"uris":["http://www.mendeley.com/documents/?uuid=6802faae-5fe2-3fb9-abcf-f07a799e6dbc"]}],"mendeley":{"formattedCitation":"&lt;sup&gt;62&lt;/sup&gt;","plainTextFormattedCitation":"62","previouslyFormattedCitation":"&lt;sup&gt;62&lt;/sup&gt;"},"properties":{"noteIndex":0},"schema":"https://github.com/citation-style-language/schema/raw/master/csl-citation.json"}</w:instrText>
-      </w:r>
-      <w:r>
-        <w:rPr>
-          <w:color w:val="000000" w:themeColor="text1"/>
-        </w:rPr>
-        <w:fldChar w:fldCharType="separate"/>
-      </w:r>
-      <w:r>
-        <w:rPr>
-          <w:noProof/>
-          <w:color w:val="000000" w:themeColor="text1"/>
-          <w:vertAlign w:val="superscript"/>
-        </w:rPr>
-        <w:t>62</w:t>
-      </w:r>
-      <w:r>
-        <w:rPr>
-          <w:color w:val="000000" w:themeColor="text1"/>
-        </w:rPr>
-        <w:fldChar w:fldCharType="end"/>
-      </w:r>
-      <w:r>
-        <w:rPr>
-          <w:color w:val="000000" w:themeColor="text1"/>
-        </w:rPr>
-        <w:t xml:space="preserve"> </w:t>
-      </w:r>
-      <w:r>
-        <w:rPr>
-          <w:i/>
-          <w:color w:val="000000" w:themeColor="text1"/>
-        </w:rPr>
-        <w:t>Dyx</w:t>
-      </w:r>
-      <w:r>
-        <w:rPr>
-          <w:color w:val="000000" w:themeColor="text1"/>
-        </w:rPr>
-        <w:t xml:space="preserve"> is relatively new and unexplored compared to other HRV indices. For the first time, we are also taking into close consideration the  time of day when measuring HRV. </w:t>
-      </w:r>
-      <w:r>
-        <w:rPr>
-          <w:color w:val="000000" w:themeColor="text1"/>
-        </w:rPr>
-        <w:fldChar w:fldCharType="begin" w:fldLock="1"/>
-      </w:r>
-      <w:r>
-        <w:rPr>
-          <w:color w:val="000000" w:themeColor="text1"/>
-        </w:rPr>
-        <w:instrText>ADDIN CSL_CITATION {"citationItems":[{"id":"ITEM-1","itemData":{"DOI":"10.1109/IEMBS.2011.6090153","ISBN":"978-1-4577-1589-1","ISSN":"1557170X","PMID":"22254401","abstract":"The frequency of adverse cardiovascular events is greater in the morning compared to its 24-hour average. A circadian variation in the regulation of the cardiovascular system could contribute to this increased cardiovascular risk in the morning. Indeed, circadian rhythms have been shown for a wide array of physiological processes. Using an ultradian sleep-wake cycle (USW) procedure, we sought to determine how heart rate (HR) and heart rate variability (HRV) correlate with the well-characterized circadian rhythms of cortisol and melatonin secretion. Specific HRV components, namely the low frequency (LF) power, high frequency (HF) power, and the LF:HF ratio can be used as markers of the autonomic modulation of the heart. Cross-correlation between HRV parameters and hormonal rhythms demonstrated that mean RR interval is significantly phase-advanced relative to salivary cortisol and urinary 6-sulfatoxy-melatonin (UaMt6s). Parasympathetic modulation of the heart (HF power) was phase-advanced relative to cortisol, but was in-phase with UaMt6s levels. Maximal correlation of the sympathovagal balance (the LF:HF ratio) had no significant lag compared to cortisol secretion and UaMt6s excretion. The protective effect of the parasympathetic nervous system at night, combined with the putative risk associated with the sympathetic nervous system peaking in the morning, could be associated with the increased cardiovascular risk observed in the morning hours.","author":[{"dropping-particle":"","family":"Boudreau","given":"Philippe","non-dropping-particle":"","parse-names":false,"suffix":""},{"dropping-particle":"","family":"Dumont","given":"Guy","non-dropping-particle":"","parse-names":false,"suffix":""},{"dropping-particle":"","family":"Kin","given":"N. M. K Ng Ying","non-dropping-particle":"","parse-names":false,"suffix":""},{"dropping-particle":"","family":"Walker","given":"Claire-Dominique Dominique","non-dropping-particle":"","parse-names":false,"suffix":""},{"dropping-particle":"","family":"Boivin","given":"Diane B.","non-dropping-particle":"","parse-names":false,"suffix":""}],"container-title":"2011 Annual International Conference of the IEEE Engineering in Medicine and Biology Society","id":"ITEM-1","issued":{"date-parts":[["2011","8"]]},"page":"681-682","publisher":"IEEE","title":"Correlation of heart rate variability and circadian markers in humans","type":"paper-conference"},"uris":["http://www.mendeley.com/documents/?uuid=853bef31-fb99-42a8-95dc-0ec899a7559e"]},{"id":"ITEM-2","itemData":{"DOI":"10.1046/j.1540-8167.2003.03078.x","ISBN":"1045-3873 (Print)","ISSN":"10453873","PMID":"12890036","abstract":"Circadian Profile of Heart Rate Variability. INTRODUCTION: Although heart rate variability (HRV) has been established as a tool to study cardiac autonomic activity, almost no data are available on the circadian patterns of HRV in healthy subjects aged 20 to 70 years. METHODS AND RESULTS: We investigated 166 healthy volunteers (81 women and 85 men; age 42 +/- 15 years, range 20-70) without evidence of cardiac disease. Time-domain HRV parameters were determined from 24-hour Holter monitoring and calculated as hourly mean values and mean 24-hour values. All volunteers were fully mobile, awoke around 7 A.M., and had 6 to 8 hours of sleep. Circadian profiles of vagus-associated HRV parameters revealed a marked day-night pattern, with a peak at nighttime and a plateau at daytime. The characteristic nocturnal peak and the day-night amplitude diminished with aging by decade. Estimates of overall HRV (geometric triangular index [TI], SD of NN intervals [SDNN]) and long-term components of HRV (SD of the averages of NN intervals for all 5-min segments [SDANN]) were low at nighttime and increased in the morning hours. There was a significant decline of 24-hour values of all HRV parameters (P &lt; 0.001) and a strong negative correlation (P &lt; 0.001) with increasing age. Mean 24-hour RR interval (P &lt; 0.001), SDNN, mean SD of NN intervals for all 5-minute intervals (SDNNi), and SDANN (all P &lt; 0.01) were significantly higher in men. Younger men also exhibited significantly higher values for vagus-associated parameters (root mean square successive difference [rMSSD], P &lt; 0.05; SDNNi, P &lt; 0.01); however, gender differences diminished with increasing age. CONCLUSION: Normal aging is associated with a constant decline of cardiac vagal modulation due to a significant decrease of nocturnal parasympathetic activity. The significant gender-related difference of HRV decreases with aging. These findings emphasize the need to determine age-, gender-, and nycthemeral-dependent normal ranges for HRV assessment.","author":[{"dropping-particle":"","family":"Bonnemeier","given":"Hendrik","non-dropping-particle":"","parse-names":false,"suffix":""},{"dropping-particle":"","family":"Wiegand","given":"Uwe K.H.","non-dropping-particle":"","parse-names":false,"suffix":""},{"dropping-particle":"","family":"Brandes","given":"Axel","non-dropping-particle":"","parse-names":false,"suffix":""},{"dropping-particle":"","family":"Kluge","given":"Nina","non-dropping-particle":"","parse-names":false,"suffix":""},{"dropping-particle":"","family":"Katus","given":"Hugo A","non-dropping-particle":"","parse-names":false,"suffix":""},{"dropping-particle":"","family":"Richardt","given":"Gert","non-dropping-particle":"","parse-names":false,"suffix":""},{"dropping-particle":"","family":"Potratz","given":"Jürgen","non-dropping-particle":"","parse-names":false,"suffix":""}],"container-title":"Journal of Cardiovascular Electrophysiology","id":"ITEM-2","issue":"8","issued":{"date-parts":[["2003","8"]]},"page":"791-799","title":"Circadian profile of cardiac autonomic nervous modulation in healthy subjects: Differing effects of aging and gender on heart rate variability","type":"article-journal","volume":"14"},"uris":["http://www.mendeley.com/documents/?uuid=f2a1eefd-92b2-421f-a803-f7df592589a9"]}],"mendeley":{"formattedCitation":"&lt;sup&gt;46,63&lt;/sup&gt;","plainTextFormattedCitation":"46,63","previouslyFormattedCitation":"&lt;sup&gt;46,63&lt;/sup&gt;"},"properties":{"noteIndex":0},"schema":"https://github.com/citation-style-language/schema/raw/master/csl-citation.json"}</w:instrText>
-      </w:r>
-      <w:r>
-        <w:rPr>
-          <w:color w:val="000000" w:themeColor="text1"/>
-        </w:rPr>
-        <w:fldChar w:fldCharType="separate"/>
-      </w:r>
-      <w:r>
-        <w:rPr>
-          <w:noProof/>
-          <w:color w:val="000000" w:themeColor="text1"/>
-          <w:vertAlign w:val="superscript"/>
-        </w:rPr>
-        <w:t>46,63</w:t>
-      </w:r>
-      <w:r>
-        <w:rPr>
-          <w:color w:val="000000" w:themeColor="text1"/>
-        </w:rPr>
-        <w:fldChar w:fldCharType="end"/>
-      </w:r>
-      <w:r>
-        <w:rPr>
-          <w:color w:val="000000" w:themeColor="text1"/>
-        </w:rPr>
-        <w:t xml:space="preserve"> Most previous studies, on the other hand, do not evaluate this at all, or average all of the HRV metrics over and entire 24 hour period.</w:t>
-      </w:r>
-      <w:r>
-        <w:rPr>
-          <w:color w:val="000000" w:themeColor="text1"/>
-        </w:rPr>
-        <w:fldChar w:fldCharType="begin" w:fldLock="1"/>
-      </w:r>
-      <w:r>
-        <w:rPr>
-          <w:color w:val="000000" w:themeColor="text1"/>
-        </w:rPr>
-        <w:instrText>ADDIN CSL_CITATION {"citationItems":[{"id":"ITEM-1","itemData":{"DOI":"10.1152/ajpheart.1999.276.1.H215","ISBN":"0002-9513 (Print)\\r0002-9513 (Linking)","ISSN":"0363-6135","PMID":"9887035","abstract":"The low-frequency component of the heart rate variability spectrum (0.06-0.10 Hz) is often used as an accurate reflection of sympathetic activity. Therefore, interventions that enhance cardiac sympathetic drive, e.g., exercise and myocardial ischemia, should elicit increases in the low-frequency power. Furthermore, because an enhanced sympathetic activation has been linked to an increased propensity for malignant arrhythmias, one might also predict a greater low-frequency power in animals that are susceptible to ventricular fibrillation than in resistant animals. To test these hypotheses, a 2-min coronary occlusion was made during the last minute of exercise in 71 dogs with healed myocardial infarctions: 43 had ventricular fibrillation (susceptible) and 28 did not experience arrhythmias (resistant). Exercise or ischemia alone provoked significant heart rate increases in both groups of animals, with the largest increase in the susceptible animals. These heart rate increases were attenuated by beta-adrenergic receptor blockade. Despite the sympathetically mediated increases in heart rate, the low-frequency power decreased, rather than increased, in both groups, with the largest decrease again in the susceptible animals: 4.0 +/- 0.2 (susceptible) vs. 4.1 +/- 0.2 ln ms2 (resistant) in preexercise control and 2.2 +/- 0.2 (susceptible) vs. 2.9 +/- 0.2 ln ms2 (resistant) at highest exercise level. In a similar manner the parasympathetic antagonist atropine sulfate elicited significant reductions in the low-frequency power. Although sympathetic nerve activity was not directly recorded, these data suggest that the low-frequency component of the heart rate power spectrum probably results from an interaction of the sympathetic and parasympathetic nervous systems and, as such, does not accurately reflect changes in the sympathetic activity.","author":[{"dropping-particle":"","family":"Houle","given":"Melanie S.","non-dropping-particle":"","parse-names":false,"suffix":""},{"dropping-particle":"","family":"Billman","given":"George E.","non-dropping-particle":"","parse-names":false,"suffix":""}],"container-title":"American Journal of Physiology-Heart and Circulatory Physiology","id":"ITEM-1","issue":"1","issued":{"date-parts":[["1999","1"]]},"page":"H215-H223","title":"Low-frequency component of the heart rate variability spectrum: a poor marker of sympathetic activity","type":"article-journal","volume":"276"},"uris":["http://www.mendeley.com/documents/?uuid=984cf929-1a50-4660-a241-aa79fd375ad6"]},{"id":"ITEM-2","itemData":{"ISSN":"1565-1088","PMID":"25946767","abstract":"BACKGROUND: Heart rate variability (HRV) analysis has been shown to be a predictor of sudden cardiac death and all-cause mortality in patients with cardiac disease. OBJECTIVES: To examine whether newer HRV analysis algorithms, as used by the HeartTrends device, are superior to exercise stress testing (EST) for the detection of myocardial ischemia in patients without known coronary artery disease (CAD). METHODS: We present pilot data of the first 100 subjects enrolled in a clinical trial designed to evaluate the yield of short-term (1 hour) HRV testing for the detection of myocardial ischemia. The study population comprised subjects without known CAD referred to a tertiary medical center for EST with single-photon emission computed tomography (SPECT) myocardial perfusion imaging (MPI). All patients underwent a 1 hour electrocardiographic acquisition for HRV analysis with a HeartTrends device prior to ESTwith MPI. Sensitivity, specificity, and positive and negative predictive values (PPV and NPV, respectively) were calculated for EST and HRV analysis, using MPI as the gold standard for the non-invasive detection of myocardial ischemia. RESULTS: In this cohort 15% had a pathologic MPI result. HRV analysis showed superior sensitivity (85%), PPV (50%) and NPV (97%) as compared to standard EST (53%, 42%, 90%, respectively), while the specificity of the two tests was similar (86% and 85%, respectively). The close agreement between HRV and MPI was even more pronounced among patients &gt; 65 years of age. CONCLUSIONS: Our pilot data suggest that the diagnostic yield of the novel HeartTrends HRV algorithm is superior to conventional EST for the non-invasive detection of myocardial ischemia.","author":[{"dropping-particle":"","family":"Oieru","given":"Dan","non-dropping-particle":"","parse-names":false,"suffix":""},{"dropping-particle":"","family":"Moalem","given":"Israel","non-dropping-particle":"","parse-names":false,"suffix":""},{"dropping-particle":"","family":"Rozen","given":"Eli","non-dropping-particle":"","parse-names":false,"suffix":""},{"dropping-particle":"","family":"Naimushin","given":"Alexey","non-dropping-particle":"","parse-names":false,"suffix":""},{"dropping-particle":"","family":"Klempfner","given":"Robert","non-dropping-particle":"","parse-names":false,"suffix":""},{"dropping-particle":"","family":"Goldenberg","given":"Ilan","non-dropping-particle":"","parse-names":false,"suffix":""},{"dropping-particle":"","family":"Goldkorn","given":"Ronen","non-dropping-particle":"","parse-names":false,"suffix":""}],"container-title":"The Israel Medical Association journal : IMAJ","id":"ITEM-2","issue":"3","issued":{"date-parts":[["2015"]]},"page":"161-5","title":"A novel heart rate variability algorithm for the detection of myocardial ischemia: pilot data from a prospective clinical trial.","type":"article-journal","volume":"17"},"uris":["http://www.mendeley.com/documents/?uuid=d5f0dd2f-0a24-4964-8699-e8d5d9c1027a"]},{"id":"ITEM-3","itemData":{"DOI":"10.1093/europace/euu394","ISBN":"1532-2092 (Electronic)\\r1099-5129 (Linking)","ISSN":"15322092","PMID":"25755288","abstract":"AIMS: Dyx is a new heart rate variability (HRV) density analysis specifically designed to identify patients at high risk for malignant ventricular arrhythmias. The aim of this study was to test if Dyx can improve risk stratification for malignant ventricular tachyarrhythmias and to test if the previously identified cut-off can be reproduced. METHODS AND RESULTS: This study included 248 patients from the CARISMA study with ejection fraction ≤40% after an acute myocardial infarction and an analysable 24 h Holter recording. All patients received an implantable cardiac monitor, which was used to diagnose the primary endpoint of near-fatal or fatal ventricular tachyarrhythmias likely preventable by an implantable cardioverter defibrillator (ICD), during a period of 2 years. A Dyx ≤ 1.96 was considered abnormal. The secondary endpoint was cardiovascular death. At enrolment 59 patients (24%) had a Dyx ≤ 1.96 and 20 experienced a primary endpoint. A Dyx ≤ 1.96 was associated with a significantly increased risk for malignant arrhythmias [hazards ratio (HR) = 4.36 (1.81–10.52), P = 0.001] and cardiovascular death [HR = 3.47 (1.38–8.74), P = 0.008]. Compared with important clinical risk parameters (age &gt;70 years and QRS &gt; 120 ms), Dyx ≤ 1.96 significantly added predictive value (P = 0.0066). CONCLUSIONS: Dyx was a better predictor of ventricular tachyarrhythmias than the traditional measures of HRV and heart rate turbulence, particularly in the elderly. Dyx might be a useful tool for better selection of ICD candidates in the elderly population, since a normal Dyx in this group was associated with a very low risk for malignant ventricular arrhythmias. ClinicalTrials.gov Identifier NCT00145119.","author":[{"dropping-particle":"","family":"Jørgensen","given":"Rikke Mørch","non-dropping-particle":"","parse-names":false,"suffix":""},{"dropping-particle":"","family":"Levitan","given":"Jacob","non-dropping-particle":"","parse-names":false,"suffix":""},{"dropping-particle":"","family":"Halevi","given":"Zohar","non-dropping-particle":"","parse-names":false,"suffix":""},{"dropping-particle":"","family":"Puzanov","given":"Natalia","non-dropping-particle":"","parse-names":false,"suffix":""},{"dropping-particle":"","family":"Abildstrøm","given":"Steen Zabell","non-dropping-particle":"","parse-names":false,"suffix":""},{"dropping-particle":"","family":"Messier","given":"Marc D.","non-dropping-particle":"","parse-names":false,"suffix":""},{"dropping-particle":"V.","family":"Huikuri","given":"Heikki","non-dropping-particle":"","parse-names":false,"suffix":""},{"dropping-particle":"","family":"Haarbo","given":"Jens","non-dropping-particle":"","parse-names":false,"suffix":""},{"dropping-particle":"","family":"Thomsen","given":"Poul Erik Bloch","non-dropping-particle":"","parse-names":false,"suffix":""},{"dropping-particle":"","family":"Jons","given":"Christian","non-dropping-particle":"","parse-names":false,"suffix":""}],"container-title":"Europace","id":"ITEM-3","issue":"12","issued":{"date-parts":[["2015"]]},"page":"1848-1854","title":"Heart rate variability density analysis (Dyx) for identification of appropriate implantable cardioverter defibrillator recipients among elderly patients with acute myocardial infarction and left ventricular systolic dysfunction","type":"article-journal","volume":"17"},"uris":["http://www.mendeley.com/documents/?uuid=0df44c49-b8ac-4b8b-ae94-6c10ef1b2bcb"]}],"mendeley":{"formattedCitation":"&lt;sup&gt;38,64,65&lt;/sup&gt;","plainTextFormattedCitation":"38,64,65","previouslyFormattedCitation":"&lt;sup&gt;38,64,65&lt;/sup&gt;"},"properties":{"noteIndex":0},"schema":"https://github.com/citation-style-language/schema/raw/master/csl-citation.json"}</w:instrText>
-      </w:r>
-      <w:r>
-        <w:rPr>
-          <w:color w:val="000000" w:themeColor="text1"/>
-        </w:rPr>
-        <w:fldChar w:fldCharType="separate"/>
-      </w:r>
-      <w:r>
-        <w:rPr>
-          <w:noProof/>
-          <w:color w:val="000000" w:themeColor="text1"/>
-          <w:vertAlign w:val="superscript"/>
-        </w:rPr>
-        <w:t>38,64,65</w:t>
-      </w:r>
-      <w:r>
-        <w:rPr>
-          <w:color w:val="000000" w:themeColor="text1"/>
-        </w:rPr>
-        <w:fldChar w:fldCharType="end"/>
+        <w:t>Approach</w:t>
+      </w:r>
+    </w:p>
+    <w:p>
+      <w:pPr>
+        <w:rPr>
+          <w:color w:val="000000" w:themeColor="text1"/>
+        </w:rPr>
+      </w:pPr>
+    </w:p>
+    <w:p>
+      <w:pPr>
+        <w:rPr>
+          <w:color w:val="000000" w:themeColor="text1"/>
+        </w:rPr>
+      </w:pPr>
+      <w:r>
+        <w:rPr>
+          <w:color w:val="000000" w:themeColor="text1"/>
+        </w:rPr>
+        <w:t xml:space="preserve">Describe the overall strategy, methodology, and analyses to be used to accomplish the specific aims of the project. Unless addressed separately in the Resource Sharing Plan attachment, include how the data will be collected, analyzed, and interpreted as well as any resource sharing plans as appropriate. </w:t>
+      </w:r>
+    </w:p>
+    <w:p>
+      <w:pPr>
+        <w:rPr>
+          <w:color w:val="000000" w:themeColor="text1"/>
+        </w:rPr>
+      </w:pPr>
+    </w:p>
+    <w:p>
+      <w:pPr>
+        <w:rPr>
+          <w:color w:val="000000" w:themeColor="text1"/>
+        </w:rPr>
+      </w:pPr>
+      <w:r>
+        <w:rPr>
+          <w:color w:val="000000" w:themeColor="text1"/>
+        </w:rPr>
+        <w:t xml:space="preserve">Discuss potential problems, alternative strategies, and benchmarks for success anticipated to achieve the aims. </w:t>
+      </w:r>
+    </w:p>
+    <w:p>
+      <w:pPr>
+        <w:rPr>
+          <w:color w:val="000000" w:themeColor="text1"/>
+        </w:rPr>
+      </w:pPr>
+    </w:p>
+    <w:p>
+      <w:pPr>
+        <w:rPr>
+          <w:color w:val="000000" w:themeColor="text1"/>
+        </w:rPr>
+      </w:pPr>
+      <w:r>
+        <w:rPr>
+          <w:color w:val="000000" w:themeColor="text1"/>
+        </w:rPr>
+        <w:t xml:space="preserve">If the project is in the early stages of development, describe any strategy to establish feasibility, and address the management of any </w:t>
+      </w:r>
+      <w:proofErr w:type="gramStart"/>
+      <w:r>
+        <w:rPr>
+          <w:color w:val="000000" w:themeColor="text1"/>
+        </w:rPr>
+        <w:t>high risk</w:t>
+      </w:r>
+      <w:proofErr w:type="gramEnd"/>
+      <w:r>
+        <w:rPr>
+          <w:color w:val="000000" w:themeColor="text1"/>
+        </w:rPr>
+        <w:t xml:space="preserve"> aspects of the proposed work. </w:t>
+      </w:r>
+    </w:p>
+    <w:p>
+      <w:pPr>
+        <w:rPr>
+          <w:color w:val="000000" w:themeColor="text1"/>
+        </w:rPr>
+      </w:pPr>
+    </w:p>
+    <w:p>
+      <w:pPr>
+        <w:rPr>
+          <w:color w:val="000000" w:themeColor="text1"/>
+        </w:rPr>
+      </w:pPr>
+      <w:r>
+        <w:rPr>
+          <w:color w:val="000000" w:themeColor="text1"/>
+        </w:rPr>
+        <w:t xml:space="preserve">Point out any procedures, situations, or materials that may be hazardous to personnel and the precautions to be exercised. If applicable, a full discussion on the use of select agents should appear in the Select Agent Research attachment below. </w:t>
+      </w:r>
+    </w:p>
+    <w:p>
+      <w:pPr>
+        <w:rPr>
+          <w:color w:val="000000" w:themeColor="text1"/>
+        </w:rPr>
+      </w:pPr>
+    </w:p>
+    <w:p>
+      <w:pPr>
+        <w:rPr>
+          <w:color w:val="000000" w:themeColor="text1"/>
+        </w:rPr>
+      </w:pPr>
+      <w:r>
+        <w:rPr>
+          <w:color w:val="000000" w:themeColor="text1"/>
+        </w:rPr>
+        <w:t>For new applications, include information on preliminary studies (including data collected by others in the lab), if any. Discuss the applicant's preliminary studies, data, and/or experience pertinent to this application.</w:t>
       </w:r>
     </w:p>
     <w:p>
@@ -2843,42 +3344,13 @@
     </w:p>
     <w:p>
       <w:pPr>
-        <w:rPr>
-          <w:color w:val="000000" w:themeColor="text1"/>
-        </w:rPr>
-      </w:pPr>
-      <w:r>
-        <w:rPr>
-          <w:color w:val="000000" w:themeColor="text1"/>
-        </w:rPr>
-        <w:t xml:space="preserve">The technology utilized for this study is also cutting edge and more easily collected in clinical settings than previous methods. We will utilize the </w:t>
-      </w:r>
-      <w:proofErr w:type="spellStart"/>
-      <w:r>
-        <w:rPr>
-          <w:color w:val="000000" w:themeColor="text1"/>
-        </w:rPr>
-        <w:t>BioStamp</w:t>
-      </w:r>
-      <w:proofErr w:type="spellEnd"/>
-      <w:r>
-        <w:rPr>
-          <w:color w:val="000000" w:themeColor="text1"/>
-        </w:rPr>
-        <w:t xml:space="preserve"> patch (</w:t>
-      </w:r>
-      <w:r>
-        <w:rPr>
-          <w:b/>
-          <w:color w:val="000000" w:themeColor="text1"/>
-        </w:rPr>
-        <w:t>Figure 2</w:t>
-      </w:r>
-      <w:r>
-        <w:rPr>
-          <w:color w:val="000000" w:themeColor="text1"/>
-        </w:rPr>
-        <w:t xml:space="preserve">), which has a much lower patient burden than traditional Holter monitoring (smaller than a credit card). </w:t>
+        <w:pStyle w:val="Heading3"/>
+      </w:pPr>
+      <w:r>
+        <w:t>C</w:t>
+      </w:r>
+      <w:r>
+        <w:t>1. Study Overview</w:t>
       </w:r>
     </w:p>
     <w:p>
@@ -2900,212 +3372,154 @@
         <w:rPr>
           <w:color w:val="000000" w:themeColor="text1"/>
         </w:rPr>
-        <w:t xml:space="preserve">Our study design also allows us to </w:t>
+        <w:t>This training grant proposes an ancillary study on an ongoing prospective registry of patients undergoing cardiac catherization, the Emory Cardiovascular Biobank (</w:t>
       </w:r>
       <w:proofErr w:type="spellStart"/>
       <w:r>
         <w:rPr>
           <w:color w:val="000000" w:themeColor="text1"/>
         </w:rPr>
-        <w:t>achive</w:t>
+        <w:t>EmCAB</w:t>
       </w:r>
       <w:proofErr w:type="spellEnd"/>
       <w:r>
         <w:rPr>
           <w:color w:val="000000" w:themeColor="text1"/>
         </w:rPr>
-        <w:t xml:space="preserve"> breakthrough in the assessment of Dyx; as opposed to previous studies, we can now evaluate its predictive potential with </w:t>
+        <w:t xml:space="preserve">, PI </w:t>
       </w:r>
       <w:proofErr w:type="spellStart"/>
       <w:r>
         <w:rPr>
           <w:color w:val="000000" w:themeColor="text1"/>
-          <w:u w:val="single"/>
-        </w:rPr>
-        <w:t>with</w:t>
+        </w:rPr>
+        <w:t>Quyyumi</w:t>
       </w:r>
       <w:proofErr w:type="spellEnd"/>
       <w:r>
         <w:rPr>
           <w:color w:val="000000" w:themeColor="text1"/>
-          <w:u w:val="single"/>
-        </w:rPr>
-        <w:t xml:space="preserve"> coronary angiography findings</w:t>
-      </w:r>
-      <w:r>
-        <w:rPr>
-          <w:color w:val="000000" w:themeColor="text1"/>
-        </w:rPr>
-        <w:t xml:space="preserve">. Future studies (may be included in K23) may also evaluate the relationship of </w:t>
-      </w:r>
-      <w:r>
-        <w:rPr>
-          <w:i/>
-          <w:iCs/>
-          <w:color w:val="000000" w:themeColor="text1"/>
-        </w:rPr>
-        <w:t>Dyx</w:t>
-      </w:r>
-      <w:r>
-        <w:rPr>
-          <w:color w:val="000000" w:themeColor="text1"/>
-        </w:rPr>
-        <w:t xml:space="preserve"> with secondary clinical outcomes. Additional evaluation of </w:t>
-      </w:r>
-      <w:r>
-        <w:rPr>
-          <w:i/>
-          <w:color w:val="000000" w:themeColor="text1"/>
-        </w:rPr>
-        <w:t>Dyx</w:t>
-      </w:r>
-      <w:r>
-        <w:rPr>
-          <w:color w:val="000000" w:themeColor="text1"/>
-        </w:rPr>
-        <w:t xml:space="preserve"> with depression and cognitive function will be the first studies of their kind. It will lead to better a mechanistic understanding of the neurocardiac axis, and future work may help to evaluate non-cardiac outcomes such as depression. Overall, our rigorous, holistic evaluation of </w:t>
-      </w:r>
-      <w:r>
-        <w:rPr>
-          <w:i/>
-          <w:color w:val="000000" w:themeColor="text1"/>
-        </w:rPr>
-        <w:t>Dyx</w:t>
-      </w:r>
-      <w:r>
-        <w:rPr>
-          <w:color w:val="000000" w:themeColor="text1"/>
-        </w:rPr>
-        <w:t xml:space="preserve"> will help provide critical assessment of its value in IHD risk prediction and evaluation of neuropsychological pathology.</w:t>
-      </w:r>
-    </w:p>
-    <w:p>
-      <w:pPr>
-        <w:rPr>
-          <w:color w:val="000000" w:themeColor="text1"/>
-        </w:rPr>
-      </w:pPr>
-    </w:p>
-    <w:p>
-      <w:pPr>
-        <w:pStyle w:val="Heading2"/>
-      </w:pPr>
-      <w:r>
-        <w:t>Approach</w:t>
-      </w:r>
-    </w:p>
-    <w:p>
-      <w:pPr>
-        <w:rPr>
-          <w:color w:val="000000" w:themeColor="text1"/>
-        </w:rPr>
-      </w:pPr>
-    </w:p>
-    <w:p>
-      <w:pPr>
-        <w:rPr>
-          <w:color w:val="000000" w:themeColor="text1"/>
-        </w:rPr>
-      </w:pPr>
-      <w:r>
-        <w:rPr>
-          <w:color w:val="000000" w:themeColor="text1"/>
-        </w:rPr>
-        <w:t xml:space="preserve">Describe the overall strategy, methodology, and analyses to be used to accomplish the specific aims of the project. Unless addressed separately in the Resource Sharing Plan attachment, include how the data will be collected, analyzed, and interpreted as well as any resource sharing plans as appropriate. </w:t>
-      </w:r>
-    </w:p>
-    <w:p>
-      <w:pPr>
-        <w:rPr>
-          <w:color w:val="000000" w:themeColor="text1"/>
-        </w:rPr>
-      </w:pPr>
-    </w:p>
-    <w:p>
-      <w:pPr>
-        <w:rPr>
-          <w:color w:val="000000" w:themeColor="text1"/>
-        </w:rPr>
-      </w:pPr>
-      <w:r>
-        <w:rPr>
-          <w:color w:val="000000" w:themeColor="text1"/>
-        </w:rPr>
-        <w:t xml:space="preserve">Discuss potential problems, alternative strategies, and benchmarks for success anticipated to achieve the aims. </w:t>
-      </w:r>
-    </w:p>
-    <w:p>
-      <w:pPr>
-        <w:rPr>
-          <w:color w:val="000000" w:themeColor="text1"/>
-        </w:rPr>
-      </w:pPr>
-    </w:p>
-    <w:p>
-      <w:pPr>
-        <w:rPr>
-          <w:color w:val="000000" w:themeColor="text1"/>
-        </w:rPr>
-      </w:pPr>
-      <w:r>
-        <w:rPr>
-          <w:color w:val="000000" w:themeColor="text1"/>
-        </w:rPr>
-        <w:t xml:space="preserve">If the project is in the early stages of development, describe any strategy to establish feasibility, and address the management of any </w:t>
-      </w:r>
-      <w:proofErr w:type="gramStart"/>
-      <w:r>
-        <w:rPr>
-          <w:color w:val="000000" w:themeColor="text1"/>
-        </w:rPr>
-        <w:t>high risk</w:t>
-      </w:r>
-      <w:proofErr w:type="gramEnd"/>
-      <w:r>
-        <w:rPr>
-          <w:color w:val="000000" w:themeColor="text1"/>
-        </w:rPr>
-        <w:t xml:space="preserve"> aspects of the proposed work. </w:t>
-      </w:r>
-    </w:p>
-    <w:p>
-      <w:pPr>
-        <w:rPr>
-          <w:color w:val="000000" w:themeColor="text1"/>
-        </w:rPr>
-      </w:pPr>
-    </w:p>
-    <w:p>
-      <w:pPr>
-        <w:rPr>
-          <w:color w:val="000000" w:themeColor="text1"/>
-        </w:rPr>
-      </w:pPr>
-      <w:r>
-        <w:rPr>
-          <w:color w:val="000000" w:themeColor="text1"/>
-        </w:rPr>
-        <w:t xml:space="preserve">Point out any procedures, situations, or materials that may be hazardous to personnel and the precautions to be exercised. If applicable, a full discussion on the use of select agents should appear in the Select Agent Research attachment below. </w:t>
-      </w:r>
-    </w:p>
-    <w:p>
-      <w:pPr>
-        <w:rPr>
-          <w:color w:val="000000" w:themeColor="text1"/>
-        </w:rPr>
-      </w:pPr>
-    </w:p>
-    <w:p>
-      <w:pPr>
-        <w:rPr>
-          <w:color w:val="000000" w:themeColor="text1"/>
-        </w:rPr>
-      </w:pPr>
-      <w:r>
-        <w:rPr>
-          <w:color w:val="000000" w:themeColor="text1"/>
-        </w:rPr>
-        <w:t>For new applications, include information on preliminary studies (including data collected by others in the lab), if any. Discuss the applicant's preliminary studies, data, and/or experience pertinent to this application.</w:t>
+        </w:rPr>
+        <w:t xml:space="preserve">) </w:t>
+      </w:r>
+      <w:r>
+        <w:rPr>
+          <w:rFonts w:ascii="Calibri" w:hAnsi="Calibri" w:cs="Calibri"/>
+          <w:color w:val="000000" w:themeColor="text1"/>
+        </w:rPr>
+        <w:t>﻿</w:t>
+      </w:r>
+      <w:r>
+        <w:rPr>
+          <w:color w:val="000000" w:themeColor="text1"/>
+        </w:rPr>
+        <w:t>which was established to identify novel factors associated with the pathobiological process and treatment of cardiovascular disease.</w:t>
+      </w:r>
+      <w:r>
+        <w:rPr>
+          <w:color w:val="000000" w:themeColor="text1"/>
+        </w:rPr>
+        <w:fldChar w:fldCharType="begin" w:fldLock="1"/>
+      </w:r>
+      <w:r>
+        <w:rPr>
+          <w:color w:val="000000" w:themeColor="text1"/>
+        </w:rPr>
+        <w:instrText>ADDIN CSL_CITATION {"citationItems":[{"id":"ITEM-1","itemData":{"DOI":"10.1136/bmjopen-2017-018753","ISSN":"20446055","PMID":"29288185","abstract":"A series of calcineurin-inhibiting compds. consisting of a central arom. N-heterocycle, two aryl substituents and a 3-(dimethylamino)propyl chain was synthesized by introduction of the side chain. A corresponding haloheterocyclic compd. was transformed into a 3-(dimethylamino)propynyl heterocyclic compd. by Sonogashira coupling and was in turn hydrogenated in the presence of Pd/C to afford the 3-(dimethylamino)propyl-substituted target compds. Some of the products showed calcineurin inhibiting activity. [on SciFinder(R)]","author":[{"dropping-particle":"","family":"Ko","given":"Yi An","non-dropping-particle":"","parse-names":false,"suffix":""},{"dropping-particle":"","family":"Hayek","given":"Salim","non-dropping-particle":"","parse-names":false,"suffix":""},{"dropping-particle":"","family":"Sandesara","given":"Pratik","non-dropping-particle":"","parse-names":false,"suffix":""},{"dropping-particle":"","family":"Samman Tahhan","given":"Ayman","non-dropping-particle":"","parse-names":false,"suffix":""},{"dropping-particle":"","family":"Quyyumi","given":"Arshed","non-dropping-particle":"","parse-names":false,"suffix":""}],"container-title":"BMJ Open","id":"ITEM-1","issue":"12","issued":{"date-parts":[["2017"]]},"page":"e018753","publisher":"BMJ Publishing Group","title":"Cohort profile: The Emory Cardiovascular Biobank (EmCAB)","type":"article-journal","volume":"7"},"uris":["http://www.mendeley.com/documents/?uuid=a4adea56-84a5-370a-a82f-0cac9718c35b"]}],"mendeley":{"formattedCitation":"&lt;sup&gt;49&lt;/sup&gt;","plainTextFormattedCitation":"49","previouslyFormattedCitation":"&lt;sup&gt;49&lt;/sup&gt;"},"properties":{"noteIndex":0},"schema":"https://github.com/citation-style-language/schema/raw/master/csl-citation.json"}</w:instrText>
+      </w:r>
+      <w:r>
+        <w:rPr>
+          <w:color w:val="000000" w:themeColor="text1"/>
+        </w:rPr>
+        <w:fldChar w:fldCharType="separate"/>
+      </w:r>
+      <w:r>
+        <w:rPr>
+          <w:noProof/>
+          <w:color w:val="000000" w:themeColor="text1"/>
+          <w:vertAlign w:val="superscript"/>
+        </w:rPr>
+        <w:t>49</w:t>
+      </w:r>
+      <w:r>
+        <w:rPr>
+          <w:color w:val="000000" w:themeColor="text1"/>
+        </w:rPr>
+        <w:fldChar w:fldCharType="end"/>
+      </w:r>
+      <w:r>
+        <w:rPr>
+          <w:color w:val="000000" w:themeColor="text1"/>
+        </w:rPr>
+        <w:t xml:space="preserve"> The </w:t>
+      </w:r>
+      <w:proofErr w:type="spellStart"/>
+      <w:r>
+        <w:rPr>
+          <w:color w:val="000000" w:themeColor="text1"/>
+        </w:rPr>
+        <w:t>EmCAB</w:t>
+      </w:r>
+      <w:proofErr w:type="spellEnd"/>
+      <w:r>
+        <w:rPr>
+          <w:color w:val="000000" w:themeColor="text1"/>
+        </w:rPr>
+        <w:t xml:space="preserve"> is enriched for patients with high suspicion for obstructive CAD, which provides ample statistical power for studies of risk prediction. The registry has over 7,000 unique patients from three Atlanta-based sites in the Emory University Hospital system. The </w:t>
+      </w:r>
+      <w:proofErr w:type="spellStart"/>
+      <w:r>
+        <w:rPr>
+          <w:color w:val="000000" w:themeColor="text1"/>
+        </w:rPr>
+        <w:t>EmCAB</w:t>
+      </w:r>
+      <w:proofErr w:type="spellEnd"/>
+      <w:r>
+        <w:rPr>
+          <w:color w:val="000000" w:themeColor="text1"/>
+        </w:rPr>
+        <w:t xml:space="preserve"> has ongoing enrollment (10-20 patients per week), with established facilities, staff, and data collection mechanisms in place, and has IRB approval for future research that includes analysis of de-identified data. </w:t>
+      </w:r>
+      <w:r>
+        <w:rPr>
+          <w:b/>
+          <w:color w:val="000000" w:themeColor="text1"/>
+        </w:rPr>
+        <w:t>Figure 3</w:t>
+      </w:r>
+      <w:r>
+        <w:rPr>
+          <w:color w:val="000000" w:themeColor="text1"/>
+        </w:rPr>
+        <w:t xml:space="preserve"> shows an overview of the scientific basis of the proposed aims. The ECG data needed to calculate </w:t>
+      </w:r>
+      <w:r>
+        <w:rPr>
+          <w:i/>
+          <w:color w:val="000000" w:themeColor="text1"/>
+        </w:rPr>
+        <w:t xml:space="preserve">Dyx </w:t>
+      </w:r>
+      <w:r>
+        <w:rPr>
+          <w:color w:val="000000" w:themeColor="text1"/>
+        </w:rPr>
+        <w:t xml:space="preserve">will be added as an ancillary study using the existing study team. The current coordinator will apply the patch and retrieve the data. Processing of HRV is automatic and will be available from the </w:t>
+      </w:r>
+      <w:proofErr w:type="spellStart"/>
+      <w:r>
+        <w:rPr>
+          <w:color w:val="000000" w:themeColor="text1"/>
+        </w:rPr>
+        <w:t>Biostamp</w:t>
+      </w:r>
+      <w:proofErr w:type="spellEnd"/>
+      <w:r>
+        <w:rPr>
+          <w:color w:val="000000" w:themeColor="text1"/>
+        </w:rPr>
+        <w:t xml:space="preserve"> software suite.</w:t>
       </w:r>
     </w:p>
     <w:p>
@@ -3125,7 +3539,7 @@
         <w:t>C</w:t>
       </w:r>
       <w:r>
-        <w:t>1. Study Overview</w:t>
+        <w:t>2. Study Population</w:t>
       </w:r>
     </w:p>
     <w:p>
@@ -3147,7 +3561,8 @@
         <w:rPr>
           <w:color w:val="000000" w:themeColor="text1"/>
         </w:rPr>
-        <w:t>This training grant proposes an ancillary study on an ongoing prospective registry of patients undergoing cardiac catherization, the Emory Cardiovascular Biobank (</w:t>
+        <w:lastRenderedPageBreak/>
+        <w:t xml:space="preserve">The </w:t>
       </w:r>
       <w:proofErr w:type="spellStart"/>
       <w:r>
@@ -3161,34 +3576,7 @@
         <w:rPr>
           <w:color w:val="000000" w:themeColor="text1"/>
         </w:rPr>
-        <w:t xml:space="preserve">, PI </w:t>
-      </w:r>
-      <w:proofErr w:type="spellStart"/>
-      <w:r>
-        <w:rPr>
-          <w:color w:val="000000" w:themeColor="text1"/>
-        </w:rPr>
-        <w:t>Quyyumi</w:t>
-      </w:r>
-      <w:proofErr w:type="spellEnd"/>
-      <w:r>
-        <w:rPr>
-          <w:color w:val="000000" w:themeColor="text1"/>
-        </w:rPr>
-        <w:t xml:space="preserve">) </w:t>
-      </w:r>
-      <w:r>
-        <w:rPr>
-          <w:rFonts w:ascii="Calibri" w:hAnsi="Calibri" w:cs="Calibri"/>
-          <w:color w:val="000000" w:themeColor="text1"/>
-        </w:rPr>
-        <w:t>﻿</w:t>
-      </w:r>
-      <w:r>
-        <w:rPr>
-          <w:color w:val="000000" w:themeColor="text1"/>
-        </w:rPr>
-        <w:t>which was established to identify novel factors associated with the pathobiological process and treatment of cardiovascular disease.</w:t>
+        <w:t xml:space="preserve"> has assessed approximately 3,000 major cardiovascular events thus far.</w:t>
       </w:r>
       <w:r>
         <w:rPr>
@@ -3200,7 +3588,7 @@
         <w:rPr>
           <w:color w:val="000000" w:themeColor="text1"/>
         </w:rPr>
-        <w:instrText>ADDIN CSL_CITATION {"citationItems":[{"id":"ITEM-1","itemData":{"DOI":"10.1136/bmjopen-2017-018753","ISSN":"20446055","PMID":"29288185","abstract":"A series of calcineurin-inhibiting compds. consisting of a central arom. N-heterocycle, two aryl substituents and a 3-(dimethylamino)propyl chain was synthesized by introduction of the side chain. A corresponding haloheterocyclic compd. was transformed into a 3-(dimethylamino)propynyl heterocyclic compd. by Sonogashira coupling and was in turn hydrogenated in the presence of Pd/C to afford the 3-(dimethylamino)propyl-substituted target compds. Some of the products showed calcineurin inhibiting activity. [on SciFinder(R)]","author":[{"dropping-particle":"","family":"Ko","given":"Yi An","non-dropping-particle":"","parse-names":false,"suffix":""},{"dropping-particle":"","family":"Hayek","given":"Salim","non-dropping-particle":"","parse-names":false,"suffix":""},{"dropping-particle":"","family":"Sandesara","given":"Pratik","non-dropping-particle":"","parse-names":false,"suffix":""},{"dropping-particle":"","family":"Samman Tahhan","given":"Ayman","non-dropping-particle":"","parse-names":false,"suffix":""},{"dropping-particle":"","family":"Quyyumi","given":"Arshed","non-dropping-particle":"","parse-names":false,"suffix":""}],"container-title":"BMJ Open","id":"ITEM-1","issue":"12","issued":{"date-parts":[["2017"]]},"page":"e018753","publisher":"BMJ Publishing Group","title":"Cohort profile: The Emory Cardiovascular Biobank (EmCAB)","type":"article-journal","volume":"7"},"uris":["http://www.mendeley.com/documents/?uuid=a4adea56-84a5-370a-a82f-0cac9718c35b"]}],"mendeley":{"formattedCitation":"&lt;sup&gt;66&lt;/sup&gt;","plainTextFormattedCitation":"66","previouslyFormattedCitation":"&lt;sup&gt;66&lt;/sup&gt;"},"properties":{"noteIndex":0},"schema":"https://github.com/citation-style-language/schema/raw/master/csl-citation.json"}</w:instrText>
+        <w:instrText>ADDIN CSL_CITATION {"citationItems":[{"id":"ITEM-1","itemData":{"DOI":"10.1161/JAHA.113.000741","ISBN":"2047-9980","ISSN":"20479980","PMID":"24943475","abstract":"BACKGROUND: Young women with coronary heart disease have high rates of depression and a higher risk of adverse events than men of similar age. Whether depression has a higher prognostic value in this group than in men and older women is not known. Our objective was to assess whether depression in young women is associated with higher risk of coronary artery disease (CAD) and adverse outcomes compared with similarly aged men and older women. METHODS AND RESULTS: We examined 3237 patients undergoing coronary angiography for evaluation of CAD and followed them for 2.9 years (median). Depressive symptoms were assessed with the Patient Health Questionnaire (PHQ)-9, and CAD burden was dichotomized based on its presence or absence. After multivariable adjustment for CAD risk factors, depressive symptoms predicted CAD presence in women aged ≤ 55 years (odds ratio=1.07 95% confidence interval [CI] 1.02 to 1.13 per 1 point increase in PHQ-9 score), but not in men aged ≤ 55 years or women aged &gt;55 years. Depressive symptoms also predicted increased risk of death in women aged ≤ 55 years (adjusted hazard ratio=1.07, 95% CI 1.02 to 1.14, per 1 point increase in PHQ-9 score), but not in men aged ≤ 55 years and women aged &gt;55 years, with P=0.02 for the depression-sex interaction and P=0.02 for depression-sex-age interaction. CONCLUSIONS: Among patients with suspected or established CAD, depressive symptoms are associated with increased risk of death, particularly in young women. This group may be especially vulnerable to the adverse cardiovascular effects of depression.","author":[{"dropping-particle":"","family":"Shah","given":"Amit J.","non-dropping-particle":"","parse-names":false,"suffix":""},{"dropping-particle":"","family":"Ghasemzadeh","given":"Nima","non-dropping-particle":"","parse-names":false,"suffix":""},{"dropping-particle":"","family":"Zaragoza-Macias","given":"Elisa","non-dropping-particle":"","parse-names":false,"suffix":""},{"dropping-particle":"","family":"Patel","given":"Riyaz","non-dropping-particle":"","parse-names":false,"suffix":""},{"dropping-particle":"","family":"Eapen","given":"Danny J.","non-dropping-particle":"","parse-names":false,"suffix":""},{"dropping-particle":"","family":"Neeland","given":"Ian J.","non-dropping-particle":"","parse-names":false,"suffix":""},{"dropping-particle":"","family":"Pimple","given":"Pratik M.","non-dropping-particle":"","parse-names":false,"suffix":""},{"dropping-particle":"","family":"Zafari","given":"A. Maziar","non-dropping-particle":"","parse-names":false,"suffix":""},{"dropping-particle":"","family":"Quyyumi","given":"Arshed A.","non-dropping-particle":"","parse-names":false,"suffix":""},{"dropping-particle":"","family":"Vaccarino","given":"Viola","non-dropping-particle":"","parse-names":false,"suffix":""}],"container-title":"Journal of the American Heart Association","id":"ITEM-1","issue":"3","issued":{"date-parts":[["2014","6","18"]]},"page":"e000741","publisher":"American Heart Association, Inc.","title":"Sex and age differences in the association of depression with obstructive coronary artery disease and adverse cardiovascular events","type":"article-journal","volume":"3"},"uris":["http://www.mendeley.com/documents/?uuid=6b39dcc2-b5a1-4fec-9f6a-7e1e4e8bb75e"]}],"mendeley":{"formattedCitation":"&lt;sup&gt;11&lt;/sup&gt;","plainTextFormattedCitation":"11","previouslyFormattedCitation":"&lt;sup&gt;11&lt;/sup&gt;"},"properties":{"noteIndex":0},"schema":"https://github.com/citation-style-language/schema/raw/master/csl-citation.json"}</w:instrText>
       </w:r>
       <w:r>
         <w:rPr>
@@ -3214,7 +3602,7 @@
           <w:color w:val="000000" w:themeColor="text1"/>
           <w:vertAlign w:val="superscript"/>
         </w:rPr>
-        <w:t>66</w:t>
+        <w:t>11</w:t>
       </w:r>
       <w:r>
         <w:rPr>
@@ -3226,131 +3614,7 @@
         <w:rPr>
           <w:color w:val="000000" w:themeColor="text1"/>
         </w:rPr>
-        <w:t xml:space="preserve"> The </w:t>
-      </w:r>
-      <w:proofErr w:type="spellStart"/>
-      <w:r>
-        <w:rPr>
-          <w:color w:val="000000" w:themeColor="text1"/>
-        </w:rPr>
-        <w:t>EmCAB</w:t>
-      </w:r>
-      <w:proofErr w:type="spellEnd"/>
-      <w:r>
-        <w:rPr>
-          <w:color w:val="000000" w:themeColor="text1"/>
-        </w:rPr>
-        <w:t xml:space="preserve"> is enriched for patients with high suspicion for obstructive CAD, which provides ample statistical power for studies of risk prediction. The registry has over 7,000 unique patients from three Atlanta-based sites in the Emory University Hospital system. The </w:t>
-      </w:r>
-      <w:proofErr w:type="spellStart"/>
-      <w:r>
-        <w:rPr>
-          <w:color w:val="000000" w:themeColor="text1"/>
-        </w:rPr>
-        <w:t>EmCAB</w:t>
-      </w:r>
-      <w:proofErr w:type="spellEnd"/>
-      <w:r>
-        <w:rPr>
-          <w:color w:val="000000" w:themeColor="text1"/>
-        </w:rPr>
-        <w:t xml:space="preserve"> has ongoing enrollment (10-20 patients per week), with established facilities, staff, and data collection mechanisms in place, and has IRB approval for future research that includes analysis of de-identified data. </w:t>
-      </w:r>
-      <w:r>
-        <w:rPr>
-          <w:b/>
-          <w:color w:val="000000" w:themeColor="text1"/>
-        </w:rPr>
-        <w:t>Figure 3</w:t>
-      </w:r>
-      <w:r>
-        <w:rPr>
-          <w:color w:val="000000" w:themeColor="text1"/>
-        </w:rPr>
-        <w:t xml:space="preserve"> shows an overview of the scientific basis of the proposed aims. The ECG data needed to calculate </w:t>
-      </w:r>
-      <w:r>
-        <w:rPr>
-          <w:i/>
-          <w:color w:val="000000" w:themeColor="text1"/>
-        </w:rPr>
-        <w:t xml:space="preserve">Dyx </w:t>
-      </w:r>
-      <w:r>
-        <w:rPr>
-          <w:color w:val="000000" w:themeColor="text1"/>
-        </w:rPr>
-        <w:t xml:space="preserve">will be added as an ancillary study using the existing study team. The current coordinator will apply the patch and retrieve the data. Processing of HRV is automatic and will be available from the </w:t>
-      </w:r>
-      <w:proofErr w:type="spellStart"/>
-      <w:r>
-        <w:rPr>
-          <w:color w:val="000000" w:themeColor="text1"/>
-        </w:rPr>
-        <w:t>Biostamp</w:t>
-      </w:r>
-      <w:proofErr w:type="spellEnd"/>
-      <w:r>
-        <w:rPr>
-          <w:color w:val="000000" w:themeColor="text1"/>
-        </w:rPr>
-        <w:t xml:space="preserve"> software suite.</w:t>
-      </w:r>
-    </w:p>
-    <w:p>
-      <w:pPr>
-        <w:rPr>
-          <w:color w:val="000000" w:themeColor="text1"/>
-          <w:sz w:val="12"/>
-          <w:szCs w:val="12"/>
-        </w:rPr>
-      </w:pPr>
-    </w:p>
-    <w:p>
-      <w:pPr>
-        <w:pStyle w:val="Heading3"/>
-      </w:pPr>
-      <w:r>
-        <w:t>C</w:t>
-      </w:r>
-      <w:r>
-        <w:t>2. Study Population</w:t>
-      </w:r>
-    </w:p>
-    <w:p>
-      <w:pPr>
-        <w:rPr>
-          <w:color w:val="000000" w:themeColor="text1"/>
-          <w:sz w:val="12"/>
-          <w:szCs w:val="12"/>
-        </w:rPr>
-      </w:pPr>
-    </w:p>
-    <w:p>
-      <w:pPr>
-        <w:rPr>
-          <w:color w:val="000000" w:themeColor="text1"/>
-        </w:rPr>
-      </w:pPr>
-      <w:r>
-        <w:rPr>
-          <w:color w:val="000000" w:themeColor="text1"/>
-        </w:rPr>
-        <w:t xml:space="preserve">The </w:t>
-      </w:r>
-      <w:proofErr w:type="spellStart"/>
-      <w:r>
-        <w:rPr>
-          <w:color w:val="000000" w:themeColor="text1"/>
-        </w:rPr>
-        <w:t>EmCAB</w:t>
-      </w:r>
-      <w:proofErr w:type="spellEnd"/>
-      <w:r>
-        <w:rPr>
-          <w:color w:val="000000" w:themeColor="text1"/>
-        </w:rPr>
-        <w:t xml:space="preserve"> has assessed approximately 3,000 major cardiovascular events thus far.</w:t>
+        <w:t xml:space="preserve"> It also evaluates additional biomarkers for inflammation, cardiac injury, and genetics, with the goal of predicting CVD outcomes.</w:t>
       </w:r>
       <w:r>
         <w:rPr>
@@ -3362,7 +3626,7 @@
         <w:rPr>
           <w:color w:val="000000" w:themeColor="text1"/>
         </w:rPr>
-        <w:instrText>ADDIN CSL_CITATION {"citationItems":[{"id":"ITEM-1","itemData":{"DOI":"10.1161/JAHA.113.000741","ISBN":"2047-9980","ISSN":"20479980","PMID":"24943475","abstract":"BACKGROUND: Young women with coronary heart disease have high rates of depression and a higher risk of adverse events than men of similar age. Whether depression has a higher prognostic value in this group than in men and older women is not known. Our objective was to assess whether depression in young women is associated with higher risk of coronary artery disease (CAD) and adverse outcomes compared with similarly aged men and older women. METHODS AND RESULTS: We examined 3237 patients undergoing coronary angiography for evaluation of CAD and followed them for 2.9 years (median). Depressive symptoms were assessed with the Patient Health Questionnaire (PHQ)-9, and CAD burden was dichotomized based on its presence or absence. After multivariable adjustment for CAD risk factors, depressive symptoms predicted CAD presence in women aged ≤ 55 years (odds ratio=1.07 95% confidence interval [CI] 1.02 to 1.13 per 1 point increase in PHQ-9 score), but not in men aged ≤ 55 years or women aged &gt;55 years. Depressive symptoms also predicted increased risk of death in women aged ≤ 55 years (adjusted hazard ratio=1.07, 95% CI 1.02 to 1.14, per 1 point increase in PHQ-9 score), but not in men aged ≤ 55 years and women aged &gt;55 years, with P=0.02 for the depression-sex interaction and P=0.02 for depression-sex-age interaction. CONCLUSIONS: Among patients with suspected or established CAD, depressive symptoms are associated with increased risk of death, particularly in young women. This group may be especially vulnerable to the adverse cardiovascular effects of depression.","author":[{"dropping-particle":"","family":"Shah","given":"Amit J.","non-dropping-particle":"","parse-names":false,"suffix":""},{"dropping-particle":"","family":"Ghasemzadeh","given":"Nima","non-dropping-particle":"","parse-names":false,"suffix":""},{"dropping-particle":"","family":"Zaragoza-Macias","given":"Elisa","non-dropping-particle":"","parse-names":false,"suffix":""},{"dropping-particle":"","family":"Patel","given":"Riyaz","non-dropping-particle":"","parse-names":false,"suffix":""},{"dropping-particle":"","family":"Eapen","given":"Danny J.","non-dropping-particle":"","parse-names":false,"suffix":""},{"dropping-particle":"","family":"Neeland","given":"Ian J.","non-dropping-particle":"","parse-names":false,"suffix":""},{"dropping-particle":"","family":"Pimple","given":"Pratik M.","non-dropping-particle":"","parse-names":false,"suffix":""},{"dropping-particle":"","family":"Zafari","given":"A. Maziar","non-dropping-particle":"","parse-names":false,"suffix":""},{"dropping-particle":"","family":"Quyyumi","given":"Arshed A.","non-dropping-particle":"","parse-names":false,"suffix":""},{"dropping-particle":"","family":"Vaccarino","given":"Viola","non-dropping-particle":"","parse-names":false,"suffix":""}],"container-title":"Journal of the American Heart Association","id":"ITEM-1","issue":"3","issued":{"date-parts":[["2014","6","18"]]},"page":"e000741","publisher":"American Heart Association, Inc.","title":"Sex and age differences in the association of depression with obstructive coronary artery disease and adverse cardiovascular events","type":"article-journal","volume":"3"},"uris":["http://www.mendeley.com/documents/?uuid=6b39dcc2-b5a1-4fec-9f6a-7e1e4e8bb75e"]}],"mendeley":{"formattedCitation":"&lt;sup&gt;11&lt;/sup&gt;","plainTextFormattedCitation":"11","previouslyFormattedCitation":"&lt;sup&gt;11&lt;/sup&gt;"},"properties":{"noteIndex":0},"schema":"https://github.com/citation-style-language/schema/raw/master/csl-citation.json"}</w:instrText>
+        <w:instrText>ADDIN CSL_CITATION {"citationItems":[{"id":"ITEM-1","itemData":{"DOI":"10.1136/bmjopen-2017-018753","ISSN":"20446055","PMID":"29288185","abstract":"A series of calcineurin-inhibiting compds. consisting of a central arom. N-heterocycle, two aryl substituents and a 3-(dimethylamino)propyl chain was synthesized by introduction of the side chain. A corresponding haloheterocyclic compd. was transformed into a 3-(dimethylamino)propynyl heterocyclic compd. by Sonogashira coupling and was in turn hydrogenated in the presence of Pd/C to afford the 3-(dimethylamino)propyl-substituted target compds. Some of the products showed calcineurin inhibiting activity. [on SciFinder(R)]","author":[{"dropping-particle":"","family":"Ko","given":"Yi An","non-dropping-particle":"","parse-names":false,"suffix":""},{"dropping-particle":"","family":"Hayek","given":"Salim","non-dropping-particle":"","parse-names":false,"suffix":""},{"dropping-particle":"","family":"Sandesara","given":"Pratik","non-dropping-particle":"","parse-names":false,"suffix":""},{"dropping-particle":"","family":"Samman Tahhan","given":"Ayman","non-dropping-particle":"","parse-names":false,"suffix":""},{"dropping-particle":"","family":"Quyyumi","given":"Arshed","non-dropping-particle":"","parse-names":false,"suffix":""}],"container-title":"BMJ Open","id":"ITEM-1","issue":"12","issued":{"date-parts":[["2017"]]},"page":"e018753","publisher":"BMJ Publishing Group","title":"Cohort profile: The Emory Cardiovascular Biobank (EmCAB)","type":"article-journal","volume":"7"},"uris":["http://www.mendeley.com/documents/?uuid=a4adea56-84a5-370a-a82f-0cac9718c35b"]}],"mendeley":{"formattedCitation":"&lt;sup&gt;49&lt;/sup&gt;","plainTextFormattedCitation":"49","previouslyFormattedCitation":"&lt;sup&gt;49&lt;/sup&gt;"},"properties":{"noteIndex":0},"schema":"https://github.com/citation-style-language/schema/raw/master/csl-citation.json"}</w:instrText>
       </w:r>
       <w:r>
         <w:rPr>
@@ -3376,7 +3640,7 @@
           <w:color w:val="000000" w:themeColor="text1"/>
           <w:vertAlign w:val="superscript"/>
         </w:rPr>
-        <w:t>11</w:t>
+        <w:t>49</w:t>
       </w:r>
       <w:r>
         <w:rPr>
@@ -3388,52 +3652,7 @@
         <w:rPr>
           <w:color w:val="000000" w:themeColor="text1"/>
         </w:rPr>
-        <w:t xml:space="preserve"> It also evaluates additional biomarkers for inflammation, cardiac injury, and genetics, with the goal of predicting CVD outcomes.</w:t>
-      </w:r>
-      <w:r>
-        <w:rPr>
-          <w:color w:val="000000" w:themeColor="text1"/>
-        </w:rPr>
-        <w:fldChar w:fldCharType="begin" w:fldLock="1"/>
-      </w:r>
-      <w:r>
-        <w:rPr>
-          <w:color w:val="000000" w:themeColor="text1"/>
-        </w:rPr>
-        <w:instrText>ADDIN CSL_CITATION {"citationItems":[{"id":"ITEM-1","itemData":{"DOI":"10.1136/bmjopen-2017-018753","ISSN":"20446055","PMID":"29288185","abstract":"A series of calcineurin-inhibiting compds. consisting of a central arom. N-heterocycle, two aryl substituents and a 3-(dimethylamino)propyl chain was synthesized by introduction of the side chain. A corresponding haloheterocyclic compd. was transformed into a 3-(dimethylamino)propynyl heterocyclic compd. by Sonogashira coupling and was in turn hydrogenated in the presence of Pd/C to afford the 3-(dimethylamino)propyl-substituted target compds. Some of the products showed calcineurin inhibiting activity. [on SciFinder(R)]","author":[{"dropping-particle":"","family":"Ko","given":"Yi An","non-dropping-particle":"","parse-names":false,"suffix":""},{"dropping-particle":"","family":"Hayek","given":"Salim","non-dropping-particle":"","parse-names":false,"suffix":""},{"dropping-particle":"","family":"Sandesara","given":"Pratik","non-dropping-particle":"","parse-names":false,"suffix":""},{"dropping-particle":"","family":"Samman Tahhan","given":"Ayman","non-dropping-particle":"","parse-names":false,"suffix":""},{"dropping-particle":"","family":"Quyyumi","given":"Arshed","non-dropping-particle":"","parse-names":false,"suffix":""}],"container-title":"BMJ Open","id":"ITEM-1","issue":"12","issued":{"date-parts":[["2017"]]},"page":"e018753","publisher":"BMJ Publishing Group","title":"Cohort profile: The Emory Cardiovascular Biobank (EmCAB)","type":"article-journal","volume":"7"},"uris":["http://www.mendeley.com/documents/?uuid=a4adea56-84a5-370a-a82f-0cac9718c35b"]}],"mendeley":{"formattedCitation":"&lt;sup&gt;66&lt;/sup&gt;","plainTextFormattedCitation":"66","previouslyFormattedCitation":"&lt;sup&gt;66&lt;/sup&gt;"},"properties":{"noteIndex":0},"schema":"https://github.com/citation-style-language/schema/raw/master/csl-citation.json"}</w:instrText>
-      </w:r>
-      <w:r>
-        <w:rPr>
-          <w:color w:val="000000" w:themeColor="text1"/>
-        </w:rPr>
-        <w:fldChar w:fldCharType="separate"/>
-      </w:r>
-      <w:r>
-        <w:rPr>
-          <w:noProof/>
-          <w:color w:val="000000" w:themeColor="text1"/>
-          <w:vertAlign w:val="superscript"/>
-        </w:rPr>
-        <w:t>66</w:t>
-      </w:r>
-      <w:r>
-        <w:rPr>
-          <w:color w:val="000000" w:themeColor="text1"/>
-        </w:rPr>
-        <w:fldChar w:fldCharType="end"/>
-      </w:r>
-      <w:r>
-        <w:rPr>
-          <w:color w:val="000000" w:themeColor="text1"/>
-        </w:rPr>
-        <w:t xml:space="preserve"> All patients aged 18 years and older undergoing cardiac catherization are recruited to participate </w:t>
-      </w:r>
-      <w:r>
-        <w:rPr>
-          <w:color w:val="000000" w:themeColor="text1"/>
-        </w:rPr>
-        <w:lastRenderedPageBreak/>
-        <w:t>by a full-time study coordinator. After informed consent, they are interviewed for health behaviors and neuropsychological functioning the same day, prior to cardiac catherization. They are excluded if they have congenital heart disease, severe valvular heart disease, severe anemia, a recent blood transfusion, myocarditis, history of active inflammatory disease, cancer or are unable or not willing to provide consent (approximately 5%). We will also exclude those with acute coronary syndrome.</w:t>
+        <w:t xml:space="preserve"> All patients aged 18 years and older undergoing cardiac catherization are recruited to participate by a full-time study coordinator. After informed consent, they are interviewed for health behaviors and neuropsychological functioning the same day, prior to cardiac catherization. They are excluded if they have congenital heart disease, severe valvular heart disease, severe anemia, a recent blood transfusion, myocarditis, history of active inflammatory disease, cancer or are unable or not willing to provide consent (approximately 5%). We will also exclude those with acute coronary syndrome.</w:t>
       </w:r>
     </w:p>
     <w:p>
@@ -3523,7 +3742,7 @@
         <w:fldChar w:fldCharType="begin" w:fldLock="1"/>
       </w:r>
       <w:r>
-        <w:instrText>ADDIN CSL_CITATION {"citationItems":[{"id":"ITEM-1","itemData":{"DOI":"10.1136/bmjopen-2017-018753","ISSN":"20446055","PMID":"29288185","abstract":"A series of calcineurin-inhibiting compds. consisting of a central arom. N-heterocycle, two aryl substituents and a 3-(dimethylamino)propyl chain was synthesized by introduction of the side chain. A corresponding haloheterocyclic compd. was transformed into a 3-(dimethylamino)propynyl heterocyclic compd. by Sonogashira coupling and was in turn hydrogenated in the presence of Pd/C to afford the 3-(dimethylamino)propyl-substituted target compds. Some of the products showed calcineurin inhibiting activity. [on SciFinder(R)]","author":[{"dropping-particle":"","family":"Ko","given":"Yi An","non-dropping-particle":"","parse-names":false,"suffix":""},{"dropping-particle":"","family":"Hayek","given":"Salim","non-dropping-particle":"","parse-names":false,"suffix":""},{"dropping-particle":"","family":"Sandesara","given":"Pratik","non-dropping-particle":"","parse-names":false,"suffix":""},{"dropping-particle":"","family":"Samman Tahhan","given":"Ayman","non-dropping-particle":"","parse-names":false,"suffix":""},{"dropping-particle":"","family":"Quyyumi","given":"Arshed","non-dropping-particle":"","parse-names":false,"suffix":""}],"container-title":"BMJ Open","id":"ITEM-1","issue":"12","issued":{"date-parts":[["2017"]]},"page":"e018753","publisher":"BMJ Publishing Group","title":"Cohort profile: The Emory Cardiovascular Biobank (EmCAB)","type":"article-journal","volume":"7"},"uris":["http://www.mendeley.com/documents/?uuid=9bc2f85c-3adc-4603-96f2-aa05093c7338"]},{"id":"ITEM-2","itemData":{"DOI":"10.1161/JAHA.113.000741","ISBN":"2047-9980","ISSN":"20479980","PMID":"24943475","abstract":"BACKGROUND: Young women with coronary heart disease have high rates of depression and a higher risk of adverse events than men of similar age. Whether depression has a higher prognostic value in this group than in men and older women is not known. Our objective was to assess whether depression in young women is associated with higher risk of coronary artery disease (CAD) and adverse outcomes compared with similarly aged men and older women. METHODS AND RESULTS: We examined 3237 patients undergoing coronary angiography for evaluation of CAD and followed them for 2.9 years (median). Depressive symptoms were assessed with the Patient Health Questionnaire (PHQ)-9, and CAD burden was dichotomized based on its presence or absence. After multivariable adjustment for CAD risk factors, depressive symptoms predicted CAD presence in women aged ≤ 55 years (odds ratio=1.07 95% confidence interval [CI] 1.02 to 1.13 per 1 point increase in PHQ-9 score), but not in men aged ≤ 55 years or women aged &gt;55 years. Depressive symptoms also predicted increased risk of death in women aged ≤ 55 years (adjusted hazard ratio=1.07, 95% CI 1.02 to 1.14, per 1 point increase in PHQ-9 score), but not in men aged ≤ 55 years and women aged &gt;55 years, with P=0.02 for the depression-sex interaction and P=0.02 for depression-sex-age interaction. CONCLUSIONS: Among patients with suspected or established CAD, depressive symptoms are associated with increased risk of death, particularly in young women. This group may be especially vulnerable to the adverse cardiovascular effects of depression.","author":[{"dropping-particle":"","family":"Shah","given":"Amit J.","non-dropping-particle":"","parse-names":false,"suffix":""},{"dropping-particle":"","family":"Ghasemzadeh","given":"Nima","non-dropping-particle":"","parse-names":false,"suffix":""},{"dropping-particle":"","family":"Zaragoza-Macias","given":"Elisa","non-dropping-particle":"","parse-names":false,"suffix":""},{"dropping-particle":"","family":"Patel","given":"Riyaz","non-dropping-particle":"","parse-names":false,"suffix":""},{"dropping-particle":"","family":"Eapen","given":"Danny J.","non-dropping-particle":"","parse-names":false,"suffix":""},{"dropping-particle":"","family":"Neeland","given":"Ian J.","non-dropping-particle":"","parse-names":false,"suffix":""},{"dropping-particle":"","family":"Pimple","given":"Pratik M.","non-dropping-particle":"","parse-names":false,"suffix":""},{"dropping-particle":"","family":"Zafari","given":"A. Maziar","non-dropping-particle":"","parse-names":false,"suffix":""},{"dropping-particle":"","family":"Quyyumi","given":"Arshed A.","non-dropping-particle":"","parse-names":false,"suffix":""},{"dropping-particle":"","family":"Vaccarino","given":"Viola","non-dropping-particle":"","parse-names":false,"suffix":""}],"container-title":"Journal of the American Heart Association","id":"ITEM-2","issue":"3","issued":{"date-parts":[["2014","6","18"]]},"page":"e000741","publisher":"American Heart Association, Inc.","title":"Sex and age differences in the association of depression with obstructive coronary artery disease and adverse cardiovascular events","type":"article-journal","volume":"3"},"uris":["http://www.mendeley.com/documents/?uuid=38eaff28-0230-49e1-b608-041005e4ad5a"]}],"mendeley":{"formattedCitation":"&lt;sup&gt;11,66&lt;/sup&gt;","plainTextFormattedCitation":"11,66","previouslyFormattedCitation":"&lt;sup&gt;11,66&lt;/sup&gt;"},"properties":{"noteIndex":0},"schema":"https://github.com/citation-style-language/schema/raw/master/csl-citation.json"}</w:instrText>
+        <w:instrText>ADDIN CSL_CITATION {"citationItems":[{"id":"ITEM-1","itemData":{"DOI":"10.1136/bmjopen-2017-018753","ISSN":"20446055","PMID":"29288185","abstract":"A series of calcineurin-inhibiting compds. consisting of a central arom. N-heterocycle, two aryl substituents and a 3-(dimethylamino)propyl chain was synthesized by introduction of the side chain. A corresponding haloheterocyclic compd. was transformed into a 3-(dimethylamino)propynyl heterocyclic compd. by Sonogashira coupling and was in turn hydrogenated in the presence of Pd/C to afford the 3-(dimethylamino)propyl-substituted target compds. Some of the products showed calcineurin inhibiting activity. [on SciFinder(R)]","author":[{"dropping-particle":"","family":"Ko","given":"Yi An","non-dropping-particle":"","parse-names":false,"suffix":""},{"dropping-particle":"","family":"Hayek","given":"Salim","non-dropping-particle":"","parse-names":false,"suffix":""},{"dropping-particle":"","family":"Sandesara","given":"Pratik","non-dropping-particle":"","parse-names":false,"suffix":""},{"dropping-particle":"","family":"Samman Tahhan","given":"Ayman","non-dropping-particle":"","parse-names":false,"suffix":""},{"dropping-particle":"","family":"Quyyumi","given":"Arshed","non-dropping-particle":"","parse-names":false,"suffix":""}],"container-title":"BMJ Open","id":"ITEM-1","issue":"12","issued":{"date-parts":[["2017"]]},"page":"e018753","publisher":"BMJ Publishing Group","title":"Cohort profile: The Emory Cardiovascular Biobank (EmCAB)","type":"article-journal","volume":"7"},"uris":["http://www.mendeley.com/documents/?uuid=9bc2f85c-3adc-4603-96f2-aa05093c7338"]},{"id":"ITEM-2","itemData":{"DOI":"10.1161/JAHA.113.000741","ISBN":"2047-9980","ISSN":"20479980","PMID":"24943475","abstract":"BACKGROUND: Young women with coronary heart disease have high rates of depression and a higher risk of adverse events than men of similar age. Whether depression has a higher prognostic value in this group than in men and older women is not known. Our objective was to assess whether depression in young women is associated with higher risk of coronary artery disease (CAD) and adverse outcomes compared with similarly aged men and older women. METHODS AND RESULTS: We examined 3237 patients undergoing coronary angiography for evaluation of CAD and followed them for 2.9 years (median). Depressive symptoms were assessed with the Patient Health Questionnaire (PHQ)-9, and CAD burden was dichotomized based on its presence or absence. After multivariable adjustment for CAD risk factors, depressive symptoms predicted CAD presence in women aged ≤ 55 years (odds ratio=1.07 95% confidence interval [CI] 1.02 to 1.13 per 1 point increase in PHQ-9 score), but not in men aged ≤ 55 years or women aged &gt;55 years. Depressive symptoms also predicted increased risk of death in women aged ≤ 55 years (adjusted hazard ratio=1.07, 95% CI 1.02 to 1.14, per 1 point increase in PHQ-9 score), but not in men aged ≤ 55 years and women aged &gt;55 years, with P=0.02 for the depression-sex interaction and P=0.02 for depression-sex-age interaction. CONCLUSIONS: Among patients with suspected or established CAD, depressive symptoms are associated with increased risk of death, particularly in young women. This group may be especially vulnerable to the adverse cardiovascular effects of depression.","author":[{"dropping-particle":"","family":"Shah","given":"Amit J.","non-dropping-particle":"","parse-names":false,"suffix":""},{"dropping-particle":"","family":"Ghasemzadeh","given":"Nima","non-dropping-particle":"","parse-names":false,"suffix":""},{"dropping-particle":"","family":"Zaragoza-Macias","given":"Elisa","non-dropping-particle":"","parse-names":false,"suffix":""},{"dropping-particle":"","family":"Patel","given":"Riyaz","non-dropping-particle":"","parse-names":false,"suffix":""},{"dropping-particle":"","family":"Eapen","given":"Danny J.","non-dropping-particle":"","parse-names":false,"suffix":""},{"dropping-particle":"","family":"Neeland","given":"Ian J.","non-dropping-particle":"","parse-names":false,"suffix":""},{"dropping-particle":"","family":"Pimple","given":"Pratik M.","non-dropping-particle":"","parse-names":false,"suffix":""},{"dropping-particle":"","family":"Zafari","given":"A. Maziar","non-dropping-particle":"","parse-names":false,"suffix":""},{"dropping-particle":"","family":"Quyyumi","given":"Arshed A.","non-dropping-particle":"","parse-names":false,"suffix":""},{"dropping-particle":"","family":"Vaccarino","given":"Viola","non-dropping-particle":"","parse-names":false,"suffix":""}],"container-title":"Journal of the American Heart Association","id":"ITEM-2","issue":"3","issued":{"date-parts":[["2014","6","18"]]},"page":"e000741","publisher":"American Heart Association, Inc.","title":"Sex and age differences in the association of depression with obstructive coronary artery disease and adverse cardiovascular events","type":"article-journal","volume":"3"},"uris":["http://www.mendeley.com/documents/?uuid=38eaff28-0230-49e1-b608-041005e4ad5a"]}],"mendeley":{"formattedCitation":"&lt;sup&gt;11,49&lt;/sup&gt;","plainTextFormattedCitation":"11,49","previouslyFormattedCitation":"&lt;sup&gt;11,49&lt;/sup&gt;"},"properties":{"noteIndex":0},"schema":"https://github.com/citation-style-language/schema/raw/master/csl-citation.json"}</w:instrText>
       </w:r>
       <w:r>
         <w:fldChar w:fldCharType="separate"/>
@@ -3533,7 +3752,7 @@
           <w:noProof/>
           <w:vertAlign w:val="superscript"/>
         </w:rPr>
-        <w:t>11,66</w:t>
+        <w:t>11,49</w:t>
       </w:r>
       <w:r>
         <w:fldChar w:fldCharType="end"/>
@@ -3617,7 +3836,7 @@
         <w:fldChar w:fldCharType="begin" w:fldLock="1"/>
       </w:r>
       <w:r>
-        <w:instrText>ADDIN CSL_CITATION {"citationItems":[{"id":"ITEM-1","itemData":{"DOI":"10.1088/1361-6579/aae021","ISBN":"2514599342","ISSN":"1361-6579","PMID":"30199376","abstract":"Abstract Variability metrics hold promise as potential indicators for autonomic function, prediction of adverse cardiovascular outcomes, psychophysiological status, and general wellness. Although the investigation of heart rate variability (HRV) has been prevalent for several decades, the methods used for preprocessing, windowing, and choosing appropriate parameters lacks consensus among academic and clinical investigators. Moreover, many of the important steps are omitted from publications, preventing reproducibility. To address this, we have compiled a comprehensive and open-source modular toolbox for calculating HRV metrics and other related variability indices, on both raw cardiovascular time series, and RR intervals. The software, known as the PhysioNet Cardiovascular Signal Toolbox, is implemented in the MATLAB programming language, with standard (open) input and output formats, and requires no external libraries. The functioning of our software is compared with other widely used and referenced HRV toolboxes to identify important differences. Our findings demonstrate how modest differences in the approach to HRV analysis can lead to divergent results, a factor that might have contributed to the lack of repeatability of studies and clinical applicability of HRV metrics. Existing HRV toolboxes do not include standardized preprocessing, signal quality indices (for noisy segment removal), and abnormal rhythm detection and are therefore likely to lead to significant errors in the presence of moderate to high noise or arrhythmias. We therefore describe the inclusion of validated tools to address these issues. We also make recommendations for default values and testing/reporting.","author":[{"dropping-particle":"","family":"Vest","given":"Adriana N.","non-dropping-particle":"","parse-names":false,"suffix":""},{"dropping-particle":"","family":"Poian","given":"Giulia","non-dropping-particle":"Da","parse-names":false,"suffix":""},{"dropping-particle":"","family":"Li","given":"Qiao","non-dropping-particle":"","parse-names":false,"suffix":""},{"dropping-particle":"","family":"Liu","given":"Chengyu","non-dropping-particle":"","parse-names":false,"suffix":""},{"dropping-particle":"","family":"Nemati","given":"Shamim","non-dropping-particle":"","parse-names":false,"suffix":""},{"dropping-particle":"","family":"Shah","given":"Amit J.","non-dropping-particle":"","parse-names":false,"suffix":""},{"dropping-particle":"","family":"Clifford","given":"Gari D.","non-dropping-particle":"","parse-names":false,"suffix":""}],"container-title":"Physiological Measurement","id":"ITEM-1","issue":"10","issued":{"date-parts":[["2018","10","11"]]},"page":"105004","title":"An open source benchmarked toolbox for cardiovascular waveform and interval analysis","type":"article-journal","volume":"39"},"uris":["http://www.mendeley.com/documents/?uuid=61b6bc55-ada3-452a-97c5-7be5b427a028"]}],"mendeley":{"formattedCitation":"&lt;sup&gt;67&lt;/sup&gt;","plainTextFormattedCitation":"67","previouslyFormattedCitation":"&lt;sup&gt;67&lt;/sup&gt;"},"properties":{"noteIndex":0},"schema":"https://github.com/citation-style-language/schema/raw/master/csl-citation.json"}</w:instrText>
+        <w:instrText>ADDIN CSL_CITATION {"citationItems":[{"id":"ITEM-1","itemData":{"DOI":"10.1088/1361-6579/aae021","ISBN":"2514599342","ISSN":"1361-6579","PMID":"30199376","abstract":"Abstract Variability metrics hold promise as potential indicators for autonomic function, prediction of adverse cardiovascular outcomes, psychophysiological status, and general wellness. Although the investigation of heart rate variability (HRV) has been prevalent for several decades, the methods used for preprocessing, windowing, and choosing appropriate parameters lacks consensus among academic and clinical investigators. Moreover, many of the important steps are omitted from publications, preventing reproducibility. To address this, we have compiled a comprehensive and open-source modular toolbox for calculating HRV metrics and other related variability indices, on both raw cardiovascular time series, and RR intervals. The software, known as the PhysioNet Cardiovascular Signal Toolbox, is implemented in the MATLAB programming language, with standard (open) input and output formats, and requires no external libraries. The functioning of our software is compared with other widely used and referenced HRV toolboxes to identify important differences. Our findings demonstrate how modest differences in the approach to HRV analysis can lead to divergent results, a factor that might have contributed to the lack of repeatability of studies and clinical applicability of HRV metrics. Existing HRV toolboxes do not include standardized preprocessing, signal quality indices (for noisy segment removal), and abnormal rhythm detection and are therefore likely to lead to significant errors in the presence of moderate to high noise or arrhythmias. We therefore describe the inclusion of validated tools to address these issues. We also make recommendations for default values and testing/reporting.","author":[{"dropping-particle":"","family":"Vest","given":"Adriana N.","non-dropping-particle":"","parse-names":false,"suffix":""},{"dropping-particle":"","family":"Poian","given":"Giulia","non-dropping-particle":"Da","parse-names":false,"suffix":""},{"dropping-particle":"","family":"Li","given":"Qiao","non-dropping-particle":"","parse-names":false,"suffix":""},{"dropping-particle":"","family":"Liu","given":"Chengyu","non-dropping-particle":"","parse-names":false,"suffix":""},{"dropping-particle":"","family":"Nemati","given":"Shamim","non-dropping-particle":"","parse-names":false,"suffix":""},{"dropping-particle":"","family":"Shah","given":"Amit J.","non-dropping-particle":"","parse-names":false,"suffix":""},{"dropping-particle":"","family":"Clifford","given":"Gari D.","non-dropping-particle":"","parse-names":false,"suffix":""}],"container-title":"Physiological Measurement","id":"ITEM-1","issue":"10","issued":{"date-parts":[["2018","10","11"]]},"page":"105004","title":"An open source benchmarked toolbox for cardiovascular waveform and interval analysis","type":"article-journal","volume":"39"},"uris":["http://www.mendeley.com/documents/?uuid=61b6bc55-ada3-452a-97c5-7be5b427a028"]}],"mendeley":{"formattedCitation":"&lt;sup&gt;50&lt;/sup&gt;","plainTextFormattedCitation":"50","previouslyFormattedCitation":"&lt;sup&gt;50&lt;/sup&gt;"},"properties":{"noteIndex":0},"schema":"https://github.com/citation-style-language/schema/raw/master/csl-citation.json"}</w:instrText>
       </w:r>
       <w:r>
         <w:fldChar w:fldCharType="separate"/>
@@ -3627,7 +3846,7 @@
           <w:noProof/>
           <w:vertAlign w:val="superscript"/>
         </w:rPr>
-        <w:t>67</w:t>
+        <w:t>50</w:t>
       </w:r>
       <w:r>
         <w:fldChar w:fldCharType="end"/>
@@ -3712,7 +3931,7 @@
         <w:rPr>
           <w:color w:val="000000" w:themeColor="text1"/>
         </w:rPr>
-        <w:instrText>ADDIN CSL_CITATION {"citationItems":[{"id":"ITEM-1","itemData":{"DOI":"10.1136/bmjopen-2017-018753","ISSN":"20446055","PMID":"29288185","abstract":"A series of calcineurin-inhibiting compds. consisting of a central arom. N-heterocycle, two aryl substituents and a 3-(dimethylamino)propyl chain was synthesized by introduction of the side chain. A corresponding haloheterocyclic compd. was transformed into a 3-(dimethylamino)propynyl heterocyclic compd. by Sonogashira coupling and was in turn hydrogenated in the presence of Pd/C to afford the 3-(dimethylamino)propyl-substituted target compds. Some of the products showed calcineurin inhibiting activity. [on SciFinder(R)]","author":[{"dropping-particle":"","family":"Ko","given":"Yi An","non-dropping-particle":"","parse-names":false,"suffix":""},{"dropping-particle":"","family":"Hayek","given":"Salim","non-dropping-particle":"","parse-names":false,"suffix":""},{"dropping-particle":"","family":"Sandesara","given":"Pratik","non-dropping-particle":"","parse-names":false,"suffix":""},{"dropping-particle":"","family":"Samman Tahhan","given":"Ayman","non-dropping-particle":"","parse-names":false,"suffix":""},{"dropping-particle":"","family":"Quyyumi","given":"Arshed","non-dropping-particle":"","parse-names":false,"suffix":""}],"container-title":"BMJ Open","id":"ITEM-1","issue":"12","issued":{"date-parts":[["2017"]]},"page":"e018753","publisher":"BMJ Publishing Group","title":"Cohort profile: The Emory Cardiovascular Biobank (EmCAB)","type":"article-journal","volume":"7"},"uris":["http://www.mendeley.com/documents/?uuid=a4adea56-84a5-370a-a82f-0cac9718c35b"]}],"mendeley":{"formattedCitation":"&lt;sup&gt;66&lt;/sup&gt;","plainTextFormattedCitation":"66","previouslyFormattedCitation":"&lt;sup&gt;66&lt;/sup&gt;"},"properties":{"noteIndex":0},"schema":"https://github.com/citation-style-language/schema/raw/master/csl-citation.json"}</w:instrText>
+        <w:instrText>ADDIN CSL_CITATION {"citationItems":[{"id":"ITEM-1","itemData":{"DOI":"10.1136/bmjopen-2017-018753","ISSN":"20446055","PMID":"29288185","abstract":"A series of calcineurin-inhibiting compds. consisting of a central arom. N-heterocycle, two aryl substituents and a 3-(dimethylamino)propyl chain was synthesized by introduction of the side chain. A corresponding haloheterocyclic compd. was transformed into a 3-(dimethylamino)propynyl heterocyclic compd. by Sonogashira coupling and was in turn hydrogenated in the presence of Pd/C to afford the 3-(dimethylamino)propyl-substituted target compds. Some of the products showed calcineurin inhibiting activity. [on SciFinder(R)]","author":[{"dropping-particle":"","family":"Ko","given":"Yi An","non-dropping-particle":"","parse-names":false,"suffix":""},{"dropping-particle":"","family":"Hayek","given":"Salim","non-dropping-particle":"","parse-names":false,"suffix":""},{"dropping-particle":"","family":"Sandesara","given":"Pratik","non-dropping-particle":"","parse-names":false,"suffix":""},{"dropping-particle":"","family":"Samman Tahhan","given":"Ayman","non-dropping-particle":"","parse-names":false,"suffix":""},{"dropping-particle":"","family":"Quyyumi","given":"Arshed","non-dropping-particle":"","parse-names":false,"suffix":""}],"container-title":"BMJ Open","id":"ITEM-1","issue":"12","issued":{"date-parts":[["2017"]]},"page":"e018753","publisher":"BMJ Publishing Group","title":"Cohort profile: The Emory Cardiovascular Biobank (EmCAB)","type":"article-journal","volume":"7"},"uris":["http://www.mendeley.com/documents/?uuid=a4adea56-84a5-370a-a82f-0cac9718c35b"]}],"mendeley":{"formattedCitation":"&lt;sup&gt;49&lt;/sup&gt;","plainTextFormattedCitation":"49","previouslyFormattedCitation":"&lt;sup&gt;49&lt;/sup&gt;"},"properties":{"noteIndex":0},"schema":"https://github.com/citation-style-language/schema/raw/master/csl-citation.json"}</w:instrText>
       </w:r>
       <w:r>
         <w:rPr>
@@ -3726,7 +3945,7 @@
           <w:color w:val="000000" w:themeColor="text1"/>
           <w:vertAlign w:val="superscript"/>
         </w:rPr>
-        <w:t>66</w:t>
+        <w:t>49</w:t>
       </w:r>
       <w:r>
         <w:rPr>
@@ -3777,7 +3996,7 @@
         <w:rPr>
           <w:color w:val="000000" w:themeColor="text1"/>
         </w:rPr>
-        <w:instrText>ADDIN CSL_CITATION {"citationItems":[{"id":"ITEM-1","itemData":{"DOI":"10.1016/S0002-9149(83)80105-2","ISSN":"00029149","PMID":"6823874","author":[{"dropping-particle":"","family":"Gensini","given":"Goffredo G","non-dropping-particle":"","parse-names":false,"suffix":""}],"container-title":"The American Journal of Cardiology","id":"ITEM-1","issue":"3","issued":{"date-parts":[["1983","2"]]},"page":"606","title":"A more meaningful scoring system for determining the severity of coronary heart disease","type":"article","volume":"51"},"uris":["http://www.mendeley.com/documents/?uuid=ded6dcd6-1475-37d1-8f4a-180dd9d2b230"]}],"mendeley":{"formattedCitation":"&lt;sup&gt;68&lt;/sup&gt;","plainTextFormattedCitation":"68","previouslyFormattedCitation":"&lt;sup&gt;68&lt;/sup&gt;"},"properties":{"noteIndex":0},"schema":"https://github.com/citation-style-language/schema/raw/master/csl-citation.json"}</w:instrText>
+        <w:instrText>ADDIN CSL_CITATION {"citationItems":[{"id":"ITEM-1","itemData":{"DOI":"10.1016/S0002-9149(83)80105-2","ISSN":"00029149","PMID":"6823874","author":[{"dropping-particle":"","family":"Gensini","given":"Goffredo G","non-dropping-particle":"","parse-names":false,"suffix":""}],"container-title":"The American Journal of Cardiology","id":"ITEM-1","issue":"3","issued":{"date-parts":[["1983","2"]]},"page":"606","title":"A more meaningful scoring system for determining the severity of coronary heart disease","type":"article","volume":"51"},"uris":["http://www.mendeley.com/documents/?uuid=ded6dcd6-1475-37d1-8f4a-180dd9d2b230"]}],"mendeley":{"formattedCitation":"&lt;sup&gt;51&lt;/sup&gt;","plainTextFormattedCitation":"51","previouslyFormattedCitation":"&lt;sup&gt;51&lt;/sup&gt;"},"properties":{"noteIndex":0},"schema":"https://github.com/citation-style-language/schema/raw/master/csl-citation.json"}</w:instrText>
       </w:r>
       <w:r>
         <w:rPr>
@@ -3791,7 +4010,7 @@
           <w:color w:val="000000" w:themeColor="text1"/>
           <w:vertAlign w:val="superscript"/>
         </w:rPr>
-        <w:t>68</w:t>
+        <w:t>51</w:t>
       </w:r>
       <w:r>
         <w:rPr>
@@ -3866,7 +4085,7 @@
         <w:rPr>
           <w:color w:val="000000" w:themeColor="text1"/>
         </w:rPr>
-        <w:instrText>ADDIN CSL_CITATION {"citationItems":[{"id":"ITEM-1","itemData":{"DOI":"10.1161/circ.138.suppl_1.15216","abstract":"Introduction: About one-half of sudden cardiac deaths occur in those without known CAD suggesting the need for better risk-stratification tests. Autonomic dysfunction, measured by low heart rate variability (HRV), can occur with myocardial ischemia. Testing for low HRV may help to identify high-risk, asymptomatic individuals. The association of low HRV with ischemia may also be greatest during the morning hours, when cardiac events (MI, sudden death) are most likely to be triggered. Hypothesis: In a cohort of veteran males with no known CAD, subclinical myocardial ischemia is associated with autonomic dysfunction as measured by low HRV; this association is greatest during morning hours. Methods: We evaluated 24-hour ambulatory ECGs in middle-aged twins without known CAD from the Vietnam Era Twin Registry, and calculated frequency domain and non-linear (Dyx) HRV metrics. All subjects underwent [13N]-ammonia positron emission tomography with adenosine stress, with ischemia defined as greater than 5% perfusion deficit. Mixed models were used to compare HRV between ischemic and non-ischemic subjects in 1-hour intervals, and morning hours were 6 AM until 10 AM. Results: Data on 276 twin subjects were analyzed; the mean age (SD) was 53 (3) and 55 (20%) had ischemia. HRV was significantly different between ischemic and non-ischemic twins during morning hours (figure 1), with the largest magnitude difference occurring with Dyx at 7 AM. Each SD decrease in Dyx associated with an OR for ischemia of 4.8 (95% CI, 1.5 — 15.8). Dyx in morning hours remained significant in a subgroup of pairs discordant for ischemia and after risk factor adjustment. Significant differences by ischemia status were noted for low-frequency and very-low-frequency HRV. Conclusions: Lower HRV is strongly associated with subclinical myocardial ischemia primarily during morning hours. More research regarding this circadian autonomic vulnerability and its clinical implications are warranted.","author":[{"dropping-particle":"","family":"Shah","given":"Anish","non-dropping-particle":"","parse-names":false,"suffix":""},{"dropping-particle":"","family":"Lampert","given":"Rachel","non-dropping-particle":"","parse-names":false,"suffix":""},{"dropping-particle":"","family":"Goldberg","given":"Jack","non-dropping-particle":"","parse-names":false,"suffix":""},{"dropping-particle":"","family":"Bremner","given":"J Douglas","non-dropping-particle":"","parse-names":false,"suffix":""},{"dropping-particle":"","family":"Vaccarino","given":"Viola","non-dropping-particle":"","parse-names":false,"suffix":""},{"dropping-particle":"","family":"Shah","given":"Amit","non-dropping-particle":"","parse-names":false,"suffix":""}],"container-title":"Circulation","id":"ITEM-1","issue":"Suppl\\_1","issued":{"date-parts":[["2018","11","6"]]},"note":"doi: 10.1161/circ.138.suppl_1.15216","page":"A15216-A15216","publisher":"American Heart Association","title":"Abstract 15216: Circadian Autonomic Inflexibility: A Marker of Ischemic Heart Disease","type":"paper-conference","volume":"138"},"uris":["http://www.mendeley.com/documents/?uuid=133759b7-ec23-4126-bea7-3d0448ff23f4"]}],"mendeley":{"formattedCitation":"&lt;sup&gt;45&lt;/sup&gt;","plainTextFormattedCitation":"45","previouslyFormattedCitation":"&lt;sup&gt;45&lt;/sup&gt;"},"properties":{"noteIndex":0},"schema":"https://github.com/citation-style-language/schema/raw/master/csl-citation.json"}</w:instrText>
+        <w:instrText>ADDIN CSL_CITATION {"citationItems":[{"id":"ITEM-1","itemData":{"DOI":"10.1161/circ.138.suppl_1.15216","abstract":"Introduction: About one-half of sudden cardiac deaths occur in those without known CAD suggesting the need for better risk-stratification tests. Autonomic dysfunction, measured by low heart rate variability (HRV), can occur with myocardial ischemia. Testing for low HRV may help to identify high-risk, asymptomatic individuals. The association of low HRV with ischemia may also be greatest during the morning hours, when cardiac events (MI, sudden death) are most likely to be triggered. Hypothesis: In a cohort of veteran males with no known CAD, subclinical myocardial ischemia is associated with autonomic dysfunction as measured by low HRV; this association is greatest during morning hours. Methods: We evaluated 24-hour ambulatory ECGs in middle-aged twins without known CAD from the Vietnam Era Twin Registry, and calculated frequency domain and non-linear (Dyx) HRV metrics. All subjects underwent [13N]-ammonia positron emission tomography with adenosine stress, with ischemia defined as greater than 5% perfusion deficit. Mixed models were used to compare HRV between ischemic and non-ischemic subjects in 1-hour intervals, and morning hours were 6 AM until 10 AM. Results: Data on 276 twin subjects were analyzed; the mean age (SD) was 53 (3) and 55 (20%) had ischemia. HRV was significantly different between ischemic and non-ischemic twins during morning hours (figure 1), with the largest magnitude difference occurring with Dyx at 7 AM. Each SD decrease in Dyx associated with an OR for ischemia of 4.8 (95% CI, 1.5 — 15.8). Dyx in morning hours remained significant in a subgroup of pairs discordant for ischemia and after risk factor adjustment. Significant differences by ischemia status were noted for low-frequency and very-low-frequency HRV. Conclusions: Lower HRV is strongly associated with subclinical myocardial ischemia primarily during morning hours. More research regarding this circadian autonomic vulnerability and its clinical implications are warranted.","author":[{"dropping-particle":"","family":"Shah","given":"Anish","non-dropping-particle":"","parse-names":false,"suffix":""},{"dropping-particle":"","family":"Lampert","given":"Rachel","non-dropping-particle":"","parse-names":false,"suffix":""},{"dropping-particle":"","family":"Goldberg","given":"Jack","non-dropping-particle":"","parse-names":false,"suffix":""},{"dropping-particle":"","family":"Bremner","given":"J Douglas","non-dropping-particle":"","parse-names":false,"suffix":""},{"dropping-particle":"","family":"Vaccarino","given":"Viola","non-dropping-particle":"","parse-names":false,"suffix":""},{"dropping-particle":"","family":"Shah","given":"Amit","non-dropping-particle":"","parse-names":false,"suffix":""}],"container-title":"Circulation","id":"ITEM-1","issue":"Suppl\\_1","issued":{"date-parts":[["2018","11","6"]]},"note":"doi: 10.1161/circ.138.suppl_1.15216","page":"A15216-A15216","publisher":"American Heart Association","title":"Abstract 15216: Circadian Autonomic Inflexibility: A Marker of Ischemic Heart Disease","type":"paper-conference","volume":"138"},"uris":["http://www.mendeley.com/documents/?uuid=133759b7-ec23-4126-bea7-3d0448ff23f4"]}],"mendeley":{"formattedCitation":"&lt;sup&gt;38&lt;/sup&gt;","plainTextFormattedCitation":"38","previouslyFormattedCitation":"&lt;sup&gt;38&lt;/sup&gt;"},"properties":{"noteIndex":0},"schema":"https://github.com/citation-style-language/schema/raw/master/csl-citation.json"}</w:instrText>
       </w:r>
       <w:r>
         <w:rPr>
@@ -3880,7 +4099,7 @@
           <w:color w:val="000000" w:themeColor="text1"/>
           <w:vertAlign w:val="superscript"/>
         </w:rPr>
-        <w:t>45</w:t>
+        <w:t>38</w:t>
       </w:r>
       <w:r>
         <w:rPr>
@@ -3931,7 +4150,7 @@
         <w:rPr>
           <w:color w:val="000000" w:themeColor="text1"/>
         </w:rPr>
-        <w:instrText>ADDIN CSL_CITATION {"citationItems":[{"id":"ITEM-1","itemData":{"DOI":"10.1088/1361-6579/aae021","ISBN":"2514599342","ISSN":"1361-6579","PMID":"30199376","abstract":"Abstract Variability metrics hold promise as potential indicators for autonomic function, prediction of adverse cardiovascular outcomes, psychophysiological status, and general wellness. Although the investigation of heart rate variability (HRV) has been prevalent for several decades, the methods used for preprocessing, windowing, and choosing appropriate parameters lacks consensus among academic and clinical investigators. Moreover, many of the important steps are omitted from publications, preventing reproducibility. To address this, we have compiled a comprehensive and open-source modular toolbox for calculating HRV metrics and other related variability indices, on both raw cardiovascular time series, and RR intervals. The software, known as the PhysioNet Cardiovascular Signal Toolbox, is implemented in the MATLAB programming language, with standard (open) input and output formats, and requires no external libraries. The functioning of our software is compared with other widely used and referenced HRV toolboxes to identify important differences. Our findings demonstrate how modest differences in the approach to HRV analysis can lead to divergent results, a factor that might have contributed to the lack of repeatability of studies and clinical applicability of HRV metrics. Existing HRV toolboxes do not include standardized preprocessing, signal quality indices (for noisy segment removal), and abnormal rhythm detection and are therefore likely to lead to significant errors in the presence of moderate to high noise or arrhythmias. We therefore describe the inclusion of validated tools to address these issues. We also make recommendations for default values and testing/reporting.","author":[{"dropping-particle":"","family":"Vest","given":"Adriana N.","non-dropping-particle":"","parse-names":false,"suffix":""},{"dropping-particle":"","family":"Poian","given":"Giulia","non-dropping-particle":"Da","parse-names":false,"suffix":""},{"dropping-particle":"","family":"Li","given":"Qiao","non-dropping-particle":"","parse-names":false,"suffix":""},{"dropping-particle":"","family":"Liu","given":"Chengyu","non-dropping-particle":"","parse-names":false,"suffix":""},{"dropping-particle":"","family":"Nemati","given":"Shamim","non-dropping-particle":"","parse-names":false,"suffix":""},{"dropping-particle":"","family":"Shah","given":"Amit J.","non-dropping-particle":"","parse-names":false,"suffix":""},{"dropping-particle":"","family":"Clifford","given":"Gari D.","non-dropping-particle":"","parse-names":false,"suffix":""}],"container-title":"Physiological Measurement","id":"ITEM-1","issue":"10","issued":{"date-parts":[["2018","10","11"]]},"page":"105004","title":"An open source benchmarked toolbox for cardiovascular waveform and interval analysis","type":"article-journal","volume":"39"},"uris":["http://www.mendeley.com/documents/?uuid=19ebf285-0c7b-3615-9a73-fcaa8ddd5790"]}],"mendeley":{"formattedCitation":"&lt;sup&gt;67&lt;/sup&gt;","plainTextFormattedCitation":"67","previouslyFormattedCitation":"&lt;sup&gt;67&lt;/sup&gt;"},"properties":{"noteIndex":0},"schema":"https://github.com/citation-style-language/schema/raw/master/csl-citation.json"}</w:instrText>
+        <w:instrText>ADDIN CSL_CITATION {"citationItems":[{"id":"ITEM-1","itemData":{"DOI":"10.1088/1361-6579/aae021","ISBN":"2514599342","ISSN":"1361-6579","PMID":"30199376","abstract":"Abstract Variability metrics hold promise as potential indicators for autonomic function, prediction of adverse cardiovascular outcomes, psychophysiological status, and general wellness. Although the investigation of heart rate variability (HRV) has been prevalent for several decades, the methods used for preprocessing, windowing, and choosing appropriate parameters lacks consensus among academic and clinical investigators. Moreover, many of the important steps are omitted from publications, preventing reproducibility. To address this, we have compiled a comprehensive and open-source modular toolbox for calculating HRV metrics and other related variability indices, on both raw cardiovascular time series, and RR intervals. The software, known as the PhysioNet Cardiovascular Signal Toolbox, is implemented in the MATLAB programming language, with standard (open) input and output formats, and requires no external libraries. The functioning of our software is compared with other widely used and referenced HRV toolboxes to identify important differences. Our findings demonstrate how modest differences in the approach to HRV analysis can lead to divergent results, a factor that might have contributed to the lack of repeatability of studies and clinical applicability of HRV metrics. Existing HRV toolboxes do not include standardized preprocessing, signal quality indices (for noisy segment removal), and abnormal rhythm detection and are therefore likely to lead to significant errors in the presence of moderate to high noise or arrhythmias. We therefore describe the inclusion of validated tools to address these issues. We also make recommendations for default values and testing/reporting.","author":[{"dropping-particle":"","family":"Vest","given":"Adriana N.","non-dropping-particle":"","parse-names":false,"suffix":""},{"dropping-particle":"","family":"Poian","given":"Giulia","non-dropping-particle":"Da","parse-names":false,"suffix":""},{"dropping-particle":"","family":"Li","given":"Qiao","non-dropping-particle":"","parse-names":false,"suffix":""},{"dropping-particle":"","family":"Liu","given":"Chengyu","non-dropping-particle":"","parse-names":false,"suffix":""},{"dropping-particle":"","family":"Nemati","given":"Shamim","non-dropping-particle":"","parse-names":false,"suffix":""},{"dropping-particle":"","family":"Shah","given":"Amit J.","non-dropping-particle":"","parse-names":false,"suffix":""},{"dropping-particle":"","family":"Clifford","given":"Gari D.","non-dropping-particle":"","parse-names":false,"suffix":""}],"container-title":"Physiological Measurement","id":"ITEM-1","issue":"10","issued":{"date-parts":[["2018","10","11"]]},"page":"105004","title":"An open source benchmarked toolbox for cardiovascular waveform and interval analysis","type":"article-journal","volume":"39"},"uris":["http://www.mendeley.com/documents/?uuid=19ebf285-0c7b-3615-9a73-fcaa8ddd5790"]}],"mendeley":{"formattedCitation":"&lt;sup&gt;50&lt;/sup&gt;","plainTextFormattedCitation":"50","previouslyFormattedCitation":"&lt;sup&gt;50&lt;/sup&gt;"},"properties":{"noteIndex":0},"schema":"https://github.com/citation-style-language/schema/raw/master/csl-citation.json"}</w:instrText>
       </w:r>
       <w:r>
         <w:rPr>
@@ -3945,7 +4164,7 @@
           <w:color w:val="000000" w:themeColor="text1"/>
           <w:vertAlign w:val="superscript"/>
         </w:rPr>
-        <w:t>67</w:t>
+        <w:t>50</w:t>
       </w:r>
       <w:r>
         <w:rPr>
@@ -4036,7 +4255,7 @@
         <w:rPr>
           <w:color w:val="000000" w:themeColor="text1"/>
         </w:rPr>
-        <w:instrText>ADDIN CSL_CITATION {"citationItems":[{"id":"ITEM-1","itemData":{"DOI":"10.1001/jama.282.18.1737","ISSN":"0098-7484","abstract":"ContextThe Primary Care Evaluation of Mental Disorders (PRIME-MD) was developed as a screening instrument but its administration time has limited its clinical usefulness.ObjectiveTo determine if the self-administered PRIME-MD Patient Health Questionnaire (PHQ) has validity and utility for diagnosing mental disorders in primary care comparable to the original clinician-administered PRIME-MD.DesignCriterion standard study undertaken between May 1997 and November 1998.SettingEight primary care clinics in the United States.ParticipantsOf a total of 3000 adult patients (selected by site-specific methods to avoid sampling bias) assessed by 62 primary care physicians (21 general internal medicine, 41 family practice), 585 patients had an interview with a mental health professional within 48 hours of completing the PHQ.Main Outcome MeasuresPatient Health Questionnaire diagnoses compared with independent diagnoses made by mental health professionals; functional status measures; disability days; health care use; and treatment/referral decisions.ResultsA total of 825 (28%) of the 3000 individuals and 170 (29%) of the 585 had a PHQ diagnosis. There was good agreement between PHQ diagnoses and those of independent mental health professionals (for the diagnosis of any 1 or more PHQ disorder, κ = 0.65; overall accuracy, 85%; sensitivity, 75%; specificity, 90%), similar to the original PRIME-MD. Patients with PHQ diagnoses had more functional impairment, disability days, and health care use than did patients without PHQ diagnoses (for all group main effects, P&lt;.001). The average time required of the physician to review the PHQ was far less than to administer the original PRIME-MD (&lt;3 minutes for 85% vs 16% of the cases). Although 80% of the physicians reported that routine use of the PHQ would be useful, new management actions were initiated or planned for only 117 (32%) of the 363 patients with 1 or more PHQ diagnoses not previously recognized.ConclusionOur study suggests that the PHQ has diagnostic validity comparable to the original clinician-administered PRIME-MD, and is more efficient to use.","author":[{"dropping-particle":"","family":"Spitzer","given":"Robert L.","non-dropping-particle":"","parse-names":false,"suffix":""}],"container-title":"JAMA","id":"ITEM-1","issue":"18","issued":{"date-parts":[["1999","11","10"]]},"page":"1737","publisher":"American Medical Association","title":"Validation and Utility of a Self-report Version of PRIME-MD: The PHQ Primary Care Study","type":"article-journal","volume":"282"},"uris":["http://www.mendeley.com/documents/?uuid=f95a42d5-453c-3bc2-ac18-0ee4bfb52861"]}],"mendeley":{"formattedCitation":"&lt;sup&gt;69&lt;/sup&gt;","plainTextFormattedCitation":"69","previouslyFormattedCitation":"&lt;sup&gt;69&lt;/sup&gt;"},"properties":{"noteIndex":0},"schema":"https://github.com/citation-style-language/schema/raw/master/csl-citation.json"}</w:instrText>
+        <w:instrText>ADDIN CSL_CITATION {"citationItems":[{"id":"ITEM-1","itemData":{"DOI":"10.1001/jama.282.18.1737","ISSN":"0098-7484","abstract":"ContextThe Primary Care Evaluation of Mental Disorders (PRIME-MD) was developed as a screening instrument but its administration time has limited its clinical usefulness.ObjectiveTo determine if the self-administered PRIME-MD Patient Health Questionnaire (PHQ) has validity and utility for diagnosing mental disorders in primary care comparable to the original clinician-administered PRIME-MD.DesignCriterion standard study undertaken between May 1997 and November 1998.SettingEight primary care clinics in the United States.ParticipantsOf a total of 3000 adult patients (selected by site-specific methods to avoid sampling bias) assessed by 62 primary care physicians (21 general internal medicine, 41 family practice), 585 patients had an interview with a mental health professional within 48 hours of completing the PHQ.Main Outcome MeasuresPatient Health Questionnaire diagnoses compared with independent diagnoses made by mental health professionals; functional status measures; disability days; health care use; and treatment/referral decisions.ResultsA total of 825 (28%) of the 3000 individuals and 170 (29%) of the 585 had a PHQ diagnosis. There was good agreement between PHQ diagnoses and those of independent mental health professionals (for the diagnosis of any 1 or more PHQ disorder, κ = 0.65; overall accuracy, 85%; sensitivity, 75%; specificity, 90%), similar to the original PRIME-MD. Patients with PHQ diagnoses had more functional impairment, disability days, and health care use than did patients without PHQ diagnoses (for all group main effects, P&lt;.001). The average time required of the physician to review the PHQ was far less than to administer the original PRIME-MD (&lt;3 minutes for 85% vs 16% of the cases). Although 80% of the physicians reported that routine use of the PHQ would be useful, new management actions were initiated or planned for only 117 (32%) of the 363 patients with 1 or more PHQ diagnoses not previously recognized.ConclusionOur study suggests that the PHQ has diagnostic validity comparable to the original clinician-administered PRIME-MD, and is more efficient to use.","author":[{"dropping-particle":"","family":"Spitzer","given":"Robert L.","non-dropping-particle":"","parse-names":false,"suffix":""}],"container-title":"JAMA","id":"ITEM-1","issue":"18","issued":{"date-parts":[["1999","11","10"]]},"page":"1737","publisher":"American Medical Association","title":"Validation and Utility of a Self-report Version of PRIME-MD: The PHQ Primary Care Study","type":"article-journal","volume":"282"},"uris":["http://www.mendeley.com/documents/?uuid=f95a42d5-453c-3bc2-ac18-0ee4bfb52861"]}],"mendeley":{"formattedCitation":"&lt;sup&gt;52&lt;/sup&gt;","plainTextFormattedCitation":"52","previouslyFormattedCitation":"&lt;sup&gt;52&lt;/sup&gt;"},"properties":{"noteIndex":0},"schema":"https://github.com/citation-style-language/schema/raw/master/csl-citation.json"}</w:instrText>
       </w:r>
       <w:r>
         <w:rPr>
@@ -4050,7 +4269,7 @@
           <w:color w:val="000000" w:themeColor="text1"/>
           <w:vertAlign w:val="superscript"/>
         </w:rPr>
-        <w:t>69</w:t>
+        <w:t>52</w:t>
       </w:r>
       <w:r>
         <w:rPr>
@@ -4074,7 +4293,7 @@
         <w:rPr>
           <w:color w:val="000000" w:themeColor="text1"/>
         </w:rPr>
-        <w:instrText>ADDIN CSL_CITATION {"citationItems":[{"id":"ITEM-1","itemData":{"ISSN":"0884-8734","PMID":"11556941","abstract":"OBJECTIVE While considerable attention has focused on improving the detection of depression, assessment of severity is also important in guiding treatment decisions. Therefore, we examined the validity of a brief, new measure of depression severity. MEASUREMENTS The Patient Health Questionnaire (PHQ) is a self-administered version of the PRIME-MD diagnostic instrument for common mental disorders. The PHQ-9 is the depression module, which scores each of the 9 DSM-IV criteria as \"0\" (not at all) to \"3\" (nearly every day). The PHQ-9 was completed by 6,000 patients in 8 primary care clinics and 7 obstetrics-gynecology clinics. Construct validity was assessed using the 20-item Short-Form General Health Survey, self-reported sick days and clinic visits, and symptom-related difficulty. Criterion validity was assessed against an independent structured mental health professional (MHP) interview in a sample of 580 patients. RESULTS As PHQ-9 depression severity increased, there was a substantial decrease in functional status on all 6 SF-20 subscales. Also, symptom-related difficulty, sick days, and health care utilization increased. Using the MHP reinterview as the criterion standard, a PHQ-9 score &gt; or =10 had a sensitivity of 88% and a specificity of 88% for major depression. PHQ-9 scores of 5, 10, 15, and 20 represented mild, moderate, moderately severe, and severe depression, respectively. Results were similar in the primary care and obstetrics-gynecology samples. CONCLUSION In addition to making criteria-based diagnoses of depressive disorders, the PHQ-9 is also a reliable and valid measure of depression severity. These characteristics plus its brevity make the PHQ-9 a useful clinical and research tool.","author":[{"dropping-particle":"","family":"Kroenke","given":"K","non-dropping-particle":"","parse-names":false,"suffix":""},{"dropping-particle":"","family":"Spitzer","given":"R L","non-dropping-particle":"","parse-names":false,"suffix":""},{"dropping-particle":"","family":"Williams","given":"J B","non-dropping-particle":"","parse-names":false,"suffix":""}],"container-title":"Journal of general internal medicine","id":"ITEM-1","issue":"9","issued":{"date-parts":[["2001","9"]]},"page":"606-13","title":"The PHQ-9: validity of a brief depression severity measure.","type":"article-journal","volume":"16"},"uris":["http://www.mendeley.com/documents/?uuid=a6ec9829-faf2-3905-9469-01af35dd3ce7"]}],"mendeley":{"formattedCitation":"&lt;sup&gt;70&lt;/sup&gt;","plainTextFormattedCitation":"70","previouslyFormattedCitation":"&lt;sup&gt;70&lt;/sup&gt;"},"properties":{"noteIndex":0},"schema":"https://github.com/citation-style-language/schema/raw/master/csl-citation.json"}</w:instrText>
+        <w:instrText>ADDIN CSL_CITATION {"citationItems":[{"id":"ITEM-1","itemData":{"ISSN":"0884-8734","PMID":"11556941","abstract":"OBJECTIVE While considerable attention has focused on improving the detection of depression, assessment of severity is also important in guiding treatment decisions. Therefore, we examined the validity of a brief, new measure of depression severity. MEASUREMENTS The Patient Health Questionnaire (PHQ) is a self-administered version of the PRIME-MD diagnostic instrument for common mental disorders. The PHQ-9 is the depression module, which scores each of the 9 DSM-IV criteria as \"0\" (not at all) to \"3\" (nearly every day). The PHQ-9 was completed by 6,000 patients in 8 primary care clinics and 7 obstetrics-gynecology clinics. Construct validity was assessed using the 20-item Short-Form General Health Survey, self-reported sick days and clinic visits, and symptom-related difficulty. Criterion validity was assessed against an independent structured mental health professional (MHP) interview in a sample of 580 patients. RESULTS As PHQ-9 depression severity increased, there was a substantial decrease in functional status on all 6 SF-20 subscales. Also, symptom-related difficulty, sick days, and health care utilization increased. Using the MHP reinterview as the criterion standard, a PHQ-9 score &gt; or =10 had a sensitivity of 88% and a specificity of 88% for major depression. PHQ-9 scores of 5, 10, 15, and 20 represented mild, moderate, moderately severe, and severe depression, respectively. Results were similar in the primary care and obstetrics-gynecology samples. CONCLUSION In addition to making criteria-based diagnoses of depressive disorders, the PHQ-9 is also a reliable and valid measure of depression severity. These characteristics plus its brevity make the PHQ-9 a useful clinical and research tool.","author":[{"dropping-particle":"","family":"Kroenke","given":"K","non-dropping-particle":"","parse-names":false,"suffix":""},{"dropping-particle":"","family":"Spitzer","given":"R L","non-dropping-particle":"","parse-names":false,"suffix":""},{"dropping-particle":"","family":"Williams","given":"J B","non-dropping-particle":"","parse-names":false,"suffix":""}],"container-title":"Journal of general internal medicine","id":"ITEM-1","issue":"9","issued":{"date-parts":[["2001","9"]]},"page":"606-13","title":"The PHQ-9: validity of a brief depression severity measure.","type":"article-journal","volume":"16"},"uris":["http://www.mendeley.com/documents/?uuid=a6ec9829-faf2-3905-9469-01af35dd3ce7"]}],"mendeley":{"formattedCitation":"&lt;sup&gt;53&lt;/sup&gt;","plainTextFormattedCitation":"53","previouslyFormattedCitation":"&lt;sup&gt;53&lt;/sup&gt;"},"properties":{"noteIndex":0},"schema":"https://github.com/citation-style-language/schema/raw/master/csl-citation.json"}</w:instrText>
       </w:r>
       <w:r>
         <w:rPr>
@@ -4088,7 +4307,7 @@
           <w:color w:val="000000" w:themeColor="text1"/>
           <w:vertAlign w:val="superscript"/>
         </w:rPr>
-        <w:t>70</w:t>
+        <w:t>53</w:t>
       </w:r>
       <w:r>
         <w:rPr>
@@ -4140,7 +4359,7 @@
         <w:rPr>
           <w:color w:val="000000" w:themeColor="text1"/>
         </w:rPr>
-        <w:instrText>ADDIN CSL_CITATION {"citationItems":[{"id":"ITEM-1","itemData":{"DOI":"10.1111/j.1532-5415.2005.53221.x","ISBN":"00028614","ISSN":"0002-8614","PMID":"15817019","abstract":"OBJECTIVES To develop a 10-minute cognitive screening tool (Montreal Cognitive Assessment, MoCA) to assist first-line physicians in detection of mild cognitive impairment (MCI), a clinical state that often progresses to dementia. DESIGN Validation study. SETTING A community clinic and an academic center. PARTICIPANTS Ninety-four patients meeting MCI clinical criteria supported by psychometric measures, 93 patients with mild Alzheimer's disease (AD) (Mini-Mental State Examination (MMSE) score &gt; or =17), and 90 healthy elderly controls (NC). MEASUREMENTS The MoCA and MMSE were administered to all participants, and sensitivity and specificity of both measures were assessed for detection of MCI and mild AD. RESULTS Using a cutoff score 26, the MMSE had a sensitivity of 18% to detect MCI, whereas the MoCA detected 90% of MCI subjects. In the mild AD group, the MMSE had a sensitivity of 78%, whereas the MoCA detected 100%. Specificity was excellent for both MMSE and MoCA (100% and 87%, respectively). CONCLUSION MCI as an entity is evolving and somewhat controversial. The MoCA is a brief cognitive screening tool with high sensitivity and specificity for detecting MCI as currently conceptualized in patients performing in the normal range on the MMSE.","author":[{"dropping-particle":"","family":"Nasreddine","given":"Ziad S.","non-dropping-particle":"","parse-names":false,"suffix":""},{"dropping-particle":"","family":"Phillips","given":"Natalie A.","non-dropping-particle":"","parse-names":false,"suffix":""},{"dropping-particle":"","family":"Bédirian","given":"Valérie","non-dropping-particle":"","parse-names":false,"suffix":""},{"dropping-particle":"","family":"Charbonneau","given":"Simon","non-dropping-particle":"","parse-names":false,"suffix":""},{"dropping-particle":"","family":"Whitehead","given":"Victor","non-dropping-particle":"","parse-names":false,"suffix":""},{"dropping-particle":"","family":"Collin","given":"Isabelle","non-dropping-particle":"","parse-names":false,"suffix":""},{"dropping-particle":"","family":"Cummings","given":"Jeffrey L.","non-dropping-particle":"","parse-names":false,"suffix":""},{"dropping-particle":"","family":"Chertkow","given":"Howard","non-dropping-particle":"","parse-names":false,"suffix":""}],"container-title":"Journal of the American Geriatrics Society","id":"ITEM-1","issue":"4","issued":{"date-parts":[["2005","4"]]},"page":"695-9","title":"The Montreal Cognitive Assessment, MoCA: a brief screening tool for mild cognitive impairment.","type":"article-journal","volume":"53"},"uris":["http://www.mendeley.com/documents/?uuid=78ad375a-ae6f-3d0e-b2e8-dc28037b7b63"]}],"mendeley":{"formattedCitation":"&lt;sup&gt;71&lt;/sup&gt;","plainTextFormattedCitation":"71","previouslyFormattedCitation":"&lt;sup&gt;71&lt;/sup&gt;"},"properties":{"noteIndex":0},"schema":"https://github.com/citation-style-language/schema/raw/master/csl-citation.json"}</w:instrText>
+        <w:instrText>ADDIN CSL_CITATION {"citationItems":[{"id":"ITEM-1","itemData":{"DOI":"10.1111/j.1532-5415.2005.53221.x","ISBN":"00028614","ISSN":"0002-8614","PMID":"15817019","abstract":"OBJECTIVES To develop a 10-minute cognitive screening tool (Montreal Cognitive Assessment, MoCA) to assist first-line physicians in detection of mild cognitive impairment (MCI), a clinical state that often progresses to dementia. DESIGN Validation study. SETTING A community clinic and an academic center. PARTICIPANTS Ninety-four patients meeting MCI clinical criteria supported by psychometric measures, 93 patients with mild Alzheimer's disease (AD) (Mini-Mental State Examination (MMSE) score &gt; or =17), and 90 healthy elderly controls (NC). MEASUREMENTS The MoCA and MMSE were administered to all participants, and sensitivity and specificity of both measures were assessed for detection of MCI and mild AD. RESULTS Using a cutoff score 26, the MMSE had a sensitivity of 18% to detect MCI, whereas the MoCA detected 90% of MCI subjects. In the mild AD group, the MMSE had a sensitivity of 78%, whereas the MoCA detected 100%. Specificity was excellent for both MMSE and MoCA (100% and 87%, respectively). CONCLUSION MCI as an entity is evolving and somewhat controversial. The MoCA is a brief cognitive screening tool with high sensitivity and specificity for detecting MCI as currently conceptualized in patients performing in the normal range on the MMSE.","author":[{"dropping-particle":"","family":"Nasreddine","given":"Ziad S.","non-dropping-particle":"","parse-names":false,"suffix":""},{"dropping-particle":"","family":"Phillips","given":"Natalie A.","non-dropping-particle":"","parse-names":false,"suffix":""},{"dropping-particle":"","family":"Bédirian","given":"Valérie","non-dropping-particle":"","parse-names":false,"suffix":""},{"dropping-particle":"","family":"Charbonneau","given":"Simon","non-dropping-particle":"","parse-names":false,"suffix":""},{"dropping-particle":"","family":"Whitehead","given":"Victor","non-dropping-particle":"","parse-names":false,"suffix":""},{"dropping-particle":"","family":"Collin","given":"Isabelle","non-dropping-particle":"","parse-names":false,"suffix":""},{"dropping-particle":"","family":"Cummings","given":"Jeffrey L.","non-dropping-particle":"","parse-names":false,"suffix":""},{"dropping-particle":"","family":"Chertkow","given":"Howard","non-dropping-particle":"","parse-names":false,"suffix":""}],"container-title":"Journal of the American Geriatrics Society","id":"ITEM-1","issue":"4","issued":{"date-parts":[["2005","4"]]},"page":"695-9","title":"The Montreal Cognitive Assessment, MoCA: a brief screening tool for mild cognitive impairment.","type":"article-journal","volume":"53"},"uris":["http://www.mendeley.com/documents/?uuid=78ad375a-ae6f-3d0e-b2e8-dc28037b7b63"]}],"mendeley":{"formattedCitation":"&lt;sup&gt;54&lt;/sup&gt;","plainTextFormattedCitation":"54","previouslyFormattedCitation":"&lt;sup&gt;54&lt;/sup&gt;"},"properties":{"noteIndex":0},"schema":"https://github.com/citation-style-language/schema/raw/master/csl-citation.json"}</w:instrText>
       </w:r>
       <w:r>
         <w:rPr>
@@ -4154,7 +4373,7 @@
           <w:color w:val="000000" w:themeColor="text1"/>
           <w:vertAlign w:val="superscript"/>
         </w:rPr>
-        <w:t>71</w:t>
+        <w:t>54</w:t>
       </w:r>
       <w:r>
         <w:rPr>
@@ -4210,7 +4429,7 @@
           <w:rFonts w:ascii="ArialMT" w:hAnsi="ArialMT" w:cs="Times New Roman"/>
           <w:color w:val="000000" w:themeColor="text1"/>
         </w:rPr>
-        <w:instrText>ADDIN CSL_CITATION {"citationItems":[{"id":"ITEM-1","itemData":{"DOI":"10.1016/S0197-2456(98)00037-3","ISBN":"0197-2456","ISSN":"01972456","PMID":"9875838","abstract":"This article presents methods for sample size and power calculations for studies involving linear regression. These approaches are applicable to clinical trials designed to detect a regression slope of a given magnitude or to studies that test whether the slopes or intercepts of two independent regression lines differ by a given amount. The investigator may either specify the values of the independent (x) variable(s) of the regression line(s) or determine them observationally when the study is performed. In the latter case, the investigator must estimate the standard deviation(s) of the independent variable(s). This study gives examples using this method for both experimental and observational study designs. Cohen's method of power calculations for multiple linear regression models is also discussed and contrasted with the methods of this study. We have posted a computer program to perform these and other sample size calculations on the Internet (see http://www.mc.vanderbilt.edu/prevmed/psintro.htm). This program can determine the sample size needed to detect a specified alternative hypothesis with the required power, the power with which a specific alternative hypothesis can be detected with a given sample size, or the specific alternative hypotheses that can be detected with a given power and sample size. Context-specific help messages available on request make the use of this software largely self-explanatory. Copyright (C) 1998 Elsevier Science Inc.","author":[{"dropping-particle":"","family":"Dupont","given":"William D.","non-dropping-particle":"","parse-names":false,"suffix":""},{"dropping-particle":"","family":"Plummer","given":"Walton D.","non-dropping-particle":"","parse-names":false,"suffix":""}],"container-title":"Controlled Clinical Trials","id":"ITEM-1","issue":"6","issued":{"date-parts":[["1998","12","1"]]},"page":"589-601","publisher":"Elsevier","title":"Power and sample size calculations for studies involving linear regression","type":"article-journal","volume":"19"},"uris":["http://www.mendeley.com/documents/?uuid=eed86119-99c1-3b4b-a3f2-5685a755cff0"]}],"mendeley":{"formattedCitation":"&lt;sup&gt;72&lt;/sup&gt;","plainTextFormattedCitation":"72","previouslyFormattedCitation":"&lt;sup&gt;72&lt;/sup&gt;"},"properties":{"noteIndex":0},"schema":"https://github.com/citation-style-language/schema/raw/master/csl-citation.json"}</w:instrText>
+        <w:instrText>ADDIN CSL_CITATION {"citationItems":[{"id":"ITEM-1","itemData":{"DOI":"10.1016/S0197-2456(98)00037-3","ISBN":"0197-2456","ISSN":"01972456","PMID":"9875838","abstract":"This article presents methods for sample size and power calculations for studies involving linear regression. These approaches are applicable to clinical trials designed to detect a regression slope of a given magnitude or to studies that test whether the slopes or intercepts of two independent regression lines differ by a given amount. The investigator may either specify the values of the independent (x) variable(s) of the regression line(s) or determine them observationally when the study is performed. In the latter case, the investigator must estimate the standard deviation(s) of the independent variable(s). This study gives examples using this method for both experimental and observational study designs. Cohen's method of power calculations for multiple linear regression models is also discussed and contrasted with the methods of this study. We have posted a computer program to perform these and other sample size calculations on the Internet (see http://www.mc.vanderbilt.edu/prevmed/psintro.htm). This program can determine the sample size needed to detect a specified alternative hypothesis with the required power, the power with which a specific alternative hypothesis can be detected with a given sample size, or the specific alternative hypotheses that can be detected with a given power and sample size. Context-specific help messages available on request make the use of this software largely self-explanatory. Copyright (C) 1998 Elsevier Science Inc.","author":[{"dropping-particle":"","family":"Dupont","given":"William D.","non-dropping-particle":"","parse-names":false,"suffix":""},{"dropping-particle":"","family":"Plummer","given":"Walton D.","non-dropping-particle":"","parse-names":false,"suffix":""}],"container-title":"Controlled Clinical Trials","id":"ITEM-1","issue":"6","issued":{"date-parts":[["1998","12","1"]]},"page":"589-601","publisher":"Elsevier","title":"Power and sample size calculations for studies involving linear regression","type":"article-journal","volume":"19"},"uris":["http://www.mendeley.com/documents/?uuid=eed86119-99c1-3b4b-a3f2-5685a755cff0"]}],"mendeley":{"formattedCitation":"&lt;sup&gt;55&lt;/sup&gt;","plainTextFormattedCitation":"55","previouslyFormattedCitation":"&lt;sup&gt;55&lt;/sup&gt;"},"properties":{"noteIndex":0},"schema":"https://github.com/citation-style-language/schema/raw/master/csl-citation.json"}</w:instrText>
       </w:r>
       <w:r>
         <w:rPr>
@@ -4226,7 +4445,7 @@
           <w:color w:val="000000" w:themeColor="text1"/>
           <w:vertAlign w:val="superscript"/>
         </w:rPr>
-        <w:t>72</w:t>
+        <w:t>55</w:t>
       </w:r>
       <w:r>
         <w:rPr>
@@ -4342,7 +4561,7 @@
         <w:fldChar w:fldCharType="begin" w:fldLock="1"/>
       </w:r>
       <w:r>
-        <w:instrText>ADDIN CSL_CITATION {"citationItems":[{"id":"ITEM-1","itemData":{"ISSN":"0884-8734","PMID":"11556941","abstract":"OBJECTIVE While considerable attention has focused on improving the detection of depression, assessment of severity is also important in guiding treatment decisions. Therefore, we examined the validity of a brief, new measure of depression severity. MEASUREMENTS The Patient Health Questionnaire (PHQ) is a self-administered version of the PRIME-MD diagnostic instrument for common mental disorders. The PHQ-9 is the depression module, which scores each of the 9 DSM-IV criteria as \"0\" (not at all) to \"3\" (nearly every day). The PHQ-9 was completed by 6,000 patients in 8 primary care clinics and 7 obstetrics-gynecology clinics. Construct validity was assessed using the 20-item Short-Form General Health Survey, self-reported sick days and clinic visits, and symptom-related difficulty. Criterion validity was assessed against an independent structured mental health professional (MHP) interview in a sample of 580 patients. RESULTS As PHQ-9 depression severity increased, there was a substantial decrease in functional status on all 6 SF-20 subscales. Also, symptom-related difficulty, sick days, and health care utilization increased. Using the MHP reinterview as the criterion standard, a PHQ-9 score &gt; or =10 had a sensitivity of 88% and a specificity of 88% for major depression. PHQ-9 scores of 5, 10, 15, and 20 represented mild, moderate, moderately severe, and severe depression, respectively. Results were similar in the primary care and obstetrics-gynecology samples. CONCLUSION In addition to making criteria-based diagnoses of depressive disorders, the PHQ-9 is also a reliable and valid measure of depression severity. These characteristics plus its brevity make the PHQ-9 a useful clinical and research tool.","author":[{"dropping-particle":"","family":"Kroenke","given":"K","non-dropping-particle":"","parse-names":false,"suffix":""},{"dropping-particle":"","family":"Spitzer","given":"R L","non-dropping-particle":"","parse-names":false,"suffix":""},{"dropping-particle":"","family":"Williams","given":"J B","non-dropping-particle":"","parse-names":false,"suffix":""}],"container-title":"Journal of general internal medicine","id":"ITEM-1","issue":"9","issued":{"date-parts":[["2001","9"]]},"page":"606-13","title":"The PHQ-9: validity of a brief depression severity measure.","type":"article-journal","volume":"16"},"uris":["http://www.mendeley.com/documents/?uuid=68f586a9-fb34-4128-bd99-f13db07f7a56"]}],"mendeley":{"formattedCitation":"&lt;sup&gt;70&lt;/sup&gt;","plainTextFormattedCitation":"70","previouslyFormattedCitation":"&lt;sup&gt;70&lt;/sup&gt;"},"properties":{"noteIndex":0},"schema":"https://github.com/citation-style-language/schema/raw/master/csl-citation.json"}</w:instrText>
+        <w:instrText>ADDIN CSL_CITATION {"citationItems":[{"id":"ITEM-1","itemData":{"ISSN":"0884-8734","PMID":"11556941","abstract":"OBJECTIVE While considerable attention has focused on improving the detection of depression, assessment of severity is also important in guiding treatment decisions. Therefore, we examined the validity of a brief, new measure of depression severity. MEASUREMENTS The Patient Health Questionnaire (PHQ) is a self-administered version of the PRIME-MD diagnostic instrument for common mental disorders. The PHQ-9 is the depression module, which scores each of the 9 DSM-IV criteria as \"0\" (not at all) to \"3\" (nearly every day). The PHQ-9 was completed by 6,000 patients in 8 primary care clinics and 7 obstetrics-gynecology clinics. Construct validity was assessed using the 20-item Short-Form General Health Survey, self-reported sick days and clinic visits, and symptom-related difficulty. Criterion validity was assessed against an independent structured mental health professional (MHP) interview in a sample of 580 patients. RESULTS As PHQ-9 depression severity increased, there was a substantial decrease in functional status on all 6 SF-20 subscales. Also, symptom-related difficulty, sick days, and health care utilization increased. Using the MHP reinterview as the criterion standard, a PHQ-9 score &gt; or =10 had a sensitivity of 88% and a specificity of 88% for major depression. PHQ-9 scores of 5, 10, 15, and 20 represented mild, moderate, moderately severe, and severe depression, respectively. Results were similar in the primary care and obstetrics-gynecology samples. CONCLUSION In addition to making criteria-based diagnoses of depressive disorders, the PHQ-9 is also a reliable and valid measure of depression severity. These characteristics plus its brevity make the PHQ-9 a useful clinical and research tool.","author":[{"dropping-particle":"","family":"Kroenke","given":"K","non-dropping-particle":"","parse-names":false,"suffix":""},{"dropping-particle":"","family":"Spitzer","given":"R L","non-dropping-particle":"","parse-names":false,"suffix":""},{"dropping-particle":"","family":"Williams","given":"J B","non-dropping-particle":"","parse-names":false,"suffix":""}],"container-title":"Journal of general internal medicine","id":"ITEM-1","issue":"9","issued":{"date-parts":[["2001","9"]]},"page":"606-13","title":"The PHQ-9: validity of a brief depression severity measure.","type":"article-journal","volume":"16"},"uris":["http://www.mendeley.com/documents/?uuid=68f586a9-fb34-4128-bd99-f13db07f7a56"]}],"mendeley":{"formattedCitation":"&lt;sup&gt;53&lt;/sup&gt;","plainTextFormattedCitation":"53","previouslyFormattedCitation":"&lt;sup&gt;53&lt;/sup&gt;"},"properties":{"noteIndex":0},"schema":"https://github.com/citation-style-language/schema/raw/master/csl-citation.json"}</w:instrText>
       </w:r>
       <w:r>
         <w:fldChar w:fldCharType="separate"/>
@@ -4352,7 +4571,7 @@
           <w:noProof/>
           <w:vertAlign w:val="superscript"/>
         </w:rPr>
-        <w:t>70</w:t>
+        <w:t>53</w:t>
       </w:r>
       <w:r>
         <w:fldChar w:fldCharType="end"/>
@@ -4484,7 +4703,7 @@
         <w:rPr>
           <w:color w:val="000000" w:themeColor="text1"/>
         </w:rPr>
-        <w:instrText>ADDIN CSL_CITATION {"citationItems":[{"id":"ITEM-1","itemData":{"DOI":"10.1161/CIRCULATIONAHA.116.025140","ISBN":"8169325846","ISSN":"15244539","PMID":"28209727","abstract":"BACKGROUND Depression among patients with acute myocardial infarction (AMI) is prevalent and associated with an adverse quality of life and prognosis. Despite recommendations from some national organizations to screen for depression, it is unclear whether treatment of depression in patients with AMI is associated with better outcomes. We aimed to determine whether the prognosis of patients with treated versus untreated depression differs. METHODS The TRIUMPH study (Translational Research Investigating Underlying Disparities in Acute Myocardial Infarction Patients' Health Status) is an observational multicenter cohort study that enrolled 4062 patients aged ≥18 years with AMI between April 11, 2005, and December 31, 2008, from 24 US hospitals. Research coordinators administered the Patient Health Questionnaire-9 (PHQ-9) during the index AMI admission. Depression was defined by a PHQ-9 score of ≥10. Depression was categorized as treated if there was documentation of a discharge diagnosis, medication prescribed for depression, or referral for counseling, and as untreated if none of these 3 criteria was documented in the medical records despite a PHQ score ≥10. One-year mortality was compared between patients with AMI having: (1) no depression (PHQ-9&lt;10; reference); (2) treated depression; and (3) untreated depression adjusting for demographics, AMI severity, and clinical factors. RESULTS Overall, 759 (18.7%) patients met PHQ-9 criteria for depression and 231 (30.4%) were treated. In comparison with 3303 patients without depression, the 231 patients with treated depression had 1-year mortality rates that were not different (6.1% versus 6.7%; adjusted hazard ratio, 1.12; 95% confidence interval, 0.63-1.99). In contrast, the 528 patients with untreated depression had higher 1-year mortality in comparison with patients without depression (10.8% versus 6.1%; adjusted hazard ratio, 1.91; 95% confidence interval, 1.39-2.62). CONCLUSIONS Although depression in patients with AMI is associated with increased long-term mortality, this association may be confined to patients with untreated depression.","author":[{"dropping-particle":"","family":"Smolderen","given":"Kim G.","non-dropping-particle":"","parse-names":false,"suffix":""},{"dropping-particle":"","family":"Buchanan","given":"Donna M.","non-dropping-particle":"","parse-names":false,"suffix":""},{"dropping-particle":"","family":"Gosch","given":"Kensey","non-dropping-particle":"","parse-names":false,"suffix":""},{"dropping-particle":"","family":"Whooley","given":"Mary","non-dropping-particle":"","parse-names":false,"suffix":""},{"dropping-particle":"","family":"Chan","given":"Paul S.","non-dropping-particle":"","parse-names":false,"suffix":""},{"dropping-particle":"","family":"Vaccarino","given":"Viola","non-dropping-particle":"","parse-names":false,"suffix":""},{"dropping-particle":"","family":"Parashar","given":"Susmita","non-dropping-particle":"","parse-names":false,"suffix":""},{"dropping-particle":"","family":"Shah","given":"Amit J.","non-dropping-particle":"","parse-names":false,"suffix":""},{"dropping-particle":"","family":"Ho","given":"P. Michael","non-dropping-particle":"","parse-names":false,"suffix":""},{"dropping-particle":"","family":"Spertus","given":"John A.","non-dropping-particle":"","parse-names":false,"suffix":""}],"container-title":"Circulation","id":"ITEM-1","issue":"18","issued":{"date-parts":[["2017"]]},"page":"1681-1689","title":"Depression Treatment and 1-Year Mortality after Acute Myocardial Infarction: Insights from the TRIUMPH Registry (Translational Research Investigating Underlying Disparities in Acute Myocardial Infarction Patients' Health Status)","type":"article-journal","volume":"135"},"uris":["http://www.mendeley.com/documents/?uuid=538df35a-c09c-4299-a8f0-1a9d22b2472f"]},{"id":"ITEM-2","itemData":{"DOI":"10.1371/journal.pone.0184244","ISBN":"1111111111","ISSN":"19326203","PMID":"28886155","abstract":"AIMS/HYPOTHESIS Accumulating evidence suggests an association between coronary heart disease and risk for cognitive impairment or dementia, but no study has systematically reviewed this association. Therefore, we summarized the available evidence on the association between coronary heart disease and risk for cognitive impairment or dementia. METHODS Medline, Embase, PsycINFO, and CINAHL were searched for all publications until 8th January 2016. Articles were included if they fulfilled the inclusion criteria: (1) myocardial infarction, angina pectoris or coronary heart disease (combination of both) as predictor variable; (2) cognition, cognitive impairment or dementia as outcome; (3) population-based study; (4) prospective (≥1 year follow-up), cross-sectional or case-control study design; (5) ≥100 participants; and (6) aged ≥45 years. Reference lists of publications and secondary literature were hand-searched for possible missing articles. Two reviewers independently screened all abstracts and extracted information from potential relevant full-text articles using a standardized data collection form. Study quality was assessed with the Newcastle-Ottawa Scale. We pooled estimates from the most fully adjusted model using random-effects meta-analysis. RESULTS We identified 6,132 abstracts, of which 24 studies were included. A meta-analysis of 10 prospective cohort studies showed that coronary heart disease was associated with increased risk of cognitive impairment or dementia (OR = 1.45, 95%CI = 1.21-1.74, p&lt;0.001). Between-study heterogeneity was low (I2 = 25.7%, 95%CI = 0-64, p = 0.207). Similar significant associations were found in separate meta-analyses of prospective cohort studies for the individual predictors (myocardial infarction, angina pectoris). In contrast, meta-analyses of cross-sectional and case-control studies were inconclusive. CONCLUSION/INTERPRETATION This meta-analysis suggests that coronary heart disease is prospectively associated with increased odds of developing cognitive impairment or dementia. Given the projected worldwide increase in the number of people affected by coronary heart disease and dementia, insight into causal mechanisms or common pathways underlying the heart-brain connection is needed.","author":[{"dropping-particle":"","family":"Deckers","given":"Kay","non-dropping-particle":"","parse-names":false,"suffix":""},{"dropping-particle":"","family":"Schievink","given":"Syenna H.J.","non-dropping-particle":"","parse-names":false,"suffix":""},{"dropping-particle":"","family":"Rodriquez","given":"Maria M.F.","non-dropping-particle":"","parse-names":false,"suffix":""},{"dropping-particle":"","family":"Oostenbrugge","given":"Robert J","non-dropping-particle":"Van","parse-names":false,"suffix":""},{"dropping-particle":"","family":"Boxtel","given":"Martin P.J.","non-dropping-particle":"Van","parse-names":false,"suffix":""},{"dropping-particle":"","family":"Verhey","given":"Frans R.J.","non-dropping-particle":"","parse-names":false,"suffix":""},{"dropping-particle":"","family":"Köhler","given":"Sebastian","non-dropping-particle":"","parse-names":false,"suffix":""}],"container-title":"PLoS ONE","id":"ITEM-2","issue":"9","issued":{"date-parts":[["2017"]]},"title":"Coronary heart disease and risk for cognitive impairment or dementia: Systematic review and meta-analysis","type":"article-journal","volume":"12"},"uris":["http://www.mendeley.com/documents/?uuid=12e0e67f-0fc6-3645-9dff-a1f3f45cfa52"]},{"id":"ITEM-3","itemData":{"DOI":"10.1161/JAHA.119.011968","ISBN":"2010;153:182193","ISSN":"2047-9980","abstract":"See Article by Gu et al","author":[{"dropping-particle":"","family":"Lowenstern","given":"Angela","non-dropping-particle":"","parse-names":false,"suffix":""},{"dropping-particle":"","family":"Wang","given":"Tracy Y.","non-dropping-particle":"","parse-names":false,"suffix":""}],"container-title":"Journal of the American Heart Association","id":"ITEM-3","issue":"4","issued":{"date-parts":[["2019","2","19"]]},"title":"Rethinking Cognitive Impairment in the Management of Older Patients With Cardiovascular Disease","type":"article-journal","volume":"8"},"uris":["http://www.mendeley.com/documents/?uuid=d4541cb0-bc68-47ff-a92c-c1597bf04347"]},{"id":"ITEM-4","itemData":{"DOI":"10.1016/j.amjcard.2010.01.340","ISBN":"1879-1913 (Electronic)\\r0002-9149 (Linking)","ISSN":"00029149","PMID":"20538111","abstract":"Vital exhaustion, defined as excessive fatigue, feelings of demoralization, and increased irritability, has been identified as a risk factor for incident and recurrent cardiac events, but there are no population-based prospective studies of this association in US samples. We examined the predictive value of vital exhaustion for incident myocardial infarction or fatal coronary heart disease in middle-aged men and women in 4 US communities. Participants were 12,895 black or white men and women enrolled in the Atherosclerosis Risk In Communities (ARIC) study cohort and followed for the occurrence of cardiac morbidity and mortality from 1990 through 2002 (maximum follow-up 13.0 years). Vital exhaustion was assessed using the 21-item Maastricht Questionnaire and scores were partitioned into approximate quartiles for statistical analyses. High vital exhaustion (fourth quartile) predicted adverse cardiac events in age-, gender-, and race-center-adjusted analyses (1.69, 95% confidence interval 1.40 to 2.05) and in analyses further adjusted for educational level, body mass index, plasma low-density lipoprotein and high-density lipoprotein cholesterol levels, systolic and diastolic blood pressure levels, diabetes mellitus, cigarette smoking status, and pack-years of cigarette smoking (1.46, 95% confidence interval 1.20 to 1.79). Risk for adverse cardiac events increased monotonically from the first through the fourth quartile of vital exhaustion. Probabilities of adverse cardiac events over time were significantly higher in people with high vital exhaustion compared to those with low exhaustion (p = 0.002). In conclusion, vital exhaustion predicts long-term risk for adverse cardiac events in men and women, independent of established biomedical risk factors. © 2010 Elsevier Inc. All rights reserved.","author":[{"dropping-particle":"","family":"Williams","given":"Janice E","non-dropping-particle":"","parse-names":false,"suffix":""},{"dropping-particle":"","family":"Mosley","given":"Thomas H","non-dropping-particle":"","parse-names":false,"suffix":""},{"dropping-particle":"","family":"Kop","given":"Willem J","non-dropping-particle":"","parse-names":false,"suffix":""},{"dropping-particle":"","family":"Couper","given":"David J","non-dropping-particle":"","parse-names":false,"suffix":""},{"dropping-particle":"","family":"Welch","given":"Verna L","non-dropping-particle":"","parse-names":false,"suffix":""},{"dropping-particle":"","family":"Rosamond","given":"Wayne D","non-dropping-particle":"","parse-names":false,"suffix":""}],"container-title":"American Journal of Cardiology","id":"ITEM-4","issue":"12","issued":{"date-parts":[["2010"]]},"page":"1661-1665","title":"Vital Exhaustion as a Risk Factor for Adverse Cardiac Events (from the Atherosclerosis Risk In Communities [ARIC] Study)","type":"article-journal","volume":"105"},"uris":["http://www.mendeley.com/documents/?uuid=6005ce4f-a506-43d7-9096-657660a4ad7c"]}],"mendeley":{"formattedCitation":"&lt;sup&gt;15,58,73,74&lt;/sup&gt;","plainTextFormattedCitation":"15,58,73,74","previouslyFormattedCitation":"&lt;sup&gt;15,58,73,74&lt;/sup&gt;"},"properties":{"noteIndex":0},"schema":"https://github.com/citation-style-language/schema/raw/master/csl-citation.json"}</w:instrText>
+        <w:instrText>ADDIN CSL_CITATION {"citationItems":[{"id":"ITEM-1","itemData":{"DOI":"10.1161/CIRCULATIONAHA.116.025140","ISBN":"8169325846","ISSN":"15244539","PMID":"28209727","abstract":"BACKGROUND Depression among patients with acute myocardial infarction (AMI) is prevalent and associated with an adverse quality of life and prognosis. Despite recommendations from some national organizations to screen for depression, it is unclear whether treatment of depression in patients with AMI is associated with better outcomes. We aimed to determine whether the prognosis of patients with treated versus untreated depression differs. METHODS The TRIUMPH study (Translational Research Investigating Underlying Disparities in Acute Myocardial Infarction Patients' Health Status) is an observational multicenter cohort study that enrolled 4062 patients aged ≥18 years with AMI between April 11, 2005, and December 31, 2008, from 24 US hospitals. Research coordinators administered the Patient Health Questionnaire-9 (PHQ-9) during the index AMI admission. Depression was defined by a PHQ-9 score of ≥10. Depression was categorized as treated if there was documentation of a discharge diagnosis, medication prescribed for depression, or referral for counseling, and as untreated if none of these 3 criteria was documented in the medical records despite a PHQ score ≥10. One-year mortality was compared between patients with AMI having: (1) no depression (PHQ-9&lt;10; reference); (2) treated depression; and (3) untreated depression adjusting for demographics, AMI severity, and clinical factors. RESULTS Overall, 759 (18.7%) patients met PHQ-9 criteria for depression and 231 (30.4%) were treated. In comparison with 3303 patients without depression, the 231 patients with treated depression had 1-year mortality rates that were not different (6.1% versus 6.7%; adjusted hazard ratio, 1.12; 95% confidence interval, 0.63-1.99). In contrast, the 528 patients with untreated depression had higher 1-year mortality in comparison with patients without depression (10.8% versus 6.1%; adjusted hazard ratio, 1.91; 95% confidence interval, 1.39-2.62). CONCLUSIONS Although depression in patients with AMI is associated with increased long-term mortality, this association may be confined to patients with untreated depression.","author":[{"dropping-particle":"","family":"Smolderen","given":"Kim G.","non-dropping-particle":"","parse-names":false,"suffix":""},{"dropping-particle":"","family":"Buchanan","given":"Donna M.","non-dropping-particle":"","parse-names":false,"suffix":""},{"dropping-particle":"","family":"Gosch","given":"Kensey","non-dropping-particle":"","parse-names":false,"suffix":""},{"dropping-particle":"","family":"Whooley","given":"Mary","non-dropping-particle":"","parse-names":false,"suffix":""},{"dropping-particle":"","family":"Chan","given":"Paul S.","non-dropping-particle":"","parse-names":false,"suffix":""},{"dropping-particle":"","family":"Vaccarino","given":"Viola","non-dropping-particle":"","parse-names":false,"suffix":""},{"dropping-particle":"","family":"Parashar","given":"Susmita","non-dropping-particle":"","parse-names":false,"suffix":""},{"dropping-particle":"","family":"Shah","given":"Amit J.","non-dropping-particle":"","parse-names":false,"suffix":""},{"dropping-particle":"","family":"Ho","given":"P. Michael","non-dropping-particle":"","parse-names":false,"suffix":""},{"dropping-particle":"","family":"Spertus","given":"John A.","non-dropping-particle":"","parse-names":false,"suffix":""}],"container-title":"Circulation","id":"ITEM-1","issue":"18","issued":{"date-parts":[["2017"]]},"page":"1681-1689","title":"Depression Treatment and 1-Year Mortality after Acute Myocardial Infarction: Insights from the TRIUMPH Registry (Translational Research Investigating Underlying Disparities in Acute Myocardial Infarction Patients' Health Status)","type":"article-journal","volume":"135"},"uris":["http://www.mendeley.com/documents/?uuid=538df35a-c09c-4299-a8f0-1a9d22b2472f"]},{"id":"ITEM-2","itemData":{"DOI":"10.1371/journal.pone.0184244","ISBN":"1111111111","ISSN":"19326203","PMID":"28886155","abstract":"AIMS/HYPOTHESIS Accumulating evidence suggests an association between coronary heart disease and risk for cognitive impairment or dementia, but no study has systematically reviewed this association. Therefore, we summarized the available evidence on the association between coronary heart disease and risk for cognitive impairment or dementia. METHODS Medline, Embase, PsycINFO, and CINAHL were searched for all publications until 8th January 2016. Articles were included if they fulfilled the inclusion criteria: (1) myocardial infarction, angina pectoris or coronary heart disease (combination of both) as predictor variable; (2) cognition, cognitive impairment or dementia as outcome; (3) population-based study; (4) prospective (≥1 year follow-up), cross-sectional or case-control study design; (5) ≥100 participants; and (6) aged ≥45 years. Reference lists of publications and secondary literature were hand-searched for possible missing articles. Two reviewers independently screened all abstracts and extracted information from potential relevant full-text articles using a standardized data collection form. Study quality was assessed with the Newcastle-Ottawa Scale. We pooled estimates from the most fully adjusted model using random-effects meta-analysis. RESULTS We identified 6,132 abstracts, of which 24 studies were included. A meta-analysis of 10 prospective cohort studies showed that coronary heart disease was associated with increased risk of cognitive impairment or dementia (OR = 1.45, 95%CI = 1.21-1.74, p&lt;0.001). Between-study heterogeneity was low (I2 = 25.7%, 95%CI = 0-64, p = 0.207). Similar significant associations were found in separate meta-analyses of prospective cohort studies for the individual predictors (myocardial infarction, angina pectoris). In contrast, meta-analyses of cross-sectional and case-control studies were inconclusive. CONCLUSION/INTERPRETATION This meta-analysis suggests that coronary heart disease is prospectively associated with increased odds of developing cognitive impairment or dementia. Given the projected worldwide increase in the number of people affected by coronary heart disease and dementia, insight into causal mechanisms or common pathways underlying the heart-brain connection is needed.","author":[{"dropping-particle":"","family":"Deckers","given":"Kay","non-dropping-particle":"","parse-names":false,"suffix":""},{"dropping-particle":"","family":"Schievink","given":"Syenna H.J.","non-dropping-particle":"","parse-names":false,"suffix":""},{"dropping-particle":"","family":"Rodriquez","given":"Maria M.F.","non-dropping-particle":"","parse-names":false,"suffix":""},{"dropping-particle":"","family":"Oostenbrugge","given":"Robert J","non-dropping-particle":"Van","parse-names":false,"suffix":""},{"dropping-particle":"","family":"Boxtel","given":"Martin P.J.","non-dropping-particle":"Van","parse-names":false,"suffix":""},{"dropping-particle":"","family":"Verhey","given":"Frans R.J.","non-dropping-particle":"","parse-names":false,"suffix":""},{"dropping-particle":"","family":"Köhler","given":"Sebastian","non-dropping-particle":"","parse-names":false,"suffix":""}],"container-title":"PLoS ONE","id":"ITEM-2","issue":"9","issued":{"date-parts":[["2017"]]},"title":"Coronary heart disease and risk for cognitive impairment or dementia: Systematic review and meta-analysis","type":"article-journal","volume":"12"},"uris":["http://www.mendeley.com/documents/?uuid=12e0e67f-0fc6-3645-9dff-a1f3f45cfa52"]},{"id":"ITEM-3","itemData":{"DOI":"10.1161/JAHA.119.011968","ISBN":"2010;153:182193","ISSN":"2047-9980","abstract":"See Article by Gu et al","author":[{"dropping-particle":"","family":"Lowenstern","given":"Angela","non-dropping-particle":"","parse-names":false,"suffix":""},{"dropping-particle":"","family":"Wang","given":"Tracy Y.","non-dropping-particle":"","parse-names":false,"suffix":""}],"container-title":"Journal of the American Heart Association","id":"ITEM-3","issue":"4","issued":{"date-parts":[["2019","2","19"]]},"title":"Rethinking Cognitive Impairment in the Management of Older Patients With Cardiovascular Disease","type":"article-journal","volume":"8"},"uris":["http://www.mendeley.com/documents/?uuid=d4541cb0-bc68-47ff-a92c-c1597bf04347"]},{"id":"ITEM-4","itemData":{"DOI":"10.1016/j.amjcard.2010.01.340","ISBN":"1879-1913 (Electronic)\\r0002-9149 (Linking)","ISSN":"00029149","PMID":"20538111","abstract":"Vital exhaustion, defined as excessive fatigue, feelings of demoralization, and increased irritability, has been identified as a risk factor for incident and recurrent cardiac events, but there are no population-based prospective studies of this association in US samples. We examined the predictive value of vital exhaustion for incident myocardial infarction or fatal coronary heart disease in middle-aged men and women in 4 US communities. Participants were 12,895 black or white men and women enrolled in the Atherosclerosis Risk In Communities (ARIC) study cohort and followed for the occurrence of cardiac morbidity and mortality from 1990 through 2002 (maximum follow-up 13.0 years). Vital exhaustion was assessed using the 21-item Maastricht Questionnaire and scores were partitioned into approximate quartiles for statistical analyses. High vital exhaustion (fourth quartile) predicted adverse cardiac events in age-, gender-, and race-center-adjusted analyses (1.69, 95% confidence interval 1.40 to 2.05) and in analyses further adjusted for educational level, body mass index, plasma low-density lipoprotein and high-density lipoprotein cholesterol levels, systolic and diastolic blood pressure levels, diabetes mellitus, cigarette smoking status, and pack-years of cigarette smoking (1.46, 95% confidence interval 1.20 to 1.79). Risk for adverse cardiac events increased monotonically from the first through the fourth quartile of vital exhaustion. Probabilities of adverse cardiac events over time were significantly higher in people with high vital exhaustion compared to those with low exhaustion (p = 0.002). In conclusion, vital exhaustion predicts long-term risk for adverse cardiac events in men and women, independent of established biomedical risk factors. © 2010 Elsevier Inc. All rights reserved.","author":[{"dropping-particle":"","family":"Williams","given":"Janice E","non-dropping-particle":"","parse-names":false,"suffix":""},{"dropping-particle":"","family":"Mosley","given":"Thomas H","non-dropping-particle":"","parse-names":false,"suffix":""},{"dropping-particle":"","family":"Kop","given":"Willem J","non-dropping-particle":"","parse-names":false,"suffix":""},{"dropping-particle":"","family":"Couper","given":"David J","non-dropping-particle":"","parse-names":false,"suffix":""},{"dropping-particle":"","family":"Welch","given":"Verna L","non-dropping-particle":"","parse-names":false,"suffix":""},{"dropping-particle":"","family":"Rosamond","given":"Wayne D","non-dropping-particle":"","parse-names":false,"suffix":""}],"container-title":"American Journal of Cardiology","id":"ITEM-4","issue":"12","issued":{"date-parts":[["2010"]]},"page":"1661-1665","title":"Vital Exhaustion as a Risk Factor for Adverse Cardiac Events (from the Atherosclerosis Risk In Communities [ARIC] Study)","type":"article-journal","volume":"105"},"uris":["http://www.mendeley.com/documents/?uuid=6005ce4f-a506-43d7-9096-657660a4ad7c"]}],"mendeley":{"formattedCitation":"&lt;sup&gt;15,56–58&lt;/sup&gt;","plainTextFormattedCitation":"15,56–58","previouslyFormattedCitation":"&lt;sup&gt;15,56–58&lt;/sup&gt;"},"properties":{"noteIndex":0},"schema":"https://github.com/citation-style-language/schema/raw/master/csl-citation.json"}</w:instrText>
       </w:r>
       <w:r>
         <w:rPr>
@@ -4498,7 +4717,7 @@
           <w:color w:val="000000" w:themeColor="text1"/>
           <w:vertAlign w:val="superscript"/>
         </w:rPr>
-        <w:t>15,58,73,74</w:t>
+        <w:t>15,56–58</w:t>
       </w:r>
       <w:r>
         <w:rPr>
@@ -4510,14 +4729,7 @@
         <w:rPr>
           <w:color w:val="000000" w:themeColor="text1"/>
         </w:rPr>
-        <w:t xml:space="preserve"> Our preliminary analyses from the Emory Twin </w:t>
-      </w:r>
-      <w:r>
-        <w:rPr>
-          <w:color w:val="000000" w:themeColor="text1"/>
-        </w:rPr>
-        <w:lastRenderedPageBreak/>
-        <w:t xml:space="preserve">Study found </w:t>
+        <w:t xml:space="preserve"> Our preliminary analyses from the Emory Twin Study found </w:t>
       </w:r>
       <w:r>
         <w:rPr>
@@ -4556,7 +4768,7 @@
         <w:rPr>
           <w:color w:val="000000" w:themeColor="text1"/>
         </w:rPr>
-        <w:instrText>ADDIN CSL_CITATION {"citationItems":[{"id":"ITEM-1","itemData":{"DOI":"10.1016/j.jagp.2015.12.012","ISBN":"4149556512","ISSN":"15457214","PMID":"28299348","abstract":"Objectives Adaptive physiological stress regulation is rarely studied in mild cognitive impairment (MCI). Here we targeted mental fatigability (MF) as a determinant of altered high frequency heart rate variability (HF-HRV) reactivity in individuals with MCI, and examined frontobasal ganglia circuitry as a neural basis supporting the link between MF and HF-HRV reactivity. Methods We measured mental fatigability and HF-HRV during a 60-minute cognitive stress protocol in 19 individuals with MCI. HF-HRV responses were modeled using a quadratic equation. Resting state functional connectivity of intra- and inter-network frontobasal ganglia circuitry was assessed using blood-oxygen-level-dependent magnetic resonance imaging among seven of the participants. Results Lower MF was associated with faster and greater rebound in U-shape HF-HRV reactivity, which linked to a stronger connectivity between right middle frontal gyrus and left putamen. Conclusions Results suggest that MF may contribute to abnormal physiological stress regulation in MCI, and fronto basal ganglia circuitry may support the link.","author":[{"dropping-particle":"","family":"Lin","given":"Feng","non-dropping-particle":"","parse-names":false,"suffix":""},{"dropping-particle":"","family":"Ren","given":"Ping","non-dropping-particle":"","parse-names":false,"suffix":""},{"dropping-particle":"","family":"Cotton","given":"Kelly","non-dropping-particle":"","parse-names":false,"suffix":""},{"dropping-particle":"","family":"Porsteinsson","given":"Anton","non-dropping-particle":"","parse-names":false,"suffix":""},{"dropping-particle":"","family":"Mapstone","given":"Mark","non-dropping-particle":"","parse-names":false,"suffix":""},{"dropping-particle":"","family":"Heffner","given":"Kathi L.","non-dropping-particle":"","parse-names":false,"suffix":""}],"container-title":"American Journal of Geriatric Psychiatry","id":"ITEM-1","issue":"5","issued":{"date-parts":[["2016","5"]]},"page":"374-378","title":"Mental fatigability and heart rate variability in mild cognitive impairment","type":"article-journal","volume":"24"},"uris":["http://www.mendeley.com/documents/?uuid=558479be-2700-3032-9cbb-eb316e0dcdd5"]}],"mendeley":{"formattedCitation":"&lt;sup&gt;75&lt;/sup&gt;","plainTextFormattedCitation":"75","previouslyFormattedCitation":"&lt;sup&gt;75&lt;/sup&gt;"},"properties":{"noteIndex":0},"schema":"https://github.com/citation-style-language/schema/raw/master/csl-citation.json"}</w:instrText>
+        <w:instrText>ADDIN CSL_CITATION {"citationItems":[{"id":"ITEM-1","itemData":{"DOI":"10.1016/j.jagp.2015.12.012","ISBN":"4149556512","ISSN":"15457214","PMID":"28299348","abstract":"Objectives Adaptive physiological stress regulation is rarely studied in mild cognitive impairment (MCI). Here we targeted mental fatigability (MF) as a determinant of altered high frequency heart rate variability (HF-HRV) reactivity in individuals with MCI, and examined frontobasal ganglia circuitry as a neural basis supporting the link between MF and HF-HRV reactivity. Methods We measured mental fatigability and HF-HRV during a 60-minute cognitive stress protocol in 19 individuals with MCI. HF-HRV responses were modeled using a quadratic equation. Resting state functional connectivity of intra- and inter-network frontobasal ganglia circuitry was assessed using blood-oxygen-level-dependent magnetic resonance imaging among seven of the participants. Results Lower MF was associated with faster and greater rebound in U-shape HF-HRV reactivity, which linked to a stronger connectivity between right middle frontal gyrus and left putamen. Conclusions Results suggest that MF may contribute to abnormal physiological stress regulation in MCI, and fronto basal ganglia circuitry may support the link.","author":[{"dropping-particle":"","family":"Lin","given":"Feng","non-dropping-particle":"","parse-names":false,"suffix":""},{"dropping-particle":"","family":"Ren","given":"Ping","non-dropping-particle":"","parse-names":false,"suffix":""},{"dropping-particle":"","family":"Cotton","given":"Kelly","non-dropping-particle":"","parse-names":false,"suffix":""},{"dropping-particle":"","family":"Porsteinsson","given":"Anton","non-dropping-particle":"","parse-names":false,"suffix":""},{"dropping-particle":"","family":"Mapstone","given":"Mark","non-dropping-particle":"","parse-names":false,"suffix":""},{"dropping-particle":"","family":"Heffner","given":"Kathi L.","non-dropping-particle":"","parse-names":false,"suffix":""}],"container-title":"American Journal of Geriatric Psychiatry","id":"ITEM-1","issue":"5","issued":{"date-parts":[["2016","5"]]},"page":"374-378","title":"Mental fatigability and heart rate variability in mild cognitive impairment","type":"article-journal","volume":"24"},"uris":["http://www.mendeley.com/documents/?uuid=558479be-2700-3032-9cbb-eb316e0dcdd5"]}],"mendeley":{"formattedCitation":"&lt;sup&gt;59&lt;/sup&gt;","plainTextFormattedCitation":"59","previouslyFormattedCitation":"&lt;sup&gt;59&lt;/sup&gt;"},"properties":{"noteIndex":0},"schema":"https://github.com/citation-style-language/schema/raw/master/csl-citation.json"}</w:instrText>
       </w:r>
       <w:r>
         <w:rPr>
@@ -4570,7 +4782,7 @@
           <w:color w:val="000000" w:themeColor="text1"/>
           <w:vertAlign w:val="superscript"/>
         </w:rPr>
-        <w:t>75</w:t>
+        <w:t>59</w:t>
       </w:r>
       <w:r>
         <w:rPr>
@@ -4625,7 +4837,21 @@
         <w:rPr>
           <w:color w:val="000000" w:themeColor="text1"/>
         </w:rPr>
-        <w:t xml:space="preserve"> company to retrieve raw ECG data, and will use the HRV toolbox to automatically extract and convert it into usable RR intervals and evaluate for arrhythmia (which would be excluded from analysis). I will communicate with the </w:t>
+        <w:t xml:space="preserve"> company to retrieve raw ECG </w:t>
+      </w:r>
+      <w:proofErr w:type="gramStart"/>
+      <w:r>
+        <w:rPr>
+          <w:color w:val="000000" w:themeColor="text1"/>
+        </w:rPr>
+        <w:t>data, and</w:t>
+      </w:r>
+      <w:proofErr w:type="gramEnd"/>
+      <w:r>
+        <w:rPr>
+          <w:color w:val="000000" w:themeColor="text1"/>
+        </w:rPr>
+        <w:t xml:space="preserve"> will use the HRV toolbox to automatically extract and convert it into usable RR intervals and evaluate for arrhythmia (which would be excluded from analysis). I will communicate with the </w:t>
       </w:r>
       <w:proofErr w:type="spellStart"/>
       <w:r>
@@ -4678,7 +4904,7 @@
         <w:rPr>
           <w:color w:val="000000" w:themeColor="text1"/>
         </w:rPr>
-        <w:instrText>ADDIN CSL_CITATION {"citationItems":[{"id":"ITEM-1","itemData":{"abstract":"Heart is the most important part in the body of living\r\norganisms. It affects and is affected by any factor in the body.\r\nTherefore, it is a good detector for all conditions in the body. Heart\r\nsignal is a non-stationary signal; thus, it is utmost important to study\r\nthe variability of heart signal. The Heart Rate Variability (HRV) has\r\nattracted considerable attention in psychology, medicine and has\r\nbecome important dependent measure in psychophysiology and\r\nbehavioral medicine. The standards of measurements, physiological\r\ninterpretation and clinical use for HRV that are most often used were\r\ndescribed in many researcher papers, however, remain complex\r\nissues are fraught with pitfalls. This paper presents one of the nonlinear\r\ntechniques to analyze HRV. It discusses many points like, what\r\nPoincaré plot is and how Poincaré plot works; also, Poincaré plot's\r\nmerits especially in HRV. Besides, it discusses the limitation of\r\nPoincaré cause of standard deviation SD1, SD2 and how to overcome\r\nthis limitation by using complex correlation measure (CCM). The\r\nCCM is most sensitive to changes in temporal structure of the\r\nPoincaré plot as compared toSD1 and SD2.","author":[{"dropping-particle":"","family":"Tayel","given":"Mazhar","non-dropping-particle":"","parse-names":false,"suffix":""},{"dropping-particle":"","family":"AlSaba","given":"Eslam","non-dropping-particle":"","parse-names":false,"suffix":""}],"container-title":"International Journal of Medical, Health, Biomedical, Bioengineering and Pharmaceutical Engineering","id":"ITEM-1","issue":"9","issued":{"date-parts":[["2015"]]},"page":"708-711","title":"Poincaré Plot for Heart Rate Variability","type":"article-journal","volume":"9"},"uris":["http://www.mendeley.com/documents/?uuid=e3e8c9c3-ecb9-456b-82f7-891b6363d0bf"]},{"id":"ITEM-2","itemData":{"DOI":"10.1088/0967-3334/26/5/002","ISBN":"0020-7713","ISSN":"09673334","PMID":"9226893","abstract":"Proliferative enteritis is an enteric disease that affects a variety of animals. The causative agent in swine has been determined to be an obligate intracellular bacterium, Lawsonia intracellularis, related to the sulfate-reducing bacterium Desulfovibrio desulfuricans. The intracellular agents found in the lesions of different animal species are antigenically similar. In addition, strains from the pig, ferret, and hamster have been shown to be genetically similar. In this study we performed a partial 16S ribosomal DNA sequence analysis on the intracellular agent of proliferative enteritis from a hamster, a deer, and an ostrich and compared these sequences to that of the porcine L. intracellularis isolate. Results of this study indicate that the intracellular agents from these species with proliferative enteritis have high sequence similarity, indicating that they are all in the genus Lawsonia and that they may also be the same species, L. intracellularis.","author":[{"dropping-particle":"","family":"Olesen","given":"R. M.","non-dropping-particle":"","parse-names":false,"suffix":""},{"dropping-particle":"","family":"Bloch Thomsen","given":"P. E.","non-dropping-particle":"","parse-names":false,"suffix":""},{"dropping-particle":"","family":"Saermark","given":"K.","non-dropping-particle":"","parse-names":false,"suffix":""},{"dropping-particle":"","family":"Glikson","given":"M.","non-dropping-particle":"","parse-names":false,"suffix":""},{"dropping-particle":"","family":"Feldman","given":"S.","non-dropping-particle":"","parse-names":false,"suffix":""},{"dropping-particle":"","family":"Lewkowicz","given":"M.","non-dropping-particle":"","parse-names":false,"suffix":""},{"dropping-particle":"","family":"Levitan","given":"J.","non-dropping-particle":"","parse-names":false,"suffix":""}],"container-title":"Physiological Measurement","id":"ITEM-2","issue":"5","issued":{"date-parts":[["2005","10","1"]]},"page":"591-598","title":"Statistical analysis of the DIAMOND MI study by the multipole method","type":"article-journal","volume":"26"},"uris":["http://www.mendeley.com/documents/?uuid=9eefe579-ae10-4b25-88e0-0fe227e98621"]}],"mendeley":{"formattedCitation":"&lt;sup&gt;32,34&lt;/sup&gt;","plainTextFormattedCitation":"32,34","previouslyFormattedCitation":"&lt;sup&gt;32,35&lt;/sup&gt;"},"properties":{"noteIndex":0},"schema":"https://github.com/citation-style-language/schema/raw/master/csl-citation.json"}</w:instrText>
+        <w:instrText>ADDIN CSL_CITATION {"citationItems":[{"id":"ITEM-1","itemData":{"abstract":"Heart is the most important part in the body of living\r\norganisms. It affects and is affected by any factor in the body.\r\nTherefore, it is a good detector for all conditions in the body. Heart\r\nsignal is a non-stationary signal; thus, it is utmost important to study\r\nthe variability of heart signal. The Heart Rate Variability (HRV) has\r\nattracted considerable attention in psychology, medicine and has\r\nbecome important dependent measure in psychophysiology and\r\nbehavioral medicine. The standards of measurements, physiological\r\ninterpretation and clinical use for HRV that are most often used were\r\ndescribed in many researcher papers, however, remain complex\r\nissues are fraught with pitfalls. This paper presents one of the nonlinear\r\ntechniques to analyze HRV. It discusses many points like, what\r\nPoincaré plot is and how Poincaré plot works; also, Poincaré plot's\r\nmerits especially in HRV. Besides, it discusses the limitation of\r\nPoincaré cause of standard deviation SD1, SD2 and how to overcome\r\nthis limitation by using complex correlation measure (CCM). The\r\nCCM is most sensitive to changes in temporal structure of the\r\nPoincaré plot as compared toSD1 and SD2.","author":[{"dropping-particle":"","family":"Tayel","given":"Mazhar","non-dropping-particle":"","parse-names":false,"suffix":""},{"dropping-particle":"","family":"AlSaba","given":"Eslam","non-dropping-particle":"","parse-names":false,"suffix":""}],"container-title":"International Journal of Medical, Health, Biomedical, Bioengineering and Pharmaceutical Engineering","id":"ITEM-1","issue":"9","issued":{"date-parts":[["2015"]]},"page":"708-711","title":"Poincaré Plot for Heart Rate Variability","type":"article-journal","volume":"9"},"uris":["http://www.mendeley.com/documents/?uuid=e3e8c9c3-ecb9-456b-82f7-891b6363d0bf"]},{"id":"ITEM-2","itemData":{"DOI":"10.1088/0967-3334/26/5/002","ISBN":"0020-7713","ISSN":"09673334","PMID":"9226893","abstract":"Proliferative enteritis is an enteric disease that affects a variety of animals. The causative agent in swine has been determined to be an obligate intracellular bacterium, Lawsonia intracellularis, related to the sulfate-reducing bacterium Desulfovibrio desulfuricans. The intracellular agents found in the lesions of different animal species are antigenically similar. In addition, strains from the pig, ferret, and hamster have been shown to be genetically similar. In this study we performed a partial 16S ribosomal DNA sequence analysis on the intracellular agent of proliferative enteritis from a hamster, a deer, and an ostrich and compared these sequences to that of the porcine L. intracellularis isolate. Results of this study indicate that the intracellular agents from these species with proliferative enteritis have high sequence similarity, indicating that they are all in the genus Lawsonia and that they may also be the same species, L. intracellularis.","author":[{"dropping-particle":"","family":"Olesen","given":"R. M.","non-dropping-particle":"","parse-names":false,"suffix":""},{"dropping-particle":"","family":"Bloch Thomsen","given":"P. E.","non-dropping-particle":"","parse-names":false,"suffix":""},{"dropping-particle":"","family":"Saermark","given":"K.","non-dropping-particle":"","parse-names":false,"suffix":""},{"dropping-particle":"","family":"Glikson","given":"M.","non-dropping-particle":"","parse-names":false,"suffix":""},{"dropping-particle":"","family":"Feldman","given":"S.","non-dropping-particle":"","parse-names":false,"suffix":""},{"dropping-particle":"","family":"Lewkowicz","given":"M.","non-dropping-particle":"","parse-names":false,"suffix":""},{"dropping-particle":"","family":"Levitan","given":"J.","non-dropping-particle":"","parse-names":false,"suffix":""}],"container-title":"Physiological Measurement","id":"ITEM-2","issue":"5","issued":{"date-parts":[["2005","10","1"]]},"page":"591-598","title":"Statistical analysis of the DIAMOND MI study by the multipole method","type":"article-journal","volume":"26"},"uris":["http://www.mendeley.com/documents/?uuid=9eefe579-ae10-4b25-88e0-0fe227e98621"]}],"mendeley":{"formattedCitation":"&lt;sup&gt;32,34&lt;/sup&gt;","plainTextFormattedCitation":"32,34","previouslyFormattedCitation":"&lt;sup&gt;32,34&lt;/sup&gt;"},"properties":{"noteIndex":0},"schema":"https://github.com/citation-style-language/schema/raw/master/csl-citation.json"}</w:instrText>
       </w:r>
       <w:r>
         <w:rPr>
@@ -4716,7 +4942,7 @@
         <w:rPr>
           <w:color w:val="000000" w:themeColor="text1"/>
         </w:rPr>
-        <w:instrText>ADDIN CSL_CITATION {"citationItems":[{"id":"ITEM-1","itemData":{"DOI":"10.1088/1361-6579/aae021","ISBN":"2514599342","ISSN":"1361-6579","PMID":"30199376","abstract":"Abstract Variability metrics hold promise as potential indicators for autonomic function, prediction of adverse cardiovascular outcomes, psychophysiological status, and general wellness. Although the investigation of heart rate variability (HRV) has been prevalent for several decades, the methods used for preprocessing, windowing, and choosing appropriate parameters lacks consensus among academic and clinical investigators. Moreover, many of the important steps are omitted from publications, preventing reproducibility. To address this, we have compiled a comprehensive and open-source modular toolbox for calculating HRV metrics and other related variability indices, on both raw cardiovascular time series, and RR intervals. The software, known as the PhysioNet Cardiovascular Signal Toolbox, is implemented in the MATLAB programming language, with standard (open) input and output formats, and requires no external libraries. The functioning of our software is compared with other widely used and referenced HRV toolboxes to identify important differences. Our findings demonstrate how modest differences in the approach to HRV analysis can lead to divergent results, a factor that might have contributed to the lack of repeatability of studies and clinical applicability of HRV metrics. Existing HRV toolboxes do not include standardized preprocessing, signal quality indices (for noisy segment removal), and abnormal rhythm detection and are therefore likely to lead to significant errors in the presence of moderate to high noise or arrhythmias. We therefore describe the inclusion of validated tools to address these issues. We also make recommendations for default values and testing/reporting.","author":[{"dropping-particle":"","family":"Vest","given":"Adriana N.","non-dropping-particle":"","parse-names":false,"suffix":""},{"dropping-particle":"","family":"Poian","given":"Giulia","non-dropping-particle":"Da","parse-names":false,"suffix":""},{"dropping-particle":"","family":"Li","given":"Qiao","non-dropping-particle":"","parse-names":false,"suffix":""},{"dropping-particle":"","family":"Liu","given":"Chengyu","non-dropping-particle":"","parse-names":false,"suffix":""},{"dropping-particle":"","family":"Nemati","given":"Shamim","non-dropping-particle":"","parse-names":false,"suffix":""},{"dropping-particle":"","family":"Shah","given":"Amit J.","non-dropping-particle":"","parse-names":false,"suffix":""},{"dropping-particle":"","family":"Clifford","given":"Gari D.","non-dropping-particle":"","parse-names":false,"suffix":""}],"container-title":"Physiological Measurement","id":"ITEM-1","issue":"10","issued":{"date-parts":[["2018","10","11"]]},"page":"105004","title":"An open source benchmarked toolbox for cardiovascular waveform and interval analysis","type":"article-journal","volume":"39"},"uris":["http://www.mendeley.com/documents/?uuid=19ebf285-0c7b-3615-9a73-fcaa8ddd5790"]}],"mendeley":{"formattedCitation":"&lt;sup&gt;67&lt;/sup&gt;","plainTextFormattedCitation":"67","previouslyFormattedCitation":"&lt;sup&gt;67&lt;/sup&gt;"},"properties":{"noteIndex":0},"schema":"https://github.com/citation-style-language/schema/raw/master/csl-citation.json"}</w:instrText>
+        <w:instrText>ADDIN CSL_CITATION {"citationItems":[{"id":"ITEM-1","itemData":{"DOI":"10.1088/1361-6579/aae021","ISBN":"2514599342","ISSN":"1361-6579","PMID":"30199376","abstract":"Abstract Variability metrics hold promise as potential indicators for autonomic function, prediction of adverse cardiovascular outcomes, psychophysiological status, and general wellness. Although the investigation of heart rate variability (HRV) has been prevalent for several decades, the methods used for preprocessing, windowing, and choosing appropriate parameters lacks consensus among academic and clinical investigators. Moreover, many of the important steps are omitted from publications, preventing reproducibility. To address this, we have compiled a comprehensive and open-source modular toolbox for calculating HRV metrics and other related variability indices, on both raw cardiovascular time series, and RR intervals. The software, known as the PhysioNet Cardiovascular Signal Toolbox, is implemented in the MATLAB programming language, with standard (open) input and output formats, and requires no external libraries. The functioning of our software is compared with other widely used and referenced HRV toolboxes to identify important differences. Our findings demonstrate how modest differences in the approach to HRV analysis can lead to divergent results, a factor that might have contributed to the lack of repeatability of studies and clinical applicability of HRV metrics. Existing HRV toolboxes do not include standardized preprocessing, signal quality indices (for noisy segment removal), and abnormal rhythm detection and are therefore likely to lead to significant errors in the presence of moderate to high noise or arrhythmias. We therefore describe the inclusion of validated tools to address these issues. We also make recommendations for default values and testing/reporting.","author":[{"dropping-particle":"","family":"Vest","given":"Adriana N.","non-dropping-particle":"","parse-names":false,"suffix":""},{"dropping-particle":"","family":"Poian","given":"Giulia","non-dropping-particle":"Da","parse-names":false,"suffix":""},{"dropping-particle":"","family":"Li","given":"Qiao","non-dropping-particle":"","parse-names":false,"suffix":""},{"dropping-particle":"","family":"Liu","given":"Chengyu","non-dropping-particle":"","parse-names":false,"suffix":""},{"dropping-particle":"","family":"Nemati","given":"Shamim","non-dropping-particle":"","parse-names":false,"suffix":""},{"dropping-particle":"","family":"Shah","given":"Amit J.","non-dropping-particle":"","parse-names":false,"suffix":""},{"dropping-particle":"","family":"Clifford","given":"Gari D.","non-dropping-particle":"","parse-names":false,"suffix":""}],"container-title":"Physiological Measurement","id":"ITEM-1","issue":"10","issued":{"date-parts":[["2018","10","11"]]},"page":"105004","title":"An open source benchmarked toolbox for cardiovascular waveform and interval analysis","type":"article-journal","volume":"39"},"uris":["http://www.mendeley.com/documents/?uuid=19ebf285-0c7b-3615-9a73-fcaa8ddd5790"]}],"mendeley":{"formattedCitation":"&lt;sup&gt;50&lt;/sup&gt;","plainTextFormattedCitation":"50","previouslyFormattedCitation":"&lt;sup&gt;50&lt;/sup&gt;"},"properties":{"noteIndex":0},"schema":"https://github.com/citation-style-language/schema/raw/master/csl-citation.json"}</w:instrText>
       </w:r>
       <w:r>
         <w:rPr>
@@ -4730,7 +4956,7 @@
           <w:color w:val="000000" w:themeColor="text1"/>
           <w:vertAlign w:val="superscript"/>
         </w:rPr>
-        <w:t>67</w:t>
+        <w:t>50</w:t>
       </w:r>
       <w:r>
         <w:rPr>
@@ -4807,7 +5033,7 @@
         <w:rPr>
           <w:color w:val="000000" w:themeColor="text1"/>
         </w:rPr>
-        <w:instrText>ADDIN CSL_CITATION {"citationItems":[{"id":"ITEM-1","itemData":{"DOI":"10.1093/europace/euv015","ISBN":"1532-2092 (Electronic)\\r1099-5129 (Linking)","ISSN":"15322092","PMID":"26177817","abstract":"Following the publication of the Task Force document on heart rate variability (HRV) in 1996, a number of articles have been published to describe new HRV methodologies and their application in different physiological and clinical studies. This document presents a critical review of the new methods. A particular attention has been paid to methodologies that have not been reported in the 1996 standardization document but have been more recently tested in sufficiently sized populations. The following methods were considered: Long-range correlation and fractal analysis; Short-term complexity; Entropy and regularity; and Nonlinear dynamical systems and chaotic behaviour. For each of these methods, technical aspects, clinical achievements, and suggestions for clinical application were reviewed. While the novel approaches have contributed in the technical understanding of the signal character of HRV, their success in developing new clinical tools, such as those for the identification of high-risk patients, has been rather limited. Available results obtained in selected populations of patients by specialized laboratories are nevertheless of interest but new prospective studies are needed. The investigation of new parameters, descriptive of the complex regulation mechanisms of heart rate, has to be encouraged because not all information in the HRV signal is captured by traditional methods. The new technologies thus could provide after proper validation, additional physiological, and clinical meaning. Multidisciplinary dialogue and specialized courses in the combination of clinical cardiology and complex signal processing methods seem warranted for further advances in studies of cardiac oscillations and in the understanding normal and abnormal cardiac control processes.","author":[{"dropping-particle":"","family":"Sassi","given":"Roberto","non-dropping-particle":"","parse-names":false,"suffix":""},{"dropping-particle":"","family":"Cerutti","given":"Sergio","non-dropping-particle":"","parse-names":false,"suffix":""},{"dropping-particle":"","family":"Lombardi","given":"Federico","non-dropping-particle":"","parse-names":false,"suffix":""},{"dropping-particle":"","family":"Malik","given":"Marek","non-dropping-particle":"","parse-names":false,"suffix":""},{"dropping-particle":"V.","family":"Huikuri","given":"Heikki","non-dropping-particle":"","parse-names":false,"suffix":""},{"dropping-particle":"","family":"Peng","given":"Chung Kang","non-dropping-particle":"","parse-names":false,"suffix":""},{"dropping-particle":"","family":"Schmidt","given":"Georg","non-dropping-particle":"","parse-names":false,"suffix":""},{"dropping-particle":"","family":"Yamamoto","given":"Yoshiharu","non-dropping-particle":"","parse-names":false,"suffix":""}],"container-title":"Europace","id":"ITEM-1","issue":"9","issued":{"date-parts":[["2015"]]},"page":"1341-1353","title":"Advances in heart rate variability signal analysis: Joint position statement by the e-Cardiology ESC Working Group and the European Heart Rhythm Association co-endorsed by the Asia Pacific Heart Rhythm Society","type":"article-journal","volume":"17"},"uris":["http://www.mendeley.com/documents/?uuid=363b466d-6b9b-3645-ba79-6015a8301127"]}],"mendeley":{"formattedCitation":"&lt;sup&gt;41&lt;/sup&gt;","plainTextFormattedCitation":"41","previouslyFormattedCitation":"&lt;sup&gt;41&lt;/sup&gt;"},"properties":{"noteIndex":0},"schema":"https://github.com/citation-style-language/schema/raw/master/csl-citation.json"}</w:instrText>
+        <w:instrText>ADDIN CSL_CITATION {"citationItems":[{"id":"ITEM-1","itemData":{"DOI":"10.1093/europace/euv015","ISBN":"1532-2092 (Electronic)\\r1099-5129 (Linking)","ISSN":"15322092","PMID":"26177817","abstract":"Following the publication of the Task Force document on heart rate variability (HRV) in 1996, a number of articles have been published to describe new HRV methodologies and their application in different physiological and clinical studies. This document presents a critical review of the new methods. A particular attention has been paid to methodologies that have not been reported in the 1996 standardization document but have been more recently tested in sufficiently sized populations. The following methods were considered: Long-range correlation and fractal analysis; Short-term complexity; Entropy and regularity; and Nonlinear dynamical systems and chaotic behaviour. For each of these methods, technical aspects, clinical achievements, and suggestions for clinical application were reviewed. While the novel approaches have contributed in the technical understanding of the signal character of HRV, their success in developing new clinical tools, such as those for the identification of high-risk patients, has been rather limited. Available results obtained in selected populations of patients by specialized laboratories are nevertheless of interest but new prospective studies are needed. The investigation of new parameters, descriptive of the complex regulation mechanisms of heart rate, has to be encouraged because not all information in the HRV signal is captured by traditional methods. The new technologies thus could provide after proper validation, additional physiological, and clinical meaning. Multidisciplinary dialogue and specialized courses in the combination of clinical cardiology and complex signal processing methods seem warranted for further advances in studies of cardiac oscillations and in the understanding normal and abnormal cardiac control processes.","author":[{"dropping-particle":"","family":"Sassi","given":"Roberto","non-dropping-particle":"","parse-names":false,"suffix":""},{"dropping-particle":"","family":"Cerutti","given":"Sergio","non-dropping-particle":"","parse-names":false,"suffix":""},{"dropping-particle":"","family":"Lombardi","given":"Federico","non-dropping-particle":"","parse-names":false,"suffix":""},{"dropping-particle":"","family":"Malik","given":"Marek","non-dropping-particle":"","parse-names":false,"suffix":""},{"dropping-particle":"V.","family":"Huikuri","given":"Heikki","non-dropping-particle":"","parse-names":false,"suffix":""},{"dropping-particle":"","family":"Peng","given":"Chung Kang","non-dropping-particle":"","parse-names":false,"suffix":""},{"dropping-particle":"","family":"Schmidt","given":"Georg","non-dropping-particle":"","parse-names":false,"suffix":""},{"dropping-particle":"","family":"Yamamoto","given":"Yoshiharu","non-dropping-particle":"","parse-names":false,"suffix":""}],"container-title":"Europace","id":"ITEM-1","issue":"9","issued":{"date-parts":[["2015"]]},"page":"1341-1353","title":"Advances in heart rate variability signal analysis: Joint position statement by the e-Cardiology ESC Working Group and the European Heart Rhythm Association co-endorsed by the Asia Pacific Heart Rhythm Society","type":"article-journal","volume":"17"},"uris":["http://www.mendeley.com/documents/?uuid=363b466d-6b9b-3645-ba79-6015a8301127"]}],"mendeley":{"formattedCitation":"&lt;sup&gt;60&lt;/sup&gt;","plainTextFormattedCitation":"60","previouslyFormattedCitation":"&lt;sup&gt;60&lt;/sup&gt;"},"properties":{"noteIndex":0},"schema":"https://github.com/citation-style-language/schema/raw/master/csl-citation.json"}</w:instrText>
       </w:r>
       <w:r>
         <w:rPr>
@@ -4821,7 +5047,7 @@
           <w:color w:val="000000" w:themeColor="text1"/>
           <w:vertAlign w:val="superscript"/>
         </w:rPr>
-        <w:t>41</w:t>
+        <w:t>60</w:t>
       </w:r>
       <w:r>
         <w:rPr>
@@ -4983,7 +5209,7 @@
         <w:fldChar w:fldCharType="begin" w:fldLock="1"/>
       </w:r>
       <w:r>
-        <w:instrText>ADDIN CSL_CITATION {"citationItems":[{"id":"ITEM-1","itemData":{"DOI":"10.1172/JCI110941","ISSN":"00219738","PMID":"6863543","abstract":"The Coronary Artery Surgery Study, CASS, enrolled 24,959 patients between August 1975 and June 1979 who were studied angiographically for suspected coronary artery disease. This paper compares the prognostic value for survival without early elective surgery of eight different indices of the extent of coronary artery disease: the number of diseased vessels, two indices using the number of proximal arterial segments diseased, two empirically generated indices from the CASS data, and the published indices of Friesinger, Gensini, and the National Heart and Chest Hospital, London. All had considerable prognostic information. Typically 80% of the prognostic information in one index was also contained in another. Our analysis shows that good prediction from angiographic data results from a combination of left ventricular function and arteriographic extent of disease. Prognosis may reasonably be obtained from three simple indices: the number of vessels diseased, the number of proximal arterial segments diseased, and a left ventricular wall motion score. These three indices account for an estimated 84% of the prognostic information available. 6-yr survival varies between 93 and 16% depending upon the values of these three indices.","author":[{"dropping-particle":"","family":"Ringqvist","given":"I.","non-dropping-particle":"","parse-names":false,"suffix":""},{"dropping-particle":"","family":"Fisher","given":"L. D.","non-dropping-particle":"","parse-names":false,"suffix":""},{"dropping-particle":"","family":"Mock","given":"M.","non-dropping-particle":"","parse-names":false,"suffix":""},{"dropping-particle":"","family":"Davis","given":"K. B.","non-dropping-particle":"","parse-names":false,"suffix":""},{"dropping-particle":"","family":"Wedel","given":"H.","non-dropping-particle":"","parse-names":false,"suffix":""},{"dropping-particle":"","family":"Chaitman","given":"B. R.","non-dropping-particle":"","parse-names":false,"suffix":""},{"dropping-particle":"","family":"Passamani","given":"E.","non-dropping-particle":"","parse-names":false,"suffix":""},{"dropping-particle":"","family":"Russell","given":"R. O.","non-dropping-particle":"","parse-names":false,"suffix":""},{"dropping-particle":"","family":"Alderman","given":"E. L.","non-dropping-particle":"","parse-names":false,"suffix":""},{"dropping-particle":"","family":"Kouchoukas","given":"N. T.","non-dropping-particle":"","parse-names":false,"suffix":""},{"dropping-particle":"","family":"Kaiser","given":"G. C.","non-dropping-particle":"","parse-names":false,"suffix":""},{"dropping-particle":"","family":"Ryan","given":"T. J.","non-dropping-particle":"","parse-names":false,"suffix":""},{"dropping-particle":"","family":"Killip","given":"T.","non-dropping-particle":"","parse-names":false,"suffix":""},{"dropping-particle":"","family":"Fray","given":"D.","non-dropping-particle":"","parse-names":false,"suffix":""}],"container-title":"Journal of Clinical Investigation","id":"ITEM-1","issue":"6","issued":{"date-parts":[["1983"]]},"page":"1854-1866","title":"Prognostic value of angiographic indices of coronary artery disease from the Coronary Artery Surgery Study (CASS)","type":"article-journal","volume":"71"},"uris":["http://www.mendeley.com/documents/?uuid=dfe4573b-afcb-34a7-ab02-1c7362c46101"]}],"mendeley":{"formattedCitation":"&lt;sup&gt;76&lt;/sup&gt;","plainTextFormattedCitation":"76","previouslyFormattedCitation":"&lt;sup&gt;76&lt;/sup&gt;"},"properties":{"noteIndex":0},"schema":"https://github.com/citation-style-language/schema/raw/master/csl-citation.json"}</w:instrText>
+        <w:instrText>ADDIN CSL_CITATION {"citationItems":[{"id":"ITEM-1","itemData":{"DOI":"10.1172/JCI110941","ISSN":"00219738","PMID":"6863543","abstract":"The Coronary Artery Surgery Study, CASS, enrolled 24,959 patients between August 1975 and June 1979 who were studied angiographically for suspected coronary artery disease. This paper compares the prognostic value for survival without early elective surgery of eight different indices of the extent of coronary artery disease: the number of diseased vessels, two indices using the number of proximal arterial segments diseased, two empirically generated indices from the CASS data, and the published indices of Friesinger, Gensini, and the National Heart and Chest Hospital, London. All had considerable prognostic information. Typically 80% of the prognostic information in one index was also contained in another. Our analysis shows that good prediction from angiographic data results from a combination of left ventricular function and arteriographic extent of disease. Prognosis may reasonably be obtained from three simple indices: the number of vessels diseased, the number of proximal arterial segments diseased, and a left ventricular wall motion score. These three indices account for an estimated 84% of the prognostic information available. 6-yr survival varies between 93 and 16% depending upon the values of these three indices.","author":[{"dropping-particle":"","family":"Ringqvist","given":"I.","non-dropping-particle":"","parse-names":false,"suffix":""},{"dropping-particle":"","family":"Fisher","given":"L. D.","non-dropping-particle":"","parse-names":false,"suffix":""},{"dropping-particle":"","family":"Mock","given":"M.","non-dropping-particle":"","parse-names":false,"suffix":""},{"dropping-particle":"","family":"Davis","given":"K. B.","non-dropping-particle":"","parse-names":false,"suffix":""},{"dropping-particle":"","family":"Wedel","given":"H.","non-dropping-particle":"","parse-names":false,"suffix":""},{"dropping-particle":"","family":"Chaitman","given":"B. R.","non-dropping-particle":"","parse-names":false,"suffix":""},{"dropping-particle":"","family":"Passamani","given":"E.","non-dropping-particle":"","parse-names":false,"suffix":""},{"dropping-particle":"","family":"Russell","given":"R. O.","non-dropping-particle":"","parse-names":false,"suffix":""},{"dropping-particle":"","family":"Alderman","given":"E. L.","non-dropping-particle":"","parse-names":false,"suffix":""},{"dropping-particle":"","family":"Kouchoukas","given":"N. T.","non-dropping-particle":"","parse-names":false,"suffix":""},{"dropping-particle":"","family":"Kaiser","given":"G. C.","non-dropping-particle":"","parse-names":false,"suffix":""},{"dropping-particle":"","family":"Ryan","given":"T. J.","non-dropping-particle":"","parse-names":false,"suffix":""},{"dropping-particle":"","family":"Killip","given":"T.","non-dropping-particle":"","parse-names":false,"suffix":""},{"dropping-particle":"","family":"Fray","given":"D.","non-dropping-particle":"","parse-names":false,"suffix":""}],"container-title":"Journal of Clinical Investigation","id":"ITEM-1","issue":"6","issued":{"date-parts":[["1983"]]},"page":"1854-1866","title":"Prognostic value of angiographic indices of coronary artery disease from the Coronary Artery Surgery Study (CASS)","type":"article-journal","volume":"71"},"uris":["http://www.mendeley.com/documents/?uuid=dfe4573b-afcb-34a7-ab02-1c7362c46101"]}],"mendeley":{"formattedCitation":"&lt;sup&gt;61&lt;/sup&gt;","plainTextFormattedCitation":"61","previouslyFormattedCitation":"&lt;sup&gt;61&lt;/sup&gt;"},"properties":{"noteIndex":0},"schema":"https://github.com/citation-style-language/schema/raw/master/csl-citation.json"}</w:instrText>
       </w:r>
       <w:r>
         <w:fldChar w:fldCharType="separate"/>
@@ -4993,7 +5219,7 @@
           <w:noProof/>
           <w:vertAlign w:val="superscript"/>
         </w:rPr>
-        <w:t>76</w:t>
+        <w:t>61</w:t>
       </w:r>
       <w:r>
         <w:fldChar w:fldCharType="end"/>
@@ -5133,7 +5359,7 @@
           <w:i/>
           <w:iCs/>
         </w:rPr>
-        <w:instrText>ADDIN CSL_CITATION {"citationItems":[{"id":"ITEM-1","itemData":{"DOI":"10.1016/S0002-9149(83)80105-2","ISSN":"00029149","PMID":"6823874","author":[{"dropping-particle":"","family":"Gensini","given":"Goffredo G","non-dropping-particle":"","parse-names":false,"suffix":""}],"container-title":"The American Journal of Cardiology","id":"ITEM-1","issue":"3","issued":{"date-parts":[["1983","2"]]},"page":"606","title":"A more meaningful scoring system for determining the severity of coronary heart disease","type":"article","volume":"51"},"uris":["http://www.mendeley.com/documents/?uuid=dbe558e2-68d5-4ffa-bb2b-e3812165c2ea"]}],"mendeley":{"formattedCitation":"&lt;sup&gt;68&lt;/sup&gt;","plainTextFormattedCitation":"68","previouslyFormattedCitation":"&lt;sup&gt;68&lt;/sup&gt;"},"properties":{"noteIndex":0},"schema":"https://github.com/citation-style-language/schema/raw/master/csl-citation.json"}</w:instrText>
+        <w:instrText>ADDIN CSL_CITATION {"citationItems":[{"id":"ITEM-1","itemData":{"DOI":"10.1016/S0002-9149(83)80105-2","ISSN":"00029149","PMID":"6823874","author":[{"dropping-particle":"","family":"Gensini","given":"Goffredo G","non-dropping-particle":"","parse-names":false,"suffix":""}],"container-title":"The American Journal of Cardiology","id":"ITEM-1","issue":"3","issued":{"date-parts":[["1983","2"]]},"page":"606","title":"A more meaningful scoring system for determining the severity of coronary heart disease","type":"article","volume":"51"},"uris":["http://www.mendeley.com/documents/?uuid=dbe558e2-68d5-4ffa-bb2b-e3812165c2ea"]}],"mendeley":{"formattedCitation":"&lt;sup&gt;51&lt;/sup&gt;","plainTextFormattedCitation":"51","previouslyFormattedCitation":"&lt;sup&gt;51&lt;/sup&gt;"},"properties":{"noteIndex":0},"schema":"https://github.com/citation-style-language/schema/raw/master/csl-citation.json"}</w:instrText>
       </w:r>
       <w:r>
         <w:rPr>
@@ -5148,7 +5374,7 @@
           <w:noProof/>
           <w:vertAlign w:val="superscript"/>
         </w:rPr>
-        <w:t>68</w:t>
+        <w:t>51</w:t>
       </w:r>
       <w:r>
         <w:rPr>
@@ -5232,7 +5458,7 @@
         <w:rPr>
           <w:color w:val="000000" w:themeColor="text1"/>
         </w:rPr>
-        <w:instrText>ADDIN CSL_CITATION {"citationItems":[{"id":"ITEM-1","itemData":{"DOI":"10.1161/circ.138.suppl_1.15216","abstract":"Introduction: About one-half of sudden cardiac deaths occur in those without known CAD suggesting the need for better risk-stratification tests. Autonomic dysfunction, measured by low heart rate variability (HRV), can occur with myocardial ischemia. Testing for low HRV may help to identify high-risk, asymptomatic individuals. The association of low HRV with ischemia may also be greatest during the morning hours, when cardiac events (MI, sudden death) are most likely to be triggered. Hypothesis: In a cohort of veteran males with no known CAD, subclinical myocardial ischemia is associated with autonomic dysfunction as measured by low HRV; this association is greatest during morning hours. Methods: We evaluated 24-hour ambulatory ECGs in middle-aged twins without known CAD from the Vietnam Era Twin Registry, and calculated frequency domain and non-linear (Dyx) HRV metrics. All subjects underwent [13N]-ammonia positron emission tomography with adenosine stress, with ischemia defined as greater than 5% perfusion deficit. Mixed models were used to compare HRV between ischemic and non-ischemic subjects in 1-hour intervals, and morning hours were 6 AM until 10 AM. Results: Data on 276 twin subjects were analyzed; the mean age (SD) was 53 (3) and 55 (20%) had ischemia. HRV was significantly different between ischemic and non-ischemic twins during morning hours (figure 1), with the largest magnitude difference occurring with Dyx at 7 AM. Each SD decrease in Dyx associated with an OR for ischemia of 4.8 (95% CI, 1.5 — 15.8). Dyx in morning hours remained significant in a subgroup of pairs discordant for ischemia and after risk factor adjustment. Significant differences by ischemia status were noted for low-frequency and very-low-frequency HRV. Conclusions: Lower HRV is strongly associated with subclinical myocardial ischemia primarily during morning hours. More research regarding this circadian autonomic vulnerability and its clinical implications are warranted.","author":[{"dropping-particle":"","family":"Shah","given":"Anish","non-dropping-particle":"","parse-names":false,"suffix":""},{"dropping-particle":"","family":"Lampert","given":"Rachel","non-dropping-particle":"","parse-names":false,"suffix":""},{"dropping-particle":"","family":"Goldberg","given":"Jack","non-dropping-particle":"","parse-names":false,"suffix":""},{"dropping-particle":"","family":"Bremner","given":"J Douglas","non-dropping-particle":"","parse-names":false,"suffix":""},{"dropping-particle":"","family":"Vaccarino","given":"Viola","non-dropping-particle":"","parse-names":false,"suffix":""},{"dropping-particle":"","family":"Shah","given":"Amit","non-dropping-particle":"","parse-names":false,"suffix":""}],"container-title":"Circulation","id":"ITEM-1","issue":"Suppl\\_1","issued":{"date-parts":[["2018","11","6"]]},"note":"doi: 10.1161/circ.138.suppl_1.15216","page":"A15216-A15216","publisher":"American Heart Association","title":"Abstract 15216: Circadian Autonomic Inflexibility: A Marker of Ischemic Heart Disease","type":"paper-conference","volume":"138"},"uris":["http://www.mendeley.com/documents/?uuid=133759b7-ec23-4126-bea7-3d0448ff23f4"]}],"mendeley":{"formattedCitation":"&lt;sup&gt;45&lt;/sup&gt;","plainTextFormattedCitation":"45","previouslyFormattedCitation":"&lt;sup&gt;45&lt;/sup&gt;"},"properties":{"noteIndex":0},"schema":"https://github.com/citation-style-language/schema/raw/master/csl-citation.json"}</w:instrText>
+        <w:instrText>ADDIN CSL_CITATION {"citationItems":[{"id":"ITEM-1","itemData":{"DOI":"10.1161/circ.138.suppl_1.15216","abstract":"Introduction: About one-half of sudden cardiac deaths occur in those without known CAD suggesting the need for better risk-stratification tests. Autonomic dysfunction, measured by low heart rate variability (HRV), can occur with myocardial ischemia. Testing for low HRV may help to identify high-risk, asymptomatic individuals. The association of low HRV with ischemia may also be greatest during the morning hours, when cardiac events (MI, sudden death) are most likely to be triggered. Hypothesis: In a cohort of veteran males with no known CAD, subclinical myocardial ischemia is associated with autonomic dysfunction as measured by low HRV; this association is greatest during morning hours. Methods: We evaluated 24-hour ambulatory ECGs in middle-aged twins without known CAD from the Vietnam Era Twin Registry, and calculated frequency domain and non-linear (Dyx) HRV metrics. All subjects underwent [13N]-ammonia positron emission tomography with adenosine stress, with ischemia defined as greater than 5% perfusion deficit. Mixed models were used to compare HRV between ischemic and non-ischemic subjects in 1-hour intervals, and morning hours were 6 AM until 10 AM. Results: Data on 276 twin subjects were analyzed; the mean age (SD) was 53 (3) and 55 (20%) had ischemia. HRV was significantly different between ischemic and non-ischemic twins during morning hours (figure 1), with the largest magnitude difference occurring with Dyx at 7 AM. Each SD decrease in Dyx associated with an OR for ischemia of 4.8 (95% CI, 1.5 — 15.8). Dyx in morning hours remained significant in a subgroup of pairs discordant for ischemia and after risk factor adjustment. Significant differences by ischemia status were noted for low-frequency and very-low-frequency HRV. Conclusions: Lower HRV is strongly associated with subclinical myocardial ischemia primarily during morning hours. More research regarding this circadian autonomic vulnerability and its clinical implications are warranted.","author":[{"dropping-particle":"","family":"Shah","given":"Anish","non-dropping-particle":"","parse-names":false,"suffix":""},{"dropping-particle":"","family":"Lampert","given":"Rachel","non-dropping-particle":"","parse-names":false,"suffix":""},{"dropping-particle":"","family":"Goldberg","given":"Jack","non-dropping-particle":"","parse-names":false,"suffix":""},{"dropping-particle":"","family":"Bremner","given":"J Douglas","non-dropping-particle":"","parse-names":false,"suffix":""},{"dropping-particle":"","family":"Vaccarino","given":"Viola","non-dropping-particle":"","parse-names":false,"suffix":""},{"dropping-particle":"","family":"Shah","given":"Amit","non-dropping-particle":"","parse-names":false,"suffix":""}],"container-title":"Circulation","id":"ITEM-1","issue":"Suppl\\_1","issued":{"date-parts":[["2018","11","6"]]},"note":"doi: 10.1161/circ.138.suppl_1.15216","page":"A15216-A15216","publisher":"American Heart Association","title":"Abstract 15216: Circadian Autonomic Inflexibility: A Marker of Ischemic Heart Disease","type":"paper-conference","volume":"138"},"uris":["http://www.mendeley.com/documents/?uuid=133759b7-ec23-4126-bea7-3d0448ff23f4"]}],"mendeley":{"formattedCitation":"&lt;sup&gt;38&lt;/sup&gt;","plainTextFormattedCitation":"38","previouslyFormattedCitation":"&lt;sup&gt;38&lt;/sup&gt;"},"properties":{"noteIndex":0},"schema":"https://github.com/citation-style-language/schema/raw/master/csl-citation.json"}</w:instrText>
       </w:r>
       <w:r>
         <w:rPr>
@@ -5246,7 +5472,7 @@
           <w:color w:val="000000" w:themeColor="text1"/>
           <w:vertAlign w:val="superscript"/>
         </w:rPr>
-        <w:t>45</w:t>
+        <w:t>38</w:t>
       </w:r>
       <w:r>
         <w:rPr>
@@ -5382,7 +5608,7 @@
         <w:rPr>
           <w:color w:val="000000" w:themeColor="text1"/>
         </w:rPr>
-        <w:instrText>ADDIN CSL_CITATION {"citationItems":[{"id":"ITEM-1","itemData":{"DOI":"10.1093/europace/euv015","ISBN":"1532-2092 (Electronic)\\r1099-5129 (Linking)","ISSN":"15322092","PMID":"26177817","abstract":"Following the publication of the Task Force document on heart rate variability (HRV) in 1996, a number of articles have been published to describe new HRV methodologies and their application in different physiological and clinical studies. This document presents a critical review of the new methods. A particular attention has been paid to methodologies that have not been reported in the 1996 standardization document but have been more recently tested in sufficiently sized populations. The following methods were considered: Long-range correlation and fractal analysis; Short-term complexity; Entropy and regularity; and Nonlinear dynamical systems and chaotic behaviour. For each of these methods, technical aspects, clinical achievements, and suggestions for clinical application were reviewed. While the novel approaches have contributed in the technical understanding of the signal character of HRV, their success in developing new clinical tools, such as those for the identification of high-risk patients, has been rather limited. Available results obtained in selected populations of patients by specialized laboratories are nevertheless of interest but new prospective studies are needed. The investigation of new parameters, descriptive of the complex regulation mechanisms of heart rate, has to be encouraged because not all information in the HRV signal is captured by traditional methods. The new technologies thus could provide after proper validation, additional physiological, and clinical meaning. Multidisciplinary dialogue and specialized courses in the combination of clinical cardiology and complex signal processing methods seem warranted for further advances in studies of cardiac oscillations and in the understanding normal and abnormal cardiac control processes.","author":[{"dropping-particle":"","family":"Sassi","given":"Roberto","non-dropping-particle":"","parse-names":false,"suffix":""},{"dropping-particle":"","family":"Cerutti","given":"Sergio","non-dropping-particle":"","parse-names":false,"suffix":""},{"dropping-particle":"","family":"Lombardi","given":"Federico","non-dropping-particle":"","parse-names":false,"suffix":""},{"dropping-particle":"","family":"Malik","given":"Marek","non-dropping-particle":"","parse-names":false,"suffix":""},{"dropping-particle":"V.","family":"Huikuri","given":"Heikki","non-dropping-particle":"","parse-names":false,"suffix":""},{"dropping-particle":"","family":"Peng","given":"Chung Kang","non-dropping-particle":"","parse-names":false,"suffix":""},{"dropping-particle":"","family":"Schmidt","given":"Georg","non-dropping-particle":"","parse-names":false,"suffix":""},{"dropping-particle":"","family":"Yamamoto","given":"Yoshiharu","non-dropping-particle":"","parse-names":false,"suffix":""}],"container-title":"Europace","id":"ITEM-1","issue":"9","issued":{"date-parts":[["2015"]]},"page":"1341-1353","title":"Advances in heart rate variability signal analysis: Joint position statement by the e-Cardiology ESC Working Group and the European Heart Rhythm Association co-endorsed by the Asia Pacific Heart Rhythm Society","type":"article-journal","volume":"17"},"uris":["http://www.mendeley.com/documents/?uuid=363b466d-6b9b-3645-ba79-6015a8301127"]}],"mendeley":{"formattedCitation":"&lt;sup&gt;41&lt;/sup&gt;","plainTextFormattedCitation":"41","previouslyFormattedCitation":"&lt;sup&gt;41&lt;/sup&gt;"},"properties":{"noteIndex":0},"schema":"https://github.com/citation-style-language/schema/raw/master/csl-citation.json"}</w:instrText>
+        <w:instrText>ADDIN CSL_CITATION {"citationItems":[{"id":"ITEM-1","itemData":{"DOI":"10.1093/europace/euv015","ISBN":"1532-2092 (Electronic)\\r1099-5129 (Linking)","ISSN":"15322092","PMID":"26177817","abstract":"Following the publication of the Task Force document on heart rate variability (HRV) in 1996, a number of articles have been published to describe new HRV methodologies and their application in different physiological and clinical studies. This document presents a critical review of the new methods. A particular attention has been paid to methodologies that have not been reported in the 1996 standardization document but have been more recently tested in sufficiently sized populations. The following methods were considered: Long-range correlation and fractal analysis; Short-term complexity; Entropy and regularity; and Nonlinear dynamical systems and chaotic behaviour. For each of these methods, technical aspects, clinical achievements, and suggestions for clinical application were reviewed. While the novel approaches have contributed in the technical understanding of the signal character of HRV, their success in developing new clinical tools, such as those for the identification of high-risk patients, has been rather limited. Available results obtained in selected populations of patients by specialized laboratories are nevertheless of interest but new prospective studies are needed. The investigation of new parameters, descriptive of the complex regulation mechanisms of heart rate, has to be encouraged because not all information in the HRV signal is captured by traditional methods. The new technologies thus could provide after proper validation, additional physiological, and clinical meaning. Multidisciplinary dialogue and specialized courses in the combination of clinical cardiology and complex signal processing methods seem warranted for further advances in studies of cardiac oscillations and in the understanding normal and abnormal cardiac control processes.","author":[{"dropping-particle":"","family":"Sassi","given":"Roberto","non-dropping-particle":"","parse-names":false,"suffix":""},{"dropping-particle":"","family":"Cerutti","given":"Sergio","non-dropping-particle":"","parse-names":false,"suffix":""},{"dropping-particle":"","family":"Lombardi","given":"Federico","non-dropping-particle":"","parse-names":false,"suffix":""},{"dropping-particle":"","family":"Malik","given":"Marek","non-dropping-particle":"","parse-names":false,"suffix":""},{"dropping-particle":"V.","family":"Huikuri","given":"Heikki","non-dropping-particle":"","parse-names":false,"suffix":""},{"dropping-particle":"","family":"Peng","given":"Chung Kang","non-dropping-particle":"","parse-names":false,"suffix":""},{"dropping-particle":"","family":"Schmidt","given":"Georg","non-dropping-particle":"","parse-names":false,"suffix":""},{"dropping-particle":"","family":"Yamamoto","given":"Yoshiharu","non-dropping-particle":"","parse-names":false,"suffix":""}],"container-title":"Europace","id":"ITEM-1","issue":"9","issued":{"date-parts":[["2015"]]},"page":"1341-1353","title":"Advances in heart rate variability signal analysis: Joint position statement by the e-Cardiology ESC Working Group and the European Heart Rhythm Association co-endorsed by the Asia Pacific Heart Rhythm Society","type":"article-journal","volume":"17"},"uris":["http://www.mendeley.com/documents/?uuid=363b466d-6b9b-3645-ba79-6015a8301127"]}],"mendeley":{"formattedCitation":"&lt;sup&gt;60&lt;/sup&gt;","plainTextFormattedCitation":"60","previouslyFormattedCitation":"&lt;sup&gt;60&lt;/sup&gt;"},"properties":{"noteIndex":0},"schema":"https://github.com/citation-style-language/schema/raw/master/csl-citation.json"}</w:instrText>
       </w:r>
       <w:r>
         <w:rPr>
@@ -5396,7 +5622,7 @@
           <w:color w:val="000000" w:themeColor="text1"/>
           <w:vertAlign w:val="superscript"/>
         </w:rPr>
-        <w:t>41</w:t>
+        <w:t>60</w:t>
       </w:r>
       <w:r>
         <w:rPr>
@@ -5449,7 +5675,7 @@
         <w:rPr>
           <w:color w:val="000000" w:themeColor="text1"/>
         </w:rPr>
-        <w:instrText>ADDIN CSL_CITATION {"citationItems":[{"id":"ITEM-1","itemData":{"DOI":"10.1016/0002-9149(94)90400-6","ISSN":"00029149","abstract":"This study analyzed, with spectral techniques, the effects of atenolol or metroprolol on RR interval variability in 20 patients 4 weeks after the first uncomplicated myocardial infarction. Beta blocker-induced bradycardia was associated with a significant increase in the average 24 hour values of RR variance (from 13,886 ± 1,479 to 16,728 ± 1,891 ms2) and of the normalized power of the high-frequency component (from 22 ± 1 to 28 ± 2 normalized units), whereas the low-frequency component was greatly reduced (from 60 ± 3 to 50 ± 3 normalized units). When considering day and nighttime separately, the effects of both drugs were more pronounced in the daytime. In addition, a marked attenuation was observed in the circadian variation of the low-frequency component after β blockade. As a result, the early morning increase of the spectral index of sympathetic modulation was no longer detectable. These results indicate that β-blocker administration has important effects on RR interval variability and on its spectral components. The observed reduction in signs of sympathetic activation and the increase in vagal tone after β blockade help to explain the beneficial effects of these drugs after myocardial infarction. However, the potential clinical relevance of the increase in RR variance remains to be established. © 1994.","author":[{"dropping-particle":"","family":"Sandrone","given":"Giulia","non-dropping-particle":"","parse-names":false,"suffix":""},{"dropping-particle":"","family":"Mortara","given":"Andrea","non-dropping-particle":"","parse-names":false,"suffix":""},{"dropping-particle":"","family":"Torzillo","given":"Daniela","non-dropping-particle":"","parse-names":false,"suffix":""},{"dropping-particle":"","family":"Rovere","given":"Maria Teresa","non-dropping-particle":"La","parse-names":false,"suffix":""},{"dropping-particle":"","family":"Malliani","given":"Alberto","non-dropping-particle":"","parse-names":false,"suffix":""},{"dropping-particle":"","family":"Lombardi","given":"Federico","non-dropping-particle":"","parse-names":false,"suffix":""}],"container-title":"The American Journal of Cardiology","id":"ITEM-1","issue":"4","issued":{"date-parts":[["1994"]]},"page":"340-345","title":"Effects of beta blockers (atenolol or metoprolol) on heart rate variability after acute myocardial infarction","type":"article-journal","volume":"74"},"uris":["http://www.mendeley.com/documents/?uuid=68d4ec6c-b06a-3cde-8af6-0efb4187a8cd"]}],"mendeley":{"formattedCitation":"&lt;sup&gt;77&lt;/sup&gt;","plainTextFormattedCitation":"77","previouslyFormattedCitation":"&lt;sup&gt;77&lt;/sup&gt;"},"properties":{"noteIndex":0},"schema":"https://github.com/citation-style-language/schema/raw/master/csl-citation.json"}</w:instrText>
+        <w:instrText>ADDIN CSL_CITATION {"citationItems":[{"id":"ITEM-1","itemData":{"DOI":"10.1016/0002-9149(94)90400-6","ISSN":"00029149","abstract":"This study analyzed, with spectral techniques, the effects of atenolol or metroprolol on RR interval variability in 20 patients 4 weeks after the first uncomplicated myocardial infarction. Beta blocker-induced bradycardia was associated with a significant increase in the average 24 hour values of RR variance (from 13,886 ± 1,479 to 16,728 ± 1,891 ms2) and of the normalized power of the high-frequency component (from 22 ± 1 to 28 ± 2 normalized units), whereas the low-frequency component was greatly reduced (from 60 ± 3 to 50 ± 3 normalized units). When considering day and nighttime separately, the effects of both drugs were more pronounced in the daytime. In addition, a marked attenuation was observed in the circadian variation of the low-frequency component after β blockade. As a result, the early morning increase of the spectral index of sympathetic modulation was no longer detectable. These results indicate that β-blocker administration has important effects on RR interval variability and on its spectral components. The observed reduction in signs of sympathetic activation and the increase in vagal tone after β blockade help to explain the beneficial effects of these drugs after myocardial infarction. However, the potential clinical relevance of the increase in RR variance remains to be established. © 1994.","author":[{"dropping-particle":"","family":"Sandrone","given":"Giulia","non-dropping-particle":"","parse-names":false,"suffix":""},{"dropping-particle":"","family":"Mortara","given":"Andrea","non-dropping-particle":"","parse-names":false,"suffix":""},{"dropping-particle":"","family":"Torzillo","given":"Daniela","non-dropping-particle":"","parse-names":false,"suffix":""},{"dropping-particle":"","family":"Rovere","given":"Maria Teresa","non-dropping-particle":"La","parse-names":false,"suffix":""},{"dropping-particle":"","family":"Malliani","given":"Alberto","non-dropping-particle":"","parse-names":false,"suffix":""},{"dropping-particle":"","family":"Lombardi","given":"Federico","non-dropping-particle":"","parse-names":false,"suffix":""}],"container-title":"The American Journal of Cardiology","id":"ITEM-1","issue":"4","issued":{"date-parts":[["1994"]]},"page":"340-345","title":"Effects of beta blockers (atenolol or metoprolol) on heart rate variability after acute myocardial infarction","type":"article-journal","volume":"74"},"uris":["http://www.mendeley.com/documents/?uuid=68d4ec6c-b06a-3cde-8af6-0efb4187a8cd"]}],"mendeley":{"formattedCitation":"&lt;sup&gt;62&lt;/sup&gt;","plainTextFormattedCitation":"62","previouslyFormattedCitation":"&lt;sup&gt;62&lt;/sup&gt;"},"properties":{"noteIndex":0},"schema":"https://github.com/citation-style-language/schema/raw/master/csl-citation.json"}</w:instrText>
       </w:r>
       <w:r>
         <w:rPr>
@@ -5463,7 +5689,7 @@
           <w:color w:val="000000" w:themeColor="text1"/>
           <w:vertAlign w:val="superscript"/>
         </w:rPr>
-        <w:t>77</w:t>
+        <w:t>62</w:t>
       </w:r>
       <w:r>
         <w:rPr>
@@ -5498,6 +5724,7 @@
           <w:color w:val="000000" w:themeColor="text1"/>
           <w:u w:val="single"/>
         </w:rPr>
+        <w:lastRenderedPageBreak/>
         <w:t>Anticipated Results</w:t>
       </w:r>
       <w:r>
@@ -5690,7 +5917,7 @@
         <w:rPr>
           <w:color w:val="000000" w:themeColor="text1"/>
         </w:rPr>
-        <w:instrText>ADDIN CSL_CITATION {"citationItems":[{"id":"ITEM-1","itemData":{"DOI":"10.1161/circ.138.suppl_1.15216","abstract":"Introduction: About one-half of sudden cardiac deaths occur in those without known CAD suggesting the need for better risk-stratification tests. Autonomic dysfunction, measured by low heart rate variability (HRV), can occur with myocardial ischemia. Testing for low HRV may help to identify high-risk, asymptomatic individuals. The association of low HRV with ischemia may also be greatest during the morning hours, when cardiac events (MI, sudden death) are most likely to be triggered. Hypothesis: In a cohort of veteran males with no known CAD, subclinical myocardial ischemia is associated with autonomic dysfunction as measured by low HRV; this association is greatest during morning hours. Methods: We evaluated 24-hour ambulatory ECGs in middle-aged twins without known CAD from the Vietnam Era Twin Registry, and calculated frequency domain and non-linear (Dyx) HRV metrics. All subjects underwent [13N]-ammonia positron emission tomography with adenosine stress, with ischemia defined as greater than 5% perfusion deficit. Mixed models were used to compare HRV between ischemic and non-ischemic subjects in 1-hour intervals, and morning hours were 6 AM until 10 AM. Results: Data on 276 twin subjects were analyzed; the mean age (SD) was 53 (3) and 55 (20%) had ischemia. HRV was significantly different between ischemic and non-ischemic twins during morning hours (figure 1), with the largest magnitude difference occurring with Dyx at 7 AM. Each SD decrease in Dyx associated with an OR for ischemia of 4.8 (95% CI, 1.5 — 15.8). Dyx in morning hours remained significant in a subgroup of pairs discordant for ischemia and after risk factor adjustment. Significant differences by ischemia status were noted for low-frequency and very-low-frequency HRV. Conclusions: Lower HRV is strongly associated with subclinical myocardial ischemia primarily during morning hours. More research regarding this circadian autonomic vulnerability and its clinical implications are warranted.","author":[{"dropping-particle":"","family":"Shah","given":"Anish","non-dropping-particle":"","parse-names":false,"suffix":""},{"dropping-particle":"","family":"Lampert","given":"Rachel","non-dropping-particle":"","parse-names":false,"suffix":""},{"dropping-particle":"","family":"Goldberg","given":"Jack","non-dropping-particle":"","parse-names":false,"suffix":""},{"dropping-particle":"","family":"Bremner","given":"J Douglas","non-dropping-particle":"","parse-names":false,"suffix":""},{"dropping-particle":"","family":"Vaccarino","given":"Viola","non-dropping-particle":"","parse-names":false,"suffix":""},{"dropping-particle":"","family":"Shah","given":"Amit","non-dropping-particle":"","parse-names":false,"suffix":""}],"container-title":"Circulation","id":"ITEM-1","issue":"Suppl\\_1","issued":{"date-parts":[["2018","11","6"]]},"note":"doi: 10.1161/circ.138.suppl_1.15216","page":"A15216-A15216","publisher":"American Heart Association","title":"Abstract 15216: Circadian Autonomic Inflexibility: A Marker of Ischemic Heart Disease","type":"paper-conference","volume":"138"},"uris":["http://www.mendeley.com/documents/?uuid=133759b7-ec23-4126-bea7-3d0448ff23f4"]}],"mendeley":{"formattedCitation":"&lt;sup&gt;45&lt;/sup&gt;","plainTextFormattedCitation":"45","previouslyFormattedCitation":"&lt;sup&gt;45&lt;/sup&gt;"},"properties":{"noteIndex":0},"schema":"https://github.com/citation-style-language/schema/raw/master/csl-citation.json"}</w:instrText>
+        <w:instrText>ADDIN CSL_CITATION {"citationItems":[{"id":"ITEM-1","itemData":{"DOI":"10.1161/circ.138.suppl_1.15216","abstract":"Introduction: About one-half of sudden cardiac deaths occur in those without known CAD suggesting the need for better risk-stratification tests. Autonomic dysfunction, measured by low heart rate variability (HRV), can occur with myocardial ischemia. Testing for low HRV may help to identify high-risk, asymptomatic individuals. The association of low HRV with ischemia may also be greatest during the morning hours, when cardiac events (MI, sudden death) are most likely to be triggered. Hypothesis: In a cohort of veteran males with no known CAD, subclinical myocardial ischemia is associated with autonomic dysfunction as measured by low HRV; this association is greatest during morning hours. Methods: We evaluated 24-hour ambulatory ECGs in middle-aged twins without known CAD from the Vietnam Era Twin Registry, and calculated frequency domain and non-linear (Dyx) HRV metrics. All subjects underwent [13N]-ammonia positron emission tomography with adenosine stress, with ischemia defined as greater than 5% perfusion deficit. Mixed models were used to compare HRV between ischemic and non-ischemic subjects in 1-hour intervals, and morning hours were 6 AM until 10 AM. Results: Data on 276 twin subjects were analyzed; the mean age (SD) was 53 (3) and 55 (20%) had ischemia. HRV was significantly different between ischemic and non-ischemic twins during morning hours (figure 1), with the largest magnitude difference occurring with Dyx at 7 AM. Each SD decrease in Dyx associated with an OR for ischemia of 4.8 (95% CI, 1.5 — 15.8). Dyx in morning hours remained significant in a subgroup of pairs discordant for ischemia and after risk factor adjustment. Significant differences by ischemia status were noted for low-frequency and very-low-frequency HRV. Conclusions: Lower HRV is strongly associated with subclinical myocardial ischemia primarily during morning hours. More research regarding this circadian autonomic vulnerability and its clinical implications are warranted.","author":[{"dropping-particle":"","family":"Shah","given":"Anish","non-dropping-particle":"","parse-names":false,"suffix":""},{"dropping-particle":"","family":"Lampert","given":"Rachel","non-dropping-particle":"","parse-names":false,"suffix":""},{"dropping-particle":"","family":"Goldberg","given":"Jack","non-dropping-particle":"","parse-names":false,"suffix":""},{"dropping-particle":"","family":"Bremner","given":"J Douglas","non-dropping-particle":"","parse-names":false,"suffix":""},{"dropping-particle":"","family":"Vaccarino","given":"Viola","non-dropping-particle":"","parse-names":false,"suffix":""},{"dropping-particle":"","family":"Shah","given":"Amit","non-dropping-particle":"","parse-names":false,"suffix":""}],"container-title":"Circulation","id":"ITEM-1","issue":"Suppl\\_1","issued":{"date-parts":[["2018","11","6"]]},"note":"doi: 10.1161/circ.138.suppl_1.15216","page":"A15216-A15216","publisher":"American Heart Association","title":"Abstract 15216: Circadian Autonomic Inflexibility: A Marker of Ischemic Heart Disease","type":"paper-conference","volume":"138"},"uris":["http://www.mendeley.com/documents/?uuid=133759b7-ec23-4126-bea7-3d0448ff23f4"]}],"mendeley":{"formattedCitation":"&lt;sup&gt;38&lt;/sup&gt;","plainTextFormattedCitation":"38","previouslyFormattedCitation":"&lt;sup&gt;38&lt;/sup&gt;"},"properties":{"noteIndex":0},"schema":"https://github.com/citation-style-language/schema/raw/master/csl-citation.json"}</w:instrText>
       </w:r>
       <w:r>
         <w:rPr>
@@ -5704,7 +5931,7 @@
           <w:color w:val="000000" w:themeColor="text1"/>
           <w:vertAlign w:val="superscript"/>
         </w:rPr>
-        <w:t>45</w:t>
+        <w:t>38</w:t>
       </w:r>
       <w:r>
         <w:rPr>
@@ -5840,7 +6067,7 @@
         <w:rPr>
           <w:color w:val="000000" w:themeColor="text1"/>
         </w:rPr>
-        <w:instrText>ADDIN CSL_CITATION {"citationItems":[{"id":"ITEM-1","itemData":{"DOI":"10.1093/europace/euv015","ISBN":"1532-2092 (Electronic)\\r1099-5129 (Linking)","ISSN":"15322092","PMID":"26177817","abstract":"Following the publication of the Task Force document on heart rate variability (HRV) in 1996, a number of articles have been published to describe new HRV methodologies and their application in different physiological and clinical studies. This document presents a critical review of the new methods. A particular attention has been paid to methodologies that have not been reported in the 1996 standardization document but have been more recently tested in sufficiently sized populations. The following methods were considered: Long-range correlation and fractal analysis; Short-term complexity; Entropy and regularity; and Nonlinear dynamical systems and chaotic behaviour. For each of these methods, technical aspects, clinical achievements, and suggestions for clinical application were reviewed. While the novel approaches have contributed in the technical understanding of the signal character of HRV, their success in developing new clinical tools, such as those for the identification of high-risk patients, has been rather limited. Available results obtained in selected populations of patients by specialized laboratories are nevertheless of interest but new prospective studies are needed. The investigation of new parameters, descriptive of the complex regulation mechanisms of heart rate, has to be encouraged because not all information in the HRV signal is captured by traditional methods. The new technologies thus could provide after proper validation, additional physiological, and clinical meaning. Multidisciplinary dialogue and specialized courses in the combination of clinical cardiology and complex signal processing methods seem warranted for further advances in studies of cardiac oscillations and in the understanding normal and abnormal cardiac control processes.","author":[{"dropping-particle":"","family":"Sassi","given":"Roberto","non-dropping-particle":"","parse-names":false,"suffix":""},{"dropping-particle":"","family":"Cerutti","given":"Sergio","non-dropping-particle":"","parse-names":false,"suffix":""},{"dropping-particle":"","family":"Lombardi","given":"Federico","non-dropping-particle":"","parse-names":false,"suffix":""},{"dropping-particle":"","family":"Malik","given":"Marek","non-dropping-particle":"","parse-names":false,"suffix":""},{"dropping-particle":"V.","family":"Huikuri","given":"Heikki","non-dropping-particle":"","parse-names":false,"suffix":""},{"dropping-particle":"","family":"Peng","given":"Chung Kang","non-dropping-particle":"","parse-names":false,"suffix":""},{"dropping-particle":"","family":"Schmidt","given":"Georg","non-dropping-particle":"","parse-names":false,"suffix":""},{"dropping-particle":"","family":"Yamamoto","given":"Yoshiharu","non-dropping-particle":"","parse-names":false,"suffix":""}],"container-title":"Europace","id":"ITEM-1","issue":"9","issued":{"date-parts":[["2015"]]},"page":"1341-1353","title":"Advances in heart rate variability signal analysis: Joint position statement by the e-Cardiology ESC Working Group and the European Heart Rhythm Association co-endorsed by the Asia Pacific Heart Rhythm Society","type":"article-journal","volume":"17"},"uris":["http://www.mendeley.com/documents/?uuid=363b466d-6b9b-3645-ba79-6015a8301127"]}],"mendeley":{"formattedCitation":"&lt;sup&gt;41&lt;/sup&gt;","plainTextFormattedCitation":"41","previouslyFormattedCitation":"&lt;sup&gt;41&lt;/sup&gt;"},"properties":{"noteIndex":0},"schema":"https://github.com/citation-style-language/schema/raw/master/csl-citation.json"}</w:instrText>
+        <w:instrText>ADDIN CSL_CITATION {"citationItems":[{"id":"ITEM-1","itemData":{"DOI":"10.1093/europace/euv015","ISBN":"1532-2092 (Electronic)\\r1099-5129 (Linking)","ISSN":"15322092","PMID":"26177817","abstract":"Following the publication of the Task Force document on heart rate variability (HRV) in 1996, a number of articles have been published to describe new HRV methodologies and their application in different physiological and clinical studies. This document presents a critical review of the new methods. A particular attention has been paid to methodologies that have not been reported in the 1996 standardization document but have been more recently tested in sufficiently sized populations. The following methods were considered: Long-range correlation and fractal analysis; Short-term complexity; Entropy and regularity; and Nonlinear dynamical systems and chaotic behaviour. For each of these methods, technical aspects, clinical achievements, and suggestions for clinical application were reviewed. While the novel approaches have contributed in the technical understanding of the signal character of HRV, their success in developing new clinical tools, such as those for the identification of high-risk patients, has been rather limited. Available results obtained in selected populations of patients by specialized laboratories are nevertheless of interest but new prospective studies are needed. The investigation of new parameters, descriptive of the complex regulation mechanisms of heart rate, has to be encouraged because not all information in the HRV signal is captured by traditional methods. The new technologies thus could provide after proper validation, additional physiological, and clinical meaning. Multidisciplinary dialogue and specialized courses in the combination of clinical cardiology and complex signal processing methods seem warranted for further advances in studies of cardiac oscillations and in the understanding normal and abnormal cardiac control processes.","author":[{"dropping-particle":"","family":"Sassi","given":"Roberto","non-dropping-particle":"","parse-names":false,"suffix":""},{"dropping-particle":"","family":"Cerutti","given":"Sergio","non-dropping-particle":"","parse-names":false,"suffix":""},{"dropping-particle":"","family":"Lombardi","given":"Federico","non-dropping-particle":"","parse-names":false,"suffix":""},{"dropping-particle":"","family":"Malik","given":"Marek","non-dropping-particle":"","parse-names":false,"suffix":""},{"dropping-particle":"V.","family":"Huikuri","given":"Heikki","non-dropping-particle":"","parse-names":false,"suffix":""},{"dropping-particle":"","family":"Peng","given":"Chung Kang","non-dropping-particle":"","parse-names":false,"suffix":""},{"dropping-particle":"","family":"Schmidt","given":"Georg","non-dropping-particle":"","parse-names":false,"suffix":""},{"dropping-particle":"","family":"Yamamoto","given":"Yoshiharu","non-dropping-particle":"","parse-names":false,"suffix":""}],"container-title":"Europace","id":"ITEM-1","issue":"9","issued":{"date-parts":[["2015"]]},"page":"1341-1353","title":"Advances in heart rate variability signal analysis: Joint position statement by the e-Cardiology ESC Working Group and the European Heart Rhythm Association co-endorsed by the Asia Pacific Heart Rhythm Society","type":"article-journal","volume":"17"},"uris":["http://www.mendeley.com/documents/?uuid=363b466d-6b9b-3645-ba79-6015a8301127"]}],"mendeley":{"formattedCitation":"&lt;sup&gt;60&lt;/sup&gt;","plainTextFormattedCitation":"60","previouslyFormattedCitation":"&lt;sup&gt;60&lt;/sup&gt;"},"properties":{"noteIndex":0},"schema":"https://github.com/citation-style-language/schema/raw/master/csl-citation.json"}</w:instrText>
       </w:r>
       <w:r>
         <w:rPr>
@@ -5854,7 +6081,7 @@
           <w:color w:val="000000" w:themeColor="text1"/>
           <w:vertAlign w:val="superscript"/>
         </w:rPr>
-        <w:t>41</w:t>
+        <w:t>60</w:t>
       </w:r>
       <w:r>
         <w:rPr>
@@ -5907,7 +6134,7 @@
         <w:rPr>
           <w:color w:val="000000" w:themeColor="text1"/>
         </w:rPr>
-        <w:instrText>ADDIN CSL_CITATION {"citationItems":[{"id":"ITEM-1","itemData":{"DOI":"10.1016/0002-9149(94)90400-6","ISSN":"00029149","abstract":"This study analyzed, with spectral techniques, the effects of atenolol or metroprolol on RR interval variability in 20 patients 4 weeks after the first uncomplicated myocardial infarction. Beta blocker-induced bradycardia was associated with a significant increase in the average 24 hour values of RR variance (from 13,886 ± 1,479 to 16,728 ± 1,891 ms2) and of the normalized power of the high-frequency component (from 22 ± 1 to 28 ± 2 normalized units), whereas the low-frequency component was greatly reduced (from 60 ± 3 to 50 ± 3 normalized units). When considering day and nighttime separately, the effects of both drugs were more pronounced in the daytime. In addition, a marked attenuation was observed in the circadian variation of the low-frequency component after β blockade. As a result, the early morning increase of the spectral index of sympathetic modulation was no longer detectable. These results indicate that β-blocker administration has important effects on RR interval variability and on its spectral components. The observed reduction in signs of sympathetic activation and the increase in vagal tone after β blockade help to explain the beneficial effects of these drugs after myocardial infarction. However, the potential clinical relevance of the increase in RR variance remains to be established. © 1994.","author":[{"dropping-particle":"","family":"Sandrone","given":"Giulia","non-dropping-particle":"","parse-names":false,"suffix":""},{"dropping-particle":"","family":"Mortara","given":"Andrea","non-dropping-particle":"","parse-names":false,"suffix":""},{"dropping-particle":"","family":"Torzillo","given":"Daniela","non-dropping-particle":"","parse-names":false,"suffix":""},{"dropping-particle":"","family":"Rovere","given":"Maria Teresa","non-dropping-particle":"La","parse-names":false,"suffix":""},{"dropping-particle":"","family":"Malliani","given":"Alberto","non-dropping-particle":"","parse-names":false,"suffix":""},{"dropping-particle":"","family":"Lombardi","given":"Federico","non-dropping-particle":"","parse-names":false,"suffix":""}],"container-title":"The American Journal of Cardiology","id":"ITEM-1","issue":"4","issued":{"date-parts":[["1994"]]},"page":"340-345","title":"Effects of beta blockers (atenolol or metoprolol) on heart rate variability after acute myocardial infarction","type":"article-journal","volume":"74"},"uris":["http://www.mendeley.com/documents/?uuid=68d4ec6c-b06a-3cde-8af6-0efb4187a8cd"]}],"mendeley":{"formattedCitation":"&lt;sup&gt;77&lt;/sup&gt;","plainTextFormattedCitation":"77","previouslyFormattedCitation":"&lt;sup&gt;77&lt;/sup&gt;"},"properties":{"noteIndex":0},"schema":"https://github.com/citation-style-language/schema/raw/master/csl-citation.json"}</w:instrText>
+        <w:instrText>ADDIN CSL_CITATION {"citationItems":[{"id":"ITEM-1","itemData":{"DOI":"10.1016/0002-9149(94)90400-6","ISSN":"00029149","abstract":"This study analyzed, with spectral techniques, the effects of atenolol or metroprolol on RR interval variability in 20 patients 4 weeks after the first uncomplicated myocardial infarction. Beta blocker-induced bradycardia was associated with a significant increase in the average 24 hour values of RR variance (from 13,886 ± 1,479 to 16,728 ± 1,891 ms2) and of the normalized power of the high-frequency component (from 22 ± 1 to 28 ± 2 normalized units), whereas the low-frequency component was greatly reduced (from 60 ± 3 to 50 ± 3 normalized units). When considering day and nighttime separately, the effects of both drugs were more pronounced in the daytime. In addition, a marked attenuation was observed in the circadian variation of the low-frequency component after β blockade. As a result, the early morning increase of the spectral index of sympathetic modulation was no longer detectable. These results indicate that β-blocker administration has important effects on RR interval variability and on its spectral components. The observed reduction in signs of sympathetic activation and the increase in vagal tone after β blockade help to explain the beneficial effects of these drugs after myocardial infarction. However, the potential clinical relevance of the increase in RR variance remains to be established. © 1994.","author":[{"dropping-particle":"","family":"Sandrone","given":"Giulia","non-dropping-particle":"","parse-names":false,"suffix":""},{"dropping-particle":"","family":"Mortara","given":"Andrea","non-dropping-particle":"","parse-names":false,"suffix":""},{"dropping-particle":"","family":"Torzillo","given":"Daniela","non-dropping-particle":"","parse-names":false,"suffix":""},{"dropping-particle":"","family":"Rovere","given":"Maria Teresa","non-dropping-particle":"La","parse-names":false,"suffix":""},{"dropping-particle":"","family":"Malliani","given":"Alberto","non-dropping-particle":"","parse-names":false,"suffix":""},{"dropping-particle":"","family":"Lombardi","given":"Federico","non-dropping-particle":"","parse-names":false,"suffix":""}],"container-title":"The American Journal of Cardiology","id":"ITEM-1","issue":"4","issued":{"date-parts":[["1994"]]},"page":"340-345","title":"Effects of beta blockers (atenolol or metoprolol) on heart rate variability after acute myocardial infarction","type":"article-journal","volume":"74"},"uris":["http://www.mendeley.com/documents/?uuid=68d4ec6c-b06a-3cde-8af6-0efb4187a8cd"]}],"mendeley":{"formattedCitation":"&lt;sup&gt;62&lt;/sup&gt;","plainTextFormattedCitation":"62","previouslyFormattedCitation":"&lt;sup&gt;62&lt;/sup&gt;"},"properties":{"noteIndex":0},"schema":"https://github.com/citation-style-language/schema/raw/master/csl-citation.json"}</w:instrText>
       </w:r>
       <w:r>
         <w:rPr>
@@ -5921,7 +6148,7 @@
           <w:color w:val="000000" w:themeColor="text1"/>
           <w:vertAlign w:val="superscript"/>
         </w:rPr>
-        <w:t>77</w:t>
+        <w:t>62</w:t>
       </w:r>
       <w:r>
         <w:rPr>
@@ -7585,7 +7812,7 @@
           <w:szCs w:val="24"/>
         </w:rPr>
         <w:tab/>
-        <w:t xml:space="preserve">Shah A, Lampert R, Goldberg J, Bremner JD, Vaccarino V, Shah A. Abstract 15216: Circadian Autonomic Inflexibility: A Marker of Ischemic Heart Disease. </w:t>
+        <w:t xml:space="preserve">Jørgensen RM, Abildstrøm SZ, Levitan J, et al. Heart Rate Variability Density Analysis (Dyx) and Prediction of Long-Term Mortality after Acute Myocardial Infarction. </w:t>
       </w:r>
       <w:r>
         <w:rPr>
@@ -7594,14 +7821,14 @@
           <w:noProof/>
           <w:szCs w:val="24"/>
         </w:rPr>
-        <w:t>Circulation</w:t>
-      </w:r>
-      <w:r>
-        <w:rPr>
-          <w:noProof/>
-          <w:szCs w:val="24"/>
-        </w:rPr>
-        <w:t>. 2018;138(Suppl_1):A15216-A15216. doi:10.1161/circ.138.suppl_1.15216</w:t>
+        <w:t>Ann Noninvasive Electrocardiol</w:t>
+      </w:r>
+      <w:r>
+        <w:rPr>
+          <w:noProof/>
+          <w:szCs w:val="24"/>
+        </w:rPr>
+        <w:t>. 2016;21(1):60-68. doi:10.1111/anec.12297</w:t>
       </w:r>
     </w:p>
     <w:p>
@@ -7630,7 +7857,7 @@
           <w:szCs w:val="24"/>
         </w:rPr>
         <w:tab/>
-        <w:t xml:space="preserve">Jørgensen RM, Abildstrøm SZ, Levitan J, et al. Heart Rate Variability Density Analysis (Dyx) and Prediction of Long-Term Mortality after Acute Myocardial Infarction. </w:t>
+        <w:t xml:space="preserve">Goldkorn R, Naimushin A, Shlomo N, et al. Comparison of the usefulness of heart rate variability versus exercise stress testing for the detection of myocardial ischemia in patients without known coronary artery disease. </w:t>
       </w:r>
       <w:r>
         <w:rPr>
@@ -7639,14 +7866,14 @@
           <w:noProof/>
           <w:szCs w:val="24"/>
         </w:rPr>
-        <w:t>Ann Noninvasive Electrocardiol</w:t>
-      </w:r>
-      <w:r>
-        <w:rPr>
-          <w:noProof/>
-          <w:szCs w:val="24"/>
-        </w:rPr>
-        <w:t>. 2016;21(1):60-68. doi:10.1111/anec.12297</w:t>
+        <w:t>Am J Cardiol</w:t>
+      </w:r>
+      <w:r>
+        <w:rPr>
+          <w:noProof/>
+          <w:szCs w:val="24"/>
+        </w:rPr>
+        <w:t>. 2015;115(11):1518-1522. doi:10.1016/j.amjcard.2015.02.054</w:t>
       </w:r>
     </w:p>
     <w:p>
@@ -7675,7 +7902,7 @@
           <w:szCs w:val="24"/>
         </w:rPr>
         <w:tab/>
-        <w:t xml:space="preserve">Goldkorn R, Naimushin A, Shlomo N, et al. Comparison of the usefulness of heart rate variability versus exercise stress testing for the detection of myocardial ischemia in patients without known coronary artery disease. </w:t>
+        <w:t xml:space="preserve">Oieru D, Moalem I, Rozen E, et al. A novel heart rate variability algorithm for the detection of myocardial ischemia: pilot data from a prospective clinical trial. </w:t>
       </w:r>
       <w:r>
         <w:rPr>
@@ -7684,14 +7911,14 @@
           <w:noProof/>
           <w:szCs w:val="24"/>
         </w:rPr>
-        <w:t>Am J Cardiol</w:t>
-      </w:r>
-      <w:r>
-        <w:rPr>
-          <w:noProof/>
-          <w:szCs w:val="24"/>
-        </w:rPr>
-        <w:t>. 2015;115(11):1518-1522. doi:10.1016/j.amjcard.2015.02.054</w:t>
+        <w:t>Isr Med Assoc J</w:t>
+      </w:r>
+      <w:r>
+        <w:rPr>
+          <w:noProof/>
+          <w:szCs w:val="24"/>
+        </w:rPr>
+        <w:t>. 2015;17(3):161-165. http://www.ncbi.nlm.nih.gov/pubmed/25946767.</w:t>
       </w:r>
     </w:p>
     <w:p>
@@ -7720,7 +7947,7 @@
           <w:szCs w:val="24"/>
         </w:rPr>
         <w:tab/>
-        <w:t xml:space="preserve">Oieru D, Moalem I, Rozen E, et al. A novel heart rate variability algorithm for the detection of myocardial ischemia: pilot data from a prospective clinical trial. </w:t>
+        <w:t xml:space="preserve">Shah A, Lampert R, Goldberg J, Bremner JD, Vaccarino V, Shah A. Abstract 15216: Circadian Autonomic Inflexibility: A Marker of Ischemic Heart Disease. In: </w:t>
       </w:r>
       <w:r>
         <w:rPr>
@@ -7729,14 +7956,14 @@
           <w:noProof/>
           <w:szCs w:val="24"/>
         </w:rPr>
-        <w:t>Isr Med Assoc J</w:t>
-      </w:r>
-      <w:r>
-        <w:rPr>
-          <w:noProof/>
-          <w:szCs w:val="24"/>
-        </w:rPr>
-        <w:t>. 2015;17(3):161-165. http://www.ncbi.nlm.nih.gov/pubmed/25946767.</w:t>
+        <w:t>Circulation</w:t>
+      </w:r>
+      <w:r>
+        <w:rPr>
+          <w:noProof/>
+          <w:szCs w:val="24"/>
+        </w:rPr>
+        <w:t>. Vol 138. American Heart Association; 2018:A15216-A15216. doi:10.1161/circ.138.suppl_1.15216</w:t>
       </w:r>
     </w:p>
     <w:p>
@@ -7765,7 +7992,7 @@
           <w:szCs w:val="24"/>
         </w:rPr>
         <w:tab/>
-        <w:t xml:space="preserve">Kleiger RE, Miller JP, Bigger JT, Moss AJ. Decreased heart rate variability and its association with increased mortality after acute myocardial infarction. </w:t>
+        <w:t xml:space="preserve">Thayer JF, Lane RD. A model of neurovisceral integration in emotion regulation and dysregulation. </w:t>
       </w:r>
       <w:r>
         <w:rPr>
@@ -7774,14 +8001,14 @@
           <w:noProof/>
           <w:szCs w:val="24"/>
         </w:rPr>
-        <w:t>Am J Cardiol</w:t>
-      </w:r>
-      <w:r>
-        <w:rPr>
-          <w:noProof/>
-          <w:szCs w:val="24"/>
-        </w:rPr>
-        <w:t>. 1987;59(4):256-262. doi:10.1016/0002-9149(87)90795-8</w:t>
+        <w:t>J Affect Disord</w:t>
+      </w:r>
+      <w:r>
+        <w:rPr>
+          <w:noProof/>
+          <w:szCs w:val="24"/>
+        </w:rPr>
+        <w:t>. 2000;61(3):201-216. doi:10.1016/S0165-0327(00)00338-4</w:t>
       </w:r>
     </w:p>
     <w:p>
@@ -7810,7 +8037,7 @@
           <w:szCs w:val="24"/>
         </w:rPr>
         <w:tab/>
-        <w:t xml:space="preserve">Lombardi F, Sandrone G, Pernpruner S, et al. Heart rate variability as an index of sympathovagal interaction after acute myocardial infarction. </w:t>
+        <w:t xml:space="preserve">Richard Jennings J, Allen B, Gianaros PJ, Thayer JF, Manuck SB. Focusing neurovisceral integration: Cognition, heart rate variability, and cerebral blood flow. </w:t>
       </w:r>
       <w:r>
         <w:rPr>
@@ -7819,14 +8046,14 @@
           <w:noProof/>
           <w:szCs w:val="24"/>
         </w:rPr>
-        <w:t>Am J Cardiol</w:t>
-      </w:r>
-      <w:r>
-        <w:rPr>
-          <w:noProof/>
-          <w:szCs w:val="24"/>
-        </w:rPr>
-        <w:t>. 1987;60(16):1239-1245. doi:10.1016/0002-9149(87)90601-1</w:t>
+        <w:t>Psychophysiology</w:t>
+      </w:r>
+      <w:r>
+        <w:rPr>
+          <w:noProof/>
+          <w:szCs w:val="24"/>
+        </w:rPr>
+        <w:t>. 2015;52(2):214-224. doi:10.1111/psyp.12319</w:t>
       </w:r>
     </w:p>
     <w:p>
@@ -7855,7 +8082,7 @@
           <w:szCs w:val="24"/>
         </w:rPr>
         <w:tab/>
-        <w:t xml:space="preserve">Sassi R, Cerutti S, Lombardi F, et al. Advances in heart rate variability signal analysis: Joint position statement by the e-Cardiology ESC Working Group and the European Heart Rhythm Association co-endorsed by the Asia Pacific Heart Rhythm Society. </w:t>
+        <w:t xml:space="preserve">Carney RM, Freedland KE. Depression and heart rate variability in patients with coronary heart disease. </w:t>
       </w:r>
       <w:r>
         <w:rPr>
@@ -7864,14 +8091,14 @@
           <w:noProof/>
           <w:szCs w:val="24"/>
         </w:rPr>
-        <w:t>Europace</w:t>
-      </w:r>
-      <w:r>
-        <w:rPr>
-          <w:noProof/>
-          <w:szCs w:val="24"/>
-        </w:rPr>
-        <w:t>. 2015;17(9):1341-1353. doi:10.1093/europace/euv015</w:t>
+        <w:t>Cleve Clin J Med</w:t>
+      </w:r>
+      <w:r>
+        <w:rPr>
+          <w:noProof/>
+          <w:szCs w:val="24"/>
+        </w:rPr>
+        <w:t>. 2009;76(SUPPL.2). doi:10.3949/ccjm.76.s2.03</w:t>
       </w:r>
     </w:p>
     <w:p>
@@ -7900,7 +8127,7 @@
           <w:szCs w:val="24"/>
         </w:rPr>
         <w:tab/>
-        <w:t xml:space="preserve">Chou R, Qaseem A, Biebelhausen J, et al. Cardiac screening with electrocardiography, stress echocardiography, or myocardial perfusion imaging: Advice for high-value care from the american college of physicians. </w:t>
+        <w:t xml:space="preserve">Carney RM, Howells WB, Blumenthal JA, et al. Heart rate turbulence, depression, and survival after acute myocardial infarction. </w:t>
       </w:r>
       <w:r>
         <w:rPr>
@@ -7909,14 +8136,14 @@
           <w:noProof/>
           <w:szCs w:val="24"/>
         </w:rPr>
-        <w:t>Ann Intern Med</w:t>
-      </w:r>
-      <w:r>
-        <w:rPr>
-          <w:noProof/>
-          <w:szCs w:val="24"/>
-        </w:rPr>
-        <w:t>. 2015;162(6):438-447. doi:10.7326/M14-1225</w:t>
+        <w:t>Psychosom Med</w:t>
+      </w:r>
+      <w:r>
+        <w:rPr>
+          <w:noProof/>
+          <w:szCs w:val="24"/>
+        </w:rPr>
+        <w:t>. 2007;69(1):4-9. doi:10.1097/01.psy.0000249733.33811.00</w:t>
       </w:r>
     </w:p>
     <w:p>
@@ -7945,7 +8172,7 @@
           <w:szCs w:val="24"/>
         </w:rPr>
         <w:tab/>
-        <w:t xml:space="preserve">Sacha J. Interaction between Heart Rate and Heart Rate Variability. </w:t>
+        <w:t xml:space="preserve">Kotecha D, New G, Flather MD, Eccleston D, Pepper J, Krum H. Five-minute heart rate variability can predict obstructive angiographic coronary disease. </w:t>
       </w:r>
       <w:r>
         <w:rPr>
@@ -7954,14 +8181,14 @@
           <w:noProof/>
           <w:szCs w:val="24"/>
         </w:rPr>
-        <w:t>Ann Noninvasive Electrocardiol</w:t>
-      </w:r>
-      <w:r>
-        <w:rPr>
-          <w:noProof/>
-          <w:szCs w:val="24"/>
-        </w:rPr>
-        <w:t>. 2014;19(3):207-216. doi:10.1111/anec.12148</w:t>
+        <w:t>Heart</w:t>
+      </w:r>
+      <w:r>
+        <w:rPr>
+          <w:noProof/>
+          <w:szCs w:val="24"/>
+        </w:rPr>
+        <w:t>. 2012;98(5):395-401. doi:10.1136/heartjnl-2011-300033</w:t>
       </w:r>
     </w:p>
     <w:p>
@@ -7990,7 +8217,7 @@
           <w:szCs w:val="24"/>
         </w:rPr>
         <w:tab/>
-        <w:t xml:space="preserve">Stein PK, Domitrovich PP, Huikuri H V., Kleiger RE. Traditional and nonlinear heart rate variability are each independently associated with mortality after myocardial infarction. </w:t>
+        <w:t xml:space="preserve">Shah A, Lampert R, Goldberg J, Bremner JD, Vaccarino V, Shah A. Abstract 15216: Circadian Autonomic Inflexibility: A Marker of Ischemic Heart Disease. </w:t>
       </w:r>
       <w:r>
         <w:rPr>
@@ -7999,14 +8226,14 @@
           <w:noProof/>
           <w:szCs w:val="24"/>
         </w:rPr>
-        <w:t>J Cardiovasc Electrophysiol</w:t>
-      </w:r>
-      <w:r>
-        <w:rPr>
-          <w:noProof/>
-          <w:szCs w:val="24"/>
-        </w:rPr>
-        <w:t>. 2005;16(1):13-20. doi:10.1046/j.1540-8167.2005.04358.x</w:t>
+        <w:t>Circulation</w:t>
+      </w:r>
+      <w:r>
+        <w:rPr>
+          <w:noProof/>
+          <w:szCs w:val="24"/>
+        </w:rPr>
+        <w:t>. 2018;138(Suppl_1):A15216-A15216. doi:10.1161/circ.138.suppl_1.15216</w:t>
       </w:r>
     </w:p>
     <w:p>
@@ -8035,7 +8262,7 @@
           <w:szCs w:val="24"/>
         </w:rPr>
         <w:tab/>
-        <w:t xml:space="preserve">Shah A, Lampert R, Goldberg J, Bremner JD, Vaccarino V, Shah A. Abstract 15216: Circadian Autonomic Inflexibility: A Marker of Ischemic Heart Disease. In: </w:t>
+        <w:t xml:space="preserve">Blase KL, van Dijke A, Cluitmans PJM, Vermetten E. Efficacy of HRV-biofeedback as additional treatment of depression and PTSD. </w:t>
       </w:r>
       <w:r>
         <w:rPr>
@@ -8044,14 +8271,14 @@
           <w:noProof/>
           <w:szCs w:val="24"/>
         </w:rPr>
-        <w:t>Circulation</w:t>
-      </w:r>
-      <w:r>
-        <w:rPr>
-          <w:noProof/>
-          <w:szCs w:val="24"/>
-        </w:rPr>
-        <w:t>. Vol 138. American Heart Association; 2018:A15216-A15216. doi:10.1161/circ.138.suppl_1.15216</w:t>
+        <w:t>Am J Psychiatr</w:t>
+      </w:r>
+      <w:r>
+        <w:rPr>
+          <w:noProof/>
+          <w:szCs w:val="24"/>
+        </w:rPr>
+        <w:t>. 2010;58(4):292-300. http://www.ncbi.nlm.nih.gov/pubmed/27075221. Accessed October 29, 2018.</w:t>
       </w:r>
     </w:p>
     <w:p>
@@ -8080,7 +8307,7 @@
           <w:szCs w:val="24"/>
         </w:rPr>
         <w:tab/>
-        <w:t xml:space="preserve">Boudreau P, Dumont G, Kin NMKNY, Walker C-DD, Boivin DB. Correlation of heart rate variability and circadian markers in humans. In: </w:t>
+        <w:t xml:space="preserve">Guo YF, Stein PK. Circadian rhythm in the cardiovascular system: Chronocardiology. </w:t>
       </w:r>
       <w:r>
         <w:rPr>
@@ -8089,14 +8316,14 @@
           <w:noProof/>
           <w:szCs w:val="24"/>
         </w:rPr>
-        <w:t>2011 Annual International Conference of the IEEE Engineering in Medicine and Biology Society</w:t>
-      </w:r>
-      <w:r>
-        <w:rPr>
-          <w:noProof/>
-          <w:szCs w:val="24"/>
-        </w:rPr>
-        <w:t>. IEEE; 2011:681-682. doi:10.1109/IEMBS.2011.6090153</w:t>
+        <w:t>Am Heart J</w:t>
+      </w:r>
+      <w:r>
+        <w:rPr>
+          <w:noProof/>
+          <w:szCs w:val="24"/>
+        </w:rPr>
+        <w:t>. 2003;145(5):779-786. doi:10.1016/S0002-8703(02)94797-6</w:t>
       </w:r>
     </w:p>
     <w:p>
@@ -8125,7 +8352,7 @@
           <w:szCs w:val="24"/>
         </w:rPr>
         <w:tab/>
-        <w:t xml:space="preserve">Stein PK, Lundequam EJ, Clauw D, Freedland KE, Carney RM, Domitrovich PP. Circadian and ultradian rhythms in cardiac autonomic modulation. </w:t>
+        <w:t xml:space="preserve">Portaluppi F, Tiseo R, Smolensky MH, Hermida RC, Ayala DE, Fabbian F. Circadian rhythms and cardiovascular health. </w:t>
       </w:r>
       <w:r>
         <w:rPr>
@@ -8134,14 +8361,14 @@
           <w:noProof/>
           <w:szCs w:val="24"/>
         </w:rPr>
-        <w:t>Annu Int Conf IEEE Eng Med Biol - Proc</w:t>
-      </w:r>
-      <w:r>
-        <w:rPr>
-          <w:noProof/>
-          <w:szCs w:val="24"/>
-        </w:rPr>
-        <w:t>. 2006:429-432. doi:10.1109/IEMBS.2006.259558</w:t>
+        <w:t>Sleep Med Rev</w:t>
+      </w:r>
+      <w:r>
+        <w:rPr>
+          <w:noProof/>
+          <w:szCs w:val="24"/>
+        </w:rPr>
+        <w:t>. 2012;16(2):151-166. doi:10.1016/j.smrv.2011.04.003</w:t>
       </w:r>
     </w:p>
     <w:p>
@@ -8170,7 +8397,7 @@
           <w:szCs w:val="24"/>
         </w:rPr>
         <w:tab/>
-        <w:t xml:space="preserve">Thayer JF, Lane RD. A model of neurovisceral integration in emotion regulation and dysregulation. </w:t>
+        <w:t xml:space="preserve">Boudreau P, Dumont G, Kin NMKNY, Walker C-DD, Boivin DB. Correlation of heart rate variability and circadian markers in humans. In: </w:t>
       </w:r>
       <w:r>
         <w:rPr>
@@ -8179,14 +8406,14 @@
           <w:noProof/>
           <w:szCs w:val="24"/>
         </w:rPr>
-        <w:t>J Affect Disord</w:t>
-      </w:r>
-      <w:r>
-        <w:rPr>
-          <w:noProof/>
-          <w:szCs w:val="24"/>
-        </w:rPr>
-        <w:t>. 2000;61(3):201-216. doi:10.1016/S0165-0327(00)00338-4</w:t>
+        <w:t>2011 Annual International Conference of the IEEE Engineering in Medicine and Biology Society</w:t>
+      </w:r>
+      <w:r>
+        <w:rPr>
+          <w:noProof/>
+          <w:szCs w:val="24"/>
+        </w:rPr>
+        <w:t>. IEEE; 2011:681-682. doi:10.1109/IEMBS.2011.6090153</w:t>
       </w:r>
     </w:p>
     <w:p>
@@ -8215,7 +8442,7 @@
           <w:szCs w:val="24"/>
         </w:rPr>
         <w:tab/>
-        <w:t xml:space="preserve">Richard Jennings J, Allen B, Gianaros PJ, Thayer JF, Manuck SB. Focusing neurovisceral integration: Cognition, heart rate variability, and cerebral blood flow. </w:t>
+        <w:t xml:space="preserve">Ko YA, Hayek S, Sandesara P, Samman Tahhan A, Quyyumi A. Cohort profile: The Emory Cardiovascular Biobank (EmCAB). </w:t>
       </w:r>
       <w:r>
         <w:rPr>
@@ -8224,14 +8451,14 @@
           <w:noProof/>
           <w:szCs w:val="24"/>
         </w:rPr>
-        <w:t>Psychophysiology</w:t>
-      </w:r>
-      <w:r>
-        <w:rPr>
-          <w:noProof/>
-          <w:szCs w:val="24"/>
-        </w:rPr>
-        <w:t>. 2015;52(2):214-224. doi:10.1111/psyp.12319</w:t>
+        <w:t>BMJ Open</w:t>
+      </w:r>
+      <w:r>
+        <w:rPr>
+          <w:noProof/>
+          <w:szCs w:val="24"/>
+        </w:rPr>
+        <w:t>. 2017;7(12):e018753. doi:10.1136/bmjopen-2017-018753</w:t>
       </w:r>
     </w:p>
     <w:p>
@@ -8260,7 +8487,7 @@
           <w:szCs w:val="24"/>
         </w:rPr>
         <w:tab/>
-        <w:t xml:space="preserve">Carney RM, Freedland KE. Depression and heart rate variability in patients with coronary heart disease. </w:t>
+        <w:t xml:space="preserve">Vest AN, Da Poian G, Li Q, et al. An open source benchmarked toolbox for cardiovascular waveform and interval analysis. </w:t>
       </w:r>
       <w:r>
         <w:rPr>
@@ -8269,14 +8496,14 @@
           <w:noProof/>
           <w:szCs w:val="24"/>
         </w:rPr>
-        <w:t>Cleve Clin J Med</w:t>
-      </w:r>
-      <w:r>
-        <w:rPr>
-          <w:noProof/>
-          <w:szCs w:val="24"/>
-        </w:rPr>
-        <w:t>. 2009;76(SUPPL.2). doi:10.3949/ccjm.76.s2.03</w:t>
+        <w:t>Physiol Meas</w:t>
+      </w:r>
+      <w:r>
+        <w:rPr>
+          <w:noProof/>
+          <w:szCs w:val="24"/>
+        </w:rPr>
+        <w:t>. 2018;39(10):105004. doi:10.1088/1361-6579/aae021</w:t>
       </w:r>
     </w:p>
     <w:p>
@@ -8297,7 +8524,6 @@
           <w:noProof/>
           <w:szCs w:val="24"/>
         </w:rPr>
-        <w:lastRenderedPageBreak/>
         <w:t xml:space="preserve">51. </w:t>
       </w:r>
       <w:r>
@@ -8306,7 +8532,7 @@
           <w:szCs w:val="24"/>
         </w:rPr>
         <w:tab/>
-        <w:t xml:space="preserve">Carney RM, Howells WB, Blumenthal JA, et al. Heart rate turbulence, depression, and survival after acute myocardial infarction. </w:t>
+        <w:t xml:space="preserve">Gensini GG. A more meaningful scoring system for determining the severity of coronary heart disease. </w:t>
       </w:r>
       <w:r>
         <w:rPr>
@@ -8315,14 +8541,14 @@
           <w:noProof/>
           <w:szCs w:val="24"/>
         </w:rPr>
-        <w:t>Psychosom Med</w:t>
-      </w:r>
-      <w:r>
-        <w:rPr>
-          <w:noProof/>
-          <w:szCs w:val="24"/>
-        </w:rPr>
-        <w:t>. 2007;69(1):4-9. doi:10.1097/01.psy.0000249733.33811.00</w:t>
+        <w:t>Am J Cardiol</w:t>
+      </w:r>
+      <w:r>
+        <w:rPr>
+          <w:noProof/>
+          <w:szCs w:val="24"/>
+        </w:rPr>
+        <w:t>. 1983;51(3):606. doi:10.1016/S0002-9149(83)80105-2</w:t>
       </w:r>
     </w:p>
     <w:p>
@@ -8351,7 +8577,7 @@
           <w:szCs w:val="24"/>
         </w:rPr>
         <w:tab/>
-        <w:t xml:space="preserve">Kotecha D, New G, Flather MD, Eccleston D, Pepper J, Krum H. Five-minute heart rate variability can predict obstructive angiographic coronary disease. </w:t>
+        <w:t xml:space="preserve">Spitzer RL. Validation and Utility of a Self-report Version of PRIME-MD: The PHQ Primary Care Study. </w:t>
       </w:r>
       <w:r>
         <w:rPr>
@@ -8360,14 +8586,14 @@
           <w:noProof/>
           <w:szCs w:val="24"/>
         </w:rPr>
-        <w:t>Heart</w:t>
-      </w:r>
-      <w:r>
-        <w:rPr>
-          <w:noProof/>
-          <w:szCs w:val="24"/>
-        </w:rPr>
-        <w:t>. 2012;98(5):395-401. doi:10.1136/heartjnl-2011-300033</w:t>
+        <w:t>JAMA</w:t>
+      </w:r>
+      <w:r>
+        <w:rPr>
+          <w:noProof/>
+          <w:szCs w:val="24"/>
+        </w:rPr>
+        <w:t>. 1999;282(18):1737. doi:10.1001/jama.282.18.1737</w:t>
       </w:r>
     </w:p>
     <w:p>
@@ -8388,6 +8614,7 @@
           <w:noProof/>
           <w:szCs w:val="24"/>
         </w:rPr>
+        <w:lastRenderedPageBreak/>
         <w:t xml:space="preserve">53. </w:t>
       </w:r>
       <w:r>
@@ -8396,7 +8623,7 @@
           <w:szCs w:val="24"/>
         </w:rPr>
         <w:tab/>
-        <w:t xml:space="preserve">Chyun DA, Wackers FJT, Inzucchi SE, et al. Autonomic dysfunction independently predicts poor cardiovascular outcomes in asymptomatic individuals with type 2 diabetes in the DIAD study. </w:t>
+        <w:t xml:space="preserve">Kroenke K, Spitzer RL, Williams JB. The PHQ-9: validity of a brief depression severity measure. </w:t>
       </w:r>
       <w:r>
         <w:rPr>
@@ -8405,14 +8632,14 @@
           <w:noProof/>
           <w:szCs w:val="24"/>
         </w:rPr>
-        <w:t>SAGE open Med</w:t>
-      </w:r>
-      <w:r>
-        <w:rPr>
-          <w:noProof/>
-          <w:szCs w:val="24"/>
-        </w:rPr>
-        <w:t>. 2015;3:2050312114568476. doi:10.1177/2050312114568476</w:t>
+        <w:t>J Gen Intern Med</w:t>
+      </w:r>
+      <w:r>
+        <w:rPr>
+          <w:noProof/>
+          <w:szCs w:val="24"/>
+        </w:rPr>
+        <w:t>. 2001;16(9):606-613. http://www.ncbi.nlm.nih.gov/pubmed/11556941. Accessed March 3, 2019.</w:t>
       </w:r>
     </w:p>
     <w:p>
@@ -8441,7 +8668,7 @@
           <w:szCs w:val="24"/>
         </w:rPr>
         <w:tab/>
-        <w:t xml:space="preserve">Engel GL. Sudden and rapid death during psychological stress. Folklore or folk wisdom? </w:t>
+        <w:t xml:space="preserve">Nasreddine ZS, Phillips NA, Bédirian V, et al. The Montreal Cognitive Assessment, MoCA: a brief screening tool for mild cognitive impairment. </w:t>
       </w:r>
       <w:r>
         <w:rPr>
@@ -8450,14 +8677,14 @@
           <w:noProof/>
           <w:szCs w:val="24"/>
         </w:rPr>
-        <w:t>Ann Intern Med</w:t>
-      </w:r>
-      <w:r>
-        <w:rPr>
-          <w:noProof/>
-          <w:szCs w:val="24"/>
-        </w:rPr>
-        <w:t>. 1971;74(5):771-782. doi:10.7326/0003-4819-74-5-771</w:t>
+        <w:t>J Am Geriatr Soc</w:t>
+      </w:r>
+      <w:r>
+        <w:rPr>
+          <w:noProof/>
+          <w:szCs w:val="24"/>
+        </w:rPr>
+        <w:t>. 2005;53(4):695-699. doi:10.1111/j.1532-5415.2005.53221.x</w:t>
       </w:r>
     </w:p>
     <w:p>
@@ -8486,7 +8713,7 @@
           <w:szCs w:val="24"/>
         </w:rPr>
         <w:tab/>
-        <w:t xml:space="preserve">Rahe RH, Bennett L, Romo M, Siltanen P, Arthur RJ. Subjects’ recent life changes and coronary heart disease in Finland. </w:t>
+        <w:t xml:space="preserve">Dupont WD, Plummer WD. Power and sample size calculations for studies involving linear regression. </w:t>
       </w:r>
       <w:r>
         <w:rPr>
@@ -8495,14 +8722,14 @@
           <w:noProof/>
           <w:szCs w:val="24"/>
         </w:rPr>
-        <w:t>Am J Psychiatry</w:t>
-      </w:r>
-      <w:r>
-        <w:rPr>
-          <w:noProof/>
-          <w:szCs w:val="24"/>
-        </w:rPr>
-        <w:t>. 1973;130(11):1222-1226. doi:10.1176/ajp.130.11.1222</w:t>
+        <w:t>Control Clin Trials</w:t>
+      </w:r>
+      <w:r>
+        <w:rPr>
+          <w:noProof/>
+          <w:szCs w:val="24"/>
+        </w:rPr>
+        <w:t>. 1998;19(6):589-601. doi:10.1016/S0197-2456(98)00037-3</w:t>
       </w:r>
     </w:p>
     <w:p>
@@ -8531,7 +8758,7 @@
           <w:szCs w:val="24"/>
         </w:rPr>
         <w:tab/>
-        <w:t xml:space="preserve">Greene WA, Goldstein S, Moss AJ. Psychosocial Aspects of Sudden Death: A Preliminary Report. </w:t>
+        <w:t xml:space="preserve">Deckers K, Schievink SHJ, Rodriquez MMF, et al. Coronary heart disease and risk for cognitive impairment or dementia: Systematic review and meta-analysis. </w:t>
       </w:r>
       <w:r>
         <w:rPr>
@@ -8540,14 +8767,14 @@
           <w:noProof/>
           <w:szCs w:val="24"/>
         </w:rPr>
-        <w:t>Arch Intern Med</w:t>
-      </w:r>
-      <w:r>
-        <w:rPr>
-          <w:noProof/>
-          <w:szCs w:val="24"/>
-        </w:rPr>
-        <w:t>. 1972;129(5):725-731. doi:10.1001/archinte.1972.00320050049005</w:t>
+        <w:t>PLoS One</w:t>
+      </w:r>
+      <w:r>
+        <w:rPr>
+          <w:noProof/>
+          <w:szCs w:val="24"/>
+        </w:rPr>
+        <w:t>. 2017;12(9). doi:10.1371/journal.pone.0184244</w:t>
       </w:r>
     </w:p>
     <w:p>
@@ -8576,7 +8803,7 @@
           <w:szCs w:val="24"/>
         </w:rPr>
         <w:tab/>
-        <w:t xml:space="preserve">Carney RM, Freedland KE, Miller GE, Jaffe AS. Depression as a risk factor for cardiac mortality and morbidity: A review of potential mechanisms. In: </w:t>
+        <w:t xml:space="preserve">Lowenstern A, Wang TY. Rethinking Cognitive Impairment in the Management of Older Patients With Cardiovascular Disease. </w:t>
       </w:r>
       <w:r>
         <w:rPr>
@@ -8585,14 +8812,14 @@
           <w:noProof/>
           <w:szCs w:val="24"/>
         </w:rPr>
-        <w:t>Journal of Psychosomatic Research</w:t>
-      </w:r>
-      <w:r>
-        <w:rPr>
-          <w:noProof/>
-          <w:szCs w:val="24"/>
-        </w:rPr>
-        <w:t>. Vol 53. ; 2002:897-902. doi:10.1016/S0022-3999(02)00311-2</w:t>
+        <w:t>J Am Heart Assoc</w:t>
+      </w:r>
+      <w:r>
+        <w:rPr>
+          <w:noProof/>
+          <w:szCs w:val="24"/>
+        </w:rPr>
+        <w:t>. 2019;8(4). doi:10.1161/JAHA.119.011968</w:t>
       </w:r>
     </w:p>
     <w:p>
@@ -8621,7 +8848,7 @@
           <w:szCs w:val="24"/>
         </w:rPr>
         <w:tab/>
-        <w:t xml:space="preserve">Deckers K, Schievink SHJ, Rodriquez MMF, et al. Coronary heart disease and risk for cognitive impairment or dementia: Systematic review and meta-analysis. </w:t>
+        <w:t xml:space="preserve">Williams JE, Mosley TH, Kop WJ, Couper DJ, Welch VL, Rosamond WD. Vital Exhaustion as a Risk Factor for Adverse Cardiac Events (from the Atherosclerosis Risk In Communities [ARIC] Study). </w:t>
       </w:r>
       <w:r>
         <w:rPr>
@@ -8630,14 +8857,14 @@
           <w:noProof/>
           <w:szCs w:val="24"/>
         </w:rPr>
-        <w:t>PLoS One</w:t>
-      </w:r>
-      <w:r>
-        <w:rPr>
-          <w:noProof/>
-          <w:szCs w:val="24"/>
-        </w:rPr>
-        <w:t>. 2017;12(9). doi:10.1371/journal.pone.0184244</w:t>
+        <w:t>Am J Cardiol</w:t>
+      </w:r>
+      <w:r>
+        <w:rPr>
+          <w:noProof/>
+          <w:szCs w:val="24"/>
+        </w:rPr>
+        <w:t>. 2010;105(12):1661-1665. doi:10.1016/j.amjcard.2010.01.340</w:t>
       </w:r>
     </w:p>
     <w:p>
@@ -8666,7 +8893,7 @@
           <w:szCs w:val="24"/>
         </w:rPr>
         <w:tab/>
-        <w:t xml:space="preserve">Zeki Al Hazzouri A, Elfassy T, Carnethon MR, Lloyd-Jones DM, Yaffe K. Heart Rate Variability and Cognitive Function in Middle-Age Adults: The Coronary Artery Risk Development in Young Adults. </w:t>
+        <w:t xml:space="preserve">Lin F, Ren P, Cotton K, Porsteinsson A, Mapstone M, Heffner KL. Mental fatigability and heart rate variability in mild cognitive impairment. </w:t>
       </w:r>
       <w:r>
         <w:rPr>
@@ -8675,14 +8902,14 @@
           <w:noProof/>
           <w:szCs w:val="24"/>
         </w:rPr>
-        <w:t>Am J Hypertens</w:t>
-      </w:r>
-      <w:r>
-        <w:rPr>
-          <w:noProof/>
-          <w:szCs w:val="24"/>
-        </w:rPr>
-        <w:t>. 2018;31(1):27-34. doi:10.1093/ajh/hpx125</w:t>
+        <w:t>Am J Geriatr Psychiatry</w:t>
+      </w:r>
+      <w:r>
+        <w:rPr>
+          <w:noProof/>
+          <w:szCs w:val="24"/>
+        </w:rPr>
+        <w:t>. 2016;24(5):374-378. doi:10.1016/j.jagp.2015.12.012</w:t>
       </w:r>
     </w:p>
     <w:p>
@@ -8711,7 +8938,7 @@
           <w:szCs w:val="24"/>
         </w:rPr>
         <w:tab/>
-        <w:t xml:space="preserve">Huang M, Shah A, Su S, et al. Association of Depressive Symptoms and Heart Rate Variability in Vietnam War–Era Twins. </w:t>
+        <w:t xml:space="preserve">Sassi R, Cerutti S, Lombardi F, et al. Advances in heart rate variability signal analysis: Joint position statement by the e-Cardiology ESC Working Group and the European Heart Rhythm Association co-endorsed by the Asia Pacific Heart Rhythm Society. </w:t>
       </w:r>
       <w:r>
         <w:rPr>
@@ -8720,14 +8947,14 @@
           <w:noProof/>
           <w:szCs w:val="24"/>
         </w:rPr>
-        <w:t>JAMA Psychiatry</w:t>
-      </w:r>
-      <w:r>
-        <w:rPr>
-          <w:noProof/>
-          <w:szCs w:val="24"/>
-        </w:rPr>
-        <w:t>. 2018;75(7):705. doi:10.1001/jamapsychiatry.2018.0747</w:t>
+        <w:t>Europace</w:t>
+      </w:r>
+      <w:r>
+        <w:rPr>
+          <w:noProof/>
+          <w:szCs w:val="24"/>
+        </w:rPr>
+        <w:t>. 2015;17(9):1341-1353. doi:10.1093/europace/euv015</w:t>
       </w:r>
     </w:p>
     <w:p>
@@ -8756,7 +8983,7 @@
           <w:szCs w:val="24"/>
         </w:rPr>
         <w:tab/>
-        <w:t xml:space="preserve">Shah AJ, Su S, Veledar E, et al. Is Heart Rate Variability Related To Memory Performance in Middle Aged Men? </w:t>
+        <w:t xml:space="preserve">Ringqvist I, Fisher LD, Mock M, et al. Prognostic value of angiographic indices of coronary artery disease from the Coronary Artery Surgery Study (CASS). </w:t>
       </w:r>
       <w:r>
         <w:rPr>
@@ -8765,14 +8992,14 @@
           <w:noProof/>
           <w:szCs w:val="24"/>
         </w:rPr>
-        <w:t>Psychosom Med</w:t>
-      </w:r>
-      <w:r>
-        <w:rPr>
-          <w:noProof/>
-          <w:szCs w:val="24"/>
-        </w:rPr>
-        <w:t>. 2011;73(6):475-482. doi:10.1097/PSY.0b013e3182227d6a.Is</w:t>
+        <w:t>J Clin Invest</w:t>
+      </w:r>
+      <w:r>
+        <w:rPr>
+          <w:noProof/>
+          <w:szCs w:val="24"/>
+        </w:rPr>
+        <w:t>. 1983;71(6):1854-1866. doi:10.1172/JCI110941</w:t>
       </w:r>
     </w:p>
     <w:p>
@@ -8785,7 +9012,6 @@
         <w:ind w:left="640" w:hanging="640"/>
         <w:rPr>
           <w:noProof/>
-          <w:szCs w:val="24"/>
         </w:rPr>
       </w:pPr>
       <w:r>
@@ -8794,681 +9020,6 @@
           <w:szCs w:val="24"/>
         </w:rPr>
         <w:t xml:space="preserve">62. </w:t>
-      </w:r>
-      <w:r>
-        <w:rPr>
-          <w:noProof/>
-          <w:szCs w:val="24"/>
-        </w:rPr>
-        <w:tab/>
-        <w:t xml:space="preserve">Schneider RH, Rainforth M V., Grim CE, et al. Stress Reduction in the Secondary Prevention of Cardiovascular Disease. </w:t>
-      </w:r>
-      <w:r>
-        <w:rPr>
-          <w:i/>
-          <w:iCs/>
-          <w:noProof/>
-          <w:szCs w:val="24"/>
-        </w:rPr>
-        <w:t>Circ Cardiovasc Qual Outcomes</w:t>
-      </w:r>
-      <w:r>
-        <w:rPr>
-          <w:noProof/>
-          <w:szCs w:val="24"/>
-        </w:rPr>
-        <w:t>. 2012;5(6):750-758. doi:10.1161/circoutcomes.112.967406</w:t>
-      </w:r>
-    </w:p>
-    <w:p>
-      <w:pPr>
-        <w:widowControl w:val="0"/>
-        <w:autoSpaceDE w:val="0"/>
-        <w:autoSpaceDN w:val="0"/>
-        <w:adjustRightInd w:val="0"/>
-        <w:spacing w:after="160"/>
-        <w:ind w:left="640" w:hanging="640"/>
-        <w:rPr>
-          <w:noProof/>
-          <w:szCs w:val="24"/>
-        </w:rPr>
-      </w:pPr>
-      <w:r>
-        <w:rPr>
-          <w:noProof/>
-          <w:szCs w:val="24"/>
-        </w:rPr>
-        <w:t xml:space="preserve">63. </w:t>
-      </w:r>
-      <w:r>
-        <w:rPr>
-          <w:noProof/>
-          <w:szCs w:val="24"/>
-        </w:rPr>
-        <w:tab/>
-        <w:t xml:space="preserve">Bonnemeier H, Wiegand UKH, Brandes A, et al. Circadian profile of cardiac autonomic nervous modulation in healthy subjects: Differing effects of aging and gender on heart rate variability. </w:t>
-      </w:r>
-      <w:r>
-        <w:rPr>
-          <w:i/>
-          <w:iCs/>
-          <w:noProof/>
-          <w:szCs w:val="24"/>
-        </w:rPr>
-        <w:t>J Cardiovasc Electrophysiol</w:t>
-      </w:r>
-      <w:r>
-        <w:rPr>
-          <w:noProof/>
-          <w:szCs w:val="24"/>
-        </w:rPr>
-        <w:t>. 2003;14(8):791-799. doi:10.1046/j.1540-8167.2003.03078.x</w:t>
-      </w:r>
-    </w:p>
-    <w:p>
-      <w:pPr>
-        <w:widowControl w:val="0"/>
-        <w:autoSpaceDE w:val="0"/>
-        <w:autoSpaceDN w:val="0"/>
-        <w:adjustRightInd w:val="0"/>
-        <w:spacing w:after="160"/>
-        <w:ind w:left="640" w:hanging="640"/>
-        <w:rPr>
-          <w:noProof/>
-          <w:szCs w:val="24"/>
-        </w:rPr>
-      </w:pPr>
-      <w:r>
-        <w:rPr>
-          <w:noProof/>
-          <w:szCs w:val="24"/>
-        </w:rPr>
-        <w:t xml:space="preserve">64. </w:t>
-      </w:r>
-      <w:r>
-        <w:rPr>
-          <w:noProof/>
-          <w:szCs w:val="24"/>
-        </w:rPr>
-        <w:tab/>
-        <w:t xml:space="preserve">Houle MS, Billman GE. Low-frequency component of the heart rate variability spectrum: a poor marker of sympathetic activity. </w:t>
-      </w:r>
-      <w:r>
-        <w:rPr>
-          <w:i/>
-          <w:iCs/>
-          <w:noProof/>
-          <w:szCs w:val="24"/>
-        </w:rPr>
-        <w:t>Am J Physiol Circ Physiol</w:t>
-      </w:r>
-      <w:r>
-        <w:rPr>
-          <w:noProof/>
-          <w:szCs w:val="24"/>
-        </w:rPr>
-        <w:t>. 1999;276(1):H215-H223. doi:10.1152/ajpheart.1999.276.1.H215</w:t>
-      </w:r>
-    </w:p>
-    <w:p>
-      <w:pPr>
-        <w:widowControl w:val="0"/>
-        <w:autoSpaceDE w:val="0"/>
-        <w:autoSpaceDN w:val="0"/>
-        <w:adjustRightInd w:val="0"/>
-        <w:spacing w:after="160"/>
-        <w:ind w:left="640" w:hanging="640"/>
-        <w:rPr>
-          <w:noProof/>
-          <w:szCs w:val="24"/>
-        </w:rPr>
-      </w:pPr>
-      <w:r>
-        <w:rPr>
-          <w:noProof/>
-          <w:szCs w:val="24"/>
-        </w:rPr>
-        <w:t xml:space="preserve">65. </w:t>
-      </w:r>
-      <w:r>
-        <w:rPr>
-          <w:noProof/>
-          <w:szCs w:val="24"/>
-        </w:rPr>
-        <w:tab/>
-        <w:t xml:space="preserve">Jørgensen RM, Levitan J, Halevi Z, et al. Heart rate variability density analysis (Dyx) for identification of appropriate implantable cardioverter defibrillator recipients among elderly patients with acute myocardial infarction and left ventricular systolic dysfunction. </w:t>
-      </w:r>
-      <w:r>
-        <w:rPr>
-          <w:i/>
-          <w:iCs/>
-          <w:noProof/>
-          <w:szCs w:val="24"/>
-        </w:rPr>
-        <w:t>Europace</w:t>
-      </w:r>
-      <w:r>
-        <w:rPr>
-          <w:noProof/>
-          <w:szCs w:val="24"/>
-        </w:rPr>
-        <w:t>. 2015;17(12):1848-1854. doi:10.1093/europace/euu394</w:t>
-      </w:r>
-    </w:p>
-    <w:p>
-      <w:pPr>
-        <w:widowControl w:val="0"/>
-        <w:autoSpaceDE w:val="0"/>
-        <w:autoSpaceDN w:val="0"/>
-        <w:adjustRightInd w:val="0"/>
-        <w:spacing w:after="160"/>
-        <w:ind w:left="640" w:hanging="640"/>
-        <w:rPr>
-          <w:noProof/>
-          <w:szCs w:val="24"/>
-        </w:rPr>
-      </w:pPr>
-      <w:r>
-        <w:rPr>
-          <w:noProof/>
-          <w:szCs w:val="24"/>
-        </w:rPr>
-        <w:t xml:space="preserve">66. </w:t>
-      </w:r>
-      <w:r>
-        <w:rPr>
-          <w:noProof/>
-          <w:szCs w:val="24"/>
-        </w:rPr>
-        <w:tab/>
-        <w:t xml:space="preserve">Ko YA, Hayek S, Sandesara P, Samman Tahhan A, Quyyumi A. Cohort profile: The Emory Cardiovascular Biobank (EmCAB). </w:t>
-      </w:r>
-      <w:r>
-        <w:rPr>
-          <w:i/>
-          <w:iCs/>
-          <w:noProof/>
-          <w:szCs w:val="24"/>
-        </w:rPr>
-        <w:t>BMJ Open</w:t>
-      </w:r>
-      <w:r>
-        <w:rPr>
-          <w:noProof/>
-          <w:szCs w:val="24"/>
-        </w:rPr>
-        <w:t>. 2017;7(12):e018753. doi:10.1136/bmjopen-2017-018753</w:t>
-      </w:r>
-    </w:p>
-    <w:p>
-      <w:pPr>
-        <w:widowControl w:val="0"/>
-        <w:autoSpaceDE w:val="0"/>
-        <w:autoSpaceDN w:val="0"/>
-        <w:adjustRightInd w:val="0"/>
-        <w:spacing w:after="160"/>
-        <w:ind w:left="640" w:hanging="640"/>
-        <w:rPr>
-          <w:noProof/>
-          <w:szCs w:val="24"/>
-        </w:rPr>
-      </w:pPr>
-      <w:r>
-        <w:rPr>
-          <w:noProof/>
-          <w:szCs w:val="24"/>
-        </w:rPr>
-        <w:t xml:space="preserve">67. </w:t>
-      </w:r>
-      <w:r>
-        <w:rPr>
-          <w:noProof/>
-          <w:szCs w:val="24"/>
-        </w:rPr>
-        <w:tab/>
-        <w:t xml:space="preserve">Vest AN, Da Poian G, Li Q, et al. An open source benchmarked toolbox for cardiovascular waveform and interval analysis. </w:t>
-      </w:r>
-      <w:r>
-        <w:rPr>
-          <w:i/>
-          <w:iCs/>
-          <w:noProof/>
-          <w:szCs w:val="24"/>
-        </w:rPr>
-        <w:t>Physiol Meas</w:t>
-      </w:r>
-      <w:r>
-        <w:rPr>
-          <w:noProof/>
-          <w:szCs w:val="24"/>
-        </w:rPr>
-        <w:t>. 2018;39(10):105004. doi:10.1088/1361-6579/aae021</w:t>
-      </w:r>
-    </w:p>
-    <w:p>
-      <w:pPr>
-        <w:widowControl w:val="0"/>
-        <w:autoSpaceDE w:val="0"/>
-        <w:autoSpaceDN w:val="0"/>
-        <w:adjustRightInd w:val="0"/>
-        <w:spacing w:after="160"/>
-        <w:ind w:left="640" w:hanging="640"/>
-        <w:rPr>
-          <w:noProof/>
-          <w:szCs w:val="24"/>
-        </w:rPr>
-      </w:pPr>
-      <w:r>
-        <w:rPr>
-          <w:noProof/>
-          <w:szCs w:val="24"/>
-        </w:rPr>
-        <w:t xml:space="preserve">68. </w:t>
-      </w:r>
-      <w:r>
-        <w:rPr>
-          <w:noProof/>
-          <w:szCs w:val="24"/>
-        </w:rPr>
-        <w:tab/>
-        <w:t xml:space="preserve">Gensini GG. A more meaningful scoring system for determining the severity of coronary heart disease. </w:t>
-      </w:r>
-      <w:r>
-        <w:rPr>
-          <w:i/>
-          <w:iCs/>
-          <w:noProof/>
-          <w:szCs w:val="24"/>
-        </w:rPr>
-        <w:lastRenderedPageBreak/>
-        <w:t>Am J Cardiol</w:t>
-      </w:r>
-      <w:r>
-        <w:rPr>
-          <w:noProof/>
-          <w:szCs w:val="24"/>
-        </w:rPr>
-        <w:t>. 1983;51(3):606. doi:10.1016/S0002-9149(83)80105-2</w:t>
-      </w:r>
-    </w:p>
-    <w:p>
-      <w:pPr>
-        <w:widowControl w:val="0"/>
-        <w:autoSpaceDE w:val="0"/>
-        <w:autoSpaceDN w:val="0"/>
-        <w:adjustRightInd w:val="0"/>
-        <w:spacing w:after="160"/>
-        <w:ind w:left="640" w:hanging="640"/>
-        <w:rPr>
-          <w:noProof/>
-          <w:szCs w:val="24"/>
-        </w:rPr>
-      </w:pPr>
-      <w:r>
-        <w:rPr>
-          <w:noProof/>
-          <w:szCs w:val="24"/>
-        </w:rPr>
-        <w:t xml:space="preserve">69. </w:t>
-      </w:r>
-      <w:r>
-        <w:rPr>
-          <w:noProof/>
-          <w:szCs w:val="24"/>
-        </w:rPr>
-        <w:tab/>
-        <w:t xml:space="preserve">Spitzer RL. Validation and Utility of a Self-report Version of PRIME-MD: The PHQ Primary Care Study. </w:t>
-      </w:r>
-      <w:r>
-        <w:rPr>
-          <w:i/>
-          <w:iCs/>
-          <w:noProof/>
-          <w:szCs w:val="24"/>
-        </w:rPr>
-        <w:t>JAMA</w:t>
-      </w:r>
-      <w:r>
-        <w:rPr>
-          <w:noProof/>
-          <w:szCs w:val="24"/>
-        </w:rPr>
-        <w:t>. 1999;282(18):1737. doi:10.1001/jama.282.18.1737</w:t>
-      </w:r>
-    </w:p>
-    <w:p>
-      <w:pPr>
-        <w:widowControl w:val="0"/>
-        <w:autoSpaceDE w:val="0"/>
-        <w:autoSpaceDN w:val="0"/>
-        <w:adjustRightInd w:val="0"/>
-        <w:spacing w:after="160"/>
-        <w:ind w:left="640" w:hanging="640"/>
-        <w:rPr>
-          <w:noProof/>
-          <w:szCs w:val="24"/>
-        </w:rPr>
-      </w:pPr>
-      <w:r>
-        <w:rPr>
-          <w:noProof/>
-          <w:szCs w:val="24"/>
-        </w:rPr>
-        <w:t xml:space="preserve">70. </w:t>
-      </w:r>
-      <w:r>
-        <w:rPr>
-          <w:noProof/>
-          <w:szCs w:val="24"/>
-        </w:rPr>
-        <w:tab/>
-        <w:t xml:space="preserve">Kroenke K, Spitzer RL, Williams JB. The PHQ-9: validity of a brief depression severity measure. </w:t>
-      </w:r>
-      <w:r>
-        <w:rPr>
-          <w:i/>
-          <w:iCs/>
-          <w:noProof/>
-          <w:szCs w:val="24"/>
-        </w:rPr>
-        <w:t>J Gen Intern Med</w:t>
-      </w:r>
-      <w:r>
-        <w:rPr>
-          <w:noProof/>
-          <w:szCs w:val="24"/>
-        </w:rPr>
-        <w:t>. 2001;16(9):606-613. http://www.ncbi.nlm.nih.gov/pubmed/11556941. Accessed March 3, 2019.</w:t>
-      </w:r>
-    </w:p>
-    <w:p>
-      <w:pPr>
-        <w:widowControl w:val="0"/>
-        <w:autoSpaceDE w:val="0"/>
-        <w:autoSpaceDN w:val="0"/>
-        <w:adjustRightInd w:val="0"/>
-        <w:spacing w:after="160"/>
-        <w:ind w:left="640" w:hanging="640"/>
-        <w:rPr>
-          <w:noProof/>
-          <w:szCs w:val="24"/>
-        </w:rPr>
-      </w:pPr>
-      <w:r>
-        <w:rPr>
-          <w:noProof/>
-          <w:szCs w:val="24"/>
-        </w:rPr>
-        <w:t xml:space="preserve">71. </w:t>
-      </w:r>
-      <w:r>
-        <w:rPr>
-          <w:noProof/>
-          <w:szCs w:val="24"/>
-        </w:rPr>
-        <w:tab/>
-        <w:t xml:space="preserve">Nasreddine ZS, Phillips NA, Bédirian V, et al. The Montreal Cognitive Assessment, MoCA: a brief screening tool for mild cognitive impairment. </w:t>
-      </w:r>
-      <w:r>
-        <w:rPr>
-          <w:i/>
-          <w:iCs/>
-          <w:noProof/>
-          <w:szCs w:val="24"/>
-        </w:rPr>
-        <w:t>J Am Geriatr Soc</w:t>
-      </w:r>
-      <w:r>
-        <w:rPr>
-          <w:noProof/>
-          <w:szCs w:val="24"/>
-        </w:rPr>
-        <w:t>. 2005;53(4):695-699. doi:10.1111/j.1532-5415.2005.53221.x</w:t>
-      </w:r>
-    </w:p>
-    <w:p>
-      <w:pPr>
-        <w:widowControl w:val="0"/>
-        <w:autoSpaceDE w:val="0"/>
-        <w:autoSpaceDN w:val="0"/>
-        <w:adjustRightInd w:val="0"/>
-        <w:spacing w:after="160"/>
-        <w:ind w:left="640" w:hanging="640"/>
-        <w:rPr>
-          <w:noProof/>
-          <w:szCs w:val="24"/>
-        </w:rPr>
-      </w:pPr>
-      <w:r>
-        <w:rPr>
-          <w:noProof/>
-          <w:szCs w:val="24"/>
-        </w:rPr>
-        <w:t xml:space="preserve">72. </w:t>
-      </w:r>
-      <w:r>
-        <w:rPr>
-          <w:noProof/>
-          <w:szCs w:val="24"/>
-        </w:rPr>
-        <w:tab/>
-        <w:t xml:space="preserve">Dupont WD, Plummer WD. Power and sample size calculations for studies involving linear regression. </w:t>
-      </w:r>
-      <w:r>
-        <w:rPr>
-          <w:i/>
-          <w:iCs/>
-          <w:noProof/>
-          <w:szCs w:val="24"/>
-        </w:rPr>
-        <w:t>Control Clin Trials</w:t>
-      </w:r>
-      <w:r>
-        <w:rPr>
-          <w:noProof/>
-          <w:szCs w:val="24"/>
-        </w:rPr>
-        <w:t>. 1998;19(6):589-601. doi:10.1016/S0197-2456(98)00037-3</w:t>
-      </w:r>
-    </w:p>
-    <w:p>
-      <w:pPr>
-        <w:widowControl w:val="0"/>
-        <w:autoSpaceDE w:val="0"/>
-        <w:autoSpaceDN w:val="0"/>
-        <w:adjustRightInd w:val="0"/>
-        <w:spacing w:after="160"/>
-        <w:ind w:left="640" w:hanging="640"/>
-        <w:rPr>
-          <w:noProof/>
-          <w:szCs w:val="24"/>
-        </w:rPr>
-      </w:pPr>
-      <w:r>
-        <w:rPr>
-          <w:noProof/>
-          <w:szCs w:val="24"/>
-        </w:rPr>
-        <w:t xml:space="preserve">73. </w:t>
-      </w:r>
-      <w:r>
-        <w:rPr>
-          <w:noProof/>
-          <w:szCs w:val="24"/>
-        </w:rPr>
-        <w:tab/>
-        <w:t xml:space="preserve">Lowenstern A, Wang TY. Rethinking Cognitive Impairment in the Management of Older Patients With Cardiovascular Disease. </w:t>
-      </w:r>
-      <w:r>
-        <w:rPr>
-          <w:i/>
-          <w:iCs/>
-          <w:noProof/>
-          <w:szCs w:val="24"/>
-        </w:rPr>
-        <w:t>J Am Heart Assoc</w:t>
-      </w:r>
-      <w:r>
-        <w:rPr>
-          <w:noProof/>
-          <w:szCs w:val="24"/>
-        </w:rPr>
-        <w:t>. 2019;8(4). doi:10.1161/JAHA.119.011968</w:t>
-      </w:r>
-    </w:p>
-    <w:p>
-      <w:pPr>
-        <w:widowControl w:val="0"/>
-        <w:autoSpaceDE w:val="0"/>
-        <w:autoSpaceDN w:val="0"/>
-        <w:adjustRightInd w:val="0"/>
-        <w:spacing w:after="160"/>
-        <w:ind w:left="640" w:hanging="640"/>
-        <w:rPr>
-          <w:noProof/>
-          <w:szCs w:val="24"/>
-        </w:rPr>
-      </w:pPr>
-      <w:r>
-        <w:rPr>
-          <w:noProof/>
-          <w:szCs w:val="24"/>
-        </w:rPr>
-        <w:t xml:space="preserve">74. </w:t>
-      </w:r>
-      <w:r>
-        <w:rPr>
-          <w:noProof/>
-          <w:szCs w:val="24"/>
-        </w:rPr>
-        <w:tab/>
-        <w:t xml:space="preserve">Williams JE, Mosley TH, Kop WJ, Couper DJ, Welch VL, Rosamond WD. Vital Exhaustion as a Risk Factor for Adverse Cardiac Events (from the Atherosclerosis Risk In Communities [ARIC] Study). </w:t>
-      </w:r>
-      <w:r>
-        <w:rPr>
-          <w:i/>
-          <w:iCs/>
-          <w:noProof/>
-          <w:szCs w:val="24"/>
-        </w:rPr>
-        <w:t>Am J Cardiol</w:t>
-      </w:r>
-      <w:r>
-        <w:rPr>
-          <w:noProof/>
-          <w:szCs w:val="24"/>
-        </w:rPr>
-        <w:t>. 2010;105(12):1661-1665. doi:10.1016/j.amjcard.2010.01.340</w:t>
-      </w:r>
-    </w:p>
-    <w:p>
-      <w:pPr>
-        <w:widowControl w:val="0"/>
-        <w:autoSpaceDE w:val="0"/>
-        <w:autoSpaceDN w:val="0"/>
-        <w:adjustRightInd w:val="0"/>
-        <w:spacing w:after="160"/>
-        <w:ind w:left="640" w:hanging="640"/>
-        <w:rPr>
-          <w:noProof/>
-          <w:szCs w:val="24"/>
-        </w:rPr>
-      </w:pPr>
-      <w:r>
-        <w:rPr>
-          <w:noProof/>
-          <w:szCs w:val="24"/>
-        </w:rPr>
-        <w:t xml:space="preserve">75. </w:t>
-      </w:r>
-      <w:r>
-        <w:rPr>
-          <w:noProof/>
-          <w:szCs w:val="24"/>
-        </w:rPr>
-        <w:tab/>
-        <w:t xml:space="preserve">Lin F, Ren P, Cotton K, Porsteinsson A, Mapstone M, Heffner KL. Mental fatigability and heart rate variability in mild cognitive impairment. </w:t>
-      </w:r>
-      <w:r>
-        <w:rPr>
-          <w:i/>
-          <w:iCs/>
-          <w:noProof/>
-          <w:szCs w:val="24"/>
-        </w:rPr>
-        <w:t>Am J Geriatr Psychiatry</w:t>
-      </w:r>
-      <w:r>
-        <w:rPr>
-          <w:noProof/>
-          <w:szCs w:val="24"/>
-        </w:rPr>
-        <w:t>. 2016;24(5):374-378. doi:10.1016/j.jagp.2015.12.012</w:t>
-      </w:r>
-    </w:p>
-    <w:p>
-      <w:pPr>
-        <w:widowControl w:val="0"/>
-        <w:autoSpaceDE w:val="0"/>
-        <w:autoSpaceDN w:val="0"/>
-        <w:adjustRightInd w:val="0"/>
-        <w:spacing w:after="160"/>
-        <w:ind w:left="640" w:hanging="640"/>
-        <w:rPr>
-          <w:noProof/>
-          <w:szCs w:val="24"/>
-        </w:rPr>
-      </w:pPr>
-      <w:r>
-        <w:rPr>
-          <w:noProof/>
-          <w:szCs w:val="24"/>
-        </w:rPr>
-        <w:t xml:space="preserve">76. </w:t>
-      </w:r>
-      <w:r>
-        <w:rPr>
-          <w:noProof/>
-          <w:szCs w:val="24"/>
-        </w:rPr>
-        <w:tab/>
-        <w:t xml:space="preserve">Ringqvist I, Fisher LD, Mock M, et al. Prognostic value of angiographic indices of coronary artery disease from the Coronary Artery Surgery Study (CASS). </w:t>
-      </w:r>
-      <w:r>
-        <w:rPr>
-          <w:i/>
-          <w:iCs/>
-          <w:noProof/>
-          <w:szCs w:val="24"/>
-        </w:rPr>
-        <w:t>J Clin Invest</w:t>
-      </w:r>
-      <w:r>
-        <w:rPr>
-          <w:noProof/>
-          <w:szCs w:val="24"/>
-        </w:rPr>
-        <w:t>. 1983;71(6):1854-1866. doi:10.1172/JCI110941</w:t>
-      </w:r>
-    </w:p>
-    <w:p>
-      <w:pPr>
-        <w:widowControl w:val="0"/>
-        <w:autoSpaceDE w:val="0"/>
-        <w:autoSpaceDN w:val="0"/>
-        <w:adjustRightInd w:val="0"/>
-        <w:spacing w:after="160"/>
-        <w:ind w:left="640" w:hanging="640"/>
-        <w:rPr>
-          <w:noProof/>
-        </w:rPr>
-      </w:pPr>
-      <w:r>
-        <w:rPr>
-          <w:noProof/>
-          <w:szCs w:val="24"/>
-        </w:rPr>
-        <w:t xml:space="preserve">77. </w:t>
       </w:r>
       <w:r>
         <w:rPr>
@@ -10197,7 +9748,7 @@
       </w:pPr>
     </w:pPrDefault>
   </w:docDefaults>
-  <w:latentStyles w:defLockedState="0" w:defUIPriority="99" w:defSemiHidden="0" w:defUnhideWhenUsed="0" w:defQFormat="0" w:count="375">
+  <w:latentStyles w:defLockedState="0" w:defUIPriority="99" w:defSemiHidden="0" w:defUnhideWhenUsed="0" w:defQFormat="0" w:count="376">
     <w:lsdException w:name="Normal" w:uiPriority="0" w:qFormat="1"/>
     <w:lsdException w:name="heading 1" w:uiPriority="9" w:qFormat="1"/>
     <w:lsdException w:name="heading 2" w:semiHidden="1" w:uiPriority="9" w:unhideWhenUsed="1" w:qFormat="1"/>
@@ -10303,7 +9854,6 @@
     <w:lsdException w:name="HTML Sample" w:semiHidden="1" w:unhideWhenUsed="1"/>
     <w:lsdException w:name="HTML Typewriter" w:semiHidden="1" w:unhideWhenUsed="1"/>
     <w:lsdException w:name="HTML Variable" w:semiHidden="1" w:unhideWhenUsed="1"/>
-    <w:lsdException w:name="Normal Table" w:semiHidden="1" w:unhideWhenUsed="1"/>
     <w:lsdException w:name="annotation subject" w:semiHidden="1" w:unhideWhenUsed="1"/>
     <w:lsdException w:name="No List" w:semiHidden="1" w:unhideWhenUsed="1"/>
     <w:lsdException w:name="Outline List 1" w:semiHidden="1" w:unhideWhenUsed="1"/>
@@ -10350,10 +9900,8 @@
     <w:lsdException w:name="Table Subtle 2" w:semiHidden="1" w:unhideWhenUsed="1"/>
     <w:lsdException w:name="Table Web 1" w:semiHidden="1" w:unhideWhenUsed="1"/>
     <w:lsdException w:name="Table Web 2" w:semiHidden="1" w:unhideWhenUsed="1"/>
-    <w:lsdException w:name="Table Web 3" w:semiHidden="1" w:unhideWhenUsed="1"/>
     <w:lsdException w:name="Balloon Text" w:semiHidden="1" w:unhideWhenUsed="1"/>
     <w:lsdException w:name="Table Grid" w:uiPriority="39"/>
-    <w:lsdException w:name="Table Theme" w:semiHidden="1" w:unhideWhenUsed="1"/>
     <w:lsdException w:name="Placeholder Text" w:semiHidden="1"/>
     <w:lsdException w:name="No Spacing" w:uiPriority="1" w:qFormat="1"/>
     <w:lsdException w:name="Light Shading" w:uiPriority="60"/>
@@ -10573,6 +10121,7 @@
     <w:lsdException w:name="Smart Hyperlink" w:semiHidden="1" w:unhideWhenUsed="1"/>
     <w:lsdException w:name="Hashtag" w:semiHidden="1" w:unhideWhenUsed="1"/>
     <w:lsdException w:name="Unresolved Mention" w:semiHidden="1" w:unhideWhenUsed="1"/>
+    <w:lsdException w:name="Smart Link" w:semiHidden="1" w:unhideWhenUsed="1"/>
   </w:latentStyles>
   <w:style w:type="paragraph" w:default="1" w:styleId="Normal">
     <w:name w:val="Normal"/>
@@ -11329,7 +10878,7 @@
 </file>
 
 <file path=customXml/itemProps1.xml><?xml version="1.0" encoding="utf-8"?>
-<ds:datastoreItem xmlns:ds="http://schemas.openxmlformats.org/officeDocument/2006/customXml" ds:itemID="{1FFF8FE8-4E1C-4108-9BA4-D93C5D457D2C}">
+<ds:datastoreItem xmlns:ds="http://schemas.openxmlformats.org/officeDocument/2006/customXml" ds:itemID="{FBBD4792-1B1F-4D91-AD80-3AD7BBCA8817}">
   <ds:schemaRefs>
     <ds:schemaRef ds:uri="http://schemas.openxmlformats.org/officeDocument/2006/bibliography"/>
   </ds:schemaRefs>

</xml_diff>

<commit_message>
changes to be discarded
</commit_message>
<xml_diff>
--- a/d_research-strategy.docx
+++ b/d_research-strategy.docx
@@ -1,6 +1,6 @@
 
 <file path=word/document.xml><?xml version="1.0" encoding="utf-8"?>
-<w:document xmlns:wpc="http://schemas.microsoft.com/office/word/2010/wordprocessingCanvas" xmlns:cx="http://schemas.microsoft.com/office/drawing/2014/chartex" xmlns:cx1="http://schemas.microsoft.com/office/drawing/2015/9/8/chartex" xmlns:cx2="http://schemas.microsoft.com/office/drawing/2015/10/21/chartex" xmlns:cx3="http://schemas.microsoft.com/office/drawing/2016/5/9/chartex" xmlns:cx4="http://schemas.microsoft.com/office/drawing/2016/5/10/chartex" xmlns:cx5="http://schemas.microsoft.com/office/drawing/2016/5/11/chartex" xmlns:cx6="http://schemas.microsoft.com/office/drawing/2016/5/12/chartex" xmlns:cx7="http://schemas.microsoft.com/office/drawing/2016/5/13/chartex" xmlns:cx8="http://schemas.microsoft.com/office/drawing/2016/5/14/chartex" xmlns:mc="http://schemas.openxmlformats.org/markup-compatibility/2006" xmlns:aink="http://schemas.microsoft.com/office/drawing/2016/ink" xmlns:am3d="http://schemas.microsoft.com/office/drawing/2017/model3d" xmlns:o="urn:schemas-microsoft-com:office:office" xmlns:r="http://schemas.openxmlformats.org/officeDocument/2006/relationships" xmlns:m="http://schemas.openxmlformats.org/officeDocument/2006/math" xmlns:v="urn:schemas-microsoft-com:vml" xmlns:wp14="http://schemas.microsoft.com/office/word/2010/wordprocessingDrawing" xmlns:wp="http://schemas.openxmlformats.org/drawingml/2006/wordprocessingDrawing" xmlns:w10="urn:schemas-microsoft-com:office:word" xmlns:w="http://schemas.openxmlformats.org/wordprocessingml/2006/main" xmlns:w14="http://schemas.microsoft.com/office/word/2010/wordml" xmlns:w15="http://schemas.microsoft.com/office/word/2012/wordml" xmlns:w16cid="http://schemas.microsoft.com/office/word/2016/wordml/cid" xmlns:w16se="http://schemas.microsoft.com/office/word/2015/wordml/symex" xmlns:wpg="http://schemas.microsoft.com/office/word/2010/wordprocessingGroup" xmlns:wpi="http://schemas.microsoft.com/office/word/2010/wordprocessingInk" xmlns:wne="http://schemas.microsoft.com/office/word/2006/wordml" xmlns:wps="http://schemas.microsoft.com/office/word/2010/wordprocessingShape" mc:Ignorable="w14 w15 w16se w16cid wp14">
+<w:document xmlns:wpc="http://schemas.microsoft.com/office/word/2010/wordprocessingCanvas" xmlns:cx="http://schemas.microsoft.com/office/drawing/2014/chartex" xmlns:cx1="http://schemas.microsoft.com/office/drawing/2015/9/8/chartex" xmlns:cx2="http://schemas.microsoft.com/office/drawing/2015/10/21/chartex" xmlns:cx3="http://schemas.microsoft.com/office/drawing/2016/5/9/chartex" xmlns:cx4="http://schemas.microsoft.com/office/drawing/2016/5/10/chartex" xmlns:cx5="http://schemas.microsoft.com/office/drawing/2016/5/11/chartex" xmlns:cx6="http://schemas.microsoft.com/office/drawing/2016/5/12/chartex" xmlns:cx7="http://schemas.microsoft.com/office/drawing/2016/5/13/chartex" xmlns:cx8="http://schemas.microsoft.com/office/drawing/2016/5/14/chartex" xmlns:mc="http://schemas.openxmlformats.org/markup-compatibility/2006" xmlns:aink="http://schemas.microsoft.com/office/drawing/2016/ink" xmlns:am3d="http://schemas.microsoft.com/office/drawing/2017/model3d" xmlns:o="urn:schemas-microsoft-com:office:office" xmlns:r="http://schemas.openxmlformats.org/officeDocument/2006/relationships" xmlns:m="http://schemas.openxmlformats.org/officeDocument/2006/math" xmlns:v="urn:schemas-microsoft-com:vml" xmlns:wp14="http://schemas.microsoft.com/office/word/2010/wordprocessingDrawing" xmlns:wp="http://schemas.openxmlformats.org/drawingml/2006/wordprocessingDrawing" xmlns:w10="urn:schemas-microsoft-com:office:word" xmlns:w="http://schemas.openxmlformats.org/wordprocessingml/2006/main" xmlns:w14="http://schemas.microsoft.com/office/word/2010/wordml" xmlns:w15="http://schemas.microsoft.com/office/word/2012/wordml" xmlns:w16cid="http://schemas.microsoft.com/office/word/2016/wordml/cid" xmlns:w16se="http://schemas.microsoft.com/office/word/2015/wordml/symex" xmlns:wpg="http://schemas.microsoft.com/office/word/2010/wordprocessingGroup" xmlns:wpi="http://schemas.microsoft.com/office/word/2010/wordprocessingInk" xmlns:wne="http://schemas.microsoft.com/office/word/2006/wordml" xmlns:wps="http://schemas.microsoft.com/office/word/2010/wordprocessingShape" xmlns:a="http://schemas.openxmlformats.org/drawingml/2006/main" xmlns:pic="http://schemas.openxmlformats.org/drawingml/2006/picture" xmlns:a14="http://schemas.microsoft.com/office/drawing/2010/main" mc:Ignorable="w14 w15 w16se w16cid wp14">
   <w:body>
     <w:p>
       <w:pPr>
@@ -1251,11 +1251,6 @@
       </w:pPr>
     </w:p>
     <w:p>
-      <w:pPr>
-        <w:rPr>
-          <w:color w:val="000000" w:themeColor="text1"/>
-        </w:rPr>
-      </w:pPr>
       <w:r>
         <w:rPr>
           <w:color w:val="000000" w:themeColor="text1"/>
@@ -1421,31 +1416,7 @@
                                   <w:sz w:val="16"/>
                                   <w:szCs w:val="16"/>
                                 </w:rPr>
-                                <w:t xml:space="preserve">Figure 1. The two </w:t>
-                              </w:r>
-                              <w:proofErr w:type="spellStart"/>
-                              <w:r>
-                                <w:rPr>
-                                  <w:sz w:val="16"/>
-                                  <w:szCs w:val="16"/>
-                                </w:rPr>
-                                <w:t>Poincaré</w:t>
-                              </w:r>
-                              <w:proofErr w:type="spellEnd"/>
-                              <w:r>
-                                <w:rPr>
-                                  <w:sz w:val="16"/>
-                                  <w:szCs w:val="16"/>
-                                </w:rPr>
-                                <w:t xml:space="preserve"> plots represent ECG data at 7 AM for a twin pair that are discordant for stress test results. Both axes are RR interval lengths in milliseconds. The x-axis coordinate represents the RR interval for an initial beat, while the y-axis coordinate represents the RR interval for the following beat, such that the (x, y) coordinate represents (</w:t>
-                              </w:r>
-                              <w:proofErr w:type="spellStart"/>
-                              <w:r>
-                                <w:rPr>
-                                  <w:sz w:val="16"/>
-                                  <w:szCs w:val="16"/>
-                                </w:rPr>
-                                <w:t>RR</w:t>
+                                <w:t>Figure 1. The two Poincaré plots represent ECG data at 7 AM for a twin pair that are discordant for stress test results. Both axes are RR interval lengths in milliseconds. The x-axis coordinate represents the RR interval for an initial beat, while the y-axis coordinate represents the RR interval for the following beat, such that the (x, y) coordinate represents (RR</w:t>
                               </w:r>
                               <w:r>
                                 <w:rPr>
@@ -1455,7 +1426,6 @@
                                 </w:rPr>
                                 <w:t>n</w:t>
                               </w:r>
-                              <w:proofErr w:type="spellEnd"/>
                               <w:r>
                                 <w:rPr>
                                   <w:sz w:val="16"/>
@@ -1552,9 +1522,9 @@
             </w:drawing>
           </mc:Choice>
           <mc:Fallback>
-            <w:pict>
-              <v:group w14:anchorId="298DF4E2" id="Group 2" o:spid="_x0000_s1026" style="position:absolute;margin-left:203.75pt;margin-top:.3pt;width:336.1pt;height:281.1pt;z-index:251658240;mso-height-relative:margin" coordsize="42684,35707" o:gfxdata="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">
-                <v:shapetype id="_x0000_t75" coordsize="21600,21600" o:spt="75" o:preferrelative="t" path="m@4@5l@4@11@9@11@9@5xe" filled="f" stroked="f">
+            <w:pict w14:anchorId="16567284">
+              <v:group id="Group 2" style="position:absolute;margin-left:203.75pt;margin-top:.3pt;width:336.1pt;height:281.1pt;z-index:251658240;mso-height-relative:margin" coordsize="42684,35707" o:spid="_x0000_s1026" w14:anchorId="298DF4E2" o:gfxdata="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">
+                <v:shapetype id="_x0000_t75" coordsize="21600,21600" filled="f" stroked="f" o:spt="75" o:preferrelative="t" path="m@4@5l@4@11@9@11@9@5xe">
                   <v:stroke joinstyle="miter"/>
                   <v:formulas>
                     <v:f eqn="if lineDrawn pixelLineWidth 0"/>
@@ -1570,17 +1540,17 @@
                     <v:f eqn="prod @7 21600 pixelHeight"/>
                     <v:f eqn="sum @10 21600 0"/>
                   </v:formulas>
-                  <v:path o:extrusionok="f" gradientshapeok="t" o:connecttype="rect"/>
+                  <v:path gradientshapeok="t" o:connecttype="rect" o:extrusionok="f"/>
                   <o:lock v:ext="edit" aspectratio="t"/>
                 </v:shapetype>
-                <v:shape id="Picture 1" o:spid="_x0000_s1027" type="#_x0000_t75" alt="A close up of a mans face&#10;&#10;Description automatically generated" style="position:absolute;width:42684;height:23488;visibility:visible;mso-wrap-style:square" o:gfxdata="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">
-                  <v:imagedata r:id="rId7" o:title="A close up of a mans face&#10;&#10;Description automatically generated"/>
+                <v:shape id="Picture 1" style="position:absolute;width:42684;height:23488;visibility:visible;mso-wrap-style:square" alt="A close up of a mans face&#10;&#10;Description automatically generated" o:spid="_x0000_s1027" type="#_x0000_t75" o:gfxdata="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">
+                  <v:imagedata o:title="A close up of a mans face&#10;&#10;Description automatically generated" r:id="rId7"/>
                 </v:shape>
                 <v:shapetype id="_x0000_t202" coordsize="21600,21600" o:spt="202" path="m,l,21600r21600,l21600,xe">
                   <v:stroke joinstyle="miter"/>
                   <v:path gradientshapeok="t" o:connecttype="rect"/>
                 </v:shapetype>
-                <v:shape id="Text Box 2" o:spid="_x0000_s1028" type="#_x0000_t202" style="position:absolute;left:1908;top:23216;width:40767;height:12491;visibility:visible;mso-wrap-style:square;v-text-anchor:top" o:gfxdata="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" filled="f" stroked="f">
+                <v:shape id="Text Box 2" style="position:absolute;left:1908;top:23216;width:40767;height:12491;visibility:visible;mso-wrap-style:square;v-text-anchor:top" o:spid="_x0000_s1028" filled="f" stroked="f" type="#_x0000_t202" o:gfxdata="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">
                   <v:textbox>
                     <w:txbxContent>
                       <w:p>
@@ -1729,18 +1699,10 @@
         <w:t>Dyx</w:t>
       </w:r>
       <w:r>
-        <w:t xml:space="preserve"> is generated through the multipole method analysis of </w:t>
-      </w:r>
-      <w:proofErr w:type="spellStart"/>
-      <w:r>
-        <w:t>Poincar</w:t>
-      </w:r>
-      <w:r>
-        <w:t>é</w:t>
-      </w:r>
-      <w:proofErr w:type="spellEnd"/>
-      <w:r>
-        <w:t xml:space="preserve"> plot, in which beat-to-beat </w:t>
+        <w:t xml:space="preserve"> is generated through the multipole method analysis of Poincar</w:t>
+      </w:r>
+      <w:r>
+        <w:t xml:space="preserve">é plot, in which beat-to-beat </w:t>
       </w:r>
       <w:r>
         <w:t xml:space="preserve">(RR) </w:t>
@@ -1870,7 +1832,43 @@
         <w:fldChar w:fldCharType="end"/>
       </w:r>
       <w:r>
-        <w:t xml:space="preserve"> We demonstrated recently that in a cohort of 276 individuals without known CAD, </w:t>
+        <w:t xml:space="preserve"> </w:t>
+      </w:r>
+      <w:r>
+        <w:t xml:space="preserve">This makes </w:t>
+      </w:r>
+      <w:r>
+        <w:rPr>
+          <w:i/>
+          <w:iCs/>
+        </w:rPr>
+        <w:t>Dyx</w:t>
+      </w:r>
+      <w:r>
+        <w:t xml:space="preserve"> a strong candidate for assessing ANS dysfunction in our pro</w:t>
+      </w:r>
+      <w:r>
+        <w:t>posal.</w:t>
+      </w:r>
+    </w:p>
+    <w:p/>
+    <w:p>
+      <w:pPr>
+        <w:pStyle w:val="Heading2"/>
+      </w:pPr>
+      <w:r>
+        <w:t>PRELIMINARY DATA</w:t>
+      </w:r>
+    </w:p>
+    <w:p/>
+    <w:p>
+      <w:pPr>
+        <w:rPr>
+          <w:color w:val="000000" w:themeColor="text1"/>
+        </w:rPr>
+      </w:pPr>
+      <w:r>
+        <w:t xml:space="preserve">We demonstrated recently that in a cohort of 276 individuals without known CAD, </w:t>
       </w:r>
       <w:r>
         <w:rPr>
@@ -2152,9 +2150,13 @@
             </w:drawing>
           </mc:Choice>
           <mc:Fallback>
-            <w:pict>
-              <v:group w14:anchorId="273547AE" id="Group 5" o:spid="_x0000_s1029" style="width:468.25pt;height:98.25pt;mso-position-horizontal-relative:char;mso-position-vertical-relative:line" coordorigin="795" coordsize="59474,12484" o:gfxdata="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">
-                <v:shape id="Text Box 2" o:spid="_x0000_s1030" type="#_x0000_t202" style="position:absolute;left:795;top:8109;width:59474;height:4375;visibility:visible;mso-wrap-style:square;v-text-anchor:top" o:gfxdata="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" filled="f" stroked="f">
+            <w:pict w14:anchorId="071861E3">
+              <v:group id="Group 5" style="width:468.25pt;height:98.25pt;mso-position-horizontal-relative:char;mso-position-vertical-relative:line" coordsize="59474,12484" coordorigin="795" o:spid="_x0000_s1029" w14:anchorId="273547AE" o:gfxdata="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">
+                <v:shapetype id="_x0000_t202" coordsize="21600,21600" o:spt="202" path="m,l,21600r21600,l21600,xe">
+                  <v:stroke joinstyle="miter"/>
+                  <v:path gradientshapeok="t" o:connecttype="rect"/>
+                </v:shapetype>
+                <v:shape id="Text Box 2" style="position:absolute;left:795;top:8109;width:59474;height:4375;visibility:visible;mso-wrap-style:square;v-text-anchor:top" o:spid="_x0000_s1030" filled="f" stroked="f" type="#_x0000_t202" o:gfxdata="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">
                   <v:textbox>
                     <w:txbxContent>
                       <w:p>
@@ -2205,8 +2207,27 @@
                     </w:txbxContent>
                   </v:textbox>
                 </v:shape>
-                <v:shape id="Picture 4" o:spid="_x0000_s1031" type="#_x0000_t75" style="position:absolute;left:795;width:59474;height:8667;visibility:visible;mso-wrap-style:square" o:gfxdata="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">
-                  <v:imagedata r:id="rId9" o:title=""/>
+                <v:shapetype id="_x0000_t75" coordsize="21600,21600" filled="f" stroked="f" o:spt="75" o:preferrelative="t" path="m@4@5l@4@11@9@11@9@5xe">
+                  <v:stroke joinstyle="miter"/>
+                  <v:formulas>
+                    <v:f eqn="if lineDrawn pixelLineWidth 0"/>
+                    <v:f eqn="sum @0 1 0"/>
+                    <v:f eqn="sum 0 0 @1"/>
+                    <v:f eqn="prod @2 1 2"/>
+                    <v:f eqn="prod @3 21600 pixelWidth"/>
+                    <v:f eqn="prod @3 21600 pixelHeight"/>
+                    <v:f eqn="sum @0 0 1"/>
+                    <v:f eqn="prod @6 1 2"/>
+                    <v:f eqn="prod @7 21600 pixelWidth"/>
+                    <v:f eqn="sum @8 21600 0"/>
+                    <v:f eqn="prod @7 21600 pixelHeight"/>
+                    <v:f eqn="sum @10 21600 0"/>
+                  </v:formulas>
+                  <v:path gradientshapeok="t" o:connecttype="rect" o:extrusionok="f"/>
+                  <o:lock v:ext="edit" aspectratio="t"/>
+                </v:shapetype>
+                <v:shape id="Picture 4" style="position:absolute;left:795;width:59474;height:8667;visibility:visible;mso-wrap-style:square" o:spid="_x0000_s1031" type="#_x0000_t75" o:gfxdata="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">
+                  <v:imagedata o:title="" r:id="rId9"/>
                 </v:shape>
                 <w10:anchorlock/>
               </v:group>
@@ -2230,314 +2251,20 @@
         <w:widowControl w:val="0"/>
         <w:spacing w:after="80"/>
       </w:pPr>
-      <w:bookmarkStart w:id="0" w:name="_GoBack"/>
-      <w:bookmarkEnd w:id="0"/>
-      <w:r>
-        <w:t>The Vaccarino lab has pursued the influence of a</w:t>
-      </w:r>
-      <w:r>
-        <w:t>utonomic nervous system (ANS) dysfunction</w:t>
-      </w:r>
-      <w:r>
-        <w:t xml:space="preserve"> on these pathways as ANS dysfunction</w:t>
-      </w:r>
-      <w:r>
-        <w:t xml:space="preserve"> </w:t>
-      </w:r>
-      <w:r>
-        <w:t>occurs in both depression and CAD.</w:t>
-      </w:r>
-      <w:r>
-        <w:fldChar w:fldCharType="begin" w:fldLock="1"/>
-      </w:r>
-      <w:r>
-        <w:instrText>ADDIN CSL_CITATION {"citationItems":[{"id":"ITEM-1","itemData":{"DOI":"10.1038/nrcardio.2016.181","ISBN":"9780123739476","ISSN":"17595010","PMID":"20425245","abstract":"Depression often coexists with coronary heart disease and increases the risk of poor cardiac prognosis. The physiopathology of depression resembles that of chronic, severe stress. Because little research has evaluated the impact of depression treatment on cardiac events, there is no currently recommended depression-specific treatment to reduce cardiac risk. © 2007 Copyright © 2007 Elsevier Inc. All rights reserved.","author":[{"dropping-particle":"","family":"Carney","given":"Robert M.","non-dropping-particle":"","parse-names":false,"suffix":""},{"dropping-particle":"","family":"Freedland","given":"Kenneth E.","non-dropping-particle":"","parse-names":false,"suffix":""}],"container-title":"Nature Reviews Cardiology","id":"ITEM-1","issue":"3","issued":{"date-parts":[["2017","3","17"]]},"page":"145-155","title":"Depression and coronary heart disease","type":"article","volume":"14"},"uris":["http://www.mendeley.com/documents/?uuid=88cf80d2-ea65-4118-a6ce-41f627c6502b"]},{"id":"ITEM-2","itemData":{"DOI":"10.1016/S0165-0327(00)00338-4","ISBN":"0165-0327","ISSN":"01650327","PMID":"11163422","abstract":"In the present paper we present the outlines of a model that integrates autonomic, attentional, and affective systems into a functional and structural network that may help to guide us in our understanding of emotion regulation and dysregulation. We will emphasize the relationship between attentional regulation and affective processes and propose a group of underlying physiological systems that serve to integrate these functions in the service of self-regulation and adaptability of the organism. We will attempt to place this network in the context of dynamical systems models which involve feedback and feedforward circuits with special attention to negative feedback mechanisms, inhibitory processes, and their role in response selection. From a systems perspective, inhibitory processes can be viewed as negative feedback circuits that allow for the interruption of ongoing behavior and the re-deployment of resources to other tasks. When these negative feedback mechanisms are compromised, positive feedback loops may develop as a result (of dis-inhibition). From this perspective, the relative sympathetic activation seen in anxiety disorders may represent dis-inhibition due to faulty inhibitory mechanisms. © 2000 Elsevier Science B.V.","author":[{"dropping-particle":"","family":"Thayer","given":"Julian F.","non-dropping-particle":"","parse-names":false,"suffix":""},{"dropping-particle":"","family":"Lane","given":"Richard D.","non-dropping-particle":"","parse-names":false,"suffix":""}],"container-title":"Journal of Affective Disorders","id":"ITEM-2","issue":"3","issued":{"date-parts":[["2000"]]},"page":"201-216","title":"A model of neurovisceral integration in emotion regulation and dysregulation","type":"article-journal","volume":"61"},"uris":["http://www.mendeley.com/documents/?uuid=4b40ea97-a256-40a0-a1ad-ff5b9d6977bc"]},{"id":"ITEM-3","itemData":{"DOI":"10.1111/psyp.12319","ISSN":"14698986","abstract":"The neurovisceral integration hypothesis suggests in part that cerebral control of autonomic function conveys comparable control of executive function and, hence, correlation among vagally determined high frequency heart rate variability (HF-HRV), executive function, and regional cerebral blood flow (CBF). In 440 middle-aged men and women, resting HF-HRV was related to regional CBF derived from a resting arterial spin-labeled MRI scan and to seven neuropsychological tests of executive function. Despite some intercorrelations, regression modeling failed to support integrated central control of HF-HRV and executive function. Integration between autonomic and cognitive control appears more circumscribed than the general integration suggested by the neurovisceral integration hypothesis.","author":[{"dropping-particle":"","family":"Richard Jennings","given":"J.","non-dropping-particle":"","parse-names":false,"suffix":""},{"dropping-particle":"","family":"Allen","given":"Ben","non-dropping-particle":"","parse-names":false,"suffix":""},{"dropping-particle":"","family":"Gianaros","given":"Peter J","non-dropping-particle":"","parse-names":false,"suffix":""},{"dropping-particle":"","family":"Thayer","given":"Julian F","non-dropping-particle":"","parse-names":false,"suffix":""},{"dropping-particle":"","family":"Manuck","given":"Stephen B","non-dropping-particle":"","parse-names":false,"suffix":""}],"container-title":"Psychophysiology","id":"ITEM-3","issue":"2","issued":{"date-parts":[["2015"]]},"page":"214-224","title":"Focusing neurovisceral integration: Cognition, heart rate variability, and cerebral blood flow","type":"article-journal","volume":"52"},"uris":["http://www.mendeley.com/documents/?uuid=8f648ab2-ee70-48c8-b24e-f0b423e8bb6f"]},{"id":"ITEM-4","itemData":{"ISSN":"0195-668X","PMID":"8681998","abstract":"The intrinsic cardiac nervous system has been classically considered to contain only parasympathetic efferent postganglionic neurones which receive inputs from medullary parasympathetic efferent preganglionic neurones. In such a view, intrinsic cardiac ganglia act as simple relay stations of parasympathetic efferent neuronal input to the heart, the major autonomic control of the heart purported to reside solely in the brainstem and spinal cord. Data collected over the past two decades indicate that processing occurs within the mammalian intrinsic cardiac nervous system which involves afferent neurones, local circuit neurones (interconnecting neurones) as well as both sympathetic and parasympathetic efferent postganglionic neurones. As such, intrinsic cardiac ganglionic interactions represent the organ component of the hierarchy of intrathoracic nested feedback control loops which provide rapid and appropriate reflex coordination of efferent autonomic neuronal outflow to the heart. In such a concept, the intrinsic cardiac nervous system acts as a distributive processor, integrating parasympathetic and sympathetic efferent centrifugal information to the heart in addition to centripetal information arising from cardiac sensory neurites. A number of neurochemicals have been shown to influence the interneuronal interactions which occur within the intrathoracic cardiac nervous system. For instance, pharmacological interventions that modify b-adrenergic or angiotensin II receptors affect cardiomyocyte function not only directly, but indirectly by influencing the capacity of intrathoracic neurones to regulate cardiomyocytes. Thus, current pharmacological management of heart disease may influence cardiomyocyte function directly as well as indirectly secondary to modifying the cardiac nervous system. This review presents a brief summary of developing concepts about the role of the cardiac nervous system in regulating the normal heart. In addition, it provides some tentative ideas concerning the importance of this nervous system in cardiac disease states with a view to stimulating further interest in neural control of the heart so that appropriate neurocardiological strategies can be devised for the management of heart disease.","author":[{"dropping-particle":"","family":"Armour","given":"J Andrew","non-dropping-particle":"","parse-names":false,"suffix":""}],"container-title":"European heart journal","id":"ITEM-4","issue":"12","issued":{"date-parts":[["1999","12"]]},"page":"1751-2","title":"Myocardial ischaemia and the cardiac nervous system.","type":"article-journal","volume":"16"},"uris":["http://www.mendeley.com/documents/?uuid=78a5c08d-4413-4a17-bdd2-71274e1650f6"]}],"mendeley":{"formattedCitation":"&lt;sup&gt;10,23,48,49&lt;/sup&gt;","plainTextFormattedCitation":"10,23,48,49","previouslyFormattedCitation":"&lt;sup&gt;10,23,48,49&lt;/sup&gt;"},"properties":{"noteIndex":0},"schema":"https://github.com/citation-style-language/schema/raw/master/csl-citation.json"}</w:instrText>
-      </w:r>
-      <w:r>
-        <w:fldChar w:fldCharType="separate"/>
-      </w:r>
-      <w:r>
-        <w:rPr>
-          <w:noProof/>
-          <w:vertAlign w:val="superscript"/>
-        </w:rPr>
-        <w:t>10,23,48,49</w:t>
-      </w:r>
-      <w:r>
-        <w:fldChar w:fldCharType="end"/>
-      </w:r>
-      <w:r>
-        <w:t xml:space="preserve"> </w:t>
-      </w:r>
-      <w:r>
-        <w:t>U</w:t>
-      </w:r>
-      <w:r>
-        <w:t>nderstand</w:t>
-      </w:r>
-      <w:r>
-        <w:t>ing</w:t>
-      </w:r>
-      <w:r>
-        <w:t xml:space="preserve"> </w:t>
-      </w:r>
-      <w:r>
-        <w:t>the mediating role of</w:t>
-      </w:r>
-      <w:r>
-        <w:t xml:space="preserve"> ANS </w:t>
-      </w:r>
-      <w:r>
-        <w:t>dysfunction on the relationship between depression and</w:t>
-      </w:r>
-      <w:r>
-        <w:t xml:space="preserve"> CAD</w:t>
-      </w:r>
-      <w:r>
-        <w:t xml:space="preserve"> could eventually lead to potential future therapies that help reduce the </w:t>
-      </w:r>
-      <w:r>
-        <w:t xml:space="preserve">risk for </w:t>
-      </w:r>
-      <w:r>
-        <w:t xml:space="preserve">cardiovascular </w:t>
-      </w:r>
-      <w:r>
-        <w:t>mortality</w:t>
-      </w:r>
-      <w:r>
-        <w:t xml:space="preserve"> in individuals with depression</w:t>
-      </w:r>
-      <w:r>
-        <w:t>.</w:t>
-      </w:r>
-      <w:r>
-        <w:rPr>
-          <w:sz w:val="8"/>
-          <w:szCs w:val="8"/>
-        </w:rPr>
-        <w:t xml:space="preserve"> </w:t>
-      </w:r>
-      <w:r>
-        <w:t>ANS dysfunction occurs at multiple levels, from central neurological processes to peripheral cardiovascular reflexes, such as the vagal withdrawal in depression and increased sympathetic tone in hypertension. Heart rate variability (HRV) is an accepted measure of the integration of these multiple levels of autonomic outflow to the heart.</w:t>
-      </w:r>
-      <w:r>
-        <w:fldChar w:fldCharType="begin" w:fldLock="1"/>
-      </w:r>
-      <w:r>
-        <w:instrText>ADDIN CSL_CITATION {"citationItems":[{"id":"ITEM-1","itemData":{"DOI":"10.1161/01.CIR.93.5.1043","ISBN":"0195-668X","ISSN":"0195-668X","PMID":"8737210","abstract":"The last two decades have witnessed the recognition of a significant relationship between the autonomic nervous system and cardiovascular mortality, including sudden cardiac death[1–4]. Experimental evidence for an associ- ation between a propensity for lethal arrhythmias and signs of either increased sympathetic or reduced vagal activity has encouraged the development of quantitative markers of autonomic activity. Heart rate variability (HRV) represents one of the most promising such markers. The apparently easy derivation of this measure has popularized its use. As many commercial devices now provide automated measurement of HRV, the cardiologist has been pro- vided with a seemingly simple tool for both research and clinical studies[5]. However, the significance and meaning of the many different measures of HRV are more complex than generally appreciated and there is a potential for incorrect conclusions and for excessive or unfounded extrapolations. Recognition of these problems led the European Society of Cardiology and the North American Society","author":[{"dropping-particle":"","family":"Task Force of the ESC and NAS","given":"","non-dropping-particle":"","parse-names":false,"suffix":""}],"container-title":"European Heart Journal","id":"ITEM-1","issue":"5","issued":{"date-parts":[["1996"]]},"page":"354-381","title":"Heart Rate Variability","type":"article-journal","volume":"17"},"uris":["http://www.mendeley.com/documents/?uuid=84f7c6d2-f171-463b-b4b3-7f20d6009f25"]},{"id":"ITEM-2","itemData":{"DOI":"10.1152/physiologyonline.1990.5.1.32","ISBN":"1548-9213","ISSN":"1548-9213","abstract":"JP Saul ABSTRACT What is most intriguing about heart rate (HR) variability is that there is so much of it. HR is constantly responding both rapidly and slowly to various physiological perturbations. We now understand that the frequency and amplitude of these HR fluctuations are indicative of the autonomic control systems underlying the response. Copyright © 1990 by International Union of Physiological Sciences","author":[{"dropping-particle":"","family":"Saul","given":"JP","non-dropping-particle":"","parse-names":false,"suffix":""}],"container-title":"Physiology","id":"ITEM-2","issue":"1","issued":{"date-parts":[["1990"]]},"page":"32-37","title":"Beat-To-Beat Variations of Heart Rate Reflect Modulation of Cardiac Autonomic Outflow","type":"article-journal","volume":"5"},"uris":["http://www.mendeley.com/documents/?uuid=af3d0299-78fe-425d-83b0-240110b56cac"]}],"mendeley":{"formattedCitation":"&lt;sup&gt;30,31&lt;/sup&gt;","plainTextFormattedCitation":"30,31","previouslyFormattedCitation":"&lt;sup&gt;30,31&lt;/sup&gt;"},"properties":{"noteIndex":0},"schema":"https://github.com/citation-style-language/schema/raw/master/csl-citation.json"}</w:instrText>
-      </w:r>
-      <w:r>
-        <w:fldChar w:fldCharType="separate"/>
-      </w:r>
-      <w:r>
-        <w:rPr>
-          <w:noProof/>
-          <w:vertAlign w:val="superscript"/>
-        </w:rPr>
-        <w:t>30,31</w:t>
-      </w:r>
-      <w:r>
-        <w:fldChar w:fldCharType="end"/>
-      </w:r>
-      <w:r>
-        <w:t xml:space="preserve"> Low HRV, a reflection of ANS dysfunction, is measured non-invasively through electrocardiogram (ECG) and is independently </w:t>
-      </w:r>
-      <w:r>
-        <w:t>associated with depressive symptoms,</w:t>
-      </w:r>
-      <w:r>
-        <w:fldChar w:fldCharType="begin" w:fldLock="1"/>
-      </w:r>
-      <w:r>
-        <w:instrText>ADDIN CSL_CITATION {"citationItems":[{"id":"ITEM-1","itemData":{"DOI":"10.3949/ccjm.76.s2.03","ISBN":"3143627344","ISSN":"08911150","PMID":"19376975","abstract":"Depression is common in patients with coronary heart disease (CHD) and is a risk factor for cardiac morbidity and mortality in these patients. Depression is associated with autonomic nervous system dysfunction, which may at least partially explain this increased risk. Low heart rate variability (HRV), which reflects excessive sympathetic and/or inadequate parasympathetic modulation of heart rate, is a strong predictor of mortality in patients with CHD. Most studies-both in patients with stable CHD and in patients with a recent acute coronary event-have found HRV to be lower in depressed patients than in their nondepressed counterparts. This manuscript provides an overview of this literature and concludes that HRV may account for a substantial part of the risk associated with depression in CHD.","author":[{"dropping-particle":"","family":"Carney","given":"Robert M.","non-dropping-particle":"","parse-names":false,"suffix":""},{"dropping-particle":"","family":"Freedland","given":"Kenneth E.","non-dropping-particle":"","parse-names":false,"suffix":""}],"container-title":"Cleveland Clinic Journal of Medicine","id":"ITEM-1","issue":"SUPPL.2","issued":{"date-parts":[["2009"]]},"title":"Depression and heart rate variability in patients with coronary heart disease","type":"article-journal","volume":"76"},"uris":["http://www.mendeley.com/documents/?uuid=fba43147-4c4f-4d08-a30a-b0262929c484"]}],"mendeley":{"formattedCitation":"&lt;sup&gt;50&lt;/sup&gt;","plainTextFormattedCitation":"50","previouslyFormattedCitation":"&lt;sup&gt;50&lt;/sup&gt;"},"properties":{"noteIndex":0},"schema":"https://github.com/citation-style-language/schema/raw/master/csl-citation.json"}</w:instrText>
-      </w:r>
-      <w:r>
-        <w:fldChar w:fldCharType="separate"/>
-      </w:r>
-      <w:r>
-        <w:rPr>
-          <w:noProof/>
-          <w:vertAlign w:val="superscript"/>
-        </w:rPr>
-        <w:t>50</w:t>
-      </w:r>
-      <w:r>
-        <w:fldChar w:fldCharType="end"/>
-      </w:r>
-      <w:r>
-        <w:t xml:space="preserve"> cardiovascular mortality,</w:t>
-      </w:r>
-      <w:r>
-        <w:fldChar w:fldCharType="begin" w:fldLock="1"/>
-      </w:r>
-      <w:r>
-        <w:instrText>ADDIN CSL_CITATION {"citationItems":[{"id":"ITEM-1","itemData":{"DOI":"10.1097/01.psy.0000249733.33811.00","ISBN":"0033-3174","ISSN":"00333174","PMID":"17167127","abstract":"OBJECTIVE Depression is a risk factor for mortality after acute myocardial infarction (AMI), possibly as a result of altered autonomic nervous system (ANS) modulation of heart rate (HR) and rhythm. The purposes of this study were to determine: a) whether depressed patients are more likely to have an abnormal HR response (i.e., abnormal turbulence) to premature ventricular contractions (VPCs), and b) whether abnormal HR turbulence accounts for the effect of depression on increased mortality after AMI. METHODS Ambulatory electrocardiographic data were obtained from 666 (316 depressed, 350 nondepressed) patients with a recent AMI; 498 had VPCs with measurable HR turbulence. Of these, 260 had normal, 152 had equivocal, and 86 had abnormal HR turbulence. Patients were followed for up to 30 (median = 24) months. RESULTS Depressed patients were more likely to have abnormal HR turbulence (risk factor adjusted odds ratio = 1.8; 95% confidence interval [CI] = 1.0-3.0; p = .03) and have worse survival (odds ratio = 2.4; 95% CI = 1.2-4.6; p = .02) than nondepressed patients. When HR turbulence was added to the model, the adjusted hazard ratio for depression decreased to 1.9 (95% CI = 0.9-3.8; p = .08), and to 1.6 (95% CI = 0.8-3.4; p = .18) when a measure of HR variability (LnVLF) was added. The hazard was found to differ over time with depression posing little risk for mortality in year 1 but greater risk in years 2 and 3 of the follow up. CONCLUSION ANS dysregulation may partially mediate the increased risk for mortality in depressed patients with frequent VPCs after an AMI.","author":[{"dropping-particle":"","family":"Carney","given":"Robert M.","non-dropping-particle":"","parse-names":false,"suffix":""},{"dropping-particle":"","family":"Howells","given":"William B.","non-dropping-particle":"","parse-names":false,"suffix":""},{"dropping-particle":"","family":"Blumenthal","given":"James A.","non-dropping-particle":"","parse-names":false,"suffix":""},{"dropping-particle":"","family":"Freedland","given":"Kenneth E.","non-dropping-particle":"","parse-names":false,"suffix":""},{"dropping-particle":"","family":"Stein","given":"Phyllis K.","non-dropping-particle":"","parse-names":false,"suffix":""},{"dropping-particle":"","family":"Berkman","given":"Lisa F.","non-dropping-particle":"","parse-names":false,"suffix":""},{"dropping-particle":"","family":"Watkins","given":"Lana L.","non-dropping-particle":"","parse-names":false,"suffix":""},{"dropping-particle":"","family":"Czajkowski","given":"Susan M.","non-dropping-particle":"","parse-names":false,"suffix":""},{"dropping-particle":"","family":"Steinmeyer","given":"Brian","non-dropping-particle":"","parse-names":false,"suffix":""},{"dropping-particle":"","family":"Hayano","given":"Junichiro","non-dropping-particle":"","parse-names":false,"suffix":""},{"dropping-particle":"","family":"Domitrovich","given":"Peter P.","non-dropping-particle":"","parse-names":false,"suffix":""},{"dropping-particle":"","family":"Burg","given":"Matthew M.","non-dropping-particle":"","parse-names":false,"suffix":""},{"dropping-particle":"","family":"Jaffe","given":"Allan S.","non-dropping-particle":"","parse-names":false,"suffix":""}],"container-title":"Psychosomatic Medicine","id":"ITEM-1","issue":"1","issued":{"date-parts":[["2007"]]},"page":"4-9","title":"Heart rate turbulence, depression, and survival after acute myocardial infarction","type":"article-journal","volume":"69"},"uris":["http://www.mendeley.com/documents/?uuid=93753746-50be-41fd-be29-1544dba6a66d"]}],"mendeley":{"formattedCitation":"&lt;sup&gt;51&lt;/sup&gt;","plainTextFormattedCitation":"51","previouslyFormattedCitation":"&lt;sup&gt;51&lt;/sup&gt;"},"properties":{"noteIndex":0},"schema":"https://github.com/citation-style-language/schema/raw/master/csl-citation.json"}</w:instrText>
-      </w:r>
-      <w:r>
-        <w:fldChar w:fldCharType="separate"/>
-      </w:r>
-      <w:r>
-        <w:rPr>
-          <w:noProof/>
-          <w:vertAlign w:val="superscript"/>
-        </w:rPr>
-        <w:t>51</w:t>
-      </w:r>
-      <w:r>
-        <w:fldChar w:fldCharType="end"/>
-      </w:r>
-      <w:r>
-        <w:t xml:space="preserve"> and obstructive CAD.</w:t>
-      </w:r>
-      <w:r>
-        <w:fldChar w:fldCharType="begin" w:fldLock="1"/>
-      </w:r>
-      <w:r>
-        <w:instrText>ADDIN CSL_CITATION {"citationItems":[{"id":"ITEM-1","itemData":{"DOI":"10.1136/heartjnl-2011-300033","ISSN":"13556037","abstract":"OBJECTIVE: Obstructive coronary artery disease (CAD) is evident in only half of patients referred for diagnostic angiography. Five-minute heart rate variability (HRV) is a non-invasive marker for autonomic control of the vasculature, which this study hypothesised could risk-stratify cardiac patients and reduce unnecessary angiograms.\\n\\nDESIGN: A prospective observational study (the Alternative Risk Markers in Coronary Artery Disease (ARM-CAD) study).\\n\\nSETTING: Three cardiac centres in Melbourne, Australia.\\n\\nPATIENTS: 470 consecutive patients undergoing elective angiography (with predominantly normal cardiac rhythm), regardless of co-morbidity.\\n\\nMAIN OUTCOME MEASURES: The presence of obstructive CAD (≥50% stenosis) on angiography.\\n\\nRESULTS: Patients with obstructive CAD had significantly reduced HRV, particularly in the low frequency (LF) range (median 180 vs 267 ms(2) without CAD; p&lt;0.001). There was a linear trend with the severity of CAD; median LF power (IQR) in patients with normal coronaries was 275 (612), with minor coronary irregularities 255 (400), single-vessel CAD 212 (396) and more severe disease 170 (327) ms(2); p value for trend 0.003. There was a similar reduction in LF power regardless of the anatomical location of coronary stenoses. Comparing patients with LF less than 250 and 250 ms(2) or greater, the adjusted OR for obstructive CAD using multivariate regression was 2.42, 95% CI 1.33 to 4.38 (p=0.004). No interactions were noted in subgroup analysis and HRV added to risk prediction irrespective of the baseline Framingham risk (p&lt;0.0001).\\n\\nCONCLUSION: Low HRV is strongly predictive of angiographic coronary disease regardless of other co-morbidities and is clinically useful as a risk predictor in patients with sinus rhythm.\\n\\nCLINICAL TRIAL REGISTRATION INFORMATION: http://clinicaltrials.gov/ct2/show/NCT00403351 www.armcad.com.","author":[{"dropping-particle":"","family":"Kotecha","given":"Dipak","non-dropping-particle":"","parse-names":false,"suffix":""},{"dropping-particle":"","family":"New","given":"G","non-dropping-particle":"","parse-names":false,"suffix":""},{"dropping-particle":"","family":"Flather","given":"M D","non-dropping-particle":"","parse-names":false,"suffix":""},{"dropping-particle":"","family":"Eccleston","given":"D","non-dropping-particle":"","parse-names":false,"suffix":""},{"dropping-particle":"","family":"Pepper","given":"J","non-dropping-particle":"","parse-names":false,"suffix":""},{"dropping-particle":"","family":"Krum","given":"H","non-dropping-particle":"","parse-names":false,"suffix":""}],"container-title":"Heart","id":"ITEM-1","issue":"5","issued":{"date-parts":[["2012"]]},"page":"395-401","title":"Five-minute heart rate variability can predict obstructive angiographic coronary disease","type":"article-journal","volume":"98"},"uris":["http://www.mendeley.com/documents/?uuid=3a51f41f-999f-49da-8d88-5aeee5a88265"]}],"mendeley":{"formattedCitation":"&lt;sup&gt;52&lt;/sup&gt;","plainTextFormattedCitation":"52","previouslyFormattedCitation":"&lt;sup&gt;52&lt;/sup&gt;"},"properties":{"noteIndex":0},"schema":"https://github.com/citation-style-language/schema/raw/master/csl-citation.json"}</w:instrText>
-      </w:r>
-      <w:r>
-        <w:fldChar w:fldCharType="separate"/>
-      </w:r>
-      <w:r>
-        <w:rPr>
-          <w:noProof/>
-          <w:vertAlign w:val="superscript"/>
-        </w:rPr>
-        <w:t>52</w:t>
-      </w:r>
-      <w:r>
-        <w:fldChar w:fldCharType="end"/>
-      </w:r>
-      <w:r>
-        <w:t xml:space="preserve"> </w:t>
-      </w:r>
-      <w:r>
-        <w:t xml:space="preserve"> W</w:t>
-      </w:r>
-      <w:r>
-        <w:t xml:space="preserve">e </w:t>
-      </w:r>
-      <w:r>
-        <w:t xml:space="preserve">propose to test a novel HRV measure to quantify ANS dysfunction. This novel measure, </w:t>
-      </w:r>
-      <w:r>
-        <w:rPr>
-          <w:i/>
-          <w:iCs/>
-        </w:rPr>
-        <w:t>Dyx</w:t>
-      </w:r>
-      <w:r>
-        <w:t>, derived from time series analysis,</w:t>
-      </w:r>
-      <w:r>
-        <w:fldChar w:fldCharType="begin" w:fldLock="1"/>
-      </w:r>
-      <w:r>
-        <w:instrText>ADDIN CSL_CITATION {"citationItems":[{"id":"ITEM-1","itemData":{"DOI":"10.1016/S0378-4371(02)00831-2","ISSN":"03784371","abstract":"We present a new method to describe time series with a highly complex time evolution. The time series is projected onto a two-dimensional phase-space plot which is quantified in terms of a multipole expansion where every data point is assigned a unit mass. The multipoles provide an efficient characterization of the original time series. © 2002 Elsevier Science B.V. All rights reserved.","author":[{"dropping-particle":"","family":"Lewkowicz","given":"M.","non-dropping-particle":"","parse-names":false,"suffix":""},{"dropping-particle":"","family":"Levitan","given":"J.","non-dropping-particle":"","parse-names":false,"suffix":""},{"dropping-particle":"","family":"Puzanov","given":"N.","non-dropping-particle":"","parse-names":false,"suffix":""},{"dropping-particle":"","family":"Shnerb","given":"N.","non-dropping-particle":"","parse-names":false,"suffix":""},{"dropping-particle":"","family":"Saermark","given":"K.","non-dropping-particle":"","parse-names":false,"suffix":""}],"container-title":"Physica A: Statistical Mechanics and its Applications","id":"ITEM-1","issue":"1-2","issued":{"date-parts":[["2002"]]},"page":"260-274","title":"Description of complex time series by multipoles","type":"article-journal","volume":"311"},"uris":["http://www.mendeley.com/documents/?uuid=eeae1580-709b-4c3b-8ae1-3eb285ad1262"]}],"mendeley":{"formattedCitation":"&lt;sup&gt;33&lt;/sup&gt;","plainTextFormattedCitation":"33","previouslyFormattedCitation":"&lt;sup&gt;34&lt;/sup&gt;"},"properties":{"noteIndex":0},"schema":"https://github.com/citation-style-language/schema/raw/master/csl-citation.json"}</w:instrText>
-      </w:r>
-      <w:r>
-        <w:fldChar w:fldCharType="separate"/>
-      </w:r>
-      <w:r>
-        <w:rPr>
-          <w:noProof/>
-          <w:vertAlign w:val="superscript"/>
-        </w:rPr>
-        <w:t>33</w:t>
-      </w:r>
-      <w:r>
-        <w:fldChar w:fldCharType="end"/>
-      </w:r>
-      <w:r>
-        <w:t xml:space="preserve"> was found to be a more sensitive predictor of ventricular dysrhythmia and was associated with increased cardiovascular mortality.</w:t>
-      </w:r>
-      <w:r>
-        <w:fldChar w:fldCharType="begin" w:fldLock="1"/>
-      </w:r>
-      <w:r>
-        <w:instrText>ADDIN CSL_CITATION {"citationItems":[{"id":"ITEM-1","itemData":{"DOI":"10.1088/0967-3334/26/5/002","ISBN":"0020-7713","ISSN":"09673334","PMID":"9226893","abstract":"Proliferative enteritis is an enteric disease that affects a variety of animals. The causative agent in swine has been determined to be an obligate intracellular bacterium, Lawsonia intracellularis, related to the sulfate-reducing bacterium Desulfovibrio desulfuricans. The intracellular agents found in the lesions of different animal species are antigenically similar. In addition, strains from the pig, ferret, and hamster have been shown to be genetically similar. In this study we performed a partial 16S ribosomal DNA sequence analysis on the intracellular agent of proliferative enteritis from a hamster, a deer, and an ostrich and compared these sequences to that of the porcine L. intracellularis isolate. Results of this study indicate that the intracellular agents from these species with proliferative enteritis have high sequence similarity, indicating that they are all in the genus Lawsonia and that they may also be the same species, L. intracellularis.","author":[{"dropping-particle":"","family":"Olesen","given":"R. M.","non-dropping-particle":"","parse-names":false,"suffix":""},{"dropping-particle":"","family":"Bloch Thomsen","given":"P. E.","non-dropping-particle":"","parse-names":false,"suffix":""},{"dropping-particle":"","family":"Saermark","given":"K.","non-dropping-particle":"","parse-names":false,"suffix":""},{"dropping-particle":"","family":"Glikson","given":"M.","non-dropping-particle":"","parse-names":false,"suffix":""},{"dropping-particle":"","family":"Feldman","given":"S.","non-dropping-particle":"","parse-names":false,"suffix":""},{"dropping-particle":"","family":"Lewkowicz","given":"M.","non-dropping-particle":"","parse-names":false,"suffix":""},{"dropping-particle":"","family":"Levitan","given":"J.","non-dropping-particle":"","parse-names":false,"suffix":""}],"container-title":"Physiological Measurement","id":"ITEM-1","issue":"5","issued":{"date-parts":[["2005","10","1"]]},"page":"591-598","title":"Statistical analysis of the DIAMOND MI study by the multipole method","type":"article-journal","volume":"26"},"uris":["http://www.mendeley.com/documents/?uuid=8d290a0a-0a11-47ed-baf5-44960f9201ca"]},{"id":"ITEM-2","itemData":{"DOI":"10.1111/anec.12297","ISSN":"1082720X","abstract":"AIMS:The density HRV parameter Dyx is a new heart rate variability (HRV) measure based on multipole analysis of the Poincaré plot obtained from RR interval time series, deriving information from both the time and frequency domain. Preliminary results have suggested that the parameter may provide new predictive information on mortality in survivors of acute myocardial infarction (MI). This study compares the prognostic significance of Dyx to that of traditional linear and nonlinear measures of HRV.\\n\\nMETHODS AND RESULTS:In the Nordic ICD pilot study, patients with an acute MI were screened with 2D echocardiography and 24-hour Holter recordings. The study was designed to assess the power of several HRV measures to predict mortality. Dyx was tested in a subset of 206 consecutive Danish patients with analysable Holter recordings. After a median follow-up of 8.5 years 70 patients had died. Of all traditional and multipole HRV parameters, reduced Dyx was the most powerful predictor of all-cause mortality (HR 2.4; CI 1.5 to 3.8; P &lt; 0.001). After adjustment for known risk markers, such as age, diabetes, ejection fraction, previous MI and hypertension, Dyx remained an independent predictor of mortality (P = 0.02). Reduced Dyx also predicted cardiovascular death (P &lt; 0.01) and sudden cardiovascular death (P = 0.05). In Kaplan-Meier analysis, Dyx significantly predicted mortality in patients both with and without impaired left ventricular systolic function (P &lt; 0.0001).\\n\\nCONCLUSION:The new nonlinear HRV measure Dyx is a promising independent predictor of mortality in a long-term follow-up study of patients surviving a MI, irrespectively of left ventricular systolic function.","author":[{"dropping-particle":"","family":"Jørgensen","given":"Rikke Mørch","non-dropping-particle":"","parse-names":false,"suffix":""},{"dropping-particle":"","family":"Abildstrøm","given":"Steen Z","non-dropping-particle":"","parse-names":false,"suffix":""},{"dropping-particle":"","family":"Levitan","given":"Jacob","non-dropping-particle":"","parse-names":false,"suffix":""},{"dropping-particle":"","family":"Kobo","given":"Roi","non-dropping-particle":"","parse-names":false,"suffix":""},{"dropping-particle":"","family":"Puzanov","given":"Natalia","non-dropping-particle":"","parse-names":false,"suffix":""},{"dropping-particle":"","family":"Lewkowicz","given":"Meir","non-dropping-particle":"","parse-names":false,"suffix":""},{"dropping-particle":"","family":"Huikuri","given":"Heikki","non-dropping-particle":"","parse-names":false,"suffix":""},{"dropping-particle":"","family":"Peltola","given":"Mirja","non-dropping-particle":"","parse-names":false,"suffix":""},{"dropping-particle":"","family":"Haarbo","given":"Jens","non-dropping-particle":"","parse-names":false,"suffix":""},{"dropping-particle":"","family":"Thomsen","given":"Poul Erik Bloch","non-dropping-particle":"","parse-names":false,"suffix":""},{"dropping-particle":"","family":"Group","given":"Nordic I C D pilot study","non-dropping-particle":"","parse-names":false,"suffix":""}],"container-title":"Annals of noninvasive electrocardiology : the official journal of the International Society for Holter and Noninvasive Electrocardiology, Inc","id":"ITEM-2","issue":"1","issued":{"date-parts":[["2016"]]},"page":"60-68","title":"Heart Rate Variability Density Analysis (Dyx) and Prediction of Long-Term Mortality after Acute Myocardial Infarction.","type":"article-journal","volume":"21"},"uris":["http://www.mendeley.com/documents/?uuid=4f5bcf8d-711e-49a3-9ee3-f914ec7e1961"]}],"mendeley":{"formattedCitation":"&lt;sup&gt;34,36&lt;/sup&gt;","plainTextFormattedCitation":"34,36","previouslyFormattedCitation":"&lt;sup&gt;35,36&lt;/sup&gt;"},"properties":{"noteIndex":0},"schema":"https://github.com/citation-style-language/schema/raw/master/csl-citation.json"}</w:instrText>
-      </w:r>
-      <w:r>
-        <w:fldChar w:fldCharType="separate"/>
-      </w:r>
-      <w:r>
-        <w:rPr>
-          <w:noProof/>
-          <w:vertAlign w:val="superscript"/>
-        </w:rPr>
-        <w:t>34,36</w:t>
-      </w:r>
-      <w:r>
-        <w:fldChar w:fldCharType="end"/>
-      </w:r>
-      <w:r>
-        <w:t xml:space="preserve"> In our prior work, compared to traditional HRV, we found that </w:t>
-      </w:r>
-      <w:r>
-        <w:t xml:space="preserve">1) low </w:t>
-      </w:r>
-      <w:r>
-        <w:rPr>
-          <w:i/>
-          <w:iCs/>
-        </w:rPr>
-        <w:t xml:space="preserve">Dyx </w:t>
-      </w:r>
-      <w:r>
-        <w:t>in the early morning predicted abnormal coronary flow reserve,</w:t>
-      </w:r>
-      <w:r>
-        <w:fldChar w:fldCharType="begin" w:fldLock="1"/>
-      </w:r>
-      <w:r>
-        <w:instrText>ADDIN CSL_CITATION {"citationItems":[{"id":"ITEM-1","itemData":{"DOI":"10.1161/circ.138.suppl_1.15216","abstract":"Introduction: About one-half of sudden cardiac deaths occur in those without known CAD suggesting the need for better risk-stratification tests. Autonomic dysfunction, measured by low heart rate variability (HRV), can occur with myocardial ischemia. Testing for low HRV may help to identify high-risk, asymptomatic individuals. The association of low HRV with ischemia may also be greatest during the morning hours, when cardiac events (MI, sudden death) are most likely to be triggered. Hypothesis: In a cohort of veteran males with no known CAD, subclinical myocardial ischemia is associated with autonomic dysfunction as measured by low HRV; this association is greatest during morning hours. Methods: We evaluated 24-hour ambulatory ECGs in middle-aged twins without known CAD from the Vietnam Era Twin Registry, and calculated frequency domain and non-linear (Dyx) HRV metrics. All subjects underwent [13N]-ammonia positron emission tomography with adenosine stress, with ischemia defined as greater than 5% perfusion deficit. Mixed models were used to compare HRV between ischemic and non-ischemic subjects in 1-hour intervals, and morning hours were 6 AM until 10 AM. Results: Data on 276 twin subjects were analyzed; the mean age (SD) was 53 (3) and 55 (20%) had ischemia. HRV was significantly different between ischemic and non-ischemic twins during morning hours (figure 1), with the largest magnitude difference occurring with Dyx at 7 AM. Each SD decrease in Dyx associated with an OR for ischemia of 4.8 (95% CI, 1.5 — 15.8). Dyx in morning hours remained significant in a subgroup of pairs discordant for ischemia and after risk factor adjustment. Significant differences by ischemia status were noted for low-frequency and very-low-frequency HRV. Conclusions: Lower HRV is strongly associated with subclinical myocardial ischemia primarily during morning hours. More research regarding this circadian autonomic vulnerability and its clinical implications are warranted.","author":[{"dropping-particle":"","family":"Shah","given":"Anish","non-dropping-particle":"","parse-names":false,"suffix":""},{"dropping-particle":"","family":"Lampert","given":"Rachel","non-dropping-particle":"","parse-names":false,"suffix":""},{"dropping-particle":"","family":"Goldberg","given":"Jack","non-dropping-particle":"","parse-names":false,"suffix":""},{"dropping-particle":"","family":"Bremner","given":"J Douglas","non-dropping-particle":"","parse-names":false,"suffix":""},{"dropping-particle":"","family":"Vaccarino","given":"Viola","non-dropping-particle":"","parse-names":false,"suffix":""},{"dropping-particle":"","family":"Shah","given":"Amit","non-dropping-particle":"","parse-names":false,"suffix":""}],"container-title":"Circulation","id":"ITEM-1","issue":"Suppl_1","issued":{"date-parts":[["2018","11","6"]]},"note":"doi: 10.1161/circ.138.suppl_1.15216","page":"A15216-A15216","publisher":"American Heart Association","publisher-place":"Chicago, IL","title":"Abstract 15216: Circadian Autonomic Inflexibility: A Marker of Ischemic Heart Disease","type":"article-journal","volume":"138"},"uris":["http://www.mendeley.com/documents/?uuid=904baa23-820a-4d7b-b815-ba39fbafa5c6"]}],"mendeley":{"formattedCitation":"&lt;sup&gt;35&lt;/sup&gt;","plainTextFormattedCitation":"35","previouslyFormattedCitation":"&lt;sup&gt;33&lt;/sup&gt;"},"properties":{"noteIndex":0},"schema":"https://github.com/citation-style-language/schema/raw/master/csl-citation.json"}</w:instrText>
-      </w:r>
-      <w:r>
-        <w:fldChar w:fldCharType="separate"/>
-      </w:r>
-      <w:r>
-        <w:rPr>
-          <w:noProof/>
-          <w:vertAlign w:val="superscript"/>
-        </w:rPr>
-        <w:t>35</w:t>
-      </w:r>
-      <w:r>
-        <w:fldChar w:fldCharType="end"/>
-      </w:r>
-      <w:r>
-        <w:t xml:space="preserve"> and 2) in preliminary analyses low </w:t>
-      </w:r>
-      <w:r>
-        <w:rPr>
-          <w:i/>
-          <w:iCs/>
-        </w:rPr>
-        <w:t>Dyx</w:t>
-      </w:r>
-      <w:r>
-        <w:t xml:space="preserve"> strongly associated with depressive symptom burden.</w:t>
-      </w:r>
-      <w:r>
-        <w:t xml:space="preserve"> </w:t>
-      </w:r>
-      <w:r>
-        <w:t xml:space="preserve">This makes </w:t>
-      </w:r>
-      <w:r>
-        <w:rPr>
-          <w:i/>
-          <w:iCs/>
-        </w:rPr>
-        <w:t>Dyx</w:t>
-      </w:r>
-      <w:r>
-        <w:t xml:space="preserve"> a strong candidate for assessing ANS dysfunction in our pro</w:t>
-      </w:r>
-      <w:r>
-        <w:t>posal.</w:t>
+      <w:r>
+        <w:t>The relationship between HRV, depression, and CAD is supported by data from our pilot study</w:t>
+      </w:r>
+      <w:r>
+        <w:t xml:space="preserve"> of 30 participants from the Emory Cardiovascular Biobank. The methods and analysis are described in more detail below.</w:t>
+      </w:r>
+      <w:r>
+        <w:t xml:space="preserve"> Of the participants that completed the psychological profiling, 25% (n=7) had high depressive symptoms (PHQ-9 &gt; 10), and 75% (n=21) had low depressive symptoms. Based on coronary angiography, 73% (n=22) had stenosis of the coronary arteries, while 27% (n=8) had mild to no angiographic disease. Long-term HRV was collected on all patients, ECG signal was collected on all patients, ranging from 4 to 25 hours, with only 26% data loss due to low-quality signal for HRV analysis. </w:t>
+      </w:r>
+      <w:r>
+        <w:t xml:space="preserve">When comparing long-term HRV recordings in patients with and without depression (PHQ-9), there was a difference in overall distribution by Kolmogorov-Smirnov test (p &lt; 0.01), and two-sample t-test (p &lt; 0.01). When comparing long-term HRV recordings in patients with &gt;50% stenosis of any major coronary artery (CASS-50 &gt; 1), HRV was different in overall distribution (p &lt; 0.01) and by population means (p &lt; 0.01). </w:t>
+      </w:r>
+      <w:r>
+        <w:t xml:space="preserve">This data provides evidence that HRV is the appropriate tool for further analyzing the relationship between depression and CAD. The proposed research plan will allow us to improve the power of our study to analyze hourly effects, adjust for multiple covariates (such as clinical indications for catherization), and study the effect of age and sex. </w:t>
       </w:r>
     </w:p>
     <w:p>
@@ -2564,39 +2291,101 @@
     <w:p>
       <w:pPr>
         <w:rPr>
-          <w:color w:val="000000" w:themeColor="text1"/>
-        </w:rPr>
-      </w:pPr>
-      <w:r>
-        <w:rPr>
-          <w:color w:val="000000" w:themeColor="text1"/>
-        </w:rPr>
+          <w:color w:val="000000" w:themeColor="text1" w:themeTint="FF" w:themeShade="FF"/>
+        </w:rPr>
+      </w:pPr>
+      <w:r>
+        <w:rPr>
+          <w:color w:val="000000" w:themeColor="text1"/>
+        </w:rPr>
+        <w:lastRenderedPageBreak/>
         <w:t>Innovation is central to this proposal, which seeks to validate a new, low-cost ECG-based measure (</w:t>
       </w:r>
-      <w:r>
-        <w:rPr>
-          <w:i/>
+      <w:proofErr w:type="spellStart"/>
+      <w:r>
+        <w:rPr>
+          <w:i w:val="1"/>
+          <w:iCs w:val="1"/>
           <w:color w:val="000000" w:themeColor="text1"/>
         </w:rPr>
         <w:t>Dyx</w:t>
       </w:r>
-      <w:r>
-        <w:rPr>
-          <w:color w:val="000000" w:themeColor="text1"/>
-        </w:rPr>
-        <w:t xml:space="preserve">) as an alternative diagnostic test for obstructive CAD. It may also provide a robust measure of autonomic regulation in </w:t>
-      </w:r>
-      <w:r>
-        <w:rPr>
-          <w:color w:val="000000" w:themeColor="text1"/>
-        </w:rPr>
-        <w:lastRenderedPageBreak/>
-        <w:t>disturbances of the neurocardiac axis that has additional relevance to psychiatric and neurologic diseases. This is a paradigm shift towards metrics that have a focus on the brain-heart connection, as opposed to focused tests on anatomy or self-reported symptoms. This new way of seeing IHD as connected to the neurocardiac axis may lead to clinical practice changes in disease management as well. For example, it may promote stress management and exercise therapy in management of IHD.</w:t>
-      </w:r>
-      <w:r>
-        <w:rPr>
-          <w:color w:val="000000" w:themeColor="text1"/>
-        </w:rPr>
+      <w:proofErr w:type="spellEnd"/>
+      <w:r>
+        <w:rPr>
+          <w:color w:val="000000" w:themeColor="text1"/>
+        </w:rPr>
+        <w:t xml:space="preserve">) as a</w:t>
+      </w:r>
+      <w:r>
+        <w:rPr>
+          <w:color w:val="000000" w:themeColor="text1"/>
+        </w:rPr>
+        <w:t xml:space="preserve"> </w:t>
+      </w:r>
+      <w:r>
+        <w:rPr>
+          <w:color w:val="000000" w:themeColor="text1"/>
+        </w:rPr>
+        <w:t xml:space="preserve">tool to quantify autonomic dysfunction of the neurocardiac axis in depression and obstructive CAD. </w:t>
+      </w:r>
+      <w:r>
+        <w:rPr>
+          <w:color w:val="000000" w:themeColor="text1"/>
+        </w:rPr>
+        <w:t xml:space="preserve">This is a paradigm shift towards metrics that have a focus on the brain-heart connection, as opposed to focused tests on anatomy or self-reported symptoms. This new way of </w:t>
+      </w:r>
+      <w:r>
+        <w:rPr>
+          <w:color w:val="000000" w:themeColor="text1"/>
+        </w:rPr>
+        <w:t>seeing both depression and CAD as connected to the neurocardiac axis</w:t>
+      </w:r>
+      <w:r>
+        <w:rPr>
+          <w:color w:val="000000" w:themeColor="text1"/>
+        </w:rPr>
+        <w:t xml:space="preserve"> may lead to clinical practice changes in disease management as well. </w:t>
+      </w:r>
+      <w:r>
+        <w:rPr>
+          <w:color w:val="000000" w:themeColor="text1"/>
+        </w:rPr>
+        <w:t xml:space="preserve">For example, this may promote stress management, exercise therapy, and biofeedback as more potent interventions in these comorbid </w:t>
+      </w:r>
+      <w:proofErr w:type="spellStart"/>
+      <w:r>
+        <w:rPr>
+          <w:color w:val="000000" w:themeColor="text1"/>
+        </w:rPr>
+        <w:t>conditions.In</w:t>
+      </w:r>
+      <w:proofErr w:type="spellEnd"/>
+      <w:r>
+        <w:rPr>
+          <w:color w:val="000000" w:themeColor="text1"/>
+        </w:rPr>
+        <w:t xml:space="preserve"> turn, </w:t>
+      </w:r>
+      <w:proofErr w:type="spellStart"/>
+      <w:r>
+        <w:rPr>
+          <w:i w:val="1"/>
+          <w:iCs w:val="1"/>
+          <w:color w:val="000000" w:themeColor="text1"/>
+        </w:rPr>
+        <w:t>Dyx</w:t>
+      </w:r>
+      <w:proofErr w:type="spellEnd"/>
+      <w:r>
+        <w:rPr>
+          <w:i w:val="0"/>
+          <w:iCs w:val="0"/>
+          <w:color w:val="000000" w:themeColor="text1"/>
+        </w:rPr>
+        <w:t xml:space="preserve"> may be later used to study treatment efficacy.</w:t>
+      </w:r>
+      <w:r>
         <w:fldChar w:fldCharType="begin" w:fldLock="1"/>
       </w:r>
       <w:r>
@@ -2737,9 +2526,6 @@
         <w:t>62</w:t>
       </w:r>
       <w:r>
-        <w:rPr>
-          <w:color w:val="000000" w:themeColor="text1"/>
-        </w:rPr>
         <w:fldChar w:fldCharType="end"/>
       </w:r>
       <w:r>
@@ -2748,23 +2534,45 @@
         </w:rPr>
         <w:t xml:space="preserve"> </w:t>
       </w:r>
-      <w:r>
-        <w:rPr>
-          <w:i/>
-          <w:color w:val="000000" w:themeColor="text1"/>
-        </w:rPr>
-        <w:t>Dyx</w:t>
-      </w:r>
-      <w:r>
-        <w:rPr>
-          <w:color w:val="000000" w:themeColor="text1"/>
-        </w:rPr>
-        <w:t xml:space="preserve"> is relatively new and unexplored compared to other HRV indices. For the first time, we are also taking into close consideration the  time of day when measuring HRV. </w:t>
-      </w:r>
-      <w:r>
-        <w:rPr>
-          <w:color w:val="000000" w:themeColor="text1"/>
-        </w:rPr>
+      <w:proofErr w:type="spellStart"/>
+      <w:r>
+        <w:rPr>
+          <w:i w:val="1"/>
+          <w:iCs w:val="1"/>
+          <w:color w:val="000000" w:themeColor="text1"/>
+        </w:rPr>
+        <w:t xml:space="preserve">Dyx</w:t>
+      </w:r>
+      <w:proofErr w:type="spellEnd"/>
+      <w:r>
+        <w:rPr>
+          <w:color w:val="000000" w:themeColor="text1"/>
+        </w:rPr>
+        <w:t xml:space="preserve"> </w:t>
+      </w:r>
+      <w:r>
+        <w:rPr>
+          <w:i w:val="0"/>
+          <w:iCs w:val="0"/>
+          <w:color w:val="000000" w:themeColor="text1"/>
+        </w:rPr>
+        <w:t xml:space="preserve">is relatively new and unexplored compared to other HRV indices. For the first time, we are also taking into close consideration </w:t>
+      </w:r>
+      <w:proofErr w:type="gramStart"/>
+      <w:r>
+        <w:rPr>
+          <w:color w:val="000000" w:themeColor="text1"/>
+        </w:rPr>
+        <w:t xml:space="preserve">the  time</w:t>
+      </w:r>
+      <w:proofErr w:type="gramEnd"/>
+      <w:r>
+        <w:rPr>
+          <w:color w:val="000000" w:themeColor="text1"/>
+        </w:rPr>
+        <w:t xml:space="preserve"> of day when measuring HRV.</w:t>
+      </w:r>
+      <w:r>
         <w:fldChar w:fldCharType="begin" w:fldLock="1"/>
       </w:r>
       <w:r>
@@ -2788,21 +2596,41 @@
         <w:t>46,63</w:t>
       </w:r>
       <w:r>
-        <w:rPr>
-          <w:color w:val="000000" w:themeColor="text1"/>
-        </w:rPr>
         <w:fldChar w:fldCharType="end"/>
       </w:r>
       <w:r>
         <w:rPr>
           <w:color w:val="000000" w:themeColor="text1"/>
         </w:rPr>
-        <w:t xml:space="preserve"> Most previous studies, on the other hand, do not evaluate this at all, or average all of the HRV metrics over and entire 24 hour period.</w:t>
-      </w:r>
-      <w:r>
-        <w:rPr>
-          <w:color w:val="000000" w:themeColor="text1"/>
-        </w:rPr>
+        <w:t xml:space="preserve"> Most previous studies, on the other hand, do not evaluate this at all, or average all of the HRV metrics over a</w:t>
+      </w:r>
+      <w:r>
+        <w:rPr>
+          <w:color w:val="000000" w:themeColor="text1"/>
+        </w:rPr>
+        <w:t xml:space="preserve">n </w:t>
+      </w:r>
+      <w:r>
+        <w:rPr>
+          <w:color w:val="000000" w:themeColor="text1"/>
+        </w:rPr>
+        <w:t xml:space="preserve">entire </w:t>
+      </w:r>
+      <w:proofErr w:type="gramStart"/>
+      <w:r>
+        <w:rPr>
+          <w:color w:val="000000" w:themeColor="text1"/>
+        </w:rPr>
+        <w:t xml:space="preserve">24 hour</w:t>
+      </w:r>
+      <w:proofErr w:type="gramEnd"/>
+      <w:r>
+        <w:rPr>
+          <w:color w:val="000000" w:themeColor="text1"/>
+        </w:rPr>
+        <w:t xml:space="preserve"> period.</w:t>
+      </w:r>
+      <w:r>
         <w:fldChar w:fldCharType="begin" w:fldLock="1"/>
       </w:r>
       <w:r>
@@ -2826,10 +2654,45 @@
         <w:t>38,64,65</w:t>
       </w:r>
       <w:r>
-        <w:rPr>
-          <w:color w:val="000000" w:themeColor="text1"/>
-        </w:rPr>
         <w:fldChar w:fldCharType="end"/>
+      </w:r>
+      <w:r>
+        <w:rPr>
+          <w:color w:val="000000" w:themeColor="text1" w:themeTint="FF" w:themeShade="FF"/>
+        </w:rPr>
+        <w:t xml:space="preserve"> </w:t>
+      </w:r>
+      <w:r>
+        <w:rPr>
+          <w:color w:val="000000" w:themeColor="text1" w:themeTint="FF" w:themeShade="FF"/>
+        </w:rPr>
+        <w:t xml:space="preserve">The technology utilized for this study is also cutting edge and more easily collected in clinical settings than previous methods. We will utilize the </w:t>
+      </w:r>
+      <w:r>
+        <w:rPr>
+          <w:color w:val="000000" w:themeColor="text1" w:themeTint="FF" w:themeShade="FF"/>
+        </w:rPr>
+        <w:t xml:space="preserve">VivaLNK </w:t>
+      </w:r>
+      <w:r>
+        <w:rPr>
+          <w:color w:val="000000" w:themeColor="text1" w:themeTint="FF" w:themeShade="FF"/>
+        </w:rPr>
+        <w:t>patch (</w:t>
+      </w:r>
+      <w:r>
+        <w:rPr>
+          <w:b w:val="1"/>
+          <w:bCs w:val="1"/>
+          <w:color w:val="000000" w:themeColor="text1" w:themeTint="FF" w:themeShade="FF"/>
+        </w:rPr>
+        <w:t>Figure 2</w:t>
+      </w:r>
+      <w:r>
+        <w:rPr>
+          <w:color w:val="000000" w:themeColor="text1" w:themeTint="FF" w:themeShade="FF"/>
+        </w:rPr>
+        <w:t xml:space="preserve">), which has a much lower patient burden than traditional Holter monitoring (smaller than a credit card). </w:t>
       </w:r>
     </w:p>
     <w:p>
@@ -2851,34 +2714,177 @@
         <w:rPr>
           <w:color w:val="000000" w:themeColor="text1"/>
         </w:rPr>
-        <w:t xml:space="preserve">The technology utilized for this study is also cutting edge and more easily collected in clinical settings than previous methods. We will utilize the </w:t>
-      </w:r>
-      <w:proofErr w:type="spellStart"/>
-      <w:r>
-        <w:rPr>
-          <w:color w:val="000000" w:themeColor="text1"/>
-        </w:rPr>
-        <w:t>BioStamp</w:t>
-      </w:r>
-      <w:proofErr w:type="spellEnd"/>
-      <w:r>
-        <w:rPr>
-          <w:color w:val="000000" w:themeColor="text1"/>
-        </w:rPr>
-        <w:t xml:space="preserve"> patch (</w:t>
-      </w:r>
-      <w:r>
-        <w:rPr>
-          <w:b/>
-          <w:color w:val="000000" w:themeColor="text1"/>
-        </w:rPr>
-        <w:t>Figure 2</w:t>
-      </w:r>
-      <w:r>
-        <w:rPr>
-          <w:color w:val="000000" w:themeColor="text1"/>
-        </w:rPr>
-        <w:t xml:space="preserve">), which has a much lower patient burden than traditional Holter monitoring (smaller than a credit card). </w:t>
+        <w:t xml:space="preserve">Our study design also allows us to achive breakthrough in the assessment of Dyx; as opposed to previous studies, we can now evaluate its predictive potential with </w:t>
+      </w:r>
+      <w:r>
+        <w:rPr>
+          <w:color w:val="000000" w:themeColor="text1"/>
+          <w:u w:val="single"/>
+        </w:rPr>
+        <w:t>with coronary angiography findings</w:t>
+      </w:r>
+      <w:r>
+        <w:rPr>
+          <w:color w:val="000000" w:themeColor="text1"/>
+        </w:rPr>
+        <w:t xml:space="preserve">. Future studies (may be included in K23) may also evaluate the relationship of </w:t>
+      </w:r>
+      <w:r>
+        <w:rPr>
+          <w:i/>
+          <w:iCs/>
+          <w:color w:val="000000" w:themeColor="text1"/>
+        </w:rPr>
+        <w:t>Dyx</w:t>
+      </w:r>
+      <w:r>
+        <w:rPr>
+          <w:color w:val="000000" w:themeColor="text1"/>
+        </w:rPr>
+        <w:t xml:space="preserve"> with secondary clinical outcomes. Additional evaluation of </w:t>
+      </w:r>
+      <w:r>
+        <w:rPr>
+          <w:i/>
+          <w:color w:val="000000" w:themeColor="text1"/>
+        </w:rPr>
+        <w:t>Dyx</w:t>
+      </w:r>
+      <w:r>
+        <w:rPr>
+          <w:color w:val="000000" w:themeColor="text1"/>
+        </w:rPr>
+        <w:t xml:space="preserve"> with depression and cognitive function will be the first studies of their kind. It will lead to better a mechanistic understanding of the neurocardiac axis, and future work may help to evaluate non-cardiac outcomes such as depression. Overall, our rigorous, holistic evaluation of </w:t>
+      </w:r>
+      <w:r>
+        <w:rPr>
+          <w:i/>
+          <w:color w:val="000000" w:themeColor="text1"/>
+        </w:rPr>
+        <w:t>Dyx</w:t>
+      </w:r>
+      <w:r>
+        <w:rPr>
+          <w:color w:val="000000" w:themeColor="text1"/>
+        </w:rPr>
+        <w:t xml:space="preserve"> will help provide critical assessment of its value in IHD risk prediction and evaluation of neuropsychological pathology.</w:t>
+      </w:r>
+    </w:p>
+    <w:p>
+      <w:pPr>
+        <w:rPr>
+          <w:color w:val="000000" w:themeColor="text1"/>
+        </w:rPr>
+      </w:pPr>
+    </w:p>
+    <w:p>
+      <w:pPr>
+        <w:pStyle w:val="Heading2"/>
+      </w:pPr>
+      <w:r>
+        <w:t>APPROACH</w:t>
+      </w:r>
+      <w:bookmarkStart w:name="_GoBack" w:id="0"/>
+      <w:bookmarkEnd w:id="0"/>
+    </w:p>
+    <w:p>
+      <w:pPr>
+        <w:rPr>
+          <w:color w:val="000000" w:themeColor="text1"/>
+        </w:rPr>
+      </w:pPr>
+    </w:p>
+    <w:p>
+      <w:pPr>
+        <w:rPr>
+          <w:color w:val="000000" w:themeColor="text1"/>
+        </w:rPr>
+      </w:pPr>
+      <w:r>
+        <w:rPr>
+          <w:color w:val="000000" w:themeColor="text1"/>
+        </w:rPr>
+        <w:t xml:space="preserve">Describe the overall strategy, methodology, and analyses to be used to accomplish the specific aims of the project. Unless addressed separately in the Resource Sharing Plan attachment, include how the data will be collected, analyzed, and interpreted as well as any resource sharing plans as appropriate. </w:t>
+      </w:r>
+    </w:p>
+    <w:p>
+      <w:pPr>
+        <w:rPr>
+          <w:color w:val="000000" w:themeColor="text1"/>
+        </w:rPr>
+      </w:pPr>
+    </w:p>
+    <w:p>
+      <w:pPr>
+        <w:rPr>
+          <w:color w:val="000000" w:themeColor="text1"/>
+        </w:rPr>
+      </w:pPr>
+      <w:r>
+        <w:rPr>
+          <w:color w:val="000000" w:themeColor="text1"/>
+        </w:rPr>
+        <w:t xml:space="preserve">Discuss potential problems, alternative strategies, and benchmarks for success anticipated to achieve the aims. </w:t>
+      </w:r>
+    </w:p>
+    <w:p>
+      <w:pPr>
+        <w:rPr>
+          <w:color w:val="000000" w:themeColor="text1"/>
+        </w:rPr>
+      </w:pPr>
+    </w:p>
+    <w:p>
+      <w:pPr>
+        <w:rPr>
+          <w:color w:val="000000" w:themeColor="text1"/>
+        </w:rPr>
+      </w:pPr>
+      <w:r>
+        <w:rPr>
+          <w:color w:val="000000" w:themeColor="text1"/>
+        </w:rPr>
+        <w:t xml:space="preserve">If the project is in the early stages of development, describe any strategy to establish feasibility, and address the management of any high risk aspects of the proposed work. </w:t>
+      </w:r>
+    </w:p>
+    <w:p>
+      <w:pPr>
+        <w:rPr>
+          <w:color w:val="000000" w:themeColor="text1"/>
+        </w:rPr>
+      </w:pPr>
+    </w:p>
+    <w:p>
+      <w:pPr>
+        <w:rPr>
+          <w:color w:val="000000" w:themeColor="text1"/>
+        </w:rPr>
+      </w:pPr>
+      <w:r>
+        <w:rPr>
+          <w:color w:val="000000" w:themeColor="text1"/>
+        </w:rPr>
+        <w:t xml:space="preserve">Point out any procedures, situations, or materials that may be hazardous to personnel and the precautions to be exercised. If applicable, a full discussion on the use of select agents should appear in the Select Agent Research attachment below. </w:t>
+      </w:r>
+    </w:p>
+    <w:p>
+      <w:pPr>
+        <w:rPr>
+          <w:color w:val="000000" w:themeColor="text1"/>
+        </w:rPr>
+      </w:pPr>
+    </w:p>
+    <w:p>
+      <w:pPr>
+        <w:rPr>
+          <w:color w:val="000000" w:themeColor="text1"/>
+        </w:rPr>
+      </w:pPr>
+      <w:r>
+        <w:rPr>
+          <w:color w:val="000000" w:themeColor="text1"/>
+        </w:rPr>
+        <w:t>For new applications, include information on preliminary studies (including data collected by others in the lab), if any. Discuss the applicant's preliminary studies, data, and/or experience pertinent to this application.</w:t>
       </w:r>
     </w:p>
     <w:p>
@@ -2892,220 +2898,13 @@
     </w:p>
     <w:p>
       <w:pPr>
-        <w:rPr>
-          <w:color w:val="000000" w:themeColor="text1"/>
-        </w:rPr>
-      </w:pPr>
-      <w:r>
-        <w:rPr>
-          <w:color w:val="000000" w:themeColor="text1"/>
-        </w:rPr>
-        <w:t xml:space="preserve">Our study design also allows us to </w:t>
-      </w:r>
-      <w:proofErr w:type="spellStart"/>
-      <w:r>
-        <w:rPr>
-          <w:color w:val="000000" w:themeColor="text1"/>
-        </w:rPr>
-        <w:t>achive</w:t>
-      </w:r>
-      <w:proofErr w:type="spellEnd"/>
-      <w:r>
-        <w:rPr>
-          <w:color w:val="000000" w:themeColor="text1"/>
-        </w:rPr>
-        <w:t xml:space="preserve"> breakthrough in the assessment of Dyx; as opposed to previous studies, we can now evaluate its predictive potential with </w:t>
-      </w:r>
-      <w:proofErr w:type="spellStart"/>
-      <w:r>
-        <w:rPr>
-          <w:color w:val="000000" w:themeColor="text1"/>
-          <w:u w:val="single"/>
-        </w:rPr>
-        <w:t>with</w:t>
-      </w:r>
-      <w:proofErr w:type="spellEnd"/>
-      <w:r>
-        <w:rPr>
-          <w:color w:val="000000" w:themeColor="text1"/>
-          <w:u w:val="single"/>
-        </w:rPr>
-        <w:t xml:space="preserve"> coronary angiography findings</w:t>
-      </w:r>
-      <w:r>
-        <w:rPr>
-          <w:color w:val="000000" w:themeColor="text1"/>
-        </w:rPr>
-        <w:t xml:space="preserve">. Future studies (may be included in K23) may also evaluate the relationship of </w:t>
-      </w:r>
-      <w:r>
-        <w:rPr>
-          <w:i/>
-          <w:iCs/>
-          <w:color w:val="000000" w:themeColor="text1"/>
-        </w:rPr>
-        <w:t>Dyx</w:t>
-      </w:r>
-      <w:r>
-        <w:rPr>
-          <w:color w:val="000000" w:themeColor="text1"/>
-        </w:rPr>
-        <w:t xml:space="preserve"> with secondary clinical outcomes. Additional evaluation of </w:t>
-      </w:r>
-      <w:r>
-        <w:rPr>
-          <w:i/>
-          <w:color w:val="000000" w:themeColor="text1"/>
-        </w:rPr>
-        <w:t>Dyx</w:t>
-      </w:r>
-      <w:r>
-        <w:rPr>
-          <w:color w:val="000000" w:themeColor="text1"/>
-        </w:rPr>
-        <w:t xml:space="preserve"> with depression and cognitive function will be the first studies of their kind. It will lead to better a mechanistic understanding of the neurocardiac axis, and future work may help to evaluate non-cardiac outcomes such as depression. Overall, our rigorous, holistic evaluation of </w:t>
-      </w:r>
-      <w:r>
-        <w:rPr>
-          <w:i/>
-          <w:color w:val="000000" w:themeColor="text1"/>
-        </w:rPr>
-        <w:t>Dyx</w:t>
-      </w:r>
-      <w:r>
-        <w:rPr>
-          <w:color w:val="000000" w:themeColor="text1"/>
-        </w:rPr>
-        <w:t xml:space="preserve"> will help provide critical assessment of its value in IHD risk prediction and evaluation of neuropsychological pathology.</w:t>
-      </w:r>
-    </w:p>
-    <w:p>
-      <w:pPr>
-        <w:rPr>
-          <w:color w:val="000000" w:themeColor="text1"/>
-        </w:rPr>
-      </w:pPr>
-    </w:p>
-    <w:p>
-      <w:pPr>
-        <w:pStyle w:val="Heading2"/>
-      </w:pPr>
-      <w:r>
-        <w:t>Approach</w:t>
-      </w:r>
-    </w:p>
-    <w:p>
-      <w:pPr>
-        <w:rPr>
-          <w:color w:val="000000" w:themeColor="text1"/>
-        </w:rPr>
-      </w:pPr>
-    </w:p>
-    <w:p>
-      <w:pPr>
-        <w:rPr>
-          <w:color w:val="000000" w:themeColor="text1"/>
-        </w:rPr>
-      </w:pPr>
-      <w:r>
-        <w:rPr>
-          <w:color w:val="000000" w:themeColor="text1"/>
-        </w:rPr>
-        <w:t xml:space="preserve">Describe the overall strategy, methodology, and analyses to be used to accomplish the specific aims of the project. Unless addressed separately in the Resource Sharing Plan attachment, include how the data will be collected, analyzed, and interpreted as well as any resource sharing plans as appropriate. </w:t>
-      </w:r>
-    </w:p>
-    <w:p>
-      <w:pPr>
-        <w:rPr>
-          <w:color w:val="000000" w:themeColor="text1"/>
-        </w:rPr>
-      </w:pPr>
-    </w:p>
-    <w:p>
-      <w:pPr>
-        <w:rPr>
-          <w:color w:val="000000" w:themeColor="text1"/>
-        </w:rPr>
-      </w:pPr>
-      <w:r>
-        <w:rPr>
-          <w:color w:val="000000" w:themeColor="text1"/>
-        </w:rPr>
-        <w:t xml:space="preserve">Discuss potential problems, alternative strategies, and benchmarks for success anticipated to achieve the aims. </w:t>
-      </w:r>
-    </w:p>
-    <w:p>
-      <w:pPr>
-        <w:rPr>
-          <w:color w:val="000000" w:themeColor="text1"/>
-        </w:rPr>
-      </w:pPr>
-    </w:p>
-    <w:p>
-      <w:pPr>
-        <w:rPr>
-          <w:color w:val="000000" w:themeColor="text1"/>
-        </w:rPr>
-      </w:pPr>
-      <w:r>
-        <w:rPr>
-          <w:color w:val="000000" w:themeColor="text1"/>
-        </w:rPr>
-        <w:t xml:space="preserve">If the project is in the early stages of development, describe any strategy to establish feasibility, and address the management of any </w:t>
-      </w:r>
-      <w:proofErr w:type="gramStart"/>
-      <w:r>
-        <w:rPr>
-          <w:color w:val="000000" w:themeColor="text1"/>
-        </w:rPr>
-        <w:t>high risk</w:t>
-      </w:r>
-      <w:proofErr w:type="gramEnd"/>
-      <w:r>
-        <w:rPr>
-          <w:color w:val="000000" w:themeColor="text1"/>
-        </w:rPr>
-        <w:t xml:space="preserve"> aspects of the proposed work. </w:t>
-      </w:r>
-    </w:p>
-    <w:p>
-      <w:pPr>
-        <w:rPr>
-          <w:color w:val="000000" w:themeColor="text1"/>
-        </w:rPr>
-      </w:pPr>
-    </w:p>
-    <w:p>
-      <w:pPr>
-        <w:rPr>
-          <w:color w:val="000000" w:themeColor="text1"/>
-        </w:rPr>
-      </w:pPr>
-      <w:r>
-        <w:rPr>
-          <w:color w:val="000000" w:themeColor="text1"/>
-        </w:rPr>
-        <w:t xml:space="preserve">Point out any procedures, situations, or materials that may be hazardous to personnel and the precautions to be exercised. If applicable, a full discussion on the use of select agents should appear in the Select Agent Research attachment below. </w:t>
-      </w:r>
-    </w:p>
-    <w:p>
-      <w:pPr>
-        <w:rPr>
-          <w:color w:val="000000" w:themeColor="text1"/>
-        </w:rPr>
-      </w:pPr>
-    </w:p>
-    <w:p>
-      <w:pPr>
-        <w:rPr>
-          <w:color w:val="000000" w:themeColor="text1"/>
-        </w:rPr>
-      </w:pPr>
-      <w:r>
-        <w:rPr>
-          <w:color w:val="000000" w:themeColor="text1"/>
-        </w:rPr>
-        <w:t>For new applications, include information on preliminary studies (including data collected by others in the lab), if any. Discuss the applicant's preliminary studies, data, and/or experience pertinent to this application.</w:t>
+        <w:pStyle w:val="Heading3"/>
+      </w:pPr>
+      <w:r>
+        <w:t>C</w:t>
+      </w:r>
+      <w:r>
+        <w:t>1. Study Overview</w:t>
       </w:r>
     </w:p>
     <w:p>
@@ -3119,13 +2918,92 @@
     </w:p>
     <w:p>
       <w:pPr>
-        <w:pStyle w:val="Heading3"/>
-      </w:pPr>
-      <w:r>
-        <w:t>C</w:t>
-      </w:r>
-      <w:r>
-        <w:t>1. Study Overview</w:t>
+        <w:rPr>
+          <w:color w:val="000000" w:themeColor="text1"/>
+        </w:rPr>
+      </w:pPr>
+      <w:r>
+        <w:rPr>
+          <w:color w:val="000000" w:themeColor="text1"/>
+        </w:rPr>
+        <w:t xml:space="preserve">This training grant proposes an ancillary study on an ongoing prospective registry of patients undergoing cardiac catherization, the Emory Cardiovascular Biobank (EmCAB, PI Quyyumi) </w:t>
+      </w:r>
+      <w:r>
+        <w:rPr>
+          <w:rFonts w:ascii="Calibri" w:hAnsi="Calibri" w:cs="Calibri"/>
+          <w:color w:val="000000" w:themeColor="text1"/>
+        </w:rPr>
+        <w:t>﻿</w:t>
+      </w:r>
+      <w:r>
+        <w:rPr>
+          <w:color w:val="000000" w:themeColor="text1"/>
+        </w:rPr>
+        <w:t>which was established to identify novel factors associated with the pathobiological process and treatment of cardiovascular disease.</w:t>
+      </w:r>
+      <w:r>
+        <w:rPr>
+          <w:color w:val="000000" w:themeColor="text1"/>
+        </w:rPr>
+        <w:fldChar w:fldCharType="begin" w:fldLock="1"/>
+      </w:r>
+      <w:r>
+        <w:rPr>
+          <w:color w:val="000000" w:themeColor="text1"/>
+        </w:rPr>
+        <w:instrText>ADDIN CSL_CITATION {"citationItems":[{"id":"ITEM-1","itemData":{"DOI":"10.1136/bmjopen-2017-018753","ISSN":"20446055","PMID":"29288185","abstract":"A series of calcineurin-inhibiting compds. consisting of a central arom. N-heterocycle, two aryl substituents and a 3-(dimethylamino)propyl chain was synthesized by introduction of the side chain. A corresponding haloheterocyclic compd. was transformed into a 3-(dimethylamino)propynyl heterocyclic compd. by Sonogashira coupling and was in turn hydrogenated in the presence of Pd/C to afford the 3-(dimethylamino)propyl-substituted target compds. Some of the products showed calcineurin inhibiting activity. [on SciFinder(R)]","author":[{"dropping-particle":"","family":"Ko","given":"Yi An","non-dropping-particle":"","parse-names":false,"suffix":""},{"dropping-particle":"","family":"Hayek","given":"Salim","non-dropping-particle":"","parse-names":false,"suffix":""},{"dropping-particle":"","family":"Sandesara","given":"Pratik","non-dropping-particle":"","parse-names":false,"suffix":""},{"dropping-particle":"","family":"Samman Tahhan","given":"Ayman","non-dropping-particle":"","parse-names":false,"suffix":""},{"dropping-particle":"","family":"Quyyumi","given":"Arshed","non-dropping-particle":"","parse-names":false,"suffix":""}],"container-title":"BMJ Open","id":"ITEM-1","issue":"12","issued":{"date-parts":[["2017"]]},"page":"e018753","publisher":"BMJ Publishing Group","title":"Cohort profile: The Emory Cardiovascular Biobank (EmCAB)","type":"article-journal","volume":"7"},"uris":["http://www.mendeley.com/documents/?uuid=a4adea56-84a5-370a-a82f-0cac9718c35b"]}],"mendeley":{"formattedCitation":"&lt;sup&gt;66&lt;/sup&gt;","plainTextFormattedCitation":"66","previouslyFormattedCitation":"&lt;sup&gt;66&lt;/sup&gt;"},"properties":{"noteIndex":0},"schema":"https://github.com/citation-style-language/schema/raw/master/csl-citation.json"}</w:instrText>
+      </w:r>
+      <w:r>
+        <w:rPr>
+          <w:color w:val="000000" w:themeColor="text1"/>
+        </w:rPr>
+        <w:fldChar w:fldCharType="separate"/>
+      </w:r>
+      <w:r>
+        <w:rPr>
+          <w:noProof/>
+          <w:color w:val="000000" w:themeColor="text1"/>
+          <w:vertAlign w:val="superscript"/>
+        </w:rPr>
+        <w:t>66</w:t>
+      </w:r>
+      <w:r>
+        <w:rPr>
+          <w:color w:val="000000" w:themeColor="text1"/>
+        </w:rPr>
+        <w:fldChar w:fldCharType="end"/>
+      </w:r>
+      <w:r>
+        <w:rPr>
+          <w:color w:val="000000" w:themeColor="text1"/>
+        </w:rPr>
+        <w:t xml:space="preserve"> The EmCAB is enriched for patients with high suspicion for obstructive CAD, which provides ample statistical power for studies of risk prediction. The registry has over 7,000 unique patients from three Atlanta-based sites in the Emory University Hospital system. The EmCAB has ongoing enrollment (10-20 patients per week), with established facilities, staff, and data collection mechanisms in place, and has IRB approval for future research that includes analysis of de-identified data. </w:t>
+      </w:r>
+      <w:r>
+        <w:rPr>
+          <w:b/>
+          <w:color w:val="000000" w:themeColor="text1"/>
+        </w:rPr>
+        <w:t>Figure 3</w:t>
+      </w:r>
+      <w:r>
+        <w:rPr>
+          <w:color w:val="000000" w:themeColor="text1"/>
+        </w:rPr>
+        <w:t xml:space="preserve"> shows an overview of the scientific basis of the proposed aims. The ECG data needed to calculate </w:t>
+      </w:r>
+      <w:r>
+        <w:rPr>
+          <w:i/>
+          <w:color w:val="000000" w:themeColor="text1"/>
+        </w:rPr>
+        <w:t xml:space="preserve">Dyx </w:t>
+      </w:r>
+      <w:r>
+        <w:rPr>
+          <w:color w:val="000000" w:themeColor="text1"/>
+        </w:rPr>
+        <w:t>will be added as an ancillary study using the existing study team. The current coordinator will apply the patch and retrieve the data. Processing of HRV is automatic and will be available from the Biostamp software suite.</w:t>
       </w:r>
     </w:p>
     <w:p>
@@ -3139,162 +3017,13 @@
     </w:p>
     <w:p>
       <w:pPr>
-        <w:rPr>
-          <w:color w:val="000000" w:themeColor="text1"/>
-        </w:rPr>
-      </w:pPr>
-      <w:r>
-        <w:rPr>
-          <w:color w:val="000000" w:themeColor="text1"/>
-        </w:rPr>
-        <w:t>This training grant proposes an ancillary study on an ongoing prospective registry of patients undergoing cardiac catherization, the Emory Cardiovascular Biobank (</w:t>
-      </w:r>
-      <w:proofErr w:type="spellStart"/>
-      <w:r>
-        <w:rPr>
-          <w:color w:val="000000" w:themeColor="text1"/>
-        </w:rPr>
-        <w:t>EmCAB</w:t>
-      </w:r>
-      <w:proofErr w:type="spellEnd"/>
-      <w:r>
-        <w:rPr>
-          <w:color w:val="000000" w:themeColor="text1"/>
-        </w:rPr>
-        <w:t xml:space="preserve">, PI </w:t>
-      </w:r>
-      <w:proofErr w:type="spellStart"/>
-      <w:r>
-        <w:rPr>
-          <w:color w:val="000000" w:themeColor="text1"/>
-        </w:rPr>
-        <w:t>Quyyumi</w:t>
-      </w:r>
-      <w:proofErr w:type="spellEnd"/>
-      <w:r>
-        <w:rPr>
-          <w:color w:val="000000" w:themeColor="text1"/>
-        </w:rPr>
-        <w:t xml:space="preserve">) </w:t>
-      </w:r>
-      <w:r>
-        <w:rPr>
-          <w:rFonts w:ascii="Calibri" w:hAnsi="Calibri" w:cs="Calibri"/>
-          <w:color w:val="000000" w:themeColor="text1"/>
-        </w:rPr>
-        <w:t>﻿</w:t>
-      </w:r>
-      <w:r>
-        <w:rPr>
-          <w:color w:val="000000" w:themeColor="text1"/>
-        </w:rPr>
-        <w:t>which was established to identify novel factors associated with the pathobiological process and treatment of cardiovascular disease.</w:t>
-      </w:r>
-      <w:r>
-        <w:rPr>
-          <w:color w:val="000000" w:themeColor="text1"/>
-        </w:rPr>
-        <w:fldChar w:fldCharType="begin" w:fldLock="1"/>
-      </w:r>
-      <w:r>
-        <w:rPr>
-          <w:color w:val="000000" w:themeColor="text1"/>
-        </w:rPr>
-        <w:instrText>ADDIN CSL_CITATION {"citationItems":[{"id":"ITEM-1","itemData":{"DOI":"10.1136/bmjopen-2017-018753","ISSN":"20446055","PMID":"29288185","abstract":"A series of calcineurin-inhibiting compds. consisting of a central arom. N-heterocycle, two aryl substituents and a 3-(dimethylamino)propyl chain was synthesized by introduction of the side chain. A corresponding haloheterocyclic compd. was transformed into a 3-(dimethylamino)propynyl heterocyclic compd. by Sonogashira coupling and was in turn hydrogenated in the presence of Pd/C to afford the 3-(dimethylamino)propyl-substituted target compds. Some of the products showed calcineurin inhibiting activity. [on SciFinder(R)]","author":[{"dropping-particle":"","family":"Ko","given":"Yi An","non-dropping-particle":"","parse-names":false,"suffix":""},{"dropping-particle":"","family":"Hayek","given":"Salim","non-dropping-particle":"","parse-names":false,"suffix":""},{"dropping-particle":"","family":"Sandesara","given":"Pratik","non-dropping-particle":"","parse-names":false,"suffix":""},{"dropping-particle":"","family":"Samman Tahhan","given":"Ayman","non-dropping-particle":"","parse-names":false,"suffix":""},{"dropping-particle":"","family":"Quyyumi","given":"Arshed","non-dropping-particle":"","parse-names":false,"suffix":""}],"container-title":"BMJ Open","id":"ITEM-1","issue":"12","issued":{"date-parts":[["2017"]]},"page":"e018753","publisher":"BMJ Publishing Group","title":"Cohort profile: The Emory Cardiovascular Biobank (EmCAB)","type":"article-journal","volume":"7"},"uris":["http://www.mendeley.com/documents/?uuid=a4adea56-84a5-370a-a82f-0cac9718c35b"]}],"mendeley":{"formattedCitation":"&lt;sup&gt;66&lt;/sup&gt;","plainTextFormattedCitation":"66","previouslyFormattedCitation":"&lt;sup&gt;66&lt;/sup&gt;"},"properties":{"noteIndex":0},"schema":"https://github.com/citation-style-language/schema/raw/master/csl-citation.json"}</w:instrText>
-      </w:r>
-      <w:r>
-        <w:rPr>
-          <w:color w:val="000000" w:themeColor="text1"/>
-        </w:rPr>
-        <w:fldChar w:fldCharType="separate"/>
-      </w:r>
-      <w:r>
-        <w:rPr>
-          <w:noProof/>
-          <w:color w:val="000000" w:themeColor="text1"/>
-          <w:vertAlign w:val="superscript"/>
-        </w:rPr>
-        <w:t>66</w:t>
-      </w:r>
-      <w:r>
-        <w:rPr>
-          <w:color w:val="000000" w:themeColor="text1"/>
-        </w:rPr>
-        <w:fldChar w:fldCharType="end"/>
-      </w:r>
-      <w:r>
-        <w:rPr>
-          <w:color w:val="000000" w:themeColor="text1"/>
-        </w:rPr>
-        <w:t xml:space="preserve"> The </w:t>
-      </w:r>
-      <w:proofErr w:type="spellStart"/>
-      <w:r>
-        <w:rPr>
-          <w:color w:val="000000" w:themeColor="text1"/>
-        </w:rPr>
-        <w:t>EmCAB</w:t>
-      </w:r>
-      <w:proofErr w:type="spellEnd"/>
-      <w:r>
-        <w:rPr>
-          <w:color w:val="000000" w:themeColor="text1"/>
-        </w:rPr>
-        <w:t xml:space="preserve"> is enriched for patients with high suspicion for obstructive CAD, which provides ample statistical power for studies of risk prediction. The registry has over 7,000 unique patients from three Atlanta-based sites in the Emory University Hospital system. The </w:t>
-      </w:r>
-      <w:proofErr w:type="spellStart"/>
-      <w:r>
-        <w:rPr>
-          <w:color w:val="000000" w:themeColor="text1"/>
-        </w:rPr>
-        <w:t>EmCAB</w:t>
-      </w:r>
-      <w:proofErr w:type="spellEnd"/>
-      <w:r>
-        <w:rPr>
-          <w:color w:val="000000" w:themeColor="text1"/>
-        </w:rPr>
-        <w:t xml:space="preserve"> has ongoing enrollment (10-20 patients per week), with established facilities, staff, and data collection mechanisms in place, and has IRB approval for future research that includes analysis of de-identified data. </w:t>
-      </w:r>
-      <w:r>
-        <w:rPr>
-          <w:b/>
-          <w:color w:val="000000" w:themeColor="text1"/>
-        </w:rPr>
-        <w:t>Figure 3</w:t>
-      </w:r>
-      <w:r>
-        <w:rPr>
-          <w:color w:val="000000" w:themeColor="text1"/>
-        </w:rPr>
-        <w:t xml:space="preserve"> shows an overview of the scientific basis of the proposed aims. The ECG data needed to calculate </w:t>
-      </w:r>
-      <w:r>
-        <w:rPr>
-          <w:i/>
-          <w:color w:val="000000" w:themeColor="text1"/>
-        </w:rPr>
-        <w:t xml:space="preserve">Dyx </w:t>
-      </w:r>
-      <w:r>
-        <w:rPr>
-          <w:color w:val="000000" w:themeColor="text1"/>
-        </w:rPr>
-        <w:t xml:space="preserve">will be added as an ancillary study using the existing study team. The current coordinator will apply the patch and retrieve the data. Processing of HRV is automatic and will be available from the </w:t>
-      </w:r>
-      <w:proofErr w:type="spellStart"/>
-      <w:r>
-        <w:rPr>
-          <w:color w:val="000000" w:themeColor="text1"/>
-        </w:rPr>
-        <w:t>Biostamp</w:t>
-      </w:r>
-      <w:proofErr w:type="spellEnd"/>
-      <w:r>
-        <w:rPr>
-          <w:color w:val="000000" w:themeColor="text1"/>
-        </w:rPr>
-        <w:t xml:space="preserve"> software suite.</w:t>
+        <w:pStyle w:val="Heading3"/>
+      </w:pPr>
+      <w:r>
+        <w:t>C</w:t>
+      </w:r>
+      <w:r>
+        <w:t>2. Study Population</w:t>
       </w:r>
     </w:p>
     <w:p>
@@ -3308,49 +3037,15 @@
     </w:p>
     <w:p>
       <w:pPr>
-        <w:pStyle w:val="Heading3"/>
-      </w:pPr>
-      <w:r>
-        <w:t>C</w:t>
-      </w:r>
-      <w:r>
-        <w:t>2. Study Population</w:t>
-      </w:r>
-    </w:p>
-    <w:p>
-      <w:pPr>
-        <w:rPr>
-          <w:color w:val="000000" w:themeColor="text1"/>
-          <w:sz w:val="12"/>
-          <w:szCs w:val="12"/>
-        </w:rPr>
-      </w:pPr>
-    </w:p>
-    <w:p>
-      <w:pPr>
-        <w:rPr>
-          <w:color w:val="000000" w:themeColor="text1"/>
-        </w:rPr>
-      </w:pPr>
-      <w:r>
-        <w:rPr>
-          <w:color w:val="000000" w:themeColor="text1"/>
-        </w:rPr>
-        <w:t xml:space="preserve">The </w:t>
-      </w:r>
-      <w:proofErr w:type="spellStart"/>
-      <w:r>
-        <w:rPr>
-          <w:color w:val="000000" w:themeColor="text1"/>
-        </w:rPr>
-        <w:t>EmCAB</w:t>
-      </w:r>
-      <w:proofErr w:type="spellEnd"/>
-      <w:r>
-        <w:rPr>
-          <w:color w:val="000000" w:themeColor="text1"/>
-        </w:rPr>
-        <w:t xml:space="preserve"> has assessed approximately 3,000 major cardiovascular events thus far.</w:t>
+        <w:rPr>
+          <w:color w:val="000000" w:themeColor="text1"/>
+        </w:rPr>
+      </w:pPr>
+      <w:r>
+        <w:rPr>
+          <w:color w:val="000000" w:themeColor="text1"/>
+        </w:rPr>
+        <w:t>The EmCAB has assessed approximately 3,000 major cardiovascular events thus far.</w:t>
       </w:r>
       <w:r>
         <w:rPr>
@@ -3388,7 +3083,14 @@
         <w:rPr>
           <w:color w:val="000000" w:themeColor="text1"/>
         </w:rPr>
-        <w:t xml:space="preserve"> It also evaluates additional biomarkers for inflammation, cardiac injury, and genetics, with the goal of predicting CVD outcomes.</w:t>
+        <w:t xml:space="preserve"> It also evaluates additional biomarkers for inflammation, cardiac injury, and genetics, with the goal of predicting CVD </w:t>
+      </w:r>
+      <w:r>
+        <w:rPr>
+          <w:color w:val="000000" w:themeColor="text1"/>
+        </w:rPr>
+        <w:lastRenderedPageBreak/>
+        <w:t>outcomes.</w:t>
       </w:r>
       <w:r>
         <w:rPr>
@@ -3426,14 +3128,7 @@
         <w:rPr>
           <w:color w:val="000000" w:themeColor="text1"/>
         </w:rPr>
-        <w:t xml:space="preserve"> All patients aged 18 years and older undergoing cardiac catherization are recruited to participate </w:t>
-      </w:r>
-      <w:r>
-        <w:rPr>
-          <w:color w:val="000000" w:themeColor="text1"/>
-        </w:rPr>
-        <w:lastRenderedPageBreak/>
-        <w:t>by a full-time study coordinator. After informed consent, they are interviewed for health behaviors and neuropsychological functioning the same day, prior to cardiac catherization. They are excluded if they have congenital heart disease, severe valvular heart disease, severe anemia, a recent blood transfusion, myocarditis, history of active inflammatory disease, cancer or are unable or not willing to provide consent (approximately 5%). We will also exclude those with acute coronary syndrome.</w:t>
+        <w:t xml:space="preserve"> All patients aged 18 years and older undergoing cardiac catherization are recruited to participate by a full-time study coordinator. After informed consent, they are interviewed for health behaviors and neuropsychological functioning the same day, prior to cardiac catherization. They are excluded if they have congenital heart disease, severe valvular heart disease, severe anemia, a recent blood transfusion, myocarditis, history of active inflammatory disease, cancer or are unable or not willing to provide consent (approximately 5%). We will also exclude those with acute coronary syndrome.</w:t>
       </w:r>
     </w:p>
     <w:p>
@@ -3485,37 +3180,24 @@
       <w:r>
         <w:t xml:space="preserve">To examine patients with depression and stable CAD, we will leverage the Emory Cardiovascular Biobank (Dr. </w:t>
       </w:r>
-      <w:proofErr w:type="spellStart"/>
-      <w:r>
-        <w:t>Arshed</w:t>
-      </w:r>
-      <w:proofErr w:type="spellEnd"/>
+      <w:r>
+        <w:t xml:space="preserve">Arshed Quyyumi </w:t>
+      </w:r>
+      <w:r>
+        <w:t xml:space="preserve">, PI </w:t>
+      </w:r>
+      <w:r>
+        <w:t>(advisor</w:t>
+      </w:r>
+      <w:r>
+        <w:t xml:space="preserve">)), a multidisciplinary ongoing </w:t>
+      </w:r>
+      <w:r>
+        <w:t>prospective cohort of individuals undergoing clinically indicated cardiac catherization</w:t>
+      </w:r>
       <w:r>
         <w:t xml:space="preserve"> </w:t>
       </w:r>
-      <w:proofErr w:type="spellStart"/>
-      <w:r>
-        <w:t>Quyyumi</w:t>
-      </w:r>
-      <w:proofErr w:type="spellEnd"/>
-      <w:r>
-        <w:t xml:space="preserve"> </w:t>
-      </w:r>
-      <w:r>
-        <w:t xml:space="preserve">, PI </w:t>
-      </w:r>
-      <w:r>
-        <w:t>(advisor</w:t>
-      </w:r>
-      <w:r>
-        <w:t xml:space="preserve">)), a multidisciplinary ongoing </w:t>
-      </w:r>
-      <w:r>
-        <w:t>prospective cohort of individuals undergoing clinically indicated cardiac catherization</w:t>
-      </w:r>
-      <w:r>
-        <w:t xml:space="preserve"> </w:t>
-      </w:r>
       <w:r>
         <w:t>during which depressive symptoms are assessed using validated metrics.</w:t>
       </w:r>
@@ -3603,15 +3285,7 @@
         <w:fldChar w:fldCharType="end"/>
       </w:r>
       <w:r>
-        <w:t xml:space="preserve"> collected through ambulatory ECG patches (</w:t>
-      </w:r>
-      <w:proofErr w:type="spellStart"/>
-      <w:r>
-        <w:t>VivaLNK</w:t>
-      </w:r>
-      <w:proofErr w:type="spellEnd"/>
-      <w:r>
-        <w:t xml:space="preserve"> ECG recorder) on the day of catheterization. I will build upon existing skills in ECG analysis and signal processing using the pre-existing HRV toolbox, developed at Emory with the assistance of Dr. Amit Shah (mentor).</w:t>
+        <w:t xml:space="preserve"> collected through ambulatory ECG patches (VivaLNK ECG recorder) on the day of catheterization. I will build upon existing skills in ECG analysis and signal processing using the pre-existing HRV toolbox, developed at Emory with the assistance of Dr. Amit Shah (mentor).</w:t>
       </w:r>
       <w:r>
         <w:fldChar w:fldCharType="begin" w:fldLock="1"/>
@@ -3751,21 +3425,7 @@
         <w:rPr>
           <w:color w:val="000000" w:themeColor="text1"/>
         </w:rPr>
-        <w:t xml:space="preserve">Additional measures, including lifestyle factors, medical comorbidities, revascularization during the index cardiac catheterization, and previous revascularization procedures are ascertained via patient interview and chart review. The study sample will be collected daily over the first several months, with an estimated 10-20 patients enrolled per week. Coronary angiography will be evaluated by the </w:t>
-      </w:r>
-      <w:proofErr w:type="spellStart"/>
-      <w:r>
-        <w:rPr>
-          <w:color w:val="000000" w:themeColor="text1"/>
-        </w:rPr>
-        <w:t>Gensini</w:t>
-      </w:r>
-      <w:proofErr w:type="spellEnd"/>
-      <w:r>
-        <w:rPr>
-          <w:color w:val="000000" w:themeColor="text1"/>
-        </w:rPr>
-        <w:t xml:space="preserve"> score, which is a visual estimation of luminal narrowing in multiple segments based on a modified form of the American Heart Association classification of the coronary tree by trained cardiologists.</w:t>
+        <w:t>Additional measures, including lifestyle factors, medical comorbidities, revascularization during the index cardiac catheterization, and previous revascularization procedures are ascertained via patient interview and chart review. The study sample will be collected daily over the first several months, with an estimated 10-20 patients enrolled per week. Coronary angiography will be evaluated by the Gensini score, which is a visual estimation of luminal narrowing in multiple segments based on a modified form of the American Heart Association classification of the coronary tree by trained cardiologists.</w:t>
       </w:r>
       <w:r>
         <w:rPr>
@@ -3826,35 +3486,7 @@
         <w:rPr>
           <w:color w:val="000000" w:themeColor="text1"/>
         </w:rPr>
-        <w:t xml:space="preserve">: This study will add HRV to the data collected by the </w:t>
-      </w:r>
-      <w:proofErr w:type="spellStart"/>
-      <w:r>
-        <w:rPr>
-          <w:color w:val="000000" w:themeColor="text1"/>
-        </w:rPr>
-        <w:t>EmCAB</w:t>
-      </w:r>
-      <w:proofErr w:type="spellEnd"/>
-      <w:r>
-        <w:rPr>
-          <w:color w:val="000000" w:themeColor="text1"/>
-        </w:rPr>
-        <w:t>. We will use non-invasive, continuous, ambulatory ECG patches (</w:t>
-      </w:r>
-      <w:proofErr w:type="spellStart"/>
-      <w:r>
-        <w:rPr>
-          <w:color w:val="000000" w:themeColor="text1"/>
-        </w:rPr>
-        <w:t>Biostamp</w:t>
-      </w:r>
-      <w:proofErr w:type="spellEnd"/>
-      <w:r>
-        <w:rPr>
-          <w:color w:val="000000" w:themeColor="text1"/>
-        </w:rPr>
-        <w:t>®, MC10 Inc), which have already been acquired through my mentor Dr. Shah. I will assist with the consent and incorporation of ECG data collection into the larger study protocol. The consent will occur in the early morning (7 AM — 9 AM), after which the patch will be applied until their angiogram. Our recent findings demonstrate that the most important time for detecting autonomic dysfunction is between 7 AM and 10 AM.</w:t>
+        <w:t>: This study will add HRV to the data collected by the EmCAB. We will use non-invasive, continuous, ambulatory ECG patches (Biostamp®, MC10 Inc), which have already been acquired through my mentor Dr. Shah. I will assist with the consent and incorporation of ECG data collection into the larger study protocol. The consent will occur in the early morning (7 AM — 9 AM), after which the patch will be applied until their angiogram. Our recent findings demonstrate that the most important time for detecting autonomic dysfunction is between 7 AM and 10 AM.</w:t>
       </w:r>
       <w:r>
         <w:rPr>
@@ -3892,21 +3524,7 @@
         <w:rPr>
           <w:color w:val="000000" w:themeColor="text1"/>
         </w:rPr>
-        <w:t xml:space="preserve"> If possible, the ECG duration will be extended. We will use the commercial </w:t>
-      </w:r>
-      <w:proofErr w:type="spellStart"/>
-      <w:r>
-        <w:rPr>
-          <w:color w:val="000000" w:themeColor="text1"/>
-        </w:rPr>
-        <w:t>HeartTrends</w:t>
-      </w:r>
-      <w:proofErr w:type="spellEnd"/>
-      <w:r>
-        <w:rPr>
-          <w:color w:val="000000" w:themeColor="text1"/>
-        </w:rPr>
-        <w:t xml:space="preserve"> algorithm (Lev-El Diagnostics Ltd., Israel) to generate the </w:t>
+        <w:t xml:space="preserve"> If possible, the ECG duration will be extended. We will use the commercial HeartTrends algorithm (Lev-El Diagnostics Ltd., Israel) to generate the </w:t>
       </w:r>
       <w:r>
         <w:rPr>
@@ -3957,21 +3575,7 @@
         <w:rPr>
           <w:color w:val="000000" w:themeColor="text1"/>
         </w:rPr>
-        <w:t xml:space="preserve"> A materials transfer agreement with the company is already in place with </w:t>
-      </w:r>
-      <w:proofErr w:type="spellStart"/>
-      <w:r>
-        <w:rPr>
-          <w:color w:val="000000" w:themeColor="text1"/>
-        </w:rPr>
-        <w:t>HeartTrends</w:t>
-      </w:r>
-      <w:proofErr w:type="spellEnd"/>
-      <w:r>
-        <w:rPr>
-          <w:color w:val="000000" w:themeColor="text1"/>
-        </w:rPr>
-        <w:t>.</w:t>
+        <w:t xml:space="preserve"> A materials transfer agreement with the company is already in place with HeartTrends.</w:t>
       </w:r>
     </w:p>
     <w:p>
@@ -4100,35 +3704,7 @@
         <w:rPr>
           <w:color w:val="000000" w:themeColor="text1"/>
         </w:rPr>
-        <w:t xml:space="preserve"> Cognitive impairment will be measured by the Montreal cognitive assessment (</w:t>
-      </w:r>
-      <w:proofErr w:type="spellStart"/>
-      <w:r>
-        <w:rPr>
-          <w:color w:val="000000" w:themeColor="text1"/>
-        </w:rPr>
-        <w:t>MoCA</w:t>
-      </w:r>
-      <w:proofErr w:type="spellEnd"/>
-      <w:r>
-        <w:rPr>
-          <w:color w:val="000000" w:themeColor="text1"/>
-        </w:rPr>
-        <w:t xml:space="preserve">), which is a measure of global cognitive function and is comprised of the sub-domains: memory, visuospatial function, executive function, sustained attention, language, and orientation. The </w:t>
-      </w:r>
-      <w:proofErr w:type="spellStart"/>
-      <w:r>
-        <w:rPr>
-          <w:color w:val="000000" w:themeColor="text1"/>
-        </w:rPr>
-        <w:t>MoCA</w:t>
-      </w:r>
-      <w:proofErr w:type="spellEnd"/>
-      <w:r>
-        <w:rPr>
-          <w:color w:val="000000" w:themeColor="text1"/>
-        </w:rPr>
-        <w:t xml:space="preserve"> has a sensitivity of 90% and specificity of 87% for detecting mild cognitive impairment with a score of 26 (out of 30).</w:t>
+        <w:t xml:space="preserve"> Cognitive impairment will be measured by the Montreal cognitive assessment (MoCA), which is a measure of global cognitive function and is comprised of the sub-domains: memory, visuospatial function, executive function, sustained attention, language, and orientation. The MoCA has a sensitivity of 90% and specificity of 87% for detecting mild cognitive impairment with a score of 26 (out of 30).</w:t>
       </w:r>
       <w:r>
         <w:rPr>
@@ -4452,27 +4028,14 @@
           <w:color w:val="000000" w:themeColor="text1"/>
           <w:u w:val="single"/>
         </w:rPr>
+        <w:lastRenderedPageBreak/>
         <w:t>Rationale</w:t>
       </w:r>
       <w:r>
         <w:rPr>
           <w:color w:val="000000" w:themeColor="text1"/>
         </w:rPr>
-        <w:t xml:space="preserve">: Depression and cognitive impairment are not only common is patients with CAD, but are also prognostic after MI, </w:t>
-      </w:r>
-      <w:proofErr w:type="spellStart"/>
-      <w:r>
-        <w:rPr>
-          <w:color w:val="000000" w:themeColor="text1"/>
-        </w:rPr>
-        <w:t>indepdent</w:t>
-      </w:r>
-      <w:proofErr w:type="spellEnd"/>
-      <w:r>
-        <w:rPr>
-          <w:color w:val="000000" w:themeColor="text1"/>
-        </w:rPr>
-        <w:t xml:space="preserve"> of traditional risk factors.</w:t>
+        <w:t>: Depression and cognitive impairment are not only common is patients with CAD, but are also prognostic after MI, indepdent of traditional risk factors.</w:t>
       </w:r>
       <w:r>
         <w:rPr>
@@ -4510,14 +4073,7 @@
         <w:rPr>
           <w:color w:val="000000" w:themeColor="text1"/>
         </w:rPr>
-        <w:t xml:space="preserve"> Our preliminary analyses from the Emory Twin </w:t>
-      </w:r>
-      <w:r>
-        <w:rPr>
-          <w:color w:val="000000" w:themeColor="text1"/>
-        </w:rPr>
-        <w:lastRenderedPageBreak/>
-        <w:t xml:space="preserve">Study found </w:t>
+        <w:t xml:space="preserve"> Our preliminary analyses from the Emory Twin Study found </w:t>
       </w:r>
       <w:r>
         <w:rPr>
@@ -4530,21 +4086,7 @@
         <w:rPr>
           <w:color w:val="000000" w:themeColor="text1"/>
         </w:rPr>
-        <w:t xml:space="preserve"> to be a significant determinant of depressive symptoms (r= 0.14, p&lt;0.001 in 276 individuals). Also, in a preliminary analysis from the Atherosclerotic Risk </w:t>
-      </w:r>
-      <w:proofErr w:type="gramStart"/>
-      <w:r>
-        <w:rPr>
-          <w:color w:val="000000" w:themeColor="text1"/>
-        </w:rPr>
-        <w:t>In</w:t>
-      </w:r>
-      <w:proofErr w:type="gramEnd"/>
-      <w:r>
-        <w:rPr>
-          <w:color w:val="000000" w:themeColor="text1"/>
-        </w:rPr>
-        <w:t xml:space="preserve"> Communities (ARIC) study, psychological life stressors such as exhaustion and anger are associated with abnormal HRV. Cognitive impairment also associates with decreases in HRV.</w:t>
+        <w:t xml:space="preserve"> to be a significant determinant of depressive symptoms (r= 0.14, p&lt;0.001 in 276 individuals). Also, in a preliminary analysis from the Atherosclerotic Risk In Communities (ARIC) study, psychological life stressors such as exhaustion and anger are associated with abnormal HRV. Cognitive impairment also associates with decreases in HRV.</w:t>
       </w:r>
       <w:r>
         <w:rPr>
@@ -4611,35 +4153,7 @@
         <w:rPr>
           <w:color w:val="000000" w:themeColor="text1"/>
         </w:rPr>
-        <w:t xml:space="preserve">: I will be directly involved with the study coordinators to enroll and consent patients for ambulatory ECG. I will be responsible for working with the </w:t>
-      </w:r>
-      <w:proofErr w:type="spellStart"/>
-      <w:r>
-        <w:rPr>
-          <w:color w:val="000000" w:themeColor="text1"/>
-        </w:rPr>
-        <w:t>BioStamp</w:t>
-      </w:r>
-      <w:proofErr w:type="spellEnd"/>
-      <w:r>
-        <w:rPr>
-          <w:color w:val="000000" w:themeColor="text1"/>
-        </w:rPr>
-        <w:t xml:space="preserve"> company to retrieve raw ECG data, and will use the HRV toolbox to automatically extract and convert it into usable RR intervals and evaluate for arrhythmia (which would be excluded from analysis). I will communicate with the </w:t>
-      </w:r>
-      <w:proofErr w:type="spellStart"/>
-      <w:r>
-        <w:rPr>
-          <w:color w:val="000000" w:themeColor="text1"/>
-        </w:rPr>
-        <w:t>HeartTrends</w:t>
-      </w:r>
-      <w:proofErr w:type="spellEnd"/>
-      <w:r>
-        <w:rPr>
-          <w:color w:val="000000" w:themeColor="text1"/>
-        </w:rPr>
-        <w:t xml:space="preserve"> company to assist with the appropriate and timely generation of the </w:t>
+        <w:t xml:space="preserve">: I will be directly involved with the study coordinators to enroll and consent patients for ambulatory ECG. I will be responsible for working with the BioStamp company to retrieve raw ECG data, and will use the HRV toolbox to automatically extract and convert it into usable RR intervals and evaluate for arrhythmia (which would be excluded from analysis). I will communicate with the HeartTrends company to assist with the appropriate and timely generation of the </w:t>
       </w:r>
       <w:r>
         <w:rPr>
@@ -4652,21 +4166,7 @@
         <w:rPr>
           <w:color w:val="000000" w:themeColor="text1"/>
         </w:rPr>
-        <w:t xml:space="preserve"> index through </w:t>
-      </w:r>
-      <w:proofErr w:type="spellStart"/>
-      <w:r>
-        <w:rPr>
-          <w:color w:val="000000" w:themeColor="text1"/>
-        </w:rPr>
-        <w:t>Poincaré</w:t>
-      </w:r>
-      <w:proofErr w:type="spellEnd"/>
-      <w:r>
-        <w:rPr>
-          <w:color w:val="000000" w:themeColor="text1"/>
-        </w:rPr>
-        <w:t xml:space="preserve"> plot analysis.</w:t>
+        <w:t xml:space="preserve"> index through Poincaré plot analysis.</w:t>
       </w:r>
       <w:r>
         <w:rPr>
@@ -4742,21 +4242,7 @@
         <w:rPr>
           <w:color w:val="000000" w:themeColor="text1"/>
         </w:rPr>
-        <w:t xml:space="preserve"> Familiarizing myself with the mathematical principles and technical skills underlying signal processing will be critical for my training. The primary exposures will be depressive symptoms (PHQ-9) and cognitive impairment (</w:t>
-      </w:r>
-      <w:proofErr w:type="spellStart"/>
-      <w:r>
-        <w:rPr>
-          <w:color w:val="000000" w:themeColor="text1"/>
-        </w:rPr>
-        <w:t>MoCA</w:t>
-      </w:r>
-      <w:proofErr w:type="spellEnd"/>
-      <w:r>
-        <w:rPr>
-          <w:color w:val="000000" w:themeColor="text1"/>
-        </w:rPr>
-        <w:t xml:space="preserve"> score). The exposures will be analyzed for correlation. The primary outcome will be autonomic function, measured by </w:t>
+        <w:t xml:space="preserve"> Familiarizing myself with the mathematical principles and technical skills underlying signal processing will be critical for my training. The primary exposures will be depressive symptoms (PHQ-9) and cognitive impairment (MoCA score). The exposures will be analyzed for correlation. The primary outcome will be autonomic function, measured by </w:t>
       </w:r>
       <w:r>
         <w:rPr>
@@ -5294,44 +4780,13 @@
           <w:color w:val="000000" w:themeColor="text1"/>
           <w:u w:val="single"/>
         </w:rPr>
-        <w:t xml:space="preserve">Data Collection and </w:t>
-      </w:r>
-      <w:proofErr w:type="spellStart"/>
-      <w:proofErr w:type="gramStart"/>
-      <w:r>
-        <w:rPr>
-          <w:color w:val="000000" w:themeColor="text1"/>
-          <w:u w:val="single"/>
-        </w:rPr>
-        <w:t>Analysis</w:t>
-      </w:r>
-      <w:r>
-        <w:rPr>
-          <w:color w:val="000000" w:themeColor="text1"/>
-        </w:rPr>
-        <w:t>:I</w:t>
-      </w:r>
-      <w:proofErr w:type="spellEnd"/>
-      <w:proofErr w:type="gramEnd"/>
-      <w:r>
-        <w:rPr>
-          <w:color w:val="000000" w:themeColor="text1"/>
-        </w:rPr>
-        <w:t xml:space="preserve"> will compare the exposure of HRV to the outcome of coronary artery plaque burden, measured by the </w:t>
-      </w:r>
-      <w:proofErr w:type="spellStart"/>
-      <w:r>
-        <w:rPr>
-          <w:color w:val="000000" w:themeColor="text1"/>
-        </w:rPr>
-        <w:t>Gensini</w:t>
-      </w:r>
-      <w:proofErr w:type="spellEnd"/>
-      <w:r>
-        <w:rPr>
-          <w:color w:val="000000" w:themeColor="text1"/>
-        </w:rPr>
-        <w:t xml:space="preserve"> score, from cardiac catherization using linear regression models. Logistic regression models will be fit using a clinical cutoff point of </w:t>
+        <w:t>Data Collection and Analysis</w:t>
+      </w:r>
+      <w:r>
+        <w:rPr>
+          <w:color w:val="000000" w:themeColor="text1"/>
+        </w:rPr>
+        <w:t xml:space="preserve">:I will compare the exposure of HRV to the outcome of coronary artery plaque burden, measured by the Gensini score, from cardiac catherization using linear regression models. Logistic regression models will be fit using a clinical cutoff point of </w:t>
       </w:r>
       <w:r>
         <w:rPr>
@@ -5752,44 +5207,13 @@
           <w:color w:val="000000" w:themeColor="text1"/>
           <w:u w:val="single"/>
         </w:rPr>
-        <w:t xml:space="preserve">Data Collection and </w:t>
-      </w:r>
-      <w:proofErr w:type="spellStart"/>
-      <w:proofErr w:type="gramStart"/>
-      <w:r>
-        <w:rPr>
-          <w:color w:val="000000" w:themeColor="text1"/>
-          <w:u w:val="single"/>
-        </w:rPr>
-        <w:t>Analysis</w:t>
-      </w:r>
-      <w:r>
-        <w:rPr>
-          <w:color w:val="000000" w:themeColor="text1"/>
-        </w:rPr>
-        <w:t>:I</w:t>
-      </w:r>
-      <w:proofErr w:type="spellEnd"/>
-      <w:proofErr w:type="gramEnd"/>
-      <w:r>
-        <w:rPr>
-          <w:color w:val="000000" w:themeColor="text1"/>
-        </w:rPr>
-        <w:t xml:space="preserve"> will compare the exposure of HRV to the outcome of coronary artery plaque burden, measured by the </w:t>
-      </w:r>
-      <w:proofErr w:type="spellStart"/>
-      <w:r>
-        <w:rPr>
-          <w:color w:val="000000" w:themeColor="text1"/>
-        </w:rPr>
-        <w:t>Gensini</w:t>
-      </w:r>
-      <w:proofErr w:type="spellEnd"/>
-      <w:r>
-        <w:rPr>
-          <w:color w:val="000000" w:themeColor="text1"/>
-        </w:rPr>
-        <w:t xml:space="preserve"> score, from cardiac catherization using linear regression models. Logistic regression models will be fit using a clinical cutoff point of </w:t>
+        <w:t>Data Collection and Analysis</w:t>
+      </w:r>
+      <w:r>
+        <w:rPr>
+          <w:color w:val="000000" w:themeColor="text1"/>
+        </w:rPr>
+        <w:t xml:space="preserve">:I will compare the exposure of HRV to the outcome of coronary artery plaque burden, measured by the Gensini score, from cardiac catherization using linear regression models. Logistic regression models will be fit using a clinical cutoff point of </w:t>
       </w:r>
       <w:r>
         <w:rPr>
@@ -6053,6 +5477,12 @@
           <w:szCs w:val="24"/>
         </w:rPr>
         <w:tab/>
+      </w:r>
+      <w:r>
+        <w:rPr>
+          <w:noProof/>
+          <w:szCs w:val="24"/>
+        </w:rPr>
         <w:t xml:space="preserve">Friedrich MJ. Depression Is the Leading Cause of Disability Around the World. </w:t>
       </w:r>
       <w:r>
@@ -6098,6 +5528,12 @@
           <w:szCs w:val="24"/>
         </w:rPr>
         <w:tab/>
+      </w:r>
+      <w:r>
+        <w:rPr>
+          <w:noProof/>
+          <w:szCs w:val="24"/>
+        </w:rPr>
         <w:t xml:space="preserve">McAloon CJ, Boylan LM, Hamborg T, et al. The changing face of cardiovascular disease 2000–2012: An analysis of the world health organisation global health estimates data. </w:t>
       </w:r>
       <w:r>
@@ -6143,6 +5579,12 @@
           <w:szCs w:val="24"/>
         </w:rPr>
         <w:tab/>
+      </w:r>
+      <w:r>
+        <w:rPr>
+          <w:noProof/>
+          <w:szCs w:val="24"/>
+        </w:rPr>
         <w:t xml:space="preserve">Benjamin EJ, Virani SS, Callaway CW, et al. Heart disease and stroke statistics - 2018 update: A report from the American Heart Association. </w:t>
       </w:r>
       <w:r>
@@ -6188,6 +5630,12 @@
           <w:szCs w:val="24"/>
         </w:rPr>
         <w:tab/>
+      </w:r>
+      <w:r>
+        <w:rPr>
+          <w:noProof/>
+          <w:szCs w:val="24"/>
+        </w:rPr>
         <w:t xml:space="preserve">Greenberg PE, Fournier AA, Sisitsky T, Pike CT, Kessler RC. The economic burden of adults with major depressive disorder in the United States (2005 and 2010). </w:t>
       </w:r>
       <w:r>
@@ -6233,6 +5681,12 @@
           <w:szCs w:val="24"/>
         </w:rPr>
         <w:tab/>
+      </w:r>
+      <w:r>
+        <w:rPr>
+          <w:noProof/>
+          <w:szCs w:val="24"/>
+        </w:rPr>
         <w:t xml:space="preserve">Jha MK, Qamar A, Vaduganathan M, Charney DS, Murrough JW. Screening and Management of Depression in Patients With Cardiovascular Disease: JACC State-of-the-Art Review. </w:t>
       </w:r>
       <w:r>
@@ -6278,6 +5732,12 @@
           <w:szCs w:val="24"/>
         </w:rPr>
         <w:tab/>
+      </w:r>
+      <w:r>
+        <w:rPr>
+          <w:noProof/>
+          <w:szCs w:val="24"/>
+        </w:rPr>
         <w:t xml:space="preserve">Meijer A, Conradi HJ, Bos EH, Thombs BD, van Melle JP, de Jonge P. Prognostic association of depression following myocardial infarction with mortality and cardiovascular events: A meta-analysis of 25 years of research. </w:t>
       </w:r>
       <w:r>
@@ -6323,6 +5783,12 @@
           <w:szCs w:val="24"/>
         </w:rPr>
         <w:tab/>
+      </w:r>
+      <w:r>
+        <w:rPr>
+          <w:noProof/>
+          <w:szCs w:val="24"/>
+        </w:rPr>
         <w:t xml:space="preserve">Lichtman JH, Froelicher ES, Blumenthal JA, et al. Depression as a risk factor for poor prognosis among patients with acute coronary syndrome: Systematic review and recommendations: A scientific statement from the american heart association. </w:t>
       </w:r>
       <w:r>
@@ -6368,6 +5834,12 @@
           <w:szCs w:val="24"/>
         </w:rPr>
         <w:tab/>
+      </w:r>
+      <w:r>
+        <w:rPr>
+          <w:noProof/>
+          <w:szCs w:val="24"/>
+        </w:rPr>
         <w:t xml:space="preserve">Kronish IM, Moise N, Cheung YK, et al. Effect of Depression Screening after Acute Coronary Syndromes on Quality of Life: The CODIACS-QoL Randomized Clinical Trial. </w:t>
       </w:r>
       <w:r>
@@ -6413,6 +5885,12 @@
           <w:szCs w:val="24"/>
         </w:rPr>
         <w:tab/>
+      </w:r>
+      <w:r>
+        <w:rPr>
+          <w:noProof/>
+          <w:szCs w:val="24"/>
+        </w:rPr>
         <w:t xml:space="preserve">Berkman LF, Blumenthal J, Burg M, et al. Effects of Treating Depression and Low Perceived Social Support on Clinical Events after Myocardial Infarction: The Enhancing Recovery in Coronary Heart Disease Patients (ENRICHD) Randomized Trial. </w:t>
       </w:r>
       <w:r>
@@ -6458,6 +5936,12 @@
           <w:szCs w:val="24"/>
         </w:rPr>
         <w:tab/>
+      </w:r>
+      <w:r>
+        <w:rPr>
+          <w:noProof/>
+          <w:szCs w:val="24"/>
+        </w:rPr>
         <w:t xml:space="preserve">Carney RM, Freedland KE. Depression and coronary heart disease. </w:t>
       </w:r>
       <w:r>
@@ -6503,6 +5987,12 @@
           <w:szCs w:val="24"/>
         </w:rPr>
         <w:tab/>
+      </w:r>
+      <w:r>
+        <w:rPr>
+          <w:noProof/>
+          <w:szCs w:val="24"/>
+        </w:rPr>
         <w:t xml:space="preserve">Shah AJ, Ghasemzadeh N, Zaragoza-Macias E, et al. Sex and age differences in the association of depression with obstructive coronary artery disease and adverse cardiovascular events. </w:t>
       </w:r>
       <w:r>
@@ -6548,6 +6038,12 @@
           <w:szCs w:val="24"/>
         </w:rPr>
         <w:tab/>
+      </w:r>
+      <w:r>
+        <w:rPr>
+          <w:noProof/>
+          <w:szCs w:val="24"/>
+        </w:rPr>
         <w:t xml:space="preserve">Vaccarino V, Votaw J, Faber T, et al. Major depression and coronary flow reserve detected by positron emission tomography. </w:t>
       </w:r>
       <w:r>
@@ -6593,6 +6089,12 @@
           <w:szCs w:val="24"/>
         </w:rPr>
         <w:tab/>
+      </w:r>
+      <w:r>
+        <w:rPr>
+          <w:noProof/>
+          <w:szCs w:val="24"/>
+        </w:rPr>
         <w:t xml:space="preserve">Wei J, Pimple P, Shah AJ, et al. Depressive symptoms are associated with mental stress-induced myocardial ischemia after acute myocardial infarction. Hayley S, ed. </w:t>
       </w:r>
       <w:r>
@@ -6638,6 +6140,12 @@
           <w:szCs w:val="24"/>
         </w:rPr>
         <w:tab/>
+      </w:r>
+      <w:r>
+        <w:rPr>
+          <w:noProof/>
+          <w:szCs w:val="24"/>
+        </w:rPr>
         <w:t xml:space="preserve">Vaccarino V, Sullivan S, Hammadah M, et al. Mental stress-induced-myocardial ischemia in young patients with recent myocardial infarction: Sex differences and mechanisms. </w:t>
       </w:r>
       <w:r>
@@ -6683,6 +6191,12 @@
           <w:szCs w:val="24"/>
         </w:rPr>
         <w:tab/>
+      </w:r>
+      <w:r>
+        <w:rPr>
+          <w:noProof/>
+          <w:szCs w:val="24"/>
+        </w:rPr>
         <w:t xml:space="preserve">Smolderen KG, Buchanan DM, Gosch K, et al. Depression Treatment and 1-Year Mortality after Acute Myocardial Infarction: Insights from the TRIUMPH Registry (Translational Research Investigating Underlying Disparities in Acute Myocardial Infarction Patients’ Health Status). </w:t>
       </w:r>
       <w:r>
@@ -6729,6 +6243,12 @@
           <w:szCs w:val="24"/>
         </w:rPr>
         <w:tab/>
+      </w:r>
+      <w:r>
+        <w:rPr>
+          <w:noProof/>
+          <w:szCs w:val="24"/>
+        </w:rPr>
         <w:t xml:space="preserve">Smolderen KG, Spertus JA, Reid KJ, et al. The association of cognitive and somatic depressive symptoms with depression recognition and outcomes after myocardial infarction. </w:t>
       </w:r>
       <w:r>
@@ -6774,6 +6294,12 @@
           <w:szCs w:val="24"/>
         </w:rPr>
         <w:tab/>
+      </w:r>
+      <w:r>
+        <w:rPr>
+          <w:noProof/>
+          <w:szCs w:val="24"/>
+        </w:rPr>
         <w:t xml:space="preserve">Taggart P, Critchley H, Lambiase PD. Heart-brain interactions in cardiac arrhythmia. </w:t>
       </w:r>
       <w:r>
@@ -6819,6 +6345,12 @@
           <w:szCs w:val="24"/>
         </w:rPr>
         <w:tab/>
+      </w:r>
+      <w:r>
+        <w:rPr>
+          <w:noProof/>
+          <w:szCs w:val="24"/>
+        </w:rPr>
         <w:t xml:space="preserve">Abboud FM, Thames MD. Interaction of Cardiovascular Reflexes in Circulatory Control. </w:t>
       </w:r>
       <w:r>
@@ -6864,6 +6396,12 @@
           <w:szCs w:val="24"/>
         </w:rPr>
         <w:tab/>
+      </w:r>
+      <w:r>
+        <w:rPr>
+          <w:noProof/>
+          <w:szCs w:val="24"/>
+        </w:rPr>
         <w:t xml:space="preserve">Veith RC, Lewis N, Linares OA, et al. Sympathetic Nervous System Activity in Major Depression: Basal and Desipramine-Induced Alterations in Plasma Norepinephrine Kinetics. </w:t>
       </w:r>
       <w:r>
@@ -6909,6 +6447,12 @@
           <w:szCs w:val="24"/>
         </w:rPr>
         <w:tab/>
+      </w:r>
+      <w:r>
+        <w:rPr>
+          <w:noProof/>
+          <w:szCs w:val="24"/>
+        </w:rPr>
         <w:t xml:space="preserve">Hughes JW, York KM, Li Q, Freedland KE, Carney RM, Sheps DS. Depressive symptoms predict heart rate recovery after exercise treadmill testing in patients with coronary artery disease: Results from the psychophysiological investigations of myocardial ischemia study. </w:t>
       </w:r>
       <w:r>
@@ -6954,6 +6498,12 @@
           <w:szCs w:val="24"/>
         </w:rPr>
         <w:tab/>
+      </w:r>
+      <w:r>
+        <w:rPr>
+          <w:noProof/>
+          <w:szCs w:val="24"/>
+        </w:rPr>
         <w:t xml:space="preserve">Davydov DM, Shapiro D, Cook IA, Goldstein I. Baroreflex mechanisms in major depression. </w:t>
       </w:r>
       <w:r>
@@ -6999,6 +6549,12 @@
           <w:szCs w:val="24"/>
         </w:rPr>
         <w:tab/>
+      </w:r>
+      <w:r>
+        <w:rPr>
+          <w:noProof/>
+          <w:szCs w:val="24"/>
+        </w:rPr>
         <w:t xml:space="preserve">Carney RM, Freedland KE, Stein PK, et al. Effects of depression on QT interval variability after myocardial infarction. </w:t>
       </w:r>
       <w:r>
@@ -7044,6 +6600,12 @@
           <w:szCs w:val="24"/>
         </w:rPr>
         <w:tab/>
+      </w:r>
+      <w:r>
+        <w:rPr>
+          <w:noProof/>
+          <w:szCs w:val="24"/>
+        </w:rPr>
         <w:t xml:space="preserve">Armour JA. Myocardial ischaemia and the cardiac nervous system. </w:t>
       </w:r>
       <w:r>
@@ -7089,6 +6651,12 @@
           <w:szCs w:val="24"/>
         </w:rPr>
         <w:tab/>
+      </w:r>
+      <w:r>
+        <w:rPr>
+          <w:noProof/>
+          <w:szCs w:val="24"/>
+        </w:rPr>
         <w:t xml:space="preserve">Zipes DP. Influence of myocardial ischemia and infarction on autonomic innervation of heart. </w:t>
       </w:r>
       <w:r>
@@ -7134,6 +6702,12 @@
           <w:szCs w:val="24"/>
         </w:rPr>
         <w:tab/>
+      </w:r>
+      <w:r>
+        <w:rPr>
+          <w:noProof/>
+          <w:szCs w:val="24"/>
+        </w:rPr>
         <w:t xml:space="preserve">Penninx BWJH. Depression and cardiovascular disease: Epidemiological evidence on their linking mechanisms. </w:t>
       </w:r>
       <w:r>
@@ -7179,6 +6753,12 @@
           <w:szCs w:val="24"/>
         </w:rPr>
         <w:tab/>
+      </w:r>
+      <w:r>
+        <w:rPr>
+          <w:noProof/>
+          <w:szCs w:val="24"/>
+        </w:rPr>
         <w:t xml:space="preserve">Lown B. Sudden cardiac death -- 1978. </w:t>
       </w:r>
       <w:r>
@@ -7224,6 +6804,12 @@
           <w:szCs w:val="24"/>
         </w:rPr>
         <w:tab/>
+      </w:r>
+      <w:r>
+        <w:rPr>
+          <w:noProof/>
+          <w:szCs w:val="24"/>
+        </w:rPr>
         <w:t xml:space="preserve">Zamotrinsky A V., Kondratiev B, De Jong JW. Vagal neurostimulation in patients with coronary artery disease. </w:t>
       </w:r>
       <w:r>
@@ -7269,6 +6855,12 @@
           <w:szCs w:val="24"/>
         </w:rPr>
         <w:tab/>
+      </w:r>
+      <w:r>
+        <w:rPr>
+          <w:noProof/>
+          <w:szCs w:val="24"/>
+        </w:rPr>
         <w:t xml:space="preserve">Zhang Y, Mazgalev TN. Arrhythmias and vagus nerve stimulation. </w:t>
       </w:r>
       <w:r>
@@ -7314,6 +6906,12 @@
           <w:szCs w:val="24"/>
         </w:rPr>
         <w:tab/>
+      </w:r>
+      <w:r>
+        <w:rPr>
+          <w:noProof/>
+          <w:szCs w:val="24"/>
+        </w:rPr>
         <w:t xml:space="preserve">Carreno FR, Frazer A. Vagal Nerve Stimulation for Treatment-Resistant Depression. </w:t>
       </w:r>
       <w:r>
@@ -7359,6 +6957,12 @@
           <w:szCs w:val="24"/>
         </w:rPr>
         <w:tab/>
+      </w:r>
+      <w:r>
+        <w:rPr>
+          <w:noProof/>
+          <w:szCs w:val="24"/>
+        </w:rPr>
         <w:t xml:space="preserve">Task Force of the ESC and NAS. Heart Rate Variability. </w:t>
       </w:r>
       <w:r>
@@ -7404,6 +7008,12 @@
           <w:szCs w:val="24"/>
         </w:rPr>
         <w:tab/>
+      </w:r>
+      <w:r>
+        <w:rPr>
+          <w:noProof/>
+          <w:szCs w:val="24"/>
+        </w:rPr>
         <w:t xml:space="preserve">Saul J. Beat-To-Beat Variations of Heart Rate Reflect Modulation of Cardiac Autonomic Outflow. </w:t>
       </w:r>
       <w:r>
@@ -7449,6 +7059,12 @@
           <w:szCs w:val="24"/>
         </w:rPr>
         <w:tab/>
+      </w:r>
+      <w:r>
+        <w:rPr>
+          <w:noProof/>
+          <w:szCs w:val="24"/>
+        </w:rPr>
         <w:t xml:space="preserve">Tayel M, AlSaba E. Poincaré Plot for Heart Rate Variability. </w:t>
       </w:r>
       <w:r>
@@ -7494,6 +7110,12 @@
           <w:szCs w:val="24"/>
         </w:rPr>
         <w:tab/>
+      </w:r>
+      <w:r>
+        <w:rPr>
+          <w:noProof/>
+          <w:szCs w:val="24"/>
+        </w:rPr>
         <w:t xml:space="preserve">Lewkowicz M, Levitan J, Puzanov N, Shnerb N, Saermark K. Description of complex time series by multipoles. </w:t>
       </w:r>
       <w:r>
@@ -7539,6 +7161,12 @@
           <w:szCs w:val="24"/>
         </w:rPr>
         <w:tab/>
+      </w:r>
+      <w:r>
+        <w:rPr>
+          <w:noProof/>
+          <w:szCs w:val="24"/>
+        </w:rPr>
         <w:t xml:space="preserve">Olesen RM, Bloch Thomsen PE, Saermark K, et al. Statistical analysis of the DIAMOND MI study by the multipole method. </w:t>
       </w:r>
       <w:r>
@@ -7585,6 +7213,12 @@
           <w:szCs w:val="24"/>
         </w:rPr>
         <w:tab/>
+      </w:r>
+      <w:r>
+        <w:rPr>
+          <w:noProof/>
+          <w:szCs w:val="24"/>
+        </w:rPr>
         <w:t xml:space="preserve">Shah A, Lampert R, Goldberg J, Bremner JD, Vaccarino V, Shah A. Abstract 15216: Circadian Autonomic Inflexibility: A Marker of Ischemic Heart Disease. </w:t>
       </w:r>
       <w:r>
@@ -7630,6 +7264,12 @@
           <w:szCs w:val="24"/>
         </w:rPr>
         <w:tab/>
+      </w:r>
+      <w:r>
+        <w:rPr>
+          <w:noProof/>
+          <w:szCs w:val="24"/>
+        </w:rPr>
         <w:t xml:space="preserve">Jørgensen RM, Abildstrøm SZ, Levitan J, et al. Heart Rate Variability Density Analysis (Dyx) and Prediction of Long-Term Mortality after Acute Myocardial Infarction. </w:t>
       </w:r>
       <w:r>
@@ -7675,6 +7315,12 @@
           <w:szCs w:val="24"/>
         </w:rPr>
         <w:tab/>
+      </w:r>
+      <w:r>
+        <w:rPr>
+          <w:noProof/>
+          <w:szCs w:val="24"/>
+        </w:rPr>
         <w:t xml:space="preserve">Goldkorn R, Naimushin A, Shlomo N, et al. Comparison of the usefulness of heart rate variability versus exercise stress testing for the detection of myocardial ischemia in patients without known coronary artery disease. </w:t>
       </w:r>
       <w:r>
@@ -7720,6 +7366,12 @@
           <w:szCs w:val="24"/>
         </w:rPr>
         <w:tab/>
+      </w:r>
+      <w:r>
+        <w:rPr>
+          <w:noProof/>
+          <w:szCs w:val="24"/>
+        </w:rPr>
         <w:t xml:space="preserve">Oieru D, Moalem I, Rozen E, et al. A novel heart rate variability algorithm for the detection of myocardial ischemia: pilot data from a prospective clinical trial. </w:t>
       </w:r>
       <w:r>
@@ -7765,6 +7417,12 @@
           <w:szCs w:val="24"/>
         </w:rPr>
         <w:tab/>
+      </w:r>
+      <w:r>
+        <w:rPr>
+          <w:noProof/>
+          <w:szCs w:val="24"/>
+        </w:rPr>
         <w:t xml:space="preserve">Kleiger RE, Miller JP, Bigger JT, Moss AJ. Decreased heart rate variability and its association with increased mortality after acute myocardial infarction. </w:t>
       </w:r>
       <w:r>
@@ -7810,6 +7468,12 @@
           <w:szCs w:val="24"/>
         </w:rPr>
         <w:tab/>
+      </w:r>
+      <w:r>
+        <w:rPr>
+          <w:noProof/>
+          <w:szCs w:val="24"/>
+        </w:rPr>
         <w:t xml:space="preserve">Lombardi F, Sandrone G, Pernpruner S, et al. Heart rate variability as an index of sympathovagal interaction after acute myocardial infarction. </w:t>
       </w:r>
       <w:r>
@@ -7855,6 +7519,12 @@
           <w:szCs w:val="24"/>
         </w:rPr>
         <w:tab/>
+      </w:r>
+      <w:r>
+        <w:rPr>
+          <w:noProof/>
+          <w:szCs w:val="24"/>
+        </w:rPr>
         <w:t xml:space="preserve">Sassi R, Cerutti S, Lombardi F, et al. Advances in heart rate variability signal analysis: Joint position statement by the e-Cardiology ESC Working Group and the European Heart Rhythm Association co-endorsed by the Asia Pacific Heart Rhythm Society. </w:t>
       </w:r>
       <w:r>
@@ -7900,6 +7570,12 @@
           <w:szCs w:val="24"/>
         </w:rPr>
         <w:tab/>
+      </w:r>
+      <w:r>
+        <w:rPr>
+          <w:noProof/>
+          <w:szCs w:val="24"/>
+        </w:rPr>
         <w:t xml:space="preserve">Chou R, Qaseem A, Biebelhausen J, et al. Cardiac screening with electrocardiography, stress echocardiography, or myocardial perfusion imaging: Advice for high-value care from the american college of physicians. </w:t>
       </w:r>
       <w:r>
@@ -7945,6 +7621,12 @@
           <w:szCs w:val="24"/>
         </w:rPr>
         <w:tab/>
+      </w:r>
+      <w:r>
+        <w:rPr>
+          <w:noProof/>
+          <w:szCs w:val="24"/>
+        </w:rPr>
         <w:t xml:space="preserve">Sacha J. Interaction between Heart Rate and Heart Rate Variability. </w:t>
       </w:r>
       <w:r>
@@ -7990,6 +7672,12 @@
           <w:szCs w:val="24"/>
         </w:rPr>
         <w:tab/>
+      </w:r>
+      <w:r>
+        <w:rPr>
+          <w:noProof/>
+          <w:szCs w:val="24"/>
+        </w:rPr>
         <w:t xml:space="preserve">Stein PK, Domitrovich PP, Huikuri H V., Kleiger RE. Traditional and nonlinear heart rate variability are each independently associated with mortality after myocardial infarction. </w:t>
       </w:r>
       <w:r>
@@ -8035,6 +7723,12 @@
           <w:szCs w:val="24"/>
         </w:rPr>
         <w:tab/>
+      </w:r>
+      <w:r>
+        <w:rPr>
+          <w:noProof/>
+          <w:szCs w:val="24"/>
+        </w:rPr>
         <w:t xml:space="preserve">Shah A, Lampert R, Goldberg J, Bremner JD, Vaccarino V, Shah A. Abstract 15216: Circadian Autonomic Inflexibility: A Marker of Ischemic Heart Disease. In: </w:t>
       </w:r>
       <w:r>
@@ -8080,6 +7774,12 @@
           <w:szCs w:val="24"/>
         </w:rPr>
         <w:tab/>
+      </w:r>
+      <w:r>
+        <w:rPr>
+          <w:noProof/>
+          <w:szCs w:val="24"/>
+        </w:rPr>
         <w:t xml:space="preserve">Boudreau P, Dumont G, Kin NMKNY, Walker C-DD, Boivin DB. Correlation of heart rate variability and circadian markers in humans. In: </w:t>
       </w:r>
       <w:r>
@@ -8125,6 +7825,12 @@
           <w:szCs w:val="24"/>
         </w:rPr>
         <w:tab/>
+      </w:r>
+      <w:r>
+        <w:rPr>
+          <w:noProof/>
+          <w:szCs w:val="24"/>
+        </w:rPr>
         <w:t xml:space="preserve">Stein PK, Lundequam EJ, Clauw D, Freedland KE, Carney RM, Domitrovich PP. Circadian and ultradian rhythms in cardiac autonomic modulation. </w:t>
       </w:r>
       <w:r>
@@ -8170,6 +7876,12 @@
           <w:szCs w:val="24"/>
         </w:rPr>
         <w:tab/>
+      </w:r>
+      <w:r>
+        <w:rPr>
+          <w:noProof/>
+          <w:szCs w:val="24"/>
+        </w:rPr>
         <w:t xml:space="preserve">Thayer JF, Lane RD. A model of neurovisceral integration in emotion regulation and dysregulation. </w:t>
       </w:r>
       <w:r>
@@ -8215,6 +7927,12 @@
           <w:szCs w:val="24"/>
         </w:rPr>
         <w:tab/>
+      </w:r>
+      <w:r>
+        <w:rPr>
+          <w:noProof/>
+          <w:szCs w:val="24"/>
+        </w:rPr>
         <w:t xml:space="preserve">Richard Jennings J, Allen B, Gianaros PJ, Thayer JF, Manuck SB. Focusing neurovisceral integration: Cognition, heart rate variability, and cerebral blood flow. </w:t>
       </w:r>
       <w:r>
@@ -8260,6 +7978,12 @@
           <w:szCs w:val="24"/>
         </w:rPr>
         <w:tab/>
+      </w:r>
+      <w:r>
+        <w:rPr>
+          <w:noProof/>
+          <w:szCs w:val="24"/>
+        </w:rPr>
         <w:t xml:space="preserve">Carney RM, Freedland KE. Depression and heart rate variability in patients with coronary heart disease. </w:t>
       </w:r>
       <w:r>
@@ -8306,6 +8030,12 @@
           <w:szCs w:val="24"/>
         </w:rPr>
         <w:tab/>
+      </w:r>
+      <w:r>
+        <w:rPr>
+          <w:noProof/>
+          <w:szCs w:val="24"/>
+        </w:rPr>
         <w:t xml:space="preserve">Carney RM, Howells WB, Blumenthal JA, et al. Heart rate turbulence, depression, and survival after acute myocardial infarction. </w:t>
       </w:r>
       <w:r>
@@ -8351,6 +8081,12 @@
           <w:szCs w:val="24"/>
         </w:rPr>
         <w:tab/>
+      </w:r>
+      <w:r>
+        <w:rPr>
+          <w:noProof/>
+          <w:szCs w:val="24"/>
+        </w:rPr>
         <w:t xml:space="preserve">Kotecha D, New G, Flather MD, Eccleston D, Pepper J, Krum H. Five-minute heart rate variability can predict obstructive angiographic coronary disease. </w:t>
       </w:r>
       <w:r>
@@ -8396,6 +8132,12 @@
           <w:szCs w:val="24"/>
         </w:rPr>
         <w:tab/>
+      </w:r>
+      <w:r>
+        <w:rPr>
+          <w:noProof/>
+          <w:szCs w:val="24"/>
+        </w:rPr>
         <w:t xml:space="preserve">Chyun DA, Wackers FJT, Inzucchi SE, et al. Autonomic dysfunction independently predicts poor cardiovascular outcomes in asymptomatic individuals with type 2 diabetes in the DIAD study. </w:t>
       </w:r>
       <w:r>
@@ -8441,6 +8183,12 @@
           <w:szCs w:val="24"/>
         </w:rPr>
         <w:tab/>
+      </w:r>
+      <w:r>
+        <w:rPr>
+          <w:noProof/>
+          <w:szCs w:val="24"/>
+        </w:rPr>
         <w:t xml:space="preserve">Engel GL. Sudden and rapid death during psychological stress. Folklore or folk wisdom? </w:t>
       </w:r>
       <w:r>
@@ -8486,6 +8234,12 @@
           <w:szCs w:val="24"/>
         </w:rPr>
         <w:tab/>
+      </w:r>
+      <w:r>
+        <w:rPr>
+          <w:noProof/>
+          <w:szCs w:val="24"/>
+        </w:rPr>
         <w:t xml:space="preserve">Rahe RH, Bennett L, Romo M, Siltanen P, Arthur RJ. Subjects’ recent life changes and coronary heart disease in Finland. </w:t>
       </w:r>
       <w:r>
@@ -8531,6 +8285,12 @@
           <w:szCs w:val="24"/>
         </w:rPr>
         <w:tab/>
+      </w:r>
+      <w:r>
+        <w:rPr>
+          <w:noProof/>
+          <w:szCs w:val="24"/>
+        </w:rPr>
         <w:t xml:space="preserve">Greene WA, Goldstein S, Moss AJ. Psychosocial Aspects of Sudden Death: A Preliminary Report. </w:t>
       </w:r>
       <w:r>
@@ -8576,6 +8336,12 @@
           <w:szCs w:val="24"/>
         </w:rPr>
         <w:tab/>
+      </w:r>
+      <w:r>
+        <w:rPr>
+          <w:noProof/>
+          <w:szCs w:val="24"/>
+        </w:rPr>
         <w:t xml:space="preserve">Carney RM, Freedland KE, Miller GE, Jaffe AS. Depression as a risk factor for cardiac mortality and morbidity: A review of potential mechanisms. In: </w:t>
       </w:r>
       <w:r>
@@ -8621,6 +8387,12 @@
           <w:szCs w:val="24"/>
         </w:rPr>
         <w:tab/>
+      </w:r>
+      <w:r>
+        <w:rPr>
+          <w:noProof/>
+          <w:szCs w:val="24"/>
+        </w:rPr>
         <w:t xml:space="preserve">Deckers K, Schievink SHJ, Rodriquez MMF, et al. Coronary heart disease and risk for cognitive impairment or dementia: Systematic review and meta-analysis. </w:t>
       </w:r>
       <w:r>
@@ -8666,6 +8438,12 @@
           <w:szCs w:val="24"/>
         </w:rPr>
         <w:tab/>
+      </w:r>
+      <w:r>
+        <w:rPr>
+          <w:noProof/>
+          <w:szCs w:val="24"/>
+        </w:rPr>
         <w:t xml:space="preserve">Zeki Al Hazzouri A, Elfassy T, Carnethon MR, Lloyd-Jones DM, Yaffe K. Heart Rate Variability and Cognitive Function in Middle-Age Adults: The Coronary Artery Risk Development in Young Adults. </w:t>
       </w:r>
       <w:r>
@@ -8711,6 +8489,12 @@
           <w:szCs w:val="24"/>
         </w:rPr>
         <w:tab/>
+      </w:r>
+      <w:r>
+        <w:rPr>
+          <w:noProof/>
+          <w:szCs w:val="24"/>
+        </w:rPr>
         <w:t xml:space="preserve">Huang M, Shah A, Su S, et al. Association of Depressive Symptoms and Heart Rate Variability in Vietnam War–Era Twins. </w:t>
       </w:r>
       <w:r>
@@ -8756,6 +8540,12 @@
           <w:szCs w:val="24"/>
         </w:rPr>
         <w:tab/>
+      </w:r>
+      <w:r>
+        <w:rPr>
+          <w:noProof/>
+          <w:szCs w:val="24"/>
+        </w:rPr>
         <w:t xml:space="preserve">Shah AJ, Su S, Veledar E, et al. Is Heart Rate Variability Related To Memory Performance in Middle Aged Men? </w:t>
       </w:r>
       <w:r>
@@ -8801,6 +8591,12 @@
           <w:szCs w:val="24"/>
         </w:rPr>
         <w:tab/>
+      </w:r>
+      <w:r>
+        <w:rPr>
+          <w:noProof/>
+          <w:szCs w:val="24"/>
+        </w:rPr>
         <w:t xml:space="preserve">Schneider RH, Rainforth M V., Grim CE, et al. Stress Reduction in the Secondary Prevention of Cardiovascular Disease. </w:t>
       </w:r>
       <w:r>
@@ -8846,6 +8642,12 @@
           <w:szCs w:val="24"/>
         </w:rPr>
         <w:tab/>
+      </w:r>
+      <w:r>
+        <w:rPr>
+          <w:noProof/>
+          <w:szCs w:val="24"/>
+        </w:rPr>
         <w:t xml:space="preserve">Bonnemeier H, Wiegand UKH, Brandes A, et al. Circadian profile of cardiac autonomic nervous modulation in healthy subjects: Differing effects of aging and gender on heart rate variability. </w:t>
       </w:r>
       <w:r>
@@ -8891,6 +8693,12 @@
           <w:szCs w:val="24"/>
         </w:rPr>
         <w:tab/>
+      </w:r>
+      <w:r>
+        <w:rPr>
+          <w:noProof/>
+          <w:szCs w:val="24"/>
+        </w:rPr>
         <w:t xml:space="preserve">Houle MS, Billman GE. Low-frequency component of the heart rate variability spectrum: a poor marker of sympathetic activity. </w:t>
       </w:r>
       <w:r>
@@ -8936,6 +8744,12 @@
           <w:szCs w:val="24"/>
         </w:rPr>
         <w:tab/>
+      </w:r>
+      <w:r>
+        <w:rPr>
+          <w:noProof/>
+          <w:szCs w:val="24"/>
+        </w:rPr>
         <w:t xml:space="preserve">Jørgensen RM, Levitan J, Halevi Z, et al. Heart rate variability density analysis (Dyx) for identification of appropriate implantable cardioverter defibrillator recipients among elderly patients with acute myocardial infarction and left ventricular systolic dysfunction. </w:t>
       </w:r>
       <w:r>
@@ -8981,6 +8795,12 @@
           <w:szCs w:val="24"/>
         </w:rPr>
         <w:tab/>
+      </w:r>
+      <w:r>
+        <w:rPr>
+          <w:noProof/>
+          <w:szCs w:val="24"/>
+        </w:rPr>
         <w:t xml:space="preserve">Ko YA, Hayek S, Sandesara P, Samman Tahhan A, Quyyumi A. Cohort profile: The Emory Cardiovascular Biobank (EmCAB). </w:t>
       </w:r>
       <w:r>
@@ -9026,6 +8846,12 @@
           <w:szCs w:val="24"/>
         </w:rPr>
         <w:tab/>
+      </w:r>
+      <w:r>
+        <w:rPr>
+          <w:noProof/>
+          <w:szCs w:val="24"/>
+        </w:rPr>
         <w:t xml:space="preserve">Vest AN, Da Poian G, Li Q, et al. An open source benchmarked toolbox for cardiovascular waveform and interval analysis. </w:t>
       </w:r>
       <w:r>
@@ -9071,6 +8897,12 @@
           <w:szCs w:val="24"/>
         </w:rPr>
         <w:tab/>
+      </w:r>
+      <w:r>
+        <w:rPr>
+          <w:noProof/>
+          <w:szCs w:val="24"/>
+        </w:rPr>
         <w:t xml:space="preserve">Gensini GG. A more meaningful scoring system for determining the severity of coronary heart disease. </w:t>
       </w:r>
       <w:r>
@@ -9117,6 +8949,12 @@
           <w:szCs w:val="24"/>
         </w:rPr>
         <w:tab/>
+      </w:r>
+      <w:r>
+        <w:rPr>
+          <w:noProof/>
+          <w:szCs w:val="24"/>
+        </w:rPr>
         <w:t xml:space="preserve">Spitzer RL. Validation and Utility of a Self-report Version of PRIME-MD: The PHQ Primary Care Study. </w:t>
       </w:r>
       <w:r>
@@ -9162,6 +9000,12 @@
           <w:szCs w:val="24"/>
         </w:rPr>
         <w:tab/>
+      </w:r>
+      <w:r>
+        <w:rPr>
+          <w:noProof/>
+          <w:szCs w:val="24"/>
+        </w:rPr>
         <w:t xml:space="preserve">Kroenke K, Spitzer RL, Williams JB. The PHQ-9: validity of a brief depression severity measure. </w:t>
       </w:r>
       <w:r>
@@ -9207,6 +9051,12 @@
           <w:szCs w:val="24"/>
         </w:rPr>
         <w:tab/>
+      </w:r>
+      <w:r>
+        <w:rPr>
+          <w:noProof/>
+          <w:szCs w:val="24"/>
+        </w:rPr>
         <w:t xml:space="preserve">Nasreddine ZS, Phillips NA, Bédirian V, et al. The Montreal Cognitive Assessment, MoCA: a brief screening tool for mild cognitive impairment. </w:t>
       </w:r>
       <w:r>
@@ -9252,6 +9102,12 @@
           <w:szCs w:val="24"/>
         </w:rPr>
         <w:tab/>
+      </w:r>
+      <w:r>
+        <w:rPr>
+          <w:noProof/>
+          <w:szCs w:val="24"/>
+        </w:rPr>
         <w:t xml:space="preserve">Dupont WD, Plummer WD. Power and sample size calculations for studies involving linear regression. </w:t>
       </w:r>
       <w:r>
@@ -9297,6 +9153,12 @@
           <w:szCs w:val="24"/>
         </w:rPr>
         <w:tab/>
+      </w:r>
+      <w:r>
+        <w:rPr>
+          <w:noProof/>
+          <w:szCs w:val="24"/>
+        </w:rPr>
         <w:t xml:space="preserve">Lowenstern A, Wang TY. Rethinking Cognitive Impairment in the Management of Older Patients With Cardiovascular Disease. </w:t>
       </w:r>
       <w:r>
@@ -9342,6 +9204,12 @@
           <w:szCs w:val="24"/>
         </w:rPr>
         <w:tab/>
+      </w:r>
+      <w:r>
+        <w:rPr>
+          <w:noProof/>
+          <w:szCs w:val="24"/>
+        </w:rPr>
         <w:t xml:space="preserve">Williams JE, Mosley TH, Kop WJ, Couper DJ, Welch VL, Rosamond WD. Vital Exhaustion as a Risk Factor for Adverse Cardiac Events (from the Atherosclerosis Risk In Communities [ARIC] Study). </w:t>
       </w:r>
       <w:r>
@@ -9387,6 +9255,12 @@
           <w:szCs w:val="24"/>
         </w:rPr>
         <w:tab/>
+      </w:r>
+      <w:r>
+        <w:rPr>
+          <w:noProof/>
+          <w:szCs w:val="24"/>
+        </w:rPr>
         <w:t xml:space="preserve">Lin F, Ren P, Cotton K, Porsteinsson A, Mapstone M, Heffner KL. Mental fatigability and heart rate variability in mild cognitive impairment. </w:t>
       </w:r>
       <w:r>
@@ -9432,6 +9306,12 @@
           <w:szCs w:val="24"/>
         </w:rPr>
         <w:tab/>
+      </w:r>
+      <w:r>
+        <w:rPr>
+          <w:noProof/>
+          <w:szCs w:val="24"/>
+        </w:rPr>
         <w:t xml:space="preserve">Ringqvist I, Fisher LD, Mock M, et al. Prognostic value of angiographic indices of coronary artery disease from the Coronary Artery Surgery Study (CASS). </w:t>
       </w:r>
       <w:r>
@@ -9476,6 +9356,12 @@
           <w:szCs w:val="24"/>
         </w:rPr>
         <w:tab/>
+      </w:r>
+      <w:r>
+        <w:rPr>
+          <w:noProof/>
+          <w:szCs w:val="24"/>
+        </w:rPr>
         <w:t xml:space="preserve">Sandrone G, Mortara A, Torzillo D, La Rovere MT, Malliani A, Lombardi F. Effects of beta blockers (atenolol or metoprolol) on heart rate variability after acute myocardial infarction. </w:t>
       </w:r>
       <w:r>
@@ -9518,7 +9404,7 @@
       </w:pPr>
     </w:p>
     <w:sectPr>
-      <w:pgSz w:w="12240" w:h="15840"/>
+      <w:pgSz w:w="12240" w:h="15840" w:orient="portrait"/>
       <w:pgMar w:top="720" w:right="720" w:bottom="720" w:left="720" w:header="720" w:footer="720" w:gutter="0"/>
       <w:cols w:space="720"/>
       <w:docGrid w:linePitch="360"/>
@@ -9563,7 +9449,7 @@
         <w:ind w:left="2340" w:hanging="360"/>
       </w:pPr>
       <w:rPr>
-        <w:rFonts w:ascii="Symbol" w:eastAsia="Times New Roman" w:hAnsi="Symbol" w:cs="Times New Roman" w:hint="default"/>
+        <w:rFonts w:hint="default" w:ascii="Symbol" w:hAnsi="Symbol" w:eastAsia="Times New Roman" w:cs="Times New Roman"/>
       </w:rPr>
     </w:lvl>
     <w:lvl w:ilvl="3" w:tplc="0409000F" w:tentative="1">
@@ -10181,11 +10067,11 @@
 </file>
 
 <file path=word/styles.xml><?xml version="1.0" encoding="utf-8"?>
-<w:styles xmlns:mc="http://schemas.openxmlformats.org/markup-compatibility/2006" xmlns:r="http://schemas.openxmlformats.org/officeDocument/2006/relationships" xmlns:w="http://schemas.openxmlformats.org/wordprocessingml/2006/main" xmlns:w14="http://schemas.microsoft.com/office/word/2010/wordml" xmlns:w15="http://schemas.microsoft.com/office/word/2012/wordml" xmlns:w16cid="http://schemas.microsoft.com/office/word/2016/wordml/cid" xmlns:w16se="http://schemas.microsoft.com/office/word/2015/wordml/symex" mc:Ignorable="w14 w15 w16se w16cid">
+<w:styles xmlns:wp14="http://schemas.microsoft.com/office/word/2010/wordprocessingDrawing" xmlns:mc="http://schemas.openxmlformats.org/markup-compatibility/2006" xmlns:r="http://schemas.openxmlformats.org/officeDocument/2006/relationships" xmlns:w="http://schemas.openxmlformats.org/wordprocessingml/2006/main" xmlns:w14="http://schemas.microsoft.com/office/word/2010/wordml" xmlns:w15="http://schemas.microsoft.com/office/word/2012/wordml" xmlns:w16cid="http://schemas.microsoft.com/office/word/2016/wordml/cid" xmlns:w16se="http://schemas.microsoft.com/office/word/2015/wordml/symex" mc:Ignorable="w14 w15 w16se w16cid wp14">
   <w:docDefaults>
     <w:rPrDefault>
       <w:rPr>
-        <w:rFonts w:asciiTheme="minorHAnsi" w:eastAsiaTheme="minorHAnsi" w:hAnsiTheme="minorHAnsi" w:cstheme="minorBidi"/>
+        <w:rFonts w:asciiTheme="minorHAnsi" w:hAnsiTheme="minorHAnsi" w:eastAsiaTheme="minorHAnsi" w:cstheme="minorBidi"/>
         <w:sz w:val="22"/>
         <w:szCs w:val="22"/>
         <w:lang w:val="en-US" w:eastAsia="en-US" w:bidi="ar-SA"/>
@@ -10197,17 +10083,17 @@
       </w:pPr>
     </w:pPrDefault>
   </w:docDefaults>
-  <w:latentStyles w:defLockedState="0" w:defUIPriority="99" w:defSemiHidden="0" w:defUnhideWhenUsed="0" w:defQFormat="0" w:count="375">
+  <w:latentStyles w:defLockedState="0" w:defUIPriority="99" w:defSemiHidden="0" w:defUnhideWhenUsed="0" w:defQFormat="0" w:count="376">
     <w:lsdException w:name="Normal" w:uiPriority="0" w:qFormat="1"/>
     <w:lsdException w:name="heading 1" w:uiPriority="9" w:qFormat="1"/>
-    <w:lsdException w:name="heading 2" w:semiHidden="1" w:uiPriority="9" w:unhideWhenUsed="1" w:qFormat="1"/>
-    <w:lsdException w:name="heading 3" w:semiHidden="1" w:uiPriority="9" w:unhideWhenUsed="1" w:qFormat="1"/>
-    <w:lsdException w:name="heading 4" w:semiHidden="1" w:uiPriority="9" w:unhideWhenUsed="1" w:qFormat="1"/>
-    <w:lsdException w:name="heading 5" w:semiHidden="1" w:uiPriority="9" w:unhideWhenUsed="1" w:qFormat="1"/>
-    <w:lsdException w:name="heading 6" w:semiHidden="1" w:uiPriority="9" w:unhideWhenUsed="1" w:qFormat="1"/>
-    <w:lsdException w:name="heading 7" w:semiHidden="1" w:uiPriority="9" w:unhideWhenUsed="1" w:qFormat="1"/>
-    <w:lsdException w:name="heading 8" w:semiHidden="1" w:uiPriority="9" w:unhideWhenUsed="1" w:qFormat="1"/>
-    <w:lsdException w:name="heading 9" w:semiHidden="1" w:uiPriority="9" w:unhideWhenUsed="1" w:qFormat="1"/>
+    <w:lsdException w:name="heading 2" w:uiPriority="9" w:semiHidden="1" w:unhideWhenUsed="1" w:qFormat="1"/>
+    <w:lsdException w:name="heading 3" w:uiPriority="9" w:semiHidden="1" w:unhideWhenUsed="1" w:qFormat="1"/>
+    <w:lsdException w:name="heading 4" w:uiPriority="9" w:semiHidden="1" w:unhideWhenUsed="1" w:qFormat="1"/>
+    <w:lsdException w:name="heading 5" w:uiPriority="9" w:semiHidden="1" w:unhideWhenUsed="1" w:qFormat="1"/>
+    <w:lsdException w:name="heading 6" w:uiPriority="9" w:semiHidden="1" w:unhideWhenUsed="1" w:qFormat="1"/>
+    <w:lsdException w:name="heading 7" w:uiPriority="9" w:semiHidden="1" w:unhideWhenUsed="1" w:qFormat="1"/>
+    <w:lsdException w:name="heading 8" w:uiPriority="9" w:semiHidden="1" w:unhideWhenUsed="1" w:qFormat="1"/>
+    <w:lsdException w:name="heading 9" w:uiPriority="9" w:semiHidden="1" w:unhideWhenUsed="1" w:qFormat="1"/>
     <w:lsdException w:name="index 1" w:semiHidden="1" w:unhideWhenUsed="1"/>
     <w:lsdException w:name="index 2" w:semiHidden="1" w:unhideWhenUsed="1"/>
     <w:lsdException w:name="index 3" w:semiHidden="1" w:unhideWhenUsed="1"/>
@@ -10217,22 +10103,22 @@
     <w:lsdException w:name="index 7" w:semiHidden="1" w:unhideWhenUsed="1"/>
     <w:lsdException w:name="index 8" w:semiHidden="1" w:unhideWhenUsed="1"/>
     <w:lsdException w:name="index 9" w:semiHidden="1" w:unhideWhenUsed="1"/>
-    <w:lsdException w:name="toc 1" w:semiHidden="1" w:uiPriority="39" w:unhideWhenUsed="1"/>
-    <w:lsdException w:name="toc 2" w:semiHidden="1" w:uiPriority="39" w:unhideWhenUsed="1"/>
-    <w:lsdException w:name="toc 3" w:semiHidden="1" w:uiPriority="39" w:unhideWhenUsed="1"/>
-    <w:lsdException w:name="toc 4" w:semiHidden="1" w:uiPriority="39" w:unhideWhenUsed="1"/>
-    <w:lsdException w:name="toc 5" w:semiHidden="1" w:uiPriority="39" w:unhideWhenUsed="1"/>
-    <w:lsdException w:name="toc 6" w:semiHidden="1" w:uiPriority="39" w:unhideWhenUsed="1"/>
-    <w:lsdException w:name="toc 7" w:semiHidden="1" w:uiPriority="39" w:unhideWhenUsed="1"/>
-    <w:lsdException w:name="toc 8" w:semiHidden="1" w:uiPriority="39" w:unhideWhenUsed="1"/>
-    <w:lsdException w:name="toc 9" w:semiHidden="1" w:uiPriority="39" w:unhideWhenUsed="1"/>
+    <w:lsdException w:name="toc 1" w:uiPriority="39" w:semiHidden="1" w:unhideWhenUsed="1"/>
+    <w:lsdException w:name="toc 2" w:uiPriority="39" w:semiHidden="1" w:unhideWhenUsed="1"/>
+    <w:lsdException w:name="toc 3" w:uiPriority="39" w:semiHidden="1" w:unhideWhenUsed="1"/>
+    <w:lsdException w:name="toc 4" w:uiPriority="39" w:semiHidden="1" w:unhideWhenUsed="1"/>
+    <w:lsdException w:name="toc 5" w:uiPriority="39" w:semiHidden="1" w:unhideWhenUsed="1"/>
+    <w:lsdException w:name="toc 6" w:uiPriority="39" w:semiHidden="1" w:unhideWhenUsed="1"/>
+    <w:lsdException w:name="toc 7" w:uiPriority="39" w:semiHidden="1" w:unhideWhenUsed="1"/>
+    <w:lsdException w:name="toc 8" w:uiPriority="39" w:semiHidden="1" w:unhideWhenUsed="1"/>
+    <w:lsdException w:name="toc 9" w:uiPriority="39" w:semiHidden="1" w:unhideWhenUsed="1"/>
     <w:lsdException w:name="Normal Indent" w:semiHidden="1" w:unhideWhenUsed="1"/>
     <w:lsdException w:name="footnote text" w:semiHidden="1" w:unhideWhenUsed="1"/>
     <w:lsdException w:name="annotation text" w:semiHidden="1" w:unhideWhenUsed="1"/>
     <w:lsdException w:name="header" w:semiHidden="1" w:unhideWhenUsed="1"/>
     <w:lsdException w:name="footer" w:semiHidden="1" w:unhideWhenUsed="1"/>
     <w:lsdException w:name="index heading" w:semiHidden="1" w:unhideWhenUsed="1"/>
-    <w:lsdException w:name="caption" w:semiHidden="1" w:uiPriority="35" w:unhideWhenUsed="1" w:qFormat="1"/>
+    <w:lsdException w:name="caption" w:uiPriority="35" w:semiHidden="1" w:unhideWhenUsed="1" w:qFormat="1"/>
     <w:lsdException w:name="table of figures" w:semiHidden="1" w:unhideWhenUsed="1"/>
     <w:lsdException w:name="envelope address" w:semiHidden="1" w:unhideWhenUsed="1"/>
     <w:lsdException w:name="envelope return" w:semiHidden="1" w:unhideWhenUsed="1"/>
@@ -10263,8 +10149,8 @@
     <w:lsdException w:name="Title" w:uiPriority="10" w:qFormat="1"/>
     <w:lsdException w:name="Closing" w:semiHidden="1" w:unhideWhenUsed="1"/>
     <w:lsdException w:name="Signature" w:semiHidden="1" w:unhideWhenUsed="1"/>
-    <w:lsdException w:name="Default Paragraph Font" w:semiHidden="1" w:uiPriority="1" w:unhideWhenUsed="1"/>
-    <w:lsdException w:name="Body Text" w:semiHidden="1" w:uiPriority="0" w:unhideWhenUsed="1" w:qFormat="1"/>
+    <w:lsdException w:name="Default Paragraph Font" w:uiPriority="1" w:semiHidden="1" w:unhideWhenUsed="1"/>
+    <w:lsdException w:name="Body Text" w:uiPriority="0" w:semiHidden="1" w:unhideWhenUsed="1" w:qFormat="1"/>
     <w:lsdException w:name="Body Text Indent" w:semiHidden="1" w:unhideWhenUsed="1"/>
     <w:lsdException w:name="List Continue" w:semiHidden="1" w:unhideWhenUsed="1"/>
     <w:lsdException w:name="List Continue 2" w:semiHidden="1" w:unhideWhenUsed="1"/>
@@ -10463,8 +10349,8 @@
     <w:lsdException w:name="Subtle Reference" w:uiPriority="31" w:qFormat="1"/>
     <w:lsdException w:name="Intense Reference" w:uiPriority="32" w:qFormat="1"/>
     <w:lsdException w:name="Book Title" w:uiPriority="33" w:qFormat="1"/>
-    <w:lsdException w:name="Bibliography" w:semiHidden="1" w:uiPriority="37" w:unhideWhenUsed="1"/>
-    <w:lsdException w:name="TOC Heading" w:semiHidden="1" w:uiPriority="39" w:unhideWhenUsed="1" w:qFormat="1"/>
+    <w:lsdException w:name="Bibliography" w:uiPriority="37" w:semiHidden="1" w:unhideWhenUsed="1"/>
+    <w:lsdException w:name="TOC Heading" w:uiPriority="39" w:semiHidden="1" w:unhideWhenUsed="1" w:qFormat="1"/>
     <w:lsdException w:name="Plain Table 1" w:uiPriority="41"/>
     <w:lsdException w:name="Plain Table 2" w:uiPriority="42"/>
     <w:lsdException w:name="Plain Table 3" w:uiPriority="43"/>
@@ -10573,8 +10459,9 @@
     <w:lsdException w:name="Smart Hyperlink" w:semiHidden="1" w:unhideWhenUsed="1"/>
     <w:lsdException w:name="Hashtag" w:semiHidden="1" w:unhideWhenUsed="1"/>
     <w:lsdException w:name="Unresolved Mention" w:semiHidden="1" w:unhideWhenUsed="1"/>
+    <w:lsdException w:name="Smart Link" w:semiHidden="1" w:unhideWhenUsed="1"/>
   </w:latentStyles>
-  <w:style w:type="paragraph" w:default="1" w:styleId="Normal">
+  <w:style w:type="paragraph" w:styleId="Normal" w:default="1">
     <w:name w:val="Normal"/>
     <w:qFormat/>
     <w:rsid w:val="00D054A0"/>
@@ -10636,13 +10523,13 @@
       <w:color w:val="000000" w:themeColor="text1"/>
     </w:rPr>
   </w:style>
-  <w:style w:type="character" w:default="1" w:styleId="DefaultParagraphFont">
+  <w:style w:type="character" w:styleId="DefaultParagraphFont" w:default="1">
     <w:name w:val="Default Paragraph Font"/>
     <w:uiPriority w:val="1"/>
     <w:semiHidden/>
     <w:unhideWhenUsed/>
   </w:style>
-  <w:style w:type="table" w:default="1" w:styleId="TableNormal">
+  <w:style w:type="table" w:styleId="TableNormal" w:default="1">
     <w:name w:val="Normal Table"/>
     <w:uiPriority w:val="99"/>
     <w:semiHidden/>
@@ -10657,7 +10544,7 @@
       </w:tblCellMar>
     </w:tblPr>
   </w:style>
-  <w:style w:type="numbering" w:default="1" w:styleId="NoList">
+  <w:style w:type="numbering" w:styleId="NoList" w:default="1">
     <w:name w:val="No List"/>
     <w:uiPriority w:val="99"/>
     <w:semiHidden/>
@@ -10684,7 +10571,7 @@
       <w:contextualSpacing/>
     </w:pPr>
   </w:style>
-  <w:style w:type="character" w:customStyle="1" w:styleId="Heading1Char">
+  <w:style w:type="character" w:styleId="Heading1Char" w:customStyle="1">
     <w:name w:val="Heading 1 Char"/>
     <w:basedOn w:val="DefaultParagraphFont"/>
     <w:link w:val="Heading1"/>
@@ -10695,7 +10582,7 @@
       <w:b/>
     </w:rPr>
   </w:style>
-  <w:style w:type="character" w:customStyle="1" w:styleId="Heading2Char">
+  <w:style w:type="character" w:styleId="Heading2Char" w:customStyle="1">
     <w:name w:val="Heading 2 Char"/>
     <w:basedOn w:val="DefaultParagraphFont"/>
     <w:link w:val="Heading2"/>
@@ -10706,7 +10593,7 @@
       <w:b/>
     </w:rPr>
   </w:style>
-  <w:style w:type="paragraph" w:customStyle="1" w:styleId="Default">
+  <w:style w:type="paragraph" w:styleId="Default" w:customStyle="1">
     <w:name w:val="Default"/>
     <w:rsid w:val="00D054A0"/>
     <w:pPr>
@@ -10722,7 +10609,7 @@
       <w:szCs w:val="24"/>
     </w:rPr>
   </w:style>
-  <w:style w:type="character" w:customStyle="1" w:styleId="NoSpacingChar">
+  <w:style w:type="character" w:styleId="NoSpacingChar" w:customStyle="1">
     <w:name w:val="No Spacing Char"/>
     <w:basedOn w:val="DefaultParagraphFont"/>
     <w:link w:val="NoSpacing"/>
@@ -10743,7 +10630,7 @@
       <w:szCs w:val="18"/>
     </w:rPr>
   </w:style>
-  <w:style w:type="character" w:customStyle="1" w:styleId="BalloonTextChar">
+  <w:style w:type="character" w:styleId="BalloonTextChar" w:customStyle="1">
     <w:name w:val="Balloon Text Char"/>
     <w:basedOn w:val="DefaultParagraphFont"/>
     <w:link w:val="BalloonText"/>
@@ -10780,7 +10667,7 @@
       <w:szCs w:val="20"/>
     </w:rPr>
   </w:style>
-  <w:style w:type="character" w:customStyle="1" w:styleId="CommentTextChar">
+  <w:style w:type="character" w:styleId="CommentTextChar" w:customStyle="1">
     <w:name w:val="Comment Text Char"/>
     <w:basedOn w:val="DefaultParagraphFont"/>
     <w:link w:val="CommentText"/>
@@ -10806,7 +10693,7 @@
       <w:bCs/>
     </w:rPr>
   </w:style>
-  <w:style w:type="character" w:customStyle="1" w:styleId="CommentSubjectChar">
+  <w:style w:type="character" w:styleId="CommentSubjectChar" w:customStyle="1">
     <w:name w:val="Comment Subject Char"/>
     <w:basedOn w:val="CommentTextChar"/>
     <w:link w:val="CommentSubject"/>
@@ -10821,7 +10708,7 @@
       <w:szCs w:val="20"/>
     </w:rPr>
   </w:style>
-  <w:style w:type="character" w:customStyle="1" w:styleId="Heading3Char">
+  <w:style w:type="character" w:styleId="Heading3Char" w:customStyle="1">
     <w:name w:val="Heading 3 Char"/>
     <w:basedOn w:val="DefaultParagraphFont"/>
     <w:link w:val="Heading3"/>
@@ -10860,13 +10747,13 @@
       <w:szCs w:val="24"/>
     </w:rPr>
   </w:style>
-  <w:style w:type="character" w:customStyle="1" w:styleId="BodyTextChar">
+  <w:style w:type="character" w:styleId="BodyTextChar" w:customStyle="1">
     <w:name w:val="Body Text Char"/>
     <w:basedOn w:val="DefaultParagraphFont"/>
     <w:link w:val="BodyText"/>
     <w:rsid w:val="003A7937"/>
     <w:rPr>
-      <w:rFonts w:ascii="Arial" w:eastAsia="Times New Roman" w:hAnsi="Arial" w:cs="Arial"/>
+      <w:rFonts w:ascii="Arial" w:hAnsi="Arial" w:eastAsia="Times New Roman" w:cs="Arial"/>
       <w:sz w:val="24"/>
       <w:szCs w:val="24"/>
     </w:rPr>
@@ -10891,18 +10778,18 @@
       <w:spacing w:after="0" w:line="240" w:lineRule="auto"/>
     </w:pPr>
     <w:rPr>
-      <w:rFonts w:ascii="Times New Roman" w:eastAsia="Times New Roman" w:hAnsi="Times New Roman" w:cs="Times New Roman"/>
+      <w:rFonts w:ascii="Times New Roman" w:hAnsi="Times New Roman" w:eastAsia="Times New Roman" w:cs="Times New Roman"/>
       <w:sz w:val="20"/>
       <w:szCs w:val="20"/>
     </w:rPr>
     <w:tblPr>
       <w:tblBorders>
-        <w:top w:val="single" w:sz="4" w:space="0" w:color="auto"/>
-        <w:left w:val="single" w:sz="4" w:space="0" w:color="auto"/>
-        <w:bottom w:val="single" w:sz="4" w:space="0" w:color="auto"/>
-        <w:right w:val="single" w:sz="4" w:space="0" w:color="auto"/>
-        <w:insideH w:val="single" w:sz="4" w:space="0" w:color="auto"/>
-        <w:insideV w:val="single" w:sz="4" w:space="0" w:color="auto"/>
+        <w:top w:val="single" w:color="auto" w:sz="4" w:space="0"/>
+        <w:left w:val="single" w:color="auto" w:sz="4" w:space="0"/>
+        <w:bottom w:val="single" w:color="auto" w:sz="4" w:space="0"/>
+        <w:right w:val="single" w:color="auto" w:sz="4" w:space="0"/>
+        <w:insideH w:val="single" w:color="auto" w:sz="4" w:space="0"/>
+        <w:insideV w:val="single" w:color="auto" w:sz="4" w:space="0"/>
       </w:tblBorders>
     </w:tblPr>
   </w:style>
@@ -10920,7 +10807,7 @@
     </w:tblPr>
     <w:tblStylePr w:type="firstRow">
       <w:rPr>
-        <w:rFonts w:asciiTheme="majorHAnsi" w:eastAsiaTheme="majorEastAsia" w:hAnsiTheme="majorHAnsi" w:cstheme="majorBidi"/>
+        <w:rFonts w:asciiTheme="majorHAnsi" w:hAnsiTheme="majorHAnsi" w:eastAsiaTheme="majorEastAsia" w:cstheme="majorBidi"/>
         <w:i/>
         <w:iCs/>
         <w:sz w:val="26"/>
@@ -10928,14 +10815,14 @@
       <w:tblPr/>
       <w:tcPr>
         <w:tcBorders>
-          <w:bottom w:val="single" w:sz="4" w:space="0" w:color="7F7F7F" w:themeColor="text1" w:themeTint="80"/>
+          <w:bottom w:val="single" w:color="7F7F7F" w:themeColor="text1" w:themeTint="80" w:sz="4" w:space="0"/>
         </w:tcBorders>
         <w:shd w:val="clear" w:color="auto" w:fill="FFFFFF" w:themeFill="background1"/>
       </w:tcPr>
     </w:tblStylePr>
     <w:tblStylePr w:type="lastRow">
       <w:rPr>
-        <w:rFonts w:asciiTheme="majorHAnsi" w:eastAsiaTheme="majorEastAsia" w:hAnsiTheme="majorHAnsi" w:cstheme="majorBidi"/>
+        <w:rFonts w:asciiTheme="majorHAnsi" w:hAnsiTheme="majorHAnsi" w:eastAsiaTheme="majorEastAsia" w:cstheme="majorBidi"/>
         <w:i/>
         <w:iCs/>
         <w:sz w:val="26"/>
@@ -10943,7 +10830,7 @@
       <w:tblPr/>
       <w:tcPr>
         <w:tcBorders>
-          <w:top w:val="single" w:sz="4" w:space="0" w:color="7F7F7F" w:themeColor="text1" w:themeTint="80"/>
+          <w:top w:val="single" w:color="7F7F7F" w:themeColor="text1" w:themeTint="80" w:sz="4" w:space="0"/>
         </w:tcBorders>
         <w:shd w:val="clear" w:color="auto" w:fill="FFFFFF" w:themeFill="background1"/>
       </w:tcPr>
@@ -10953,7 +10840,7 @@
         <w:jc w:val="right"/>
       </w:pPr>
       <w:rPr>
-        <w:rFonts w:asciiTheme="majorHAnsi" w:eastAsiaTheme="majorEastAsia" w:hAnsiTheme="majorHAnsi" w:cstheme="majorBidi"/>
+        <w:rFonts w:asciiTheme="majorHAnsi" w:hAnsiTheme="majorHAnsi" w:eastAsiaTheme="majorEastAsia" w:cstheme="majorBidi"/>
         <w:i/>
         <w:iCs/>
         <w:sz w:val="26"/>
@@ -10961,14 +10848,14 @@
       <w:tblPr/>
       <w:tcPr>
         <w:tcBorders>
-          <w:right w:val="single" w:sz="4" w:space="0" w:color="7F7F7F" w:themeColor="text1" w:themeTint="80"/>
+          <w:right w:val="single" w:color="7F7F7F" w:themeColor="text1" w:themeTint="80" w:sz="4" w:space="0"/>
         </w:tcBorders>
         <w:shd w:val="clear" w:color="auto" w:fill="FFFFFF" w:themeFill="background1"/>
       </w:tcPr>
     </w:tblStylePr>
     <w:tblStylePr w:type="lastCol">
       <w:rPr>
-        <w:rFonts w:asciiTheme="majorHAnsi" w:eastAsiaTheme="majorEastAsia" w:hAnsiTheme="majorHAnsi" w:cstheme="majorBidi"/>
+        <w:rFonts w:asciiTheme="majorHAnsi" w:hAnsiTheme="majorHAnsi" w:eastAsiaTheme="majorEastAsia" w:cstheme="majorBidi"/>
         <w:i/>
         <w:iCs/>
         <w:sz w:val="26"/>
@@ -10976,7 +10863,7 @@
       <w:tblPr/>
       <w:tcPr>
         <w:tcBorders>
-          <w:left w:val="single" w:sz="4" w:space="0" w:color="7F7F7F" w:themeColor="text1" w:themeTint="80"/>
+          <w:left w:val="single" w:color="7F7F7F" w:themeColor="text1" w:themeTint="80" w:sz="4" w:space="0"/>
         </w:tcBorders>
         <w:shd w:val="clear" w:color="auto" w:fill="FFFFFF" w:themeFill="background1"/>
       </w:tcPr>
@@ -11329,7 +11216,7 @@
 </file>
 
 <file path=customXml/itemProps1.xml><?xml version="1.0" encoding="utf-8"?>
-<ds:datastoreItem xmlns:ds="http://schemas.openxmlformats.org/officeDocument/2006/customXml" ds:itemID="{1FFF8FE8-4E1C-4108-9BA4-D93C5D457D2C}">
+<ds:datastoreItem xmlns:ds="http://schemas.openxmlformats.org/officeDocument/2006/customXml" ds:itemID="{66EA4F11-88F9-4564-92CC-B65F818A8653}">
   <ds:schemaRefs>
     <ds:schemaRef ds:uri="http://schemas.openxmlformats.org/officeDocument/2006/bibliography"/>
   </ds:schemaRefs>

</xml_diff>

<commit_message>
updated the research strategy
</commit_message>
<xml_diff>
--- a/d_research-strategy.docx
+++ b/d_research-strategy.docx
@@ -1251,11 +1251,6 @@
       </w:pPr>
     </w:p>
     <w:p>
-      <w:pPr>
-        <w:rPr>
-          <w:color w:val="000000" w:themeColor="text1"/>
-        </w:rPr>
-      </w:pPr>
       <w:r>
         <w:rPr>
           <w:color w:val="000000" w:themeColor="text1"/>
@@ -1310,7 +1305,7 @@
         <mc:AlternateContent>
           <mc:Choice Requires="wpg">
             <w:drawing>
-              <wp:anchor distT="0" distB="0" distL="114300" distR="114300" simplePos="0" relativeHeight="251657216" behindDoc="0" locked="0" layoutInCell="1" allowOverlap="1" wp14:anchorId="298DF4E2" wp14:editId="5815E9E2">
+              <wp:anchor distT="0" distB="0" distL="114300" distR="114300" simplePos="0" relativeHeight="251658240" behindDoc="0" locked="0" layoutInCell="1" allowOverlap="1" wp14:anchorId="298DF4E2" wp14:editId="5E37707F">
                 <wp:simplePos x="0" y="0"/>
                 <wp:positionH relativeFrom="column">
                   <wp:posOffset>2587625</wp:posOffset>
@@ -1421,31 +1416,7 @@
                                   <w:sz w:val="16"/>
                                   <w:szCs w:val="16"/>
                                 </w:rPr>
-                                <w:t xml:space="preserve">Figure 1. The two </w:t>
-                              </w:r>
-                              <w:proofErr w:type="spellStart"/>
-                              <w:r>
-                                <w:rPr>
-                                  <w:sz w:val="16"/>
-                                  <w:szCs w:val="16"/>
-                                </w:rPr>
-                                <w:t>Poincaré</w:t>
-                              </w:r>
-                              <w:proofErr w:type="spellEnd"/>
-                              <w:r>
-                                <w:rPr>
-                                  <w:sz w:val="16"/>
-                                  <w:szCs w:val="16"/>
-                                </w:rPr>
-                                <w:t xml:space="preserve"> plots represent ECG data at 7 AM for a twin pair that are discordant for stress test results. Both axes are RR interval lengths in milliseconds. The x-axis coordinate represents the RR interval for an initial beat, while the y-axis coordinate represents the RR interval for the following beat, such that the (x, y) coordinate represents (</w:t>
-                              </w:r>
-                              <w:proofErr w:type="spellStart"/>
-                              <w:r>
-                                <w:rPr>
-                                  <w:sz w:val="16"/>
-                                  <w:szCs w:val="16"/>
-                                </w:rPr>
-                                <w:t>RR</w:t>
+                                <w:t>Figure 1. The two Poincaré plots represent ECG data at 7 AM for a twin pair that are discordant for stress test results. Both axes are RR interval lengths in milliseconds. The x-axis coordinate represents the RR interval for an initial beat, while the y-axis coordinate represents the RR interval for the following beat, such that the (x, y) coordinate represents (RR</w:t>
                               </w:r>
                               <w:r>
                                 <w:rPr>
@@ -1455,7 +1426,6 @@
                                 </w:rPr>
                                 <w:t>n</w:t>
                               </w:r>
-                              <w:proofErr w:type="spellEnd"/>
                               <w:r>
                                 <w:rPr>
                                   <w:sz w:val="16"/>
@@ -1553,7 +1523,7 @@
           </mc:Choice>
           <mc:Fallback>
             <w:pict>
-              <v:group w14:anchorId="298DF4E2" id="Group 2" o:spid="_x0000_s1026" style="position:absolute;margin-left:203.75pt;margin-top:.3pt;width:336.1pt;height:281.1pt;z-index:251657216;mso-height-relative:margin" coordsize="42684,35707" o:gfxdata="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